<commit_message>
add notes to csp
</commit_message>
<xml_diff>
--- a/exam-notes/exam-1-notes.docx
+++ b/exam-notes/exam-1-notes.docx
@@ -692,38 +692,445 @@
       <w:r>
         <w:t xml:space="preserve"> </w:t>
       </w:r>
+      <w:r>
+        <w:t>евристика</w:t>
+      </w:r>
+      <w:r>
+        <w:t>), която дава информация</w:t>
+      </w:r>
+      <w:r>
+        <w:t xml:space="preserve"> колко дадено състояние е близо до це</w:t>
+      </w:r>
+      <w:r>
+        <w:t>лево състояние</w:t>
+      </w:r>
+      <w:r>
+        <w:t>, пестят време и памет</w:t>
+      </w:r>
+      <w:r>
+        <w:t>(понякога)</w:t>
+      </w:r>
+    </w:p>
+    <w:p>
+      <w:pPr>
+        <w:jc w:val="both"/>
+      </w:pPr>
+      <w:r>
+        <w:t>Подробно</w:t>
+      </w:r>
+      <w:r>
+        <w:t xml:space="preserve"> по теми</w:t>
+      </w:r>
+    </w:p>
+    <w:p>
+      <w:pPr>
+        <w:pStyle w:val="a3"/>
+        <w:numPr>
+          <w:ilvl w:val="0"/>
+          <w:numId w:val="4"/>
+        </w:numPr>
+        <w:jc w:val="both"/>
+        <w:rPr>
+          <w:b/>
+        </w:rPr>
+      </w:pPr>
+      <w:r>
+        <w:rPr>
+          <w:b/>
+        </w:rPr>
+        <w:t>Изкуствен интелект - въведение (тест на Тюринг)</w:t>
+      </w:r>
+    </w:p>
+    <w:p>
+      <w:pPr>
+        <w:pStyle w:val="a3"/>
+        <w:numPr>
+          <w:ilvl w:val="1"/>
+          <w:numId w:val="4"/>
+        </w:numPr>
+        <w:jc w:val="both"/>
+      </w:pPr>
+      <w:r>
+        <w:t xml:space="preserve">тестът на Тюринг представлява </w:t>
+      </w:r>
+      <w:r>
+        <w:t xml:space="preserve">експеримент, при който </w:t>
+      </w:r>
+      <w:r>
+        <w:t xml:space="preserve">човек </w:t>
+      </w:r>
+      <w:r>
+        <w:t>трябва да комуникира</w:t>
+      </w:r>
+      <w:r>
+        <w:t xml:space="preserve"> с компютърна система. </w:t>
+      </w:r>
+      <w:r>
+        <w:t>Общуването продължава някакъв период от време и з</w:t>
+      </w:r>
+      <w:r>
+        <w:t xml:space="preserve">а да бъде тестът успешен, човекът </w:t>
+      </w:r>
+      <w:r>
+        <w:t xml:space="preserve">не </w:t>
+      </w:r>
+      <w:r>
+        <w:t xml:space="preserve">трябва </w:t>
+      </w:r>
+      <w:r>
+        <w:t xml:space="preserve">да </w:t>
+      </w:r>
+      <w:r>
+        <w:t xml:space="preserve">може разграничи дали това, с което си е говорил е било </w:t>
+      </w:r>
+      <w:r>
+        <w:t>машина</w:t>
+      </w:r>
+      <w:r>
+        <w:t xml:space="preserve"> или човек</w:t>
+      </w:r>
+      <w:r>
+        <w:t>.</w:t>
+      </w:r>
+      <w:r>
+        <w:t xml:space="preserve"> </w:t>
+      </w:r>
+    </w:p>
+    <w:p>
+      <w:pPr>
+        <w:pStyle w:val="a3"/>
+        <w:numPr>
+          <w:ilvl w:val="0"/>
+          <w:numId w:val="4"/>
+        </w:numPr>
+        <w:jc w:val="both"/>
+        <w:rPr>
+          <w:b/>
+        </w:rPr>
+      </w:pPr>
+      <w:r>
+        <w:rPr>
+          <w:b/>
+        </w:rPr>
+        <w:t>Интелигентни</w:t>
+      </w:r>
+      <w:r>
+        <w:rPr>
+          <w:b/>
+        </w:rPr>
+        <w:t xml:space="preserve"> </w:t>
+      </w:r>
+      <w:r>
+        <w:rPr>
+          <w:b/>
+        </w:rPr>
+        <w:t>(</w:t>
+      </w:r>
+      <w:r>
+        <w:rPr>
+          <w:b/>
+        </w:rPr>
+        <w:t>рационални</w:t>
+      </w:r>
+      <w:r>
+        <w:rPr>
+          <w:b/>
+        </w:rPr>
+        <w:t>)</w:t>
+      </w:r>
+      <w:r>
+        <w:rPr>
+          <w:b/>
+        </w:rPr>
+        <w:t xml:space="preserve"> агенти</w:t>
+      </w:r>
+    </w:p>
+    <w:p>
+      <w:pPr>
+        <w:pStyle w:val="a3"/>
+        <w:numPr>
+          <w:ilvl w:val="1"/>
+          <w:numId w:val="4"/>
+        </w:numPr>
+        <w:jc w:val="both"/>
+      </w:pPr>
+      <w:r>
+        <w:t>агент</w:t>
+      </w:r>
+      <w:r>
+        <w:t xml:space="preserve"> – всяко нещо, което възприема информация от обкръжаващата го среда със сензори</w:t>
+      </w:r>
+      <w:r>
+        <w:rPr>
+          <w:lang w:val="en-US"/>
+        </w:rPr>
+        <w:t xml:space="preserve"> (sensors)</w:t>
+      </w:r>
+      <w:r>
+        <w:t xml:space="preserve"> и въздейства на средата с актуатори</w:t>
+      </w:r>
+      <w:r>
+        <w:rPr>
+          <w:lang w:val="en-US"/>
+        </w:rPr>
+        <w:t xml:space="preserve"> </w:t>
+      </w:r>
+      <w:r>
+        <w:t>(</w:t>
+      </w:r>
+      <w:r>
+        <w:rPr>
+          <w:lang w:val="en-US"/>
+        </w:rPr>
+        <w:t>actuators)</w:t>
+      </w:r>
+    </w:p>
+    <w:p>
+      <w:pPr>
+        <w:pStyle w:val="a3"/>
+        <w:numPr>
+          <w:ilvl w:val="1"/>
+          <w:numId w:val="4"/>
+        </w:numPr>
+        <w:jc w:val="both"/>
+      </w:pPr>
+      <w:r>
+        <w:t>интелигентен</w:t>
+      </w:r>
+      <w:r>
+        <w:t>(рационален</w:t>
+      </w:r>
+      <w:r>
+        <w:t>)</w:t>
+      </w:r>
+      <w:r>
+        <w:t xml:space="preserve"> агент –</w:t>
+      </w:r>
+      <w:r>
+        <w:rPr>
+          <w:lang w:val="en-US"/>
+        </w:rPr>
+        <w:t xml:space="preserve"> </w:t>
+      </w:r>
+      <w:r>
+        <w:t xml:space="preserve">избира действия, </w:t>
+      </w:r>
+      <w:r>
+        <w:t xml:space="preserve"> чрез които </w:t>
+      </w:r>
+      <w:r>
+        <w:t>се стреми да максимизира стойността на определена оценка</w:t>
+      </w:r>
+      <w:r>
+        <w:t xml:space="preserve"> на производителността</w:t>
+      </w:r>
+      <w:r>
+        <w:rPr>
+          <w:lang w:val="en-US"/>
+        </w:rPr>
+        <w:t xml:space="preserve"> (performance measure)</w:t>
+      </w:r>
+      <w:r>
+        <w:t>, която се измерва върху средата</w:t>
+      </w:r>
+      <w:r>
+        <w:t>(</w:t>
+      </w:r>
+      <w:r>
+        <w:rPr>
+          <w:lang w:val="en-US"/>
+        </w:rPr>
+        <w:t>environment</w:t>
+      </w:r>
+      <w:r>
+        <w:rPr>
+          <w:lang w:val="en-US"/>
+        </w:rPr>
+        <w:t>)</w:t>
+      </w:r>
+    </w:p>
+    <w:p>
+      <w:pPr>
+        <w:pStyle w:val="a3"/>
+        <w:numPr>
+          <w:ilvl w:val="1"/>
+          <w:numId w:val="4"/>
+        </w:numPr>
+        <w:jc w:val="both"/>
+      </w:pPr>
+      <w:r>
+        <w:t>видове агенти</w:t>
+      </w:r>
+    </w:p>
+    <w:p>
+      <w:pPr>
+        <w:pStyle w:val="a3"/>
+        <w:numPr>
+          <w:ilvl w:val="2"/>
+          <w:numId w:val="4"/>
+        </w:numPr>
+        <w:jc w:val="both"/>
+      </w:pPr>
+      <w:r>
+        <w:rPr>
+          <w:lang w:val="en-US"/>
+        </w:rPr>
+        <w:t>simple reflex</w:t>
+      </w:r>
+      <w:r>
+        <w:rPr>
+          <w:lang w:val="en-US"/>
+        </w:rPr>
+        <w:t xml:space="preserve"> </w:t>
+      </w:r>
+      <w:r>
+        <w:rPr>
+          <w:lang w:val="en-US"/>
+        </w:rPr>
+        <w:t>(</w:t>
+      </w:r>
+      <w:r>
+        <w:t>рефлексни агенти)</w:t>
+      </w:r>
+    </w:p>
+    <w:p>
+      <w:pPr>
+        <w:pStyle w:val="a3"/>
+        <w:numPr>
+          <w:ilvl w:val="2"/>
+          <w:numId w:val="4"/>
+        </w:numPr>
+        <w:jc w:val="both"/>
+      </w:pPr>
+      <w:r>
+        <w:rPr>
+          <w:lang w:val="en-US"/>
+        </w:rPr>
+        <w:t xml:space="preserve">reflex agents with state </w:t>
+      </w:r>
+      <w:r>
+        <w:t>(рефлексни агенти с памет)</w:t>
+      </w:r>
+    </w:p>
+    <w:p>
+      <w:pPr>
+        <w:pStyle w:val="a3"/>
+        <w:numPr>
+          <w:ilvl w:val="2"/>
+          <w:numId w:val="4"/>
+        </w:numPr>
+        <w:jc w:val="both"/>
+      </w:pPr>
+      <w:r>
+        <w:rPr>
+          <w:lang w:val="en-US"/>
+        </w:rPr>
+        <w:t xml:space="preserve">goal based </w:t>
+      </w:r>
+      <w:r>
+        <w:t>(-//-</w:t>
+      </w:r>
+      <w:r>
+        <w:t>,</w:t>
+      </w:r>
+      <w:r>
+        <w:t xml:space="preserve"> </w:t>
+      </w:r>
+      <w:r>
+        <w:t>които имат и цел)</w:t>
+      </w:r>
+      <w:r>
+        <w:t xml:space="preserve"> - </w:t>
+      </w:r>
+      <w:r>
+        <w:t>могат да прогнозират какво ще стане, при дадено тяхно действие</w:t>
+      </w:r>
+      <w:r>
+        <w:t>, като това е просто – дали са удовлетворени</w:t>
+      </w:r>
+      <w:r>
+        <w:t xml:space="preserve"> от даденото дейст</w:t>
+      </w:r>
+      <w:r>
+        <w:t>вие</w:t>
+      </w:r>
+      <w:r>
+        <w:t xml:space="preserve"> </w:t>
+      </w:r>
+      <w:r>
+        <w:t>(</w:t>
+      </w:r>
       <w:proofErr w:type="spellStart"/>
       <w:r>
-        <w:t>евритстика</w:t>
+        <w:t>напр</w:t>
       </w:r>
       <w:proofErr w:type="spellEnd"/>
       <w:r>
-        <w:t>), която дава информация</w:t>
-      </w:r>
-      <w:r>
-        <w:t xml:space="preserve"> колко дадено състояние е близо до це</w:t>
-      </w:r>
-      <w:r>
-        <w:t>лево състояние</w:t>
-      </w:r>
-      <w:r>
-        <w:t>, пестят време и памет</w:t>
-      </w:r>
-      <w:r>
-        <w:t>(понякога)</w:t>
-      </w:r>
-      <w:bookmarkStart w:id="0" w:name="_GoBack"/>
-      <w:bookmarkEnd w:id="0"/>
-    </w:p>
-    <w:p>
-      <w:pPr>
-        <w:jc w:val="both"/>
-      </w:pPr>
-      <w:r>
-        <w:t>Подробно</w:t>
-      </w:r>
-      <w:r>
-        <w:t xml:space="preserve"> по теми</w:t>
+        <w:t xml:space="preserve"> то води до целта</w:t>
+      </w:r>
+      <w:r>
+        <w:rPr>
+          <w:lang w:val="en-US"/>
+        </w:rPr>
+        <w:t xml:space="preserve"> </w:t>
+      </w:r>
+      <w:r>
+        <w:t>или не</w:t>
+      </w:r>
+      <w:r>
+        <w:rPr>
+          <w:lang w:val="en-US"/>
+        </w:rPr>
+        <w:t>)</w:t>
+      </w:r>
+    </w:p>
+    <w:p>
+      <w:pPr>
+        <w:pStyle w:val="a3"/>
+        <w:numPr>
+          <w:ilvl w:val="2"/>
+          <w:numId w:val="4"/>
+        </w:numPr>
+        <w:jc w:val="both"/>
+      </w:pPr>
+      <w:r>
+        <w:rPr>
+          <w:lang w:val="en-US"/>
+        </w:rPr>
+        <w:t>utility based</w:t>
+      </w:r>
+      <w:r>
+        <w:t xml:space="preserve"> (</w:t>
+      </w:r>
+      <w:r>
+        <w:rPr>
+          <w:lang w:val="en-US"/>
+        </w:rPr>
+        <w:t xml:space="preserve"> -//- </w:t>
+      </w:r>
+      <w:r>
+        <w:t>като могат  да правят оценка на състояние)</w:t>
+      </w:r>
+      <w:r>
+        <w:rPr>
+          <w:lang w:val="en-US"/>
+        </w:rPr>
+        <w:t xml:space="preserve"> – имат utility function, която дава оценка </w:t>
+      </w:r>
+      <w:r>
+        <w:t xml:space="preserve">на последиците от действието(по-подробно от </w:t>
+      </w:r>
+      <w:r>
+        <w:rPr>
+          <w:lang w:val="en-US"/>
+        </w:rPr>
+        <w:t>goal based</w:t>
+      </w:r>
+      <w:r>
+        <w:t xml:space="preserve"> агентите</w:t>
+      </w:r>
+      <w:r>
+        <w:t>)</w:t>
       </w:r>
     </w:p>
     <w:p>
@@ -742,7 +1149,7 @@
         <w:rPr>
           <w:b/>
         </w:rPr>
-        <w:t>Изкуствен интелект - въведение (тест на Тюринг)</w:t>
+        <w:t>Решаване на проблеми, чрез търсене, Неинформирано търсене</w:t>
       </w:r>
     </w:p>
     <w:p>
@@ -755,215 +1162,7 @@
         <w:jc w:val="both"/>
       </w:pPr>
       <w:r>
-        <w:t xml:space="preserve">тестът на Тюринг представлява </w:t>
-      </w:r>
-      <w:r>
-        <w:t xml:space="preserve">експеримент, при който </w:t>
-      </w:r>
-      <w:r>
-        <w:t xml:space="preserve">човек </w:t>
-      </w:r>
-      <w:r>
-        <w:t>трябва да комуникира</w:t>
-      </w:r>
-      <w:r>
-        <w:t xml:space="preserve"> с компютърна система. </w:t>
-      </w:r>
-      <w:r>
-        <w:t>Общуването продължава някакъв период от време и з</w:t>
-      </w:r>
-      <w:r>
-        <w:t xml:space="preserve">а да бъде тестът успешен, човекът </w:t>
-      </w:r>
-      <w:r>
-        <w:t xml:space="preserve">не </w:t>
-      </w:r>
-      <w:r>
-        <w:t xml:space="preserve">трябва </w:t>
-      </w:r>
-      <w:r>
-        <w:t xml:space="preserve">да </w:t>
-      </w:r>
-      <w:r>
-        <w:t xml:space="preserve">може разграничи дали това, с което си е говорил е било </w:t>
-      </w:r>
-      <w:r>
-        <w:t>машина</w:t>
-      </w:r>
-      <w:r>
-        <w:t xml:space="preserve"> или човек</w:t>
-      </w:r>
-      <w:r>
-        <w:t>.</w:t>
-      </w:r>
-      <w:r>
-        <w:t xml:space="preserve"> </w:t>
-      </w:r>
-    </w:p>
-    <w:p>
-      <w:pPr>
-        <w:pStyle w:val="a3"/>
-        <w:numPr>
-          <w:ilvl w:val="0"/>
-          <w:numId w:val="4"/>
-        </w:numPr>
-        <w:jc w:val="both"/>
-        <w:rPr>
-          <w:b/>
-        </w:rPr>
-      </w:pPr>
-      <w:r>
-        <w:rPr>
-          <w:b/>
-        </w:rPr>
-        <w:t>Интелигентни</w:t>
-      </w:r>
-      <w:r>
-        <w:rPr>
-          <w:b/>
-        </w:rPr>
-        <w:t xml:space="preserve"> </w:t>
-      </w:r>
-      <w:r>
-        <w:rPr>
-          <w:b/>
-        </w:rPr>
-        <w:t>(</w:t>
-      </w:r>
-      <w:r>
-        <w:rPr>
-          <w:b/>
-        </w:rPr>
-        <w:t>рационални</w:t>
-      </w:r>
-      <w:r>
-        <w:rPr>
-          <w:b/>
-        </w:rPr>
-        <w:t>)</w:t>
-      </w:r>
-      <w:r>
-        <w:rPr>
-          <w:b/>
-        </w:rPr>
-        <w:t xml:space="preserve"> агенти</w:t>
-      </w:r>
-    </w:p>
-    <w:p>
-      <w:pPr>
-        <w:pStyle w:val="a3"/>
-        <w:numPr>
-          <w:ilvl w:val="1"/>
-          <w:numId w:val="4"/>
-        </w:numPr>
-        <w:jc w:val="both"/>
-      </w:pPr>
-      <w:r>
-        <w:t>агент</w:t>
-      </w:r>
-      <w:r>
-        <w:t xml:space="preserve"> – всяко нещо, което възприема информация от обкръжаващата го среда със сензори</w:t>
-      </w:r>
-      <w:r>
-        <w:rPr>
-          <w:lang w:val="en-US"/>
-        </w:rPr>
-        <w:t xml:space="preserve"> (sensors)</w:t>
-      </w:r>
-      <w:r>
-        <w:t xml:space="preserve"> и въздейства на средата с актуатори</w:t>
-      </w:r>
-      <w:r>
-        <w:rPr>
-          <w:lang w:val="en-US"/>
-        </w:rPr>
-        <w:t xml:space="preserve"> </w:t>
-      </w:r>
-      <w:r>
-        <w:t>(</w:t>
-      </w:r>
-      <w:r>
-        <w:rPr>
-          <w:lang w:val="en-US"/>
-        </w:rPr>
-        <w:t>actuators)</w:t>
-      </w:r>
-    </w:p>
-    <w:p>
-      <w:pPr>
-        <w:pStyle w:val="a3"/>
-        <w:numPr>
-          <w:ilvl w:val="1"/>
-          <w:numId w:val="4"/>
-        </w:numPr>
-        <w:jc w:val="both"/>
-      </w:pPr>
-      <w:r>
-        <w:t>интелигентен</w:t>
-      </w:r>
-      <w:r>
-        <w:t>(рационален</w:t>
-      </w:r>
-      <w:r>
-        <w:t>)</w:t>
-      </w:r>
-      <w:r>
-        <w:t xml:space="preserve"> агент –</w:t>
-      </w:r>
-      <w:r>
-        <w:rPr>
-          <w:lang w:val="en-US"/>
-        </w:rPr>
-        <w:t xml:space="preserve"> </w:t>
-      </w:r>
-      <w:r>
-        <w:t xml:space="preserve">избира действия, </w:t>
-      </w:r>
-      <w:r>
-        <w:t xml:space="preserve"> чрез които </w:t>
-      </w:r>
-      <w:r>
-        <w:t>се стреми да максимизира стойността на определена оценка</w:t>
-      </w:r>
-      <w:r>
-        <w:t xml:space="preserve"> на производителността</w:t>
-      </w:r>
-      <w:r>
-        <w:rPr>
-          <w:lang w:val="en-US"/>
-        </w:rPr>
-        <w:t xml:space="preserve"> (performance measure)</w:t>
-      </w:r>
-      <w:r>
-        <w:t>, която се измерва върху средата</w:t>
-      </w:r>
-      <w:r>
-        <w:t>(</w:t>
-      </w:r>
-      <w:r>
-        <w:rPr>
-          <w:lang w:val="en-US"/>
-        </w:rPr>
-        <w:t>environment</w:t>
-      </w:r>
-      <w:r>
-        <w:rPr>
-          <w:lang w:val="en-US"/>
-        </w:rPr>
-        <w:t>)</w:t>
-      </w:r>
-    </w:p>
-    <w:p>
-      <w:pPr>
-        <w:pStyle w:val="a3"/>
-        <w:numPr>
-          <w:ilvl w:val="1"/>
-          <w:numId w:val="4"/>
-        </w:numPr>
-        <w:jc w:val="both"/>
-      </w:pPr>
-      <w:r>
-        <w:t>видове агенти</w:t>
+        <w:t>типове търсене</w:t>
       </w:r>
     </w:p>
     <w:p>
@@ -979,22 +1178,25 @@
         <w:rPr>
           <w:lang w:val="en-US"/>
         </w:rPr>
-        <w:t>simple reflex</w:t>
-      </w:r>
-      <w:r>
-        <w:rPr>
-          <w:lang w:val="en-US"/>
-        </w:rPr>
-        <w:t xml:space="preserve"> </w:t>
-      </w:r>
-      <w:r>
-        <w:rPr>
-          <w:lang w:val="en-US"/>
-        </w:rPr>
-        <w:t>(</w:t>
-      </w:r>
-      <w:r>
-        <w:t>рефлексни агенти)</w:t>
+        <w:t>offline</w:t>
+      </w:r>
+      <w:r>
+        <w:rPr>
+          <w:lang w:val="en-US"/>
+        </w:rPr>
+        <w:t xml:space="preserve"> problem solving</w:t>
+      </w:r>
+      <w:r>
+        <w:rPr>
+          <w:lang w:val="en-US"/>
+        </w:rPr>
+        <w:t xml:space="preserve"> – </w:t>
+      </w:r>
+      <w:r>
+        <w:t>налична е всичката информация за проблема от неговото формулиране</w:t>
+      </w:r>
+      <w:r>
+        <w:t xml:space="preserve"> (шах)</w:t>
       </w:r>
     </w:p>
     <w:p>
@@ -1010,119 +1212,7 @@
         <w:rPr>
           <w:lang w:val="en-US"/>
         </w:rPr>
-        <w:t xml:space="preserve">reflex agents with state </w:t>
-      </w:r>
-      <w:r>
-        <w:t>(рефлексни агенти с памет)</w:t>
-      </w:r>
-    </w:p>
-    <w:p>
-      <w:pPr>
-        <w:pStyle w:val="a3"/>
-        <w:numPr>
-          <w:ilvl w:val="2"/>
-          <w:numId w:val="4"/>
-        </w:numPr>
-      </w:pPr>
-      <w:r>
-        <w:rPr>
-          <w:lang w:val="en-US"/>
-        </w:rPr>
-        <w:t xml:space="preserve">goal based </w:t>
-      </w:r>
-      <w:r>
-        <w:t>(-//-</w:t>
-      </w:r>
-      <w:r>
-        <w:t>,</w:t>
-      </w:r>
-      <w:r>
-        <w:t xml:space="preserve"> </w:t>
-      </w:r>
-      <w:r>
-        <w:t>които имат и цел)</w:t>
-      </w:r>
-      <w:r>
-        <w:t xml:space="preserve"> - </w:t>
-      </w:r>
-      <w:r>
-        <w:t>могат да прогнозират какво ще стане, при дадено тяхно действие</w:t>
-      </w:r>
-    </w:p>
-    <w:p>
-      <w:pPr>
-        <w:pStyle w:val="a3"/>
-        <w:numPr>
-          <w:ilvl w:val="2"/>
-          <w:numId w:val="4"/>
-        </w:numPr>
-        <w:jc w:val="both"/>
-      </w:pPr>
-      <w:r>
-        <w:rPr>
-          <w:lang w:val="en-US"/>
-        </w:rPr>
-        <w:t>utility based</w:t>
-      </w:r>
-      <w:r>
-        <w:t xml:space="preserve"> (</w:t>
-      </w:r>
-      <w:r>
-        <w:rPr>
-          <w:lang w:val="en-US"/>
-        </w:rPr>
-        <w:t xml:space="preserve"> -//- </w:t>
-      </w:r>
-      <w:r>
-        <w:t>като могат  да правят оценка на състояние)</w:t>
-      </w:r>
-    </w:p>
-    <w:p>
-      <w:pPr>
-        <w:pStyle w:val="a3"/>
-        <w:numPr>
-          <w:ilvl w:val="0"/>
-          <w:numId w:val="4"/>
-        </w:numPr>
-        <w:jc w:val="both"/>
-        <w:rPr>
-          <w:b/>
-        </w:rPr>
-      </w:pPr>
-      <w:r>
-        <w:rPr>
-          <w:b/>
-        </w:rPr>
-        <w:t>Решаване на проблеми, чрез търсене, Неинформирано търсене</w:t>
-      </w:r>
-    </w:p>
-    <w:p>
-      <w:pPr>
-        <w:pStyle w:val="a3"/>
-        <w:numPr>
-          <w:ilvl w:val="1"/>
-          <w:numId w:val="4"/>
-        </w:numPr>
-        <w:jc w:val="both"/>
-      </w:pPr>
-      <w:r>
-        <w:t>типове търсене</w:t>
-      </w:r>
-    </w:p>
-    <w:p>
-      <w:pPr>
-        <w:pStyle w:val="a3"/>
-        <w:numPr>
-          <w:ilvl w:val="2"/>
-          <w:numId w:val="4"/>
-        </w:numPr>
-        <w:jc w:val="both"/>
-      </w:pPr>
-      <w:r>
-        <w:rPr>
-          <w:lang w:val="en-US"/>
-        </w:rPr>
-        <w:t>offline</w:t>
+        <w:t>online</w:t>
       </w:r>
       <w:r>
         <w:rPr>
@@ -1131,40 +1221,6 @@
         <w:t xml:space="preserve"> problem solving</w:t>
       </w:r>
       <w:r>
-        <w:rPr>
-          <w:lang w:val="en-US"/>
-        </w:rPr>
-        <w:t xml:space="preserve"> – </w:t>
-      </w:r>
-      <w:r>
-        <w:t>налична е всичката информация за проблема от неговото формулиране</w:t>
-      </w:r>
-      <w:r>
-        <w:t xml:space="preserve"> (шах)</w:t>
-      </w:r>
-    </w:p>
-    <w:p>
-      <w:pPr>
-        <w:pStyle w:val="a3"/>
-        <w:numPr>
-          <w:ilvl w:val="2"/>
-          <w:numId w:val="4"/>
-        </w:numPr>
-        <w:jc w:val="both"/>
-      </w:pPr>
-      <w:r>
-        <w:rPr>
-          <w:lang w:val="en-US"/>
-        </w:rPr>
-        <w:t>online</w:t>
-      </w:r>
-      <w:r>
-        <w:rPr>
-          <w:lang w:val="en-US"/>
-        </w:rPr>
-        <w:t xml:space="preserve"> problem solving</w:t>
-      </w:r>
-      <w:r>
         <w:t xml:space="preserve"> – не е </w:t>
       </w:r>
       <w:r>
@@ -1177,10 +1233,7 @@
         <w:t>сичката информация за проблема от неговото</w:t>
       </w:r>
       <w:r>
-        <w:t xml:space="preserve"> </w:t>
-      </w:r>
-      <w:r>
-        <w:t>формулиране</w:t>
+        <w:t xml:space="preserve"> формулиране</w:t>
       </w:r>
     </w:p>
     <w:p>
@@ -2073,6 +2126,815 @@
       <w:pPr>
         <w:pStyle w:val="a3"/>
         <w:numPr>
+          <w:ilvl w:val="1"/>
+          <w:numId w:val="4"/>
+        </w:numPr>
+        <w:jc w:val="both"/>
+      </w:pPr>
+      <w:r>
+        <w:lastRenderedPageBreak/>
+        <w:t>формулировка</w:t>
+      </w:r>
+    </w:p>
+    <w:p>
+      <w:pPr>
+        <w:pStyle w:val="a3"/>
+        <w:numPr>
+          <w:ilvl w:val="2"/>
+          <w:numId w:val="4"/>
+        </w:numPr>
+        <w:jc w:val="both"/>
+      </w:pPr>
+      <w:r>
+        <w:t xml:space="preserve">множество на променливите </w:t>
+      </w:r>
+      <w:r>
+        <w:rPr>
+          <w:lang w:val="en-US"/>
+        </w:rPr>
+        <w:t>X = {</w:t>
+      </w:r>
+      <w:r>
+        <w:rPr>
+          <w:lang w:val="en-US"/>
+        </w:rPr>
+        <w:t xml:space="preserve">X1, X2, …, </w:t>
+      </w:r>
+      <w:proofErr w:type="spellStart"/>
+      <w:r>
+        <w:rPr>
+          <w:lang w:val="en-US"/>
+        </w:rPr>
+        <w:t>Xn</w:t>
+      </w:r>
+      <w:proofErr w:type="spellEnd"/>
+      <w:r>
+        <w:rPr>
+          <w:lang w:val="en-US"/>
+        </w:rPr>
+        <w:t>}</w:t>
+      </w:r>
+    </w:p>
+    <w:p>
+      <w:pPr>
+        <w:pStyle w:val="a3"/>
+        <w:numPr>
+          <w:ilvl w:val="2"/>
+          <w:numId w:val="4"/>
+        </w:numPr>
+        <w:jc w:val="both"/>
+      </w:pPr>
+      <w:r>
+        <w:t xml:space="preserve">множество от допустими стойности (фамилия от множества) – </w:t>
+      </w:r>
+      <w:r>
+        <w:rPr>
+          <w:lang w:val="en-US"/>
+        </w:rPr>
+        <w:t>D =</w:t>
+      </w:r>
+      <w:r>
+        <w:rPr>
+          <w:lang w:val="en-US"/>
+        </w:rPr>
+        <w:t xml:space="preserve">{D1, D2, …, </w:t>
+      </w:r>
+      <w:proofErr w:type="spellStart"/>
+      <w:r>
+        <w:rPr>
+          <w:lang w:val="en-US"/>
+        </w:rPr>
+        <w:t>Dn</w:t>
+      </w:r>
+      <w:proofErr w:type="spellEnd"/>
+      <w:r>
+        <w:rPr>
+          <w:lang w:val="en-US"/>
+        </w:rPr>
+        <w:t xml:space="preserve">}, </w:t>
+      </w:r>
+      <w:proofErr w:type="spellStart"/>
+      <w:r>
+        <w:rPr>
+          <w:lang w:val="en-US"/>
+        </w:rPr>
+        <w:t>където</w:t>
+      </w:r>
+      <w:proofErr w:type="spellEnd"/>
+      <w:r>
+        <w:rPr>
+          <w:lang w:val="en-US"/>
+        </w:rPr>
+        <w:t xml:space="preserve"> Di </w:t>
+      </w:r>
+      <w:r>
+        <w:t xml:space="preserve">е </w:t>
+      </w:r>
+      <w:proofErr w:type="spellStart"/>
+      <w:r>
+        <w:t>мн-вото</w:t>
+      </w:r>
+      <w:proofErr w:type="spellEnd"/>
+      <w:r>
+        <w:t xml:space="preserve"> от допустими стойности на променливата </w:t>
+      </w:r>
+      <w:r>
+        <w:rPr>
+          <w:lang w:val="en-US"/>
+        </w:rPr>
+        <w:t>Xi</w:t>
+      </w:r>
+      <w:r>
+        <w:rPr>
+          <w:lang w:val="en-US"/>
+        </w:rPr>
+        <w:t xml:space="preserve">, </w:t>
+      </w:r>
+      <w:proofErr w:type="spellStart"/>
+      <w:r>
+        <w:t>напр</w:t>
+      </w:r>
+      <w:proofErr w:type="spellEnd"/>
+      <w:r>
+        <w:rPr>
+          <w:lang w:val="en-US"/>
+        </w:rPr>
+        <w:t xml:space="preserve"> Di = {red, green, blue}</w:t>
+      </w:r>
+      <w:r>
+        <w:t xml:space="preserve"> </w:t>
+      </w:r>
+    </w:p>
+    <w:p>
+      <w:pPr>
+        <w:pStyle w:val="a3"/>
+        <w:numPr>
+          <w:ilvl w:val="2"/>
+          <w:numId w:val="4"/>
+        </w:numPr>
+        <w:jc w:val="both"/>
+      </w:pPr>
+      <w:r>
+        <w:t>множество от ограничения</w:t>
+      </w:r>
+      <w:r>
+        <w:rPr>
+          <w:lang w:val="en-US"/>
+        </w:rPr>
+        <w:t xml:space="preserve"> C = {C1, C2, … , Cm}</w:t>
+      </w:r>
+      <w:r>
+        <w:t xml:space="preserve">, </w:t>
+      </w:r>
+      <w:proofErr w:type="spellStart"/>
+      <w:r>
+        <w:t>напр</w:t>
+      </w:r>
+      <w:proofErr w:type="spellEnd"/>
+      <w:r>
+        <w:t xml:space="preserve"> това са </w:t>
+      </w:r>
+      <w:r>
+        <w:rPr>
+          <w:lang w:val="en-US"/>
+        </w:rPr>
+        <w:t>X1 + X2 &lt; 3</w:t>
+      </w:r>
+    </w:p>
+    <w:p>
+      <w:pPr>
+        <w:pStyle w:val="a3"/>
+        <w:numPr>
+          <w:ilvl w:val="1"/>
+          <w:numId w:val="4"/>
+        </w:numPr>
+        <w:jc w:val="both"/>
+      </w:pPr>
+      <w:r>
+        <w:t>формулировка 2</w:t>
+      </w:r>
+    </w:p>
+    <w:p>
+      <w:pPr>
+        <w:pStyle w:val="a3"/>
+        <w:numPr>
+          <w:ilvl w:val="2"/>
+          <w:numId w:val="4"/>
+        </w:numPr>
+        <w:jc w:val="both"/>
+      </w:pPr>
+      <w:r>
+        <w:t xml:space="preserve">дадено е състояния, които са представени от множество от променливи Х със стойности от множество от допустими стойности </w:t>
+      </w:r>
+      <w:r>
+        <w:rPr>
+          <w:lang w:val="en-US"/>
+        </w:rPr>
+        <w:t>D</w:t>
+      </w:r>
+    </w:p>
+    <w:p>
+      <w:pPr>
+        <w:pStyle w:val="a3"/>
+        <w:numPr>
+          <w:ilvl w:val="2"/>
+          <w:numId w:val="4"/>
+        </w:numPr>
+        <w:jc w:val="both"/>
+      </w:pPr>
+      <w:r>
+        <w:t xml:space="preserve">търси си целево състояние, което удовлетворява множеството от ограничения </w:t>
+      </w:r>
+      <w:r>
+        <w:rPr>
+          <w:lang w:val="en-US"/>
+        </w:rPr>
+        <w:t xml:space="preserve">C, </w:t>
+      </w:r>
+      <w:proofErr w:type="spellStart"/>
+      <w:r>
+        <w:rPr>
+          <w:lang w:val="en-US"/>
+        </w:rPr>
+        <w:t>които</w:t>
+      </w:r>
+      <w:proofErr w:type="spellEnd"/>
+      <w:r>
+        <w:rPr>
+          <w:lang w:val="en-US"/>
+        </w:rPr>
+        <w:t xml:space="preserve"> </w:t>
+      </w:r>
+      <w:proofErr w:type="spellStart"/>
+      <w:r>
+        <w:rPr>
+          <w:lang w:val="en-US"/>
+        </w:rPr>
+        <w:t>се</w:t>
+      </w:r>
+      <w:proofErr w:type="spellEnd"/>
+      <w:r>
+        <w:rPr>
+          <w:lang w:val="en-US"/>
+        </w:rPr>
+        <w:t xml:space="preserve"> </w:t>
+      </w:r>
+      <w:proofErr w:type="spellStart"/>
+      <w:r>
+        <w:rPr>
+          <w:lang w:val="en-US"/>
+        </w:rPr>
+        <w:t>налагат</w:t>
+      </w:r>
+      <w:proofErr w:type="spellEnd"/>
+      <w:r>
+        <w:rPr>
+          <w:lang w:val="en-US"/>
+        </w:rPr>
+        <w:t xml:space="preserve"> </w:t>
+      </w:r>
+      <w:proofErr w:type="spellStart"/>
+      <w:r>
+        <w:rPr>
+          <w:lang w:val="en-US"/>
+        </w:rPr>
+        <w:t>над</w:t>
+      </w:r>
+      <w:proofErr w:type="spellEnd"/>
+      <w:r>
+        <w:rPr>
+          <w:lang w:val="en-US"/>
+        </w:rPr>
+        <w:t xml:space="preserve"> </w:t>
+      </w:r>
+      <w:proofErr w:type="spellStart"/>
+      <w:r>
+        <w:rPr>
+          <w:lang w:val="en-US"/>
+        </w:rPr>
+        <w:t>подмножества</w:t>
+      </w:r>
+      <w:proofErr w:type="spellEnd"/>
+      <w:r>
+        <w:rPr>
+          <w:lang w:val="en-US"/>
+        </w:rPr>
+        <w:t xml:space="preserve"> от </w:t>
+      </w:r>
+      <w:r>
+        <w:t>множеството от променливи и стойностите</w:t>
+      </w:r>
+      <w:r>
+        <w:t xml:space="preserve">, които те приемат от </w:t>
+      </w:r>
+      <w:r>
+        <w:t>домейните им</w:t>
+      </w:r>
+      <w:r>
+        <w:t xml:space="preserve"> </w:t>
+      </w:r>
+    </w:p>
+    <w:p>
+      <w:pPr>
+        <w:pStyle w:val="a3"/>
+        <w:numPr>
+          <w:ilvl w:val="1"/>
+          <w:numId w:val="4"/>
+        </w:numPr>
+        <w:jc w:val="both"/>
+      </w:pPr>
+      <w:r>
+        <w:t xml:space="preserve">какви видове ограничения имаме при </w:t>
+      </w:r>
+      <w:r>
+        <w:rPr>
+          <w:lang w:val="en-US"/>
+        </w:rPr>
+        <w:t>CSP</w:t>
+      </w:r>
+    </w:p>
+    <w:p>
+      <w:pPr>
+        <w:pStyle w:val="a3"/>
+        <w:numPr>
+          <w:ilvl w:val="2"/>
+          <w:numId w:val="4"/>
+        </w:numPr>
+        <w:jc w:val="both"/>
+      </w:pPr>
+      <w:r>
+        <w:t>унарни - такива, които включват една променлива</w:t>
+      </w:r>
+    </w:p>
+    <w:p>
+      <w:pPr>
+        <w:pStyle w:val="a3"/>
+        <w:numPr>
+          <w:ilvl w:val="2"/>
+          <w:numId w:val="4"/>
+        </w:numPr>
+        <w:jc w:val="both"/>
+      </w:pPr>
+      <w:r>
+        <w:t>бинарни - такива, които включват две променливи</w:t>
+      </w:r>
+    </w:p>
+    <w:p>
+      <w:pPr>
+        <w:pStyle w:val="a3"/>
+        <w:numPr>
+          <w:ilvl w:val="2"/>
+          <w:numId w:val="4"/>
+        </w:numPr>
+        <w:jc w:val="both"/>
+      </w:pPr>
+      <w:r>
+        <w:t>от по-висок ред  - такива, които включват повече от две променливи</w:t>
+      </w:r>
+    </w:p>
+    <w:p>
+      <w:pPr>
+        <w:pStyle w:val="a3"/>
+        <w:numPr>
+          <w:ilvl w:val="2"/>
+          <w:numId w:val="4"/>
+        </w:numPr>
+        <w:ind w:left="1416" w:hanging="282"/>
+        <w:jc w:val="both"/>
+      </w:pPr>
+      <w:r>
+        <w:t>преференции(</w:t>
+      </w:r>
+      <w:r>
+        <w:rPr>
+          <w:lang w:val="en-US"/>
+        </w:rPr>
+        <w:t xml:space="preserve">soft </w:t>
+      </w:r>
+      <w:r>
+        <w:rPr>
+          <w:lang w:val="en-US"/>
+        </w:rPr>
+        <w:t>constraints</w:t>
+      </w:r>
+      <w:r>
+        <w:rPr>
+          <w:lang w:val="en-US"/>
+        </w:rPr>
+        <w:t>)</w:t>
+      </w:r>
+      <w:r>
+        <w:t xml:space="preserve"> </w:t>
+      </w:r>
+      <w:r>
+        <w:rPr>
+          <w:lang w:val="en-US"/>
+        </w:rPr>
+        <w:t xml:space="preserve">– </w:t>
+      </w:r>
+      <w:r>
+        <w:t>свързани са с цената за присвояване на дадена променлива</w:t>
+      </w:r>
+    </w:p>
+    <w:p>
+      <w:pPr>
+        <w:pStyle w:val="a3"/>
+        <w:numPr>
+          <w:ilvl w:val="1"/>
+          <w:numId w:val="4"/>
+        </w:numPr>
+        <w:jc w:val="both"/>
+      </w:pPr>
+      <w:r>
+        <w:t xml:space="preserve">какви видове алгоритми се използват за решаване на </w:t>
+      </w:r>
+      <w:r>
+        <w:rPr>
+          <w:lang w:val="en-US"/>
+        </w:rPr>
+        <w:t>CSP?</w:t>
+      </w:r>
+    </w:p>
+    <w:p>
+      <w:pPr>
+        <w:pStyle w:val="a3"/>
+        <w:numPr>
+          <w:ilvl w:val="2"/>
+          <w:numId w:val="4"/>
+        </w:numPr>
+        <w:jc w:val="both"/>
+      </w:pPr>
+      <w:r>
+        <w:rPr>
+          <w:lang w:val="en-US"/>
+        </w:rPr>
+        <w:t>backtracking</w:t>
+      </w:r>
+      <w:r>
+        <w:t xml:space="preserve"> </w:t>
+      </w:r>
+      <w:r>
+        <w:rPr>
+          <w:lang w:val="en-US"/>
+        </w:rPr>
+        <w:t>search</w:t>
+      </w:r>
+      <w:r>
+        <w:t xml:space="preserve"> </w:t>
+      </w:r>
+      <w:r>
+        <w:rPr>
+          <w:lang w:val="en-US"/>
+        </w:rPr>
+        <w:t>(</w:t>
+      </w:r>
+      <w:r>
+        <w:t>търсене с възврат)</w:t>
+      </w:r>
+      <w:r>
+        <w:rPr>
+          <w:lang w:val="en-US"/>
+        </w:rPr>
+        <w:t xml:space="preserve"> – </w:t>
+      </w:r>
+      <w:r>
+        <w:rPr>
+          <w:lang w:val="en-US"/>
+        </w:rPr>
+        <w:t>DFS + variable-ordering + fail-on-violation</w:t>
+      </w:r>
+      <w:bookmarkStart w:id="0" w:name="_GoBack"/>
+      <w:bookmarkEnd w:id="0"/>
+    </w:p>
+    <w:p>
+      <w:pPr>
+        <w:pStyle w:val="a3"/>
+        <w:numPr>
+          <w:ilvl w:val="3"/>
+          <w:numId w:val="4"/>
+        </w:numPr>
+        <w:jc w:val="both"/>
+      </w:pPr>
+      <w:r>
+        <w:t xml:space="preserve">избиране на променлива - </w:t>
+      </w:r>
+      <w:proofErr w:type="spellStart"/>
+      <w:r>
+        <w:t>Variable</w:t>
+      </w:r>
+      <w:proofErr w:type="spellEnd"/>
+      <w:r>
+        <w:t xml:space="preserve"> </w:t>
+      </w:r>
+      <w:proofErr w:type="spellStart"/>
+      <w:r>
+        <w:t>Ordering</w:t>
+      </w:r>
+      <w:proofErr w:type="spellEnd"/>
+      <w:r>
+        <w:t>:</w:t>
+      </w:r>
+      <w:r>
+        <w:t xml:space="preserve"> </w:t>
+      </w:r>
+      <w:proofErr w:type="spellStart"/>
+      <w:r>
+        <w:t>Minimum</w:t>
+      </w:r>
+      <w:proofErr w:type="spellEnd"/>
+      <w:r>
+        <w:t xml:space="preserve"> </w:t>
+      </w:r>
+      <w:proofErr w:type="spellStart"/>
+      <w:r>
+        <w:t>remaining</w:t>
+      </w:r>
+      <w:proofErr w:type="spellEnd"/>
+      <w:r>
+        <w:t xml:space="preserve"> </w:t>
+      </w:r>
+      <w:proofErr w:type="spellStart"/>
+      <w:r>
+        <w:t>values</w:t>
+      </w:r>
+      <w:proofErr w:type="spellEnd"/>
+      <w:r>
+        <w:t xml:space="preserve"> (MRV)</w:t>
+      </w:r>
+      <w:r>
+        <w:rPr>
+          <w:lang w:val="en-US"/>
+        </w:rPr>
+        <w:t xml:space="preserve"> </w:t>
+      </w:r>
+      <w:r>
+        <w:t xml:space="preserve">- </w:t>
+      </w:r>
+      <w:r>
+        <w:rPr>
+          <w:lang w:val="en-US"/>
+        </w:rPr>
+        <w:t>Choose the variable with the fewest legal left values in its domain</w:t>
+      </w:r>
+    </w:p>
+    <w:p>
+      <w:pPr>
+        <w:pStyle w:val="a3"/>
+        <w:numPr>
+          <w:ilvl w:val="3"/>
+          <w:numId w:val="4"/>
+        </w:numPr>
+        <w:jc w:val="both"/>
+        <w:rPr>
+          <w:lang w:val="en-US"/>
+        </w:rPr>
+      </w:pPr>
+      <w:r>
+        <w:t xml:space="preserve">избиране на стойност за присвояване - </w:t>
+      </w:r>
+      <w:r>
+        <w:t xml:space="preserve">Value </w:t>
+      </w:r>
+      <w:proofErr w:type="spellStart"/>
+      <w:r>
+        <w:t>Ordering</w:t>
+      </w:r>
+      <w:proofErr w:type="spellEnd"/>
+      <w:r>
+        <w:t xml:space="preserve">: </w:t>
+      </w:r>
+      <w:proofErr w:type="spellStart"/>
+      <w:r>
+        <w:t>Least</w:t>
+      </w:r>
+      <w:proofErr w:type="spellEnd"/>
+      <w:r>
+        <w:t xml:space="preserve"> </w:t>
+      </w:r>
+      <w:proofErr w:type="spellStart"/>
+      <w:r>
+        <w:t>Constraining</w:t>
+      </w:r>
+      <w:proofErr w:type="spellEnd"/>
+      <w:r>
+        <w:t xml:space="preserve"> Value</w:t>
+      </w:r>
+      <w:r>
+        <w:rPr>
+          <w:lang w:val="en-US"/>
+        </w:rPr>
+        <w:t xml:space="preserve"> - </w:t>
+      </w:r>
+      <w:r>
+        <w:rPr>
+          <w:lang w:val="en-US"/>
+        </w:rPr>
+        <w:t>Given a choice of variable, choose the least</w:t>
+      </w:r>
+      <w:r>
+        <w:rPr>
+          <w:lang w:val="en-US"/>
+        </w:rPr>
+        <w:t xml:space="preserve"> </w:t>
+      </w:r>
+      <w:r>
+        <w:rPr>
+          <w:lang w:val="en-US"/>
+        </w:rPr>
+        <w:t>constraining value</w:t>
+      </w:r>
+      <w:r>
+        <w:rPr>
+          <w:lang w:val="en-US"/>
+        </w:rPr>
+        <w:t xml:space="preserve">, </w:t>
+      </w:r>
+      <w:r>
+        <w:rPr>
+          <w:lang w:val="en-US"/>
+        </w:rPr>
+        <w:t>I.e., the one that rules out the fewest values in</w:t>
+      </w:r>
+      <w:r>
+        <w:rPr>
+          <w:lang w:val="en-US"/>
+        </w:rPr>
+        <w:t xml:space="preserve"> </w:t>
+      </w:r>
+      <w:r>
+        <w:rPr>
+          <w:lang w:val="en-US"/>
+        </w:rPr>
+        <w:t>the remaining variables</w:t>
+      </w:r>
+    </w:p>
+    <w:p>
+      <w:pPr>
+        <w:pStyle w:val="a3"/>
+        <w:numPr>
+          <w:ilvl w:val="2"/>
+          <w:numId w:val="4"/>
+        </w:numPr>
+        <w:jc w:val="both"/>
+      </w:pPr>
+      <w:r>
+        <w:rPr>
+          <w:lang w:val="en-US"/>
+        </w:rPr>
+        <w:t>constraint propagation</w:t>
+      </w:r>
+      <w:r>
+        <w:t xml:space="preserve"> (разпространение на ограниченията)</w:t>
+      </w:r>
+    </w:p>
+    <w:p>
+      <w:pPr>
+        <w:pStyle w:val="a3"/>
+        <w:numPr>
+          <w:ilvl w:val="3"/>
+          <w:numId w:val="4"/>
+        </w:numPr>
+        <w:jc w:val="both"/>
+      </w:pPr>
+      <w:r>
+        <w:rPr>
+          <w:lang w:val="en-US"/>
+        </w:rPr>
+        <w:t xml:space="preserve"> arc consistency</w:t>
+      </w:r>
+      <w:r>
+        <w:t xml:space="preserve"> - </w:t>
+      </w:r>
+      <w:r>
+        <w:t xml:space="preserve">подобрение на </w:t>
+      </w:r>
+      <w:r>
+        <w:rPr>
+          <w:lang w:val="en-US"/>
+        </w:rPr>
+        <w:t>forward checking</w:t>
+      </w:r>
+      <w:r>
+        <w:t xml:space="preserve">, при </w:t>
+      </w:r>
+      <w:r>
+        <w:t xml:space="preserve">което се </w:t>
+      </w:r>
+      <w:r>
+        <w:t xml:space="preserve">следи </w:t>
+      </w:r>
+      <w:r>
+        <w:t xml:space="preserve">дали при </w:t>
+      </w:r>
+      <w:r>
+        <w:t>присвояване на стойност на една променлива</w:t>
+      </w:r>
+      <w:r>
+        <w:rPr>
+          <w:lang w:val="en-US"/>
+        </w:rPr>
+        <w:t xml:space="preserve"> </w:t>
+      </w:r>
+      <w:r>
+        <w:t>(</w:t>
+      </w:r>
+      <w:r>
+        <w:t>за удовлетворяване на</w:t>
+      </w:r>
+      <w:r>
+        <w:t xml:space="preserve"> ограничение)</w:t>
+      </w:r>
+      <w:r>
+        <w:t xml:space="preserve"> </w:t>
+      </w:r>
+      <w:r>
+        <w:t xml:space="preserve">няма да </w:t>
+      </w:r>
+      <w:r>
+        <w:t xml:space="preserve">се </w:t>
+      </w:r>
+      <w:r>
+        <w:t xml:space="preserve">нарушат </w:t>
+      </w:r>
+      <w:r>
+        <w:t>други ограничения</w:t>
+      </w:r>
+    </w:p>
+    <w:p>
+      <w:pPr>
+        <w:pStyle w:val="a3"/>
+        <w:numPr>
+          <w:ilvl w:val="2"/>
+          <w:numId w:val="4"/>
+        </w:numPr>
+        <w:jc w:val="both"/>
+      </w:pPr>
+      <w:r>
+        <w:rPr>
+          <w:lang w:val="en-US"/>
+        </w:rPr>
+        <w:t>local search – min conflicts(hill climbing)</w:t>
+      </w:r>
+    </w:p>
+    <w:p>
+      <w:pPr>
+        <w:jc w:val="both"/>
+      </w:pPr>
+    </w:p>
+    <w:p>
+      <w:pPr>
+        <w:jc w:val="both"/>
+      </w:pPr>
+      <w:proofErr w:type="spellStart"/>
+      <w:r>
+        <w:t>forward</w:t>
+      </w:r>
+      <w:proofErr w:type="spellEnd"/>
+      <w:r>
+        <w:t xml:space="preserve"> </w:t>
+      </w:r>
+      <w:proofErr w:type="spellStart"/>
+      <w:r>
+        <w:t>checking</w:t>
+      </w:r>
+      <w:proofErr w:type="spellEnd"/>
+      <w:r>
+        <w:t xml:space="preserve"> (проверка напред) – има допълнителна структура, която отразява следи последствията от присвояване на стойност на една променлива върху останалите</w:t>
+      </w:r>
+      <w:r>
+        <w:t xml:space="preserve">. Този подход се използва при </w:t>
+      </w:r>
+      <w:r>
+        <w:rPr>
+          <w:lang w:val="en-US"/>
+        </w:rPr>
+        <w:t xml:space="preserve">constraint </w:t>
+      </w:r>
+      <w:proofErr w:type="spellStart"/>
+      <w:r>
+        <w:rPr>
+          <w:lang w:val="en-US"/>
+        </w:rPr>
+        <w:t>propag</w:t>
+      </w:r>
+      <w:proofErr w:type="spellEnd"/>
+      <w:r>
+        <w:rPr>
+          <w:lang w:val="en-US"/>
+        </w:rPr>
+        <w:t xml:space="preserve"> </w:t>
+      </w:r>
+      <w:r>
+        <w:t>с подобрени</w:t>
+      </w:r>
+      <w:r>
+        <w:t>я</w:t>
+      </w:r>
+    </w:p>
+    <w:p>
+      <w:pPr>
+        <w:pStyle w:val="a3"/>
+        <w:numPr>
           <w:ilvl w:val="0"/>
           <w:numId w:val="4"/>
         </w:numPr>
@@ -2085,7 +2947,6 @@
         <w:rPr>
           <w:b/>
         </w:rPr>
-        <w:lastRenderedPageBreak/>
         <w:t>Игри</w:t>
       </w:r>
     </w:p>
@@ -2206,6 +3067,7 @@
         <w:jc w:val="both"/>
       </w:pPr>
       <w:r>
+        <w:lastRenderedPageBreak/>
         <w:t xml:space="preserve">отворени – </w:t>
       </w:r>
       <w:proofErr w:type="spellStart"/>
@@ -2425,7 +3287,7 @@
       <w:lvlText w:val="%3."/>
       <w:lvlJc w:val="right"/>
       <w:pPr>
-        <w:ind w:left="1314" w:hanging="180"/>
+        <w:ind w:left="1172" w:hanging="180"/>
       </w:pPr>
     </w:lvl>
     <w:lvl w:ilvl="3" w:tplc="0402000F">
@@ -2434,7 +3296,7 @@
       <w:lvlText w:val="%4."/>
       <w:lvlJc w:val="left"/>
       <w:pPr>
-        <w:ind w:left="1919" w:hanging="360"/>
+        <w:ind w:left="1778" w:hanging="360"/>
       </w:pPr>
     </w:lvl>
     <w:lvl w:ilvl="4" w:tplc="04020019">
@@ -2570,6 +3432,92 @@
     </w:lvl>
   </w:abstractNum>
   <w:abstractNum w:abstractNumId="3" w15:restartNumberingAfterBreak="0">
+    <w:nsid w:val="34014E2D"/>
+    <w:multiLevelType w:val="hybridMultilevel"/>
+    <w:tmpl w:val="CFF22E00"/>
+    <w:lvl w:ilvl="0" w:tplc="0402000F">
+      <w:start w:val="1"/>
+      <w:numFmt w:val="decimal"/>
+      <w:lvlText w:val="%1."/>
+      <w:lvlJc w:val="left"/>
+      <w:pPr>
+        <w:ind w:left="360" w:hanging="360"/>
+      </w:pPr>
+    </w:lvl>
+    <w:lvl w:ilvl="1" w:tplc="04020019">
+      <w:start w:val="1"/>
+      <w:numFmt w:val="lowerLetter"/>
+      <w:lvlText w:val="%2."/>
+      <w:lvlJc w:val="left"/>
+      <w:pPr>
+        <w:ind w:left="709" w:hanging="360"/>
+      </w:pPr>
+    </w:lvl>
+    <w:lvl w:ilvl="2" w:tplc="0402001B">
+      <w:start w:val="1"/>
+      <w:numFmt w:val="lowerRoman"/>
+      <w:lvlText w:val="%3."/>
+      <w:lvlJc w:val="right"/>
+      <w:pPr>
+        <w:ind w:left="1030" w:hanging="180"/>
+      </w:pPr>
+    </w:lvl>
+    <w:lvl w:ilvl="3" w:tplc="0402000F" w:tentative="1">
+      <w:start w:val="1"/>
+      <w:numFmt w:val="decimal"/>
+      <w:lvlText w:val="%4."/>
+      <w:lvlJc w:val="left"/>
+      <w:pPr>
+        <w:ind w:left="2520" w:hanging="360"/>
+      </w:pPr>
+    </w:lvl>
+    <w:lvl w:ilvl="4" w:tplc="04020019" w:tentative="1">
+      <w:start w:val="1"/>
+      <w:numFmt w:val="lowerLetter"/>
+      <w:lvlText w:val="%5."/>
+      <w:lvlJc w:val="left"/>
+      <w:pPr>
+        <w:ind w:left="3240" w:hanging="360"/>
+      </w:pPr>
+    </w:lvl>
+    <w:lvl w:ilvl="5" w:tplc="0402001B" w:tentative="1">
+      <w:start w:val="1"/>
+      <w:numFmt w:val="lowerRoman"/>
+      <w:lvlText w:val="%6."/>
+      <w:lvlJc w:val="right"/>
+      <w:pPr>
+        <w:ind w:left="3960" w:hanging="180"/>
+      </w:pPr>
+    </w:lvl>
+    <w:lvl w:ilvl="6" w:tplc="0402000F" w:tentative="1">
+      <w:start w:val="1"/>
+      <w:numFmt w:val="decimal"/>
+      <w:lvlText w:val="%7."/>
+      <w:lvlJc w:val="left"/>
+      <w:pPr>
+        <w:ind w:left="4680" w:hanging="360"/>
+      </w:pPr>
+    </w:lvl>
+    <w:lvl w:ilvl="7" w:tplc="04020019" w:tentative="1">
+      <w:start w:val="1"/>
+      <w:numFmt w:val="lowerLetter"/>
+      <w:lvlText w:val="%8."/>
+      <w:lvlJc w:val="left"/>
+      <w:pPr>
+        <w:ind w:left="5400" w:hanging="360"/>
+      </w:pPr>
+    </w:lvl>
+    <w:lvl w:ilvl="8" w:tplc="0402001B" w:tentative="1">
+      <w:start w:val="1"/>
+      <w:numFmt w:val="lowerRoman"/>
+      <w:lvlText w:val="%9."/>
+      <w:lvlJc w:val="right"/>
+      <w:pPr>
+        <w:ind w:left="6120" w:hanging="180"/>
+      </w:pPr>
+    </w:lvl>
+  </w:abstractNum>
+  <w:abstractNum w:abstractNumId="4" w15:restartNumberingAfterBreak="0">
     <w:nsid w:val="58527BB5"/>
     <w:multiLevelType w:val="hybridMultilevel"/>
     <w:tmpl w:val="20CC9116"/>
@@ -2658,7 +3606,7 @@
       </w:pPr>
     </w:lvl>
   </w:abstractNum>
-  <w:abstractNum w:abstractNumId="4" w15:restartNumberingAfterBreak="0">
+  <w:abstractNum w:abstractNumId="5" w15:restartNumberingAfterBreak="0">
     <w:nsid w:val="712602A4"/>
     <w:multiLevelType w:val="hybridMultilevel"/>
     <w:tmpl w:val="09903DC2"/>
@@ -2745,10 +3693,10 @@
     </w:lvl>
   </w:abstractNum>
   <w:num w:numId="1">
-    <w:abstractNumId w:val="4"/>
+    <w:abstractNumId w:val="5"/>
   </w:num>
   <w:num w:numId="2">
-    <w:abstractNumId w:val="3"/>
+    <w:abstractNumId w:val="4"/>
   </w:num>
   <w:num w:numId="3">
     <w:abstractNumId w:val="2"/>
@@ -2758,6 +3706,9 @@
   </w:num>
   <w:num w:numId="5">
     <w:abstractNumId w:val="0"/>
+  </w:num>
+  <w:num w:numId="6">
+    <w:abstractNumId w:val="3"/>
   </w:num>
 </w:numbering>
 </file>

</xml_diff>

<commit_message>
begin knowledge representation notes
</commit_message>
<xml_diff>
--- a/exam-notes/exam-1-notes.docx
+++ b/exam-notes/exam-1-notes.docx
@@ -2603,333 +2603,865 @@
         </w:rPr>
         <w:t>DFS + variable-ordering + fail-on-violation</w:t>
       </w:r>
+    </w:p>
+    <w:p>
+      <w:pPr>
+        <w:pStyle w:val="a3"/>
+        <w:numPr>
+          <w:ilvl w:val="3"/>
+          <w:numId w:val="4"/>
+        </w:numPr>
+        <w:jc w:val="both"/>
+      </w:pPr>
+      <w:r>
+        <w:t xml:space="preserve">избиране на променлива - </w:t>
+      </w:r>
+      <w:proofErr w:type="spellStart"/>
+      <w:r>
+        <w:t>Variable</w:t>
+      </w:r>
+      <w:proofErr w:type="spellEnd"/>
+      <w:r>
+        <w:t xml:space="preserve"> </w:t>
+      </w:r>
+      <w:proofErr w:type="spellStart"/>
+      <w:r>
+        <w:t>Ordering</w:t>
+      </w:r>
+      <w:proofErr w:type="spellEnd"/>
+      <w:r>
+        <w:t>:</w:t>
+      </w:r>
+      <w:r>
+        <w:t xml:space="preserve"> </w:t>
+      </w:r>
+      <w:proofErr w:type="spellStart"/>
+      <w:r>
+        <w:t>Minimum</w:t>
+      </w:r>
+      <w:proofErr w:type="spellEnd"/>
+      <w:r>
+        <w:t xml:space="preserve"> </w:t>
+      </w:r>
+      <w:proofErr w:type="spellStart"/>
+      <w:r>
+        <w:t>remaining</w:t>
+      </w:r>
+      <w:proofErr w:type="spellEnd"/>
+      <w:r>
+        <w:t xml:space="preserve"> </w:t>
+      </w:r>
+      <w:proofErr w:type="spellStart"/>
+      <w:r>
+        <w:t>values</w:t>
+      </w:r>
+      <w:proofErr w:type="spellEnd"/>
+      <w:r>
+        <w:t xml:space="preserve"> (MRV)</w:t>
+      </w:r>
+      <w:r>
+        <w:rPr>
+          <w:lang w:val="en-US"/>
+        </w:rPr>
+        <w:t xml:space="preserve"> </w:t>
+      </w:r>
+      <w:r>
+        <w:t xml:space="preserve">- </w:t>
+      </w:r>
+      <w:r>
+        <w:rPr>
+          <w:lang w:val="en-US"/>
+        </w:rPr>
+        <w:t>Choose the variable with the fewest legal left values in its domain</w:t>
+      </w:r>
+    </w:p>
+    <w:p>
+      <w:pPr>
+        <w:pStyle w:val="a3"/>
+        <w:numPr>
+          <w:ilvl w:val="3"/>
+          <w:numId w:val="4"/>
+        </w:numPr>
+        <w:jc w:val="both"/>
+        <w:rPr>
+          <w:lang w:val="en-US"/>
+        </w:rPr>
+      </w:pPr>
+      <w:r>
+        <w:t xml:space="preserve">избиране на стойност за присвояване - </w:t>
+      </w:r>
+      <w:r>
+        <w:t xml:space="preserve">Value </w:t>
+      </w:r>
+      <w:proofErr w:type="spellStart"/>
+      <w:r>
+        <w:t>Ordering</w:t>
+      </w:r>
+      <w:proofErr w:type="spellEnd"/>
+      <w:r>
+        <w:t xml:space="preserve">: </w:t>
+      </w:r>
+      <w:proofErr w:type="spellStart"/>
+      <w:r>
+        <w:t>Least</w:t>
+      </w:r>
+      <w:proofErr w:type="spellEnd"/>
+      <w:r>
+        <w:t xml:space="preserve"> </w:t>
+      </w:r>
+      <w:proofErr w:type="spellStart"/>
+      <w:r>
+        <w:t>Constraining</w:t>
+      </w:r>
+      <w:proofErr w:type="spellEnd"/>
+      <w:r>
+        <w:t xml:space="preserve"> Value</w:t>
+      </w:r>
+      <w:r>
+        <w:rPr>
+          <w:lang w:val="en-US"/>
+        </w:rPr>
+        <w:t xml:space="preserve"> - </w:t>
+      </w:r>
+      <w:r>
+        <w:rPr>
+          <w:lang w:val="en-US"/>
+        </w:rPr>
+        <w:t>Given a choice of variable, choose the least</w:t>
+      </w:r>
+      <w:r>
+        <w:rPr>
+          <w:lang w:val="en-US"/>
+        </w:rPr>
+        <w:t xml:space="preserve"> </w:t>
+      </w:r>
+      <w:r>
+        <w:rPr>
+          <w:lang w:val="en-US"/>
+        </w:rPr>
+        <w:t>constraining value</w:t>
+      </w:r>
+      <w:r>
+        <w:rPr>
+          <w:lang w:val="en-US"/>
+        </w:rPr>
+        <w:t xml:space="preserve">, </w:t>
+      </w:r>
+      <w:r>
+        <w:rPr>
+          <w:lang w:val="en-US"/>
+        </w:rPr>
+        <w:t>I.e., the one that rules out the fewest values in</w:t>
+      </w:r>
+      <w:r>
+        <w:rPr>
+          <w:lang w:val="en-US"/>
+        </w:rPr>
+        <w:t xml:space="preserve"> </w:t>
+      </w:r>
+      <w:r>
+        <w:rPr>
+          <w:lang w:val="en-US"/>
+        </w:rPr>
+        <w:t>the remaining variables</w:t>
+      </w:r>
+    </w:p>
+    <w:p>
+      <w:pPr>
+        <w:pStyle w:val="a3"/>
+        <w:numPr>
+          <w:ilvl w:val="2"/>
+          <w:numId w:val="4"/>
+        </w:numPr>
+        <w:jc w:val="both"/>
+      </w:pPr>
+      <w:r>
+        <w:rPr>
+          <w:lang w:val="en-US"/>
+        </w:rPr>
+        <w:t>constraint propagation</w:t>
+      </w:r>
+      <w:r>
+        <w:t xml:space="preserve"> (разпространение на ограниченията)</w:t>
+      </w:r>
+    </w:p>
+    <w:p>
+      <w:pPr>
+        <w:pStyle w:val="a3"/>
+        <w:numPr>
+          <w:ilvl w:val="3"/>
+          <w:numId w:val="4"/>
+        </w:numPr>
+        <w:jc w:val="both"/>
+      </w:pPr>
+      <w:r>
+        <w:rPr>
+          <w:lang w:val="en-US"/>
+        </w:rPr>
+        <w:t xml:space="preserve"> arc consistency</w:t>
+      </w:r>
+      <w:r>
+        <w:t xml:space="preserve"> - подобрение на </w:t>
+      </w:r>
+      <w:r>
+        <w:rPr>
+          <w:lang w:val="en-US"/>
+        </w:rPr>
+        <w:t>forward checking</w:t>
+      </w:r>
+      <w:r>
+        <w:t xml:space="preserve">, при </w:t>
+      </w:r>
+      <w:r>
+        <w:t xml:space="preserve">което се следи </w:t>
+      </w:r>
+      <w:r>
+        <w:t xml:space="preserve">дали при </w:t>
+      </w:r>
+      <w:r>
+        <w:t>присвояване на стойност на една променлива</w:t>
+      </w:r>
+      <w:r>
+        <w:rPr>
+          <w:lang w:val="en-US"/>
+        </w:rPr>
+        <w:t xml:space="preserve"> </w:t>
+      </w:r>
+      <w:r>
+        <w:t>(</w:t>
+      </w:r>
+      <w:r>
+        <w:t>за удовлетворяване на</w:t>
+      </w:r>
+      <w:r>
+        <w:t xml:space="preserve"> ограничение)</w:t>
+      </w:r>
+      <w:r>
+        <w:t xml:space="preserve"> няма да </w:t>
+      </w:r>
+      <w:r>
+        <w:t xml:space="preserve">се </w:t>
+      </w:r>
+      <w:r>
+        <w:t xml:space="preserve">нарушат </w:t>
+      </w:r>
+      <w:r>
+        <w:t>други ограничения</w:t>
+      </w:r>
+    </w:p>
+    <w:p>
+      <w:pPr>
+        <w:pStyle w:val="a3"/>
+        <w:numPr>
+          <w:ilvl w:val="2"/>
+          <w:numId w:val="4"/>
+        </w:numPr>
+        <w:jc w:val="both"/>
+      </w:pPr>
+      <w:r>
+        <w:rPr>
+          <w:lang w:val="en-US"/>
+        </w:rPr>
+        <w:t>local search – min conflicts(hill climbing)</w:t>
+      </w:r>
+    </w:p>
+    <w:p>
+      <w:pPr>
+        <w:jc w:val="both"/>
+      </w:pPr>
+    </w:p>
+    <w:p>
+      <w:pPr>
+        <w:jc w:val="both"/>
+      </w:pPr>
+      <w:proofErr w:type="spellStart"/>
+      <w:r>
+        <w:t>forward</w:t>
+      </w:r>
+      <w:proofErr w:type="spellEnd"/>
+      <w:r>
+        <w:t xml:space="preserve"> </w:t>
+      </w:r>
+      <w:proofErr w:type="spellStart"/>
+      <w:r>
+        <w:t>checking</w:t>
+      </w:r>
+      <w:proofErr w:type="spellEnd"/>
+      <w:r>
+        <w:t xml:space="preserve"> (проверка напред) – има допълнителна структура, която отразява следи последствията от присвояване на стойност на една променлива върху останалите</w:t>
+      </w:r>
+      <w:r>
+        <w:t xml:space="preserve">. Този подход се използва при </w:t>
+      </w:r>
+      <w:r>
+        <w:rPr>
+          <w:lang w:val="en-US"/>
+        </w:rPr>
+        <w:t xml:space="preserve">constraint </w:t>
+      </w:r>
+      <w:proofErr w:type="spellStart"/>
+      <w:r>
+        <w:rPr>
+          <w:lang w:val="en-US"/>
+        </w:rPr>
+        <w:t>propag</w:t>
+      </w:r>
+      <w:proofErr w:type="spellEnd"/>
+      <w:r>
+        <w:rPr>
+          <w:lang w:val="en-US"/>
+        </w:rPr>
+        <w:t xml:space="preserve"> </w:t>
+      </w:r>
+      <w:r>
+        <w:t>с подобрени</w:t>
+      </w:r>
+      <w:r>
+        <w:t>я</w:t>
+      </w:r>
+    </w:p>
+    <w:p>
+      <w:pPr>
+        <w:pStyle w:val="a3"/>
+        <w:numPr>
+          <w:ilvl w:val="0"/>
+          <w:numId w:val="4"/>
+        </w:numPr>
+        <w:jc w:val="both"/>
+        <w:rPr>
+          <w:b/>
+        </w:rPr>
+      </w:pPr>
+      <w:r>
+        <w:rPr>
+          <w:b/>
+        </w:rPr>
+        <w:t>Игри</w:t>
+      </w:r>
+    </w:p>
+    <w:p>
+      <w:pPr>
+        <w:pStyle w:val="a3"/>
+        <w:numPr>
+          <w:ilvl w:val="1"/>
+          <w:numId w:val="4"/>
+        </w:numPr>
+        <w:jc w:val="both"/>
+      </w:pPr>
+      <w:r>
+        <w:rPr>
+          <w:lang w:val="en-US"/>
+        </w:rPr>
+        <w:t>Minimax</w:t>
+      </w:r>
+    </w:p>
+    <w:p>
+      <w:pPr>
+        <w:pStyle w:val="a3"/>
+        <w:numPr>
+          <w:ilvl w:val="1"/>
+          <w:numId w:val="4"/>
+        </w:numPr>
+        <w:jc w:val="both"/>
+      </w:pPr>
+      <w:r>
+        <w:rPr>
+          <w:lang w:val="en-US"/>
+        </w:rPr>
+        <w:t xml:space="preserve">Minimax with Alpha-beta </w:t>
+      </w:r>
+      <w:proofErr w:type="spellStart"/>
+      <w:r>
+        <w:rPr>
+          <w:lang w:val="en-US"/>
+        </w:rPr>
+        <w:t>prunning</w:t>
+      </w:r>
+      <w:proofErr w:type="spellEnd"/>
+    </w:p>
+    <w:p>
+      <w:pPr>
+        <w:pStyle w:val="a3"/>
+        <w:numPr>
+          <w:ilvl w:val="0"/>
+          <w:numId w:val="4"/>
+        </w:numPr>
+        <w:jc w:val="both"/>
+        <w:rPr>
+          <w:b/>
+        </w:rPr>
+      </w:pPr>
+      <w:r>
+        <w:rPr>
+          <w:b/>
+        </w:rPr>
+        <w:t>Knowledge representation</w:t>
+      </w:r>
+    </w:p>
+    <w:p>
+      <w:pPr>
+        <w:pStyle w:val="a3"/>
+        <w:numPr>
+          <w:ilvl w:val="1"/>
+          <w:numId w:val="4"/>
+        </w:numPr>
+        <w:jc w:val="both"/>
+      </w:pPr>
+      <w:r>
+        <w:rPr>
+          <w:lang w:val="en-US"/>
+        </w:rPr>
+        <w:t>knowledge base</w:t>
+      </w:r>
+    </w:p>
+    <w:p>
+      <w:pPr>
+        <w:pStyle w:val="a3"/>
+        <w:numPr>
+          <w:ilvl w:val="1"/>
+          <w:numId w:val="4"/>
+        </w:numPr>
+        <w:jc w:val="both"/>
+      </w:pPr>
+      <w:r>
+        <w:rPr>
+          <w:lang w:val="en-US"/>
+        </w:rPr>
+        <w:t>има 4 общи</w:t>
+      </w:r>
+      <w:r>
+        <w:t xml:space="preserve"> типа за</w:t>
+      </w:r>
+      <w:r>
+        <w:t xml:space="preserve"> представяне на знания</w:t>
+      </w:r>
+    </w:p>
+    <w:p>
+      <w:pPr>
+        <w:pStyle w:val="a3"/>
+        <w:numPr>
+          <w:ilvl w:val="2"/>
+          <w:numId w:val="4"/>
+        </w:numPr>
+        <w:jc w:val="both"/>
+      </w:pPr>
+      <w:r>
+        <w:t>логики</w:t>
+      </w:r>
+    </w:p>
+    <w:p>
+      <w:pPr>
+        <w:pStyle w:val="a3"/>
+        <w:numPr>
+          <w:ilvl w:val="2"/>
+          <w:numId w:val="4"/>
+        </w:numPr>
+        <w:jc w:val="both"/>
+      </w:pPr>
+      <w:r>
+        <w:t>семантични мрежи</w:t>
+      </w:r>
+    </w:p>
+    <w:p>
+      <w:pPr>
+        <w:pStyle w:val="a3"/>
+        <w:numPr>
+          <w:ilvl w:val="2"/>
+          <w:numId w:val="4"/>
+        </w:numPr>
+        <w:jc w:val="both"/>
+      </w:pPr>
+      <w:r>
+        <w:rPr>
+          <w:lang w:val="en-US"/>
+        </w:rPr>
+        <w:t>production rules</w:t>
+      </w:r>
+      <w:r>
+        <w:t xml:space="preserve"> </w:t>
+      </w:r>
+      <w:r>
+        <w:rPr>
+          <w:lang w:val="en-US"/>
+        </w:rPr>
+        <w:t xml:space="preserve">(продукционни </w:t>
+      </w:r>
+      <w:r>
+        <w:t>правила</w:t>
+      </w:r>
+      <w:r>
+        <w:t>)</w:t>
+      </w:r>
+    </w:p>
+    <w:p>
+      <w:pPr>
+        <w:pStyle w:val="a3"/>
+        <w:numPr>
+          <w:ilvl w:val="2"/>
+          <w:numId w:val="4"/>
+        </w:numPr>
+        <w:jc w:val="both"/>
+      </w:pPr>
+      <w:r>
+        <w:rPr>
+          <w:lang w:val="en-US"/>
+        </w:rPr>
+        <w:t>frames</w:t>
+      </w:r>
+    </w:p>
+    <w:p>
+      <w:pPr>
+        <w:pStyle w:val="a3"/>
+        <w:numPr>
+          <w:ilvl w:val="1"/>
+          <w:numId w:val="4"/>
+        </w:numPr>
+        <w:jc w:val="both"/>
+      </w:pPr>
+      <w:r>
+        <w:t>дедукция – от общо към частното</w:t>
+      </w:r>
+    </w:p>
+    <w:p>
+      <w:pPr>
+        <w:pStyle w:val="a3"/>
+        <w:numPr>
+          <w:ilvl w:val="1"/>
+          <w:numId w:val="4"/>
+        </w:numPr>
+        <w:jc w:val="both"/>
+      </w:pPr>
+      <w:r>
+        <w:t>индукция – от частно към общо</w:t>
+      </w:r>
+      <w:r>
+        <w:t xml:space="preserve"> (от конкретни наблюдения извличаме заключения)</w:t>
+      </w:r>
+    </w:p>
+    <w:p>
+      <w:pPr>
+        <w:pStyle w:val="a3"/>
+        <w:numPr>
+          <w:ilvl w:val="1"/>
+          <w:numId w:val="4"/>
+        </w:numPr>
+        <w:jc w:val="both"/>
+      </w:pPr>
+      <w:proofErr w:type="spellStart"/>
+      <w:r>
+        <w:lastRenderedPageBreak/>
+        <w:t>логиги</w:t>
+      </w:r>
+      <w:proofErr w:type="spellEnd"/>
+    </w:p>
+    <w:p>
+      <w:pPr>
+        <w:pStyle w:val="a3"/>
+        <w:numPr>
+          <w:ilvl w:val="2"/>
+          <w:numId w:val="4"/>
+        </w:numPr>
+        <w:jc w:val="both"/>
+      </w:pPr>
+      <w:r>
+        <w:rPr>
+          <w:lang w:val="en-US"/>
+        </w:rPr>
+        <w:t>propositional logic (</w:t>
+      </w:r>
+      <w:proofErr w:type="spellStart"/>
+      <w:r>
+        <w:t>съждителна</w:t>
+      </w:r>
+      <w:proofErr w:type="spellEnd"/>
+      <w:r>
+        <w:t>, пропозиционална логика</w:t>
+      </w:r>
+      <w:r>
+        <w:rPr>
+          <w:lang w:val="en-US"/>
+        </w:rPr>
+        <w:t>)</w:t>
+      </w:r>
+    </w:p>
+    <w:p>
+      <w:pPr>
+        <w:pStyle w:val="a3"/>
+        <w:numPr>
+          <w:ilvl w:val="3"/>
+          <w:numId w:val="4"/>
+        </w:numPr>
+        <w:jc w:val="both"/>
+      </w:pPr>
+      <w:r>
+        <w:t xml:space="preserve">съждения </w:t>
+      </w:r>
+      <w:r>
+        <w:rPr>
+          <w:lang w:val="en-US"/>
+        </w:rPr>
+        <w:t>P = it is wet</w:t>
+      </w:r>
+    </w:p>
+    <w:p>
+      <w:pPr>
+        <w:pStyle w:val="a3"/>
+        <w:numPr>
+          <w:ilvl w:val="3"/>
+          <w:numId w:val="4"/>
+        </w:numPr>
+        <w:jc w:val="both"/>
+      </w:pPr>
+      <w:r>
+        <w:t>връзки</w:t>
+      </w:r>
+      <w:r>
+        <w:t xml:space="preserve"> </w:t>
+      </w:r>
+      <w:r>
+        <w:t xml:space="preserve"> – и, или, не, следва, еквивалентно</w:t>
+      </w:r>
+    </w:p>
+    <w:p>
+      <w:pPr>
+        <w:pStyle w:val="a3"/>
+        <w:numPr>
+          <w:ilvl w:val="3"/>
+          <w:numId w:val="4"/>
+        </w:numPr>
+        <w:jc w:val="both"/>
+      </w:pPr>
+      <w:r>
+        <w:t xml:space="preserve">скоби, истина </w:t>
+      </w:r>
+      <w:r>
+        <w:rPr>
+          <w:lang w:val="en-US"/>
+        </w:rPr>
+        <w:t>TRUE</w:t>
+      </w:r>
+      <w:r>
+        <w:t>, лъжа</w:t>
+      </w:r>
+      <w:r>
+        <w:rPr>
+          <w:lang w:val="en-US"/>
+        </w:rPr>
+        <w:t xml:space="preserve"> FALSE</w:t>
+      </w:r>
+    </w:p>
+    <w:p>
+      <w:pPr>
+        <w:pStyle w:val="a3"/>
+        <w:numPr>
+          <w:ilvl w:val="3"/>
+          <w:numId w:val="4"/>
+        </w:numPr>
+        <w:jc w:val="both"/>
+      </w:pPr>
+      <w:r>
+        <w:t>по-удобни за разбиране от хората</w:t>
+      </w:r>
+    </w:p>
+    <w:p>
+      <w:pPr>
+        <w:pStyle w:val="a3"/>
+        <w:numPr>
+          <w:ilvl w:val="2"/>
+          <w:numId w:val="4"/>
+        </w:numPr>
+        <w:jc w:val="both"/>
+      </w:pPr>
+      <w:r>
+        <w:rPr>
+          <w:lang w:val="en-US"/>
+        </w:rPr>
+        <w:t>first order predicate logic (</w:t>
+      </w:r>
+      <w:r>
+        <w:t>предикатни логики от първи ред</w:t>
+      </w:r>
+      <w:r>
+        <w:rPr>
+          <w:lang w:val="en-US"/>
+        </w:rPr>
+        <w:t>)</w:t>
+      </w:r>
+    </w:p>
+    <w:p>
+      <w:pPr>
+        <w:pStyle w:val="a3"/>
+        <w:numPr>
+          <w:ilvl w:val="3"/>
+          <w:numId w:val="4"/>
+        </w:numPr>
+        <w:jc w:val="both"/>
+      </w:pPr>
+      <w:r>
+        <w:t>имат по-голяма изразителна сила от съждителните</w:t>
+      </w:r>
+    </w:p>
+    <w:p>
+      <w:pPr>
+        <w:pStyle w:val="a3"/>
+        <w:numPr>
+          <w:ilvl w:val="3"/>
+          <w:numId w:val="4"/>
+        </w:numPr>
+        <w:jc w:val="both"/>
+      </w:pPr>
+      <w:r>
+        <w:t>имат по-разширен синтаксис от съждителните</w:t>
+      </w:r>
+    </w:p>
+    <w:p>
+      <w:pPr>
+        <w:pStyle w:val="a3"/>
+        <w:numPr>
+          <w:ilvl w:val="3"/>
+          <w:numId w:val="4"/>
+        </w:numPr>
+        <w:jc w:val="both"/>
+      </w:pPr>
+      <w:r>
+        <w:t>по-удобни за разбиране от компютрите</w:t>
+      </w:r>
+    </w:p>
+    <w:p>
+      <w:pPr>
+        <w:pStyle w:val="a3"/>
+        <w:numPr>
+          <w:ilvl w:val="2"/>
+          <w:numId w:val="4"/>
+        </w:numPr>
+        <w:jc w:val="both"/>
+      </w:pPr>
+      <w:proofErr w:type="spellStart"/>
+      <w:r>
+        <w:t>Higher</w:t>
+      </w:r>
+      <w:proofErr w:type="spellEnd"/>
+      <w:r>
+        <w:t xml:space="preserve"> </w:t>
+      </w:r>
+      <w:proofErr w:type="spellStart"/>
+      <w:r>
+        <w:t>Order</w:t>
+      </w:r>
+      <w:proofErr w:type="spellEnd"/>
+      <w:r>
+        <w:t xml:space="preserve"> </w:t>
+      </w:r>
+      <w:proofErr w:type="spellStart"/>
+      <w:r>
+        <w:t>Predicate</w:t>
+      </w:r>
+      <w:proofErr w:type="spellEnd"/>
+      <w:r>
+        <w:t xml:space="preserve"> </w:t>
+      </w:r>
+      <w:proofErr w:type="spellStart"/>
+      <w:r>
+        <w:t>Logic</w:t>
+      </w:r>
+      <w:proofErr w:type="spellEnd"/>
+      <w:r>
+        <w:rPr>
+          <w:lang w:val="en-US"/>
+        </w:rPr>
+        <w:t xml:space="preserve">, </w:t>
+      </w:r>
+      <w:r>
+        <w:rPr>
+          <w:lang w:val="en-US"/>
+        </w:rPr>
+        <w:t>Fuzzy logic</w:t>
+      </w:r>
+      <w:r>
+        <w:rPr>
+          <w:lang w:val="en-US"/>
+        </w:rPr>
+        <w:t xml:space="preserve">, </w:t>
+      </w:r>
+      <w:r>
+        <w:rPr>
+          <w:lang w:val="en-US"/>
+        </w:rPr>
+        <w:t>Multi-valued logics</w:t>
+      </w:r>
+      <w:r>
+        <w:t>, …</w:t>
+      </w:r>
+    </w:p>
+    <w:p>
+      <w:pPr>
+        <w:pStyle w:val="a3"/>
+        <w:numPr>
+          <w:ilvl w:val="1"/>
+          <w:numId w:val="4"/>
+        </w:numPr>
+        <w:jc w:val="both"/>
+      </w:pPr>
+      <w:r>
+        <w:t>сема</w:t>
+      </w:r>
+      <w:r>
+        <w:t>н</w:t>
+      </w:r>
+      <w:r>
+        <w:t>тични мрежи</w:t>
+      </w:r>
+    </w:p>
+    <w:p>
+      <w:pPr>
+        <w:pStyle w:val="a3"/>
+        <w:numPr>
+          <w:ilvl w:val="2"/>
+          <w:numId w:val="4"/>
+        </w:numPr>
+        <w:jc w:val="both"/>
+      </w:pPr>
+      <w:r>
+        <w:t>понятийни графи – вариант на семантичните мрежи</w:t>
+      </w:r>
+    </w:p>
+    <w:p>
+      <w:pPr>
+        <w:pStyle w:val="a3"/>
+        <w:numPr>
+          <w:ilvl w:val="1"/>
+          <w:numId w:val="4"/>
+        </w:numPr>
+        <w:jc w:val="both"/>
+      </w:pPr>
+      <w:r>
+        <w:rPr>
+          <w:lang w:val="en-US"/>
+        </w:rPr>
+        <w:t>production rules</w:t>
+      </w:r>
+      <w:r>
+        <w:t xml:space="preserve"> </w:t>
+      </w:r>
+      <w:r>
+        <w:rPr>
+          <w:lang w:val="en-US"/>
+        </w:rPr>
+        <w:t>(продукционни</w:t>
+      </w:r>
+      <w:r>
+        <w:t xml:space="preserve"> правила</w:t>
+      </w:r>
       <w:bookmarkStart w:id="0" w:name="_GoBack"/>
       <w:bookmarkEnd w:id="0"/>
-    </w:p>
-    <w:p>
-      <w:pPr>
-        <w:pStyle w:val="a3"/>
-        <w:numPr>
-          <w:ilvl w:val="3"/>
-          <w:numId w:val="4"/>
-        </w:numPr>
-        <w:jc w:val="both"/>
-      </w:pPr>
-      <w:r>
-        <w:t xml:space="preserve">избиране на променлива - </w:t>
-      </w:r>
-      <w:proofErr w:type="spellStart"/>
-      <w:r>
-        <w:t>Variable</w:t>
-      </w:r>
-      <w:proofErr w:type="spellEnd"/>
-      <w:r>
-        <w:t xml:space="preserve"> </w:t>
-      </w:r>
-      <w:proofErr w:type="spellStart"/>
-      <w:r>
-        <w:t>Ordering</w:t>
-      </w:r>
-      <w:proofErr w:type="spellEnd"/>
-      <w:r>
-        <w:t>:</w:t>
-      </w:r>
-      <w:r>
-        <w:t xml:space="preserve"> </w:t>
-      </w:r>
-      <w:proofErr w:type="spellStart"/>
-      <w:r>
-        <w:t>Minimum</w:t>
-      </w:r>
-      <w:proofErr w:type="spellEnd"/>
-      <w:r>
-        <w:t xml:space="preserve"> </w:t>
-      </w:r>
-      <w:proofErr w:type="spellStart"/>
-      <w:r>
-        <w:t>remaining</w:t>
-      </w:r>
-      <w:proofErr w:type="spellEnd"/>
-      <w:r>
-        <w:t xml:space="preserve"> </w:t>
-      </w:r>
-      <w:proofErr w:type="spellStart"/>
-      <w:r>
-        <w:t>values</w:t>
-      </w:r>
-      <w:proofErr w:type="spellEnd"/>
-      <w:r>
-        <w:t xml:space="preserve"> (MRV)</w:t>
-      </w:r>
-      <w:r>
-        <w:rPr>
-          <w:lang w:val="en-US"/>
-        </w:rPr>
-        <w:t xml:space="preserve"> </w:t>
-      </w:r>
-      <w:r>
-        <w:t xml:space="preserve">- </w:t>
-      </w:r>
-      <w:r>
-        <w:rPr>
-          <w:lang w:val="en-US"/>
-        </w:rPr>
-        <w:t>Choose the variable with the fewest legal left values in its domain</w:t>
-      </w:r>
-    </w:p>
-    <w:p>
-      <w:pPr>
-        <w:pStyle w:val="a3"/>
-        <w:numPr>
-          <w:ilvl w:val="3"/>
-          <w:numId w:val="4"/>
-        </w:numPr>
-        <w:jc w:val="both"/>
-        <w:rPr>
-          <w:lang w:val="en-US"/>
-        </w:rPr>
-      </w:pPr>
-      <w:r>
-        <w:t xml:space="preserve">избиране на стойност за присвояване - </w:t>
-      </w:r>
-      <w:r>
-        <w:t xml:space="preserve">Value </w:t>
-      </w:r>
-      <w:proofErr w:type="spellStart"/>
-      <w:r>
-        <w:t>Ordering</w:t>
-      </w:r>
-      <w:proofErr w:type="spellEnd"/>
-      <w:r>
-        <w:t xml:space="preserve">: </w:t>
-      </w:r>
-      <w:proofErr w:type="spellStart"/>
-      <w:r>
-        <w:t>Least</w:t>
-      </w:r>
-      <w:proofErr w:type="spellEnd"/>
-      <w:r>
-        <w:t xml:space="preserve"> </w:t>
-      </w:r>
-      <w:proofErr w:type="spellStart"/>
-      <w:r>
-        <w:t>Constraining</w:t>
-      </w:r>
-      <w:proofErr w:type="spellEnd"/>
-      <w:r>
-        <w:t xml:space="preserve"> Value</w:t>
-      </w:r>
-      <w:r>
-        <w:rPr>
-          <w:lang w:val="en-US"/>
-        </w:rPr>
-        <w:t xml:space="preserve"> - </w:t>
-      </w:r>
-      <w:r>
-        <w:rPr>
-          <w:lang w:val="en-US"/>
-        </w:rPr>
-        <w:t>Given a choice of variable, choose the least</w:t>
-      </w:r>
-      <w:r>
-        <w:rPr>
-          <w:lang w:val="en-US"/>
-        </w:rPr>
-        <w:t xml:space="preserve"> </w:t>
-      </w:r>
-      <w:r>
-        <w:rPr>
-          <w:lang w:val="en-US"/>
-        </w:rPr>
-        <w:t>constraining value</w:t>
-      </w:r>
-      <w:r>
-        <w:rPr>
-          <w:lang w:val="en-US"/>
-        </w:rPr>
-        <w:t xml:space="preserve">, </w:t>
-      </w:r>
-      <w:r>
-        <w:rPr>
-          <w:lang w:val="en-US"/>
-        </w:rPr>
-        <w:t>I.e., the one that rules out the fewest values in</w:t>
-      </w:r>
-      <w:r>
-        <w:rPr>
-          <w:lang w:val="en-US"/>
-        </w:rPr>
-        <w:t xml:space="preserve"> </w:t>
-      </w:r>
-      <w:r>
-        <w:rPr>
-          <w:lang w:val="en-US"/>
-        </w:rPr>
-        <w:t>the remaining variables</w:t>
-      </w:r>
-    </w:p>
-    <w:p>
-      <w:pPr>
-        <w:pStyle w:val="a3"/>
-        <w:numPr>
-          <w:ilvl w:val="2"/>
-          <w:numId w:val="4"/>
-        </w:numPr>
-        <w:jc w:val="both"/>
-      </w:pPr>
-      <w:r>
-        <w:rPr>
-          <w:lang w:val="en-US"/>
-        </w:rPr>
-        <w:t>constraint propagation</w:t>
-      </w:r>
-      <w:r>
-        <w:t xml:space="preserve"> (разпространение на ограниченията)</w:t>
-      </w:r>
-    </w:p>
-    <w:p>
-      <w:pPr>
-        <w:pStyle w:val="a3"/>
-        <w:numPr>
-          <w:ilvl w:val="3"/>
-          <w:numId w:val="4"/>
-        </w:numPr>
-        <w:jc w:val="both"/>
-      </w:pPr>
-      <w:r>
-        <w:rPr>
-          <w:lang w:val="en-US"/>
-        </w:rPr>
-        <w:t xml:space="preserve"> arc consistency</w:t>
-      </w:r>
-      <w:r>
-        <w:t xml:space="preserve"> - </w:t>
-      </w:r>
-      <w:r>
-        <w:t xml:space="preserve">подобрение на </w:t>
-      </w:r>
-      <w:r>
-        <w:rPr>
-          <w:lang w:val="en-US"/>
-        </w:rPr>
-        <w:t>forward checking</w:t>
-      </w:r>
-      <w:r>
-        <w:t xml:space="preserve">, при </w:t>
-      </w:r>
-      <w:r>
-        <w:t xml:space="preserve">което се </w:t>
-      </w:r>
-      <w:r>
-        <w:t xml:space="preserve">следи </w:t>
-      </w:r>
-      <w:r>
-        <w:t xml:space="preserve">дали при </w:t>
-      </w:r>
-      <w:r>
-        <w:t>присвояване на стойност на една променлива</w:t>
-      </w:r>
-      <w:r>
-        <w:rPr>
-          <w:lang w:val="en-US"/>
-        </w:rPr>
-        <w:t xml:space="preserve"> </w:t>
-      </w:r>
-      <w:r>
-        <w:t>(</w:t>
-      </w:r>
-      <w:r>
-        <w:t>за удовлетворяване на</w:t>
-      </w:r>
-      <w:r>
-        <w:t xml:space="preserve"> ограничение)</w:t>
-      </w:r>
-      <w:r>
-        <w:t xml:space="preserve"> </w:t>
-      </w:r>
-      <w:r>
-        <w:t xml:space="preserve">няма да </w:t>
-      </w:r>
-      <w:r>
-        <w:t xml:space="preserve">се </w:t>
-      </w:r>
-      <w:r>
-        <w:t xml:space="preserve">нарушат </w:t>
-      </w:r>
-      <w:r>
-        <w:t>други ограничения</w:t>
-      </w:r>
-    </w:p>
-    <w:p>
-      <w:pPr>
-        <w:pStyle w:val="a3"/>
-        <w:numPr>
-          <w:ilvl w:val="2"/>
-          <w:numId w:val="4"/>
-        </w:numPr>
-        <w:jc w:val="both"/>
-      </w:pPr>
-      <w:r>
-        <w:rPr>
-          <w:lang w:val="en-US"/>
-        </w:rPr>
-        <w:t>local search – min conflicts(hill climbing)</w:t>
-      </w:r>
-    </w:p>
-    <w:p>
-      <w:pPr>
-        <w:jc w:val="both"/>
-      </w:pPr>
-    </w:p>
-    <w:p>
-      <w:pPr>
-        <w:jc w:val="both"/>
-      </w:pPr>
-      <w:proofErr w:type="spellStart"/>
-      <w:r>
-        <w:t>forward</w:t>
-      </w:r>
-      <w:proofErr w:type="spellEnd"/>
-      <w:r>
-        <w:t xml:space="preserve"> </w:t>
-      </w:r>
-      <w:proofErr w:type="spellStart"/>
-      <w:r>
-        <w:t>checking</w:t>
-      </w:r>
-      <w:proofErr w:type="spellEnd"/>
-      <w:r>
-        <w:t xml:space="preserve"> (проверка напред) – има допълнителна структура, която отразява следи последствията от присвояване на стойност на една променлива върху останалите</w:t>
-      </w:r>
-      <w:r>
-        <w:t xml:space="preserve">. Този подход се използва при </w:t>
-      </w:r>
-      <w:r>
-        <w:rPr>
-          <w:lang w:val="en-US"/>
-        </w:rPr>
-        <w:t xml:space="preserve">constraint </w:t>
-      </w:r>
-      <w:proofErr w:type="spellStart"/>
-      <w:r>
-        <w:rPr>
-          <w:lang w:val="en-US"/>
-        </w:rPr>
-        <w:t>propag</w:t>
-      </w:r>
-      <w:proofErr w:type="spellEnd"/>
-      <w:r>
-        <w:rPr>
-          <w:lang w:val="en-US"/>
-        </w:rPr>
-        <w:t xml:space="preserve"> </w:t>
-      </w:r>
-      <w:r>
-        <w:t>с подобрени</w:t>
-      </w:r>
-      <w:r>
-        <w:t>я</w:t>
-      </w:r>
+      <w:r>
+        <w:t>)</w:t>
+      </w:r>
+    </w:p>
+    <w:p>
+      <w:pPr>
+        <w:jc w:val="both"/>
+      </w:pPr>
     </w:p>
     <w:p>
       <w:pPr>
@@ -2947,91 +3479,16 @@
         <w:rPr>
           <w:b/>
         </w:rPr>
-        <w:t>Игри</w:t>
-      </w:r>
-    </w:p>
-    <w:p>
-      <w:pPr>
-        <w:pStyle w:val="a3"/>
-        <w:numPr>
-          <w:ilvl w:val="1"/>
-          <w:numId w:val="4"/>
-        </w:numPr>
-        <w:jc w:val="both"/>
-      </w:pPr>
-      <w:r>
-        <w:rPr>
-          <w:lang w:val="en-US"/>
-        </w:rPr>
-        <w:t>Minimax</w:t>
-      </w:r>
-    </w:p>
-    <w:p>
-      <w:pPr>
-        <w:pStyle w:val="a3"/>
-        <w:numPr>
-          <w:ilvl w:val="1"/>
-          <w:numId w:val="4"/>
-        </w:numPr>
-        <w:jc w:val="both"/>
-      </w:pPr>
-      <w:r>
-        <w:rPr>
-          <w:lang w:val="en-US"/>
-        </w:rPr>
-        <w:t xml:space="preserve">Minimax with Alpha-beta </w:t>
-      </w:r>
-      <w:proofErr w:type="spellStart"/>
-      <w:r>
-        <w:rPr>
-          <w:lang w:val="en-US"/>
-        </w:rPr>
-        <w:t>prunning</w:t>
-      </w:r>
-      <w:proofErr w:type="spellEnd"/>
-    </w:p>
-    <w:p>
-      <w:pPr>
-        <w:pStyle w:val="a3"/>
-        <w:numPr>
-          <w:ilvl w:val="0"/>
-          <w:numId w:val="4"/>
-        </w:numPr>
-        <w:jc w:val="both"/>
-        <w:rPr>
-          <w:b/>
-        </w:rPr>
-      </w:pPr>
-      <w:r>
-        <w:rPr>
-          <w:b/>
-        </w:rPr>
-        <w:t>Knowledge representation</w:t>
-      </w:r>
-    </w:p>
-    <w:p>
-      <w:pPr>
-        <w:pStyle w:val="a3"/>
-        <w:numPr>
-          <w:ilvl w:val="0"/>
-          <w:numId w:val="4"/>
-        </w:numPr>
-        <w:jc w:val="both"/>
-        <w:rPr>
-          <w:b/>
-        </w:rPr>
-      </w:pPr>
-      <w:r>
-        <w:rPr>
-          <w:b/>
-        </w:rPr>
-        <w:t>Expert systems</w:t>
-      </w:r>
-    </w:p>
-    <w:p>
-      <w:pPr>
-        <w:jc w:val="both"/>
-      </w:pPr>
+        <w:t xml:space="preserve">Expert </w:t>
+      </w:r>
+      <w:proofErr w:type="spellStart"/>
+      <w:r>
+        <w:rPr>
+          <w:b/>
+        </w:rPr>
+        <w:t>systems</w:t>
+      </w:r>
+      <w:proofErr w:type="spellEnd"/>
     </w:p>
     <w:p>
       <w:pPr>
@@ -3067,7 +3524,6 @@
         <w:jc w:val="both"/>
       </w:pPr>
       <w:r>
-        <w:lastRenderedPageBreak/>
         <w:t xml:space="preserve">отворени – </w:t>
       </w:r>
       <w:proofErr w:type="spellStart"/>
@@ -3121,9 +3577,600 @@
     </w:p>
     <w:p>
       <w:pPr>
-        <w:jc w:val="both"/>
-      </w:pPr>
-      <w:r>
+        <w:pStyle w:val="a3"/>
+        <w:numPr>
+          <w:ilvl w:val="0"/>
+          <w:numId w:val="5"/>
+        </w:numPr>
+        <w:jc w:val="both"/>
+      </w:pPr>
+    </w:p>
+    <w:p>
+      <w:pPr>
+        <w:pStyle w:val="a4"/>
+        <w:numPr>
+          <w:ilvl w:val="0"/>
+          <w:numId w:val="7"/>
+        </w:numPr>
+        <w:spacing w:before="0" w:beforeAutospacing="0" w:after="0" w:afterAutospacing="0"/>
+        <w:textAlignment w:val="baseline"/>
+        <w:rPr>
+          <w:rFonts w:ascii="Segoe UI" w:hAnsi="Segoe UI" w:cs="Segoe UI"/>
+          <w:color w:val="000000"/>
+          <w:sz w:val="22"/>
+          <w:szCs w:val="22"/>
+        </w:rPr>
+      </w:pPr>
+      <w:r>
+        <w:rPr>
+          <w:rFonts w:ascii="Segoe UI" w:hAnsi="Segoe UI" w:cs="Segoe UI"/>
+          <w:color w:val="000000"/>
+          <w:sz w:val="22"/>
+          <w:szCs w:val="22"/>
+        </w:rPr>
+        <w:t>Какво е евристика?</w:t>
+      </w:r>
+    </w:p>
+    <w:p>
+      <w:pPr>
+        <w:pStyle w:val="a4"/>
+        <w:numPr>
+          <w:ilvl w:val="1"/>
+          <w:numId w:val="8"/>
+        </w:numPr>
+        <w:spacing w:before="0" w:beforeAutospacing="0" w:after="0" w:afterAutospacing="0"/>
+        <w:ind w:left="1440"/>
+        <w:textAlignment w:val="baseline"/>
+        <w:rPr>
+          <w:rFonts w:ascii="Segoe UI" w:hAnsi="Segoe UI" w:cs="Segoe UI"/>
+          <w:color w:val="000000"/>
+          <w:sz w:val="22"/>
+          <w:szCs w:val="22"/>
+        </w:rPr>
+      </w:pPr>
+      <w:r>
+        <w:rPr>
+          <w:rFonts w:ascii="Segoe UI" w:hAnsi="Segoe UI" w:cs="Segoe UI"/>
+          <w:color w:val="000000"/>
+          <w:sz w:val="22"/>
+          <w:szCs w:val="22"/>
+        </w:rPr>
+        <w:t>Функция, която оценява колко е добро дадено състояние (колко е близко до финалното). Тази функция трябва да е бърза (по-бърза от колкото точен алгоритъм, който ще намери точно колко далеч сме от крайното състояние). И трябва да ни дава насока кои върхове са по-добри за обхождане.</w:t>
+      </w:r>
+    </w:p>
+    <w:p>
+      <w:pPr>
+        <w:pStyle w:val="a4"/>
+        <w:numPr>
+          <w:ilvl w:val="0"/>
+          <w:numId w:val="8"/>
+        </w:numPr>
+        <w:spacing w:before="0" w:beforeAutospacing="0" w:after="0" w:afterAutospacing="0"/>
+        <w:textAlignment w:val="baseline"/>
+        <w:rPr>
+          <w:rFonts w:ascii="Segoe UI" w:hAnsi="Segoe UI" w:cs="Segoe UI"/>
+          <w:color w:val="000000"/>
+          <w:sz w:val="22"/>
+          <w:szCs w:val="22"/>
+        </w:rPr>
+      </w:pPr>
+      <w:r>
+        <w:rPr>
+          <w:rFonts w:ascii="Segoe UI" w:hAnsi="Segoe UI" w:cs="Segoe UI"/>
+          <w:color w:val="000000"/>
+          <w:sz w:val="22"/>
+          <w:szCs w:val="22"/>
+        </w:rPr>
+        <w:t xml:space="preserve">Какво е </w:t>
+      </w:r>
+      <w:proofErr w:type="spellStart"/>
+      <w:r>
+        <w:rPr>
+          <w:rFonts w:ascii="Segoe UI" w:hAnsi="Segoe UI" w:cs="Segoe UI"/>
+          <w:color w:val="000000"/>
+          <w:sz w:val="22"/>
+          <w:szCs w:val="22"/>
+        </w:rPr>
+        <w:t>Best</w:t>
+      </w:r>
+      <w:proofErr w:type="spellEnd"/>
+      <w:r>
+        <w:rPr>
+          <w:rFonts w:ascii="Segoe UI" w:hAnsi="Segoe UI" w:cs="Segoe UI"/>
+          <w:color w:val="000000"/>
+          <w:sz w:val="22"/>
+          <w:szCs w:val="22"/>
+        </w:rPr>
+        <w:t xml:space="preserve"> </w:t>
+      </w:r>
+      <w:proofErr w:type="spellStart"/>
+      <w:r>
+        <w:rPr>
+          <w:rFonts w:ascii="Segoe UI" w:hAnsi="Segoe UI" w:cs="Segoe UI"/>
+          <w:color w:val="000000"/>
+          <w:sz w:val="22"/>
+          <w:szCs w:val="22"/>
+        </w:rPr>
+        <w:t>First</w:t>
+      </w:r>
+      <w:proofErr w:type="spellEnd"/>
+      <w:r>
+        <w:rPr>
+          <w:rFonts w:ascii="Segoe UI" w:hAnsi="Segoe UI" w:cs="Segoe UI"/>
+          <w:color w:val="000000"/>
+          <w:sz w:val="22"/>
+          <w:szCs w:val="22"/>
+        </w:rPr>
+        <w:t xml:space="preserve"> </w:t>
+      </w:r>
+      <w:proofErr w:type="spellStart"/>
+      <w:r>
+        <w:rPr>
+          <w:rFonts w:ascii="Segoe UI" w:hAnsi="Segoe UI" w:cs="Segoe UI"/>
+          <w:color w:val="000000"/>
+          <w:sz w:val="22"/>
+          <w:szCs w:val="22"/>
+        </w:rPr>
+        <w:t>Search</w:t>
+      </w:r>
+      <w:proofErr w:type="spellEnd"/>
+      <w:r>
+        <w:rPr>
+          <w:rFonts w:ascii="Segoe UI" w:hAnsi="Segoe UI" w:cs="Segoe UI"/>
+          <w:color w:val="000000"/>
+          <w:sz w:val="22"/>
+          <w:szCs w:val="22"/>
+        </w:rPr>
+        <w:t>?</w:t>
+      </w:r>
+    </w:p>
+    <w:p>
+      <w:pPr>
+        <w:pStyle w:val="a4"/>
+        <w:numPr>
+          <w:ilvl w:val="1"/>
+          <w:numId w:val="9"/>
+        </w:numPr>
+        <w:spacing w:before="0" w:beforeAutospacing="0" w:after="0" w:afterAutospacing="0"/>
+        <w:textAlignment w:val="baseline"/>
+        <w:rPr>
+          <w:rFonts w:ascii="Segoe UI" w:hAnsi="Segoe UI" w:cs="Segoe UI"/>
+          <w:color w:val="000000"/>
+          <w:sz w:val="22"/>
+          <w:szCs w:val="22"/>
+        </w:rPr>
+      </w:pPr>
+      <w:r>
+        <w:rPr>
+          <w:rFonts w:ascii="Segoe UI" w:hAnsi="Segoe UI" w:cs="Segoe UI"/>
+          <w:color w:val="000000"/>
+          <w:sz w:val="22"/>
+          <w:szCs w:val="22"/>
+        </w:rPr>
+        <w:t xml:space="preserve">Алгоритъм, който </w:t>
+      </w:r>
+      <w:proofErr w:type="spellStart"/>
+      <w:r>
+        <w:rPr>
+          <w:rFonts w:ascii="Segoe UI" w:hAnsi="Segoe UI" w:cs="Segoe UI"/>
+          <w:color w:val="000000"/>
+          <w:sz w:val="22"/>
+          <w:szCs w:val="22"/>
+        </w:rPr>
+        <w:t>приоритизира</w:t>
+      </w:r>
+      <w:proofErr w:type="spellEnd"/>
+      <w:r>
+        <w:rPr>
+          <w:rFonts w:ascii="Segoe UI" w:hAnsi="Segoe UI" w:cs="Segoe UI"/>
+          <w:color w:val="000000"/>
+          <w:sz w:val="22"/>
+          <w:szCs w:val="22"/>
+        </w:rPr>
+        <w:t xml:space="preserve"> кандидатите за обработване спрямо някаква метрика (евристика). Примерно А* е такъв.</w:t>
+      </w:r>
+    </w:p>
+    <w:p>
+      <w:pPr>
+        <w:pStyle w:val="a4"/>
+        <w:numPr>
+          <w:ilvl w:val="0"/>
+          <w:numId w:val="9"/>
+        </w:numPr>
+        <w:spacing w:before="0" w:beforeAutospacing="0" w:after="0" w:afterAutospacing="0"/>
+        <w:textAlignment w:val="baseline"/>
+        <w:rPr>
+          <w:rFonts w:ascii="Segoe UI" w:hAnsi="Segoe UI" w:cs="Segoe UI"/>
+          <w:color w:val="000000"/>
+          <w:sz w:val="22"/>
+          <w:szCs w:val="22"/>
+        </w:rPr>
+      </w:pPr>
+      <w:r>
+        <w:rPr>
+          <w:rFonts w:ascii="Segoe UI" w:hAnsi="Segoe UI" w:cs="Segoe UI"/>
+          <w:color w:val="000000"/>
+          <w:sz w:val="22"/>
+          <w:szCs w:val="22"/>
+        </w:rPr>
+        <w:t xml:space="preserve">Какво е </w:t>
+      </w:r>
+      <w:proofErr w:type="spellStart"/>
+      <w:r>
+        <w:rPr>
+          <w:rFonts w:ascii="Segoe UI" w:hAnsi="Segoe UI" w:cs="Segoe UI"/>
+          <w:color w:val="000000"/>
+          <w:sz w:val="22"/>
+          <w:szCs w:val="22"/>
+        </w:rPr>
+        <w:t>Beam</w:t>
+      </w:r>
+      <w:proofErr w:type="spellEnd"/>
+      <w:r>
+        <w:rPr>
+          <w:rFonts w:ascii="Segoe UI" w:hAnsi="Segoe UI" w:cs="Segoe UI"/>
+          <w:color w:val="000000"/>
+          <w:sz w:val="22"/>
+          <w:szCs w:val="22"/>
+        </w:rPr>
+        <w:t xml:space="preserve"> </w:t>
+      </w:r>
+      <w:proofErr w:type="spellStart"/>
+      <w:r>
+        <w:rPr>
+          <w:rFonts w:ascii="Segoe UI" w:hAnsi="Segoe UI" w:cs="Segoe UI"/>
+          <w:color w:val="000000"/>
+          <w:sz w:val="22"/>
+          <w:szCs w:val="22"/>
+        </w:rPr>
+        <w:t>Search</w:t>
+      </w:r>
+      <w:proofErr w:type="spellEnd"/>
+      <w:r>
+        <w:rPr>
+          <w:rFonts w:ascii="Segoe UI" w:hAnsi="Segoe UI" w:cs="Segoe UI"/>
+          <w:color w:val="000000"/>
+          <w:sz w:val="22"/>
+          <w:szCs w:val="22"/>
+        </w:rPr>
+        <w:t>?</w:t>
+      </w:r>
+    </w:p>
+    <w:p>
+      <w:pPr>
+        <w:pStyle w:val="a4"/>
+        <w:numPr>
+          <w:ilvl w:val="1"/>
+          <w:numId w:val="10"/>
+        </w:numPr>
+        <w:spacing w:before="0" w:beforeAutospacing="0" w:after="0" w:afterAutospacing="0"/>
+        <w:textAlignment w:val="baseline"/>
+        <w:rPr>
+          <w:rFonts w:ascii="Segoe UI" w:hAnsi="Segoe UI" w:cs="Segoe UI"/>
+          <w:color w:val="000000"/>
+          <w:sz w:val="22"/>
+          <w:szCs w:val="22"/>
+        </w:rPr>
+      </w:pPr>
+      <w:r>
+        <w:rPr>
+          <w:rFonts w:ascii="Segoe UI" w:hAnsi="Segoe UI" w:cs="Segoe UI"/>
+          <w:color w:val="000000"/>
+          <w:sz w:val="22"/>
+          <w:szCs w:val="22"/>
+        </w:rPr>
+        <w:t xml:space="preserve">Алгоритъм, който държи само предефиниран константен брой кандидати. Т.е приоритетната опашка е с ограничен размер. Използва се за да пестим памет. Може да правим </w:t>
+      </w:r>
+      <w:proofErr w:type="spellStart"/>
+      <w:r>
+        <w:rPr>
+          <w:rFonts w:ascii="Segoe UI" w:hAnsi="Segoe UI" w:cs="Segoe UI"/>
+          <w:color w:val="000000"/>
+          <w:sz w:val="22"/>
+          <w:szCs w:val="22"/>
+        </w:rPr>
+        <w:t>Beam</w:t>
+      </w:r>
+      <w:proofErr w:type="spellEnd"/>
+      <w:r>
+        <w:rPr>
+          <w:rFonts w:ascii="Segoe UI" w:hAnsi="Segoe UI" w:cs="Segoe UI"/>
+          <w:color w:val="000000"/>
+          <w:sz w:val="22"/>
+          <w:szCs w:val="22"/>
+        </w:rPr>
+        <w:t xml:space="preserve"> </w:t>
+      </w:r>
+      <w:proofErr w:type="spellStart"/>
+      <w:r>
+        <w:rPr>
+          <w:rFonts w:ascii="Segoe UI" w:hAnsi="Segoe UI" w:cs="Segoe UI"/>
+          <w:color w:val="000000"/>
+          <w:sz w:val="22"/>
+          <w:szCs w:val="22"/>
+        </w:rPr>
+        <w:t>Search</w:t>
+      </w:r>
+      <w:proofErr w:type="spellEnd"/>
+      <w:r>
+        <w:rPr>
+          <w:rFonts w:ascii="Segoe UI" w:hAnsi="Segoe UI" w:cs="Segoe UI"/>
+          <w:color w:val="000000"/>
+          <w:sz w:val="22"/>
+          <w:szCs w:val="22"/>
+        </w:rPr>
+        <w:t xml:space="preserve"> само когато имаме </w:t>
+      </w:r>
+      <w:proofErr w:type="spellStart"/>
+      <w:r>
+        <w:rPr>
+          <w:rFonts w:ascii="Segoe UI" w:hAnsi="Segoe UI" w:cs="Segoe UI"/>
+          <w:color w:val="000000"/>
+          <w:sz w:val="22"/>
+          <w:szCs w:val="22"/>
+        </w:rPr>
+        <w:t>Best</w:t>
+      </w:r>
+      <w:proofErr w:type="spellEnd"/>
+      <w:r>
+        <w:rPr>
+          <w:rFonts w:ascii="Segoe UI" w:hAnsi="Segoe UI" w:cs="Segoe UI"/>
+          <w:color w:val="000000"/>
+          <w:sz w:val="22"/>
+          <w:szCs w:val="22"/>
+        </w:rPr>
+        <w:t xml:space="preserve"> </w:t>
+      </w:r>
+      <w:proofErr w:type="spellStart"/>
+      <w:r>
+        <w:rPr>
+          <w:rFonts w:ascii="Segoe UI" w:hAnsi="Segoe UI" w:cs="Segoe UI"/>
+          <w:color w:val="000000"/>
+          <w:sz w:val="22"/>
+          <w:szCs w:val="22"/>
+        </w:rPr>
+        <w:t>First</w:t>
+      </w:r>
+      <w:proofErr w:type="spellEnd"/>
+      <w:r>
+        <w:rPr>
+          <w:rFonts w:ascii="Segoe UI" w:hAnsi="Segoe UI" w:cs="Segoe UI"/>
+          <w:color w:val="000000"/>
+          <w:sz w:val="22"/>
+          <w:szCs w:val="22"/>
+        </w:rPr>
+        <w:t xml:space="preserve"> </w:t>
+      </w:r>
+      <w:proofErr w:type="spellStart"/>
+      <w:r>
+        <w:rPr>
+          <w:rFonts w:ascii="Segoe UI" w:hAnsi="Segoe UI" w:cs="Segoe UI"/>
+          <w:color w:val="000000"/>
+          <w:sz w:val="22"/>
+          <w:szCs w:val="22"/>
+        </w:rPr>
+        <w:t>Search</w:t>
+      </w:r>
+      <w:proofErr w:type="spellEnd"/>
+      <w:r>
+        <w:rPr>
+          <w:rFonts w:ascii="Segoe UI" w:hAnsi="Segoe UI" w:cs="Segoe UI"/>
+          <w:color w:val="000000"/>
+          <w:sz w:val="22"/>
+          <w:szCs w:val="22"/>
+        </w:rPr>
+        <w:t>.</w:t>
+      </w:r>
+    </w:p>
+    <w:p>
+      <w:pPr>
+        <w:pStyle w:val="a4"/>
+        <w:numPr>
+          <w:ilvl w:val="0"/>
+          <w:numId w:val="10"/>
+        </w:numPr>
+        <w:spacing w:before="0" w:beforeAutospacing="0" w:after="0" w:afterAutospacing="0"/>
+        <w:textAlignment w:val="baseline"/>
+        <w:rPr>
+          <w:rFonts w:ascii="Segoe UI" w:hAnsi="Segoe UI" w:cs="Segoe UI"/>
+          <w:color w:val="000000"/>
+          <w:sz w:val="22"/>
+          <w:szCs w:val="22"/>
+        </w:rPr>
+      </w:pPr>
+      <w:r>
+        <w:rPr>
+          <w:rFonts w:ascii="Segoe UI" w:hAnsi="Segoe UI" w:cs="Segoe UI"/>
+          <w:color w:val="000000"/>
+          <w:sz w:val="22"/>
+          <w:szCs w:val="22"/>
+        </w:rPr>
+        <w:t xml:space="preserve">При даден граф да се опише в какъв ред </w:t>
+      </w:r>
+      <w:proofErr w:type="spellStart"/>
+      <w:r>
+        <w:rPr>
+          <w:rFonts w:ascii="Segoe UI" w:hAnsi="Segoe UI" w:cs="Segoe UI"/>
+          <w:color w:val="000000"/>
+          <w:sz w:val="22"/>
+          <w:szCs w:val="22"/>
+        </w:rPr>
+        <w:t>Uniform</w:t>
+      </w:r>
+      <w:proofErr w:type="spellEnd"/>
+      <w:r>
+        <w:rPr>
+          <w:rFonts w:ascii="Segoe UI" w:hAnsi="Segoe UI" w:cs="Segoe UI"/>
+          <w:color w:val="000000"/>
+          <w:sz w:val="22"/>
+          <w:szCs w:val="22"/>
+        </w:rPr>
+        <w:t xml:space="preserve"> </w:t>
+      </w:r>
+      <w:proofErr w:type="spellStart"/>
+      <w:r>
+        <w:rPr>
+          <w:rFonts w:ascii="Segoe UI" w:hAnsi="Segoe UI" w:cs="Segoe UI"/>
+          <w:color w:val="000000"/>
+          <w:sz w:val="22"/>
+          <w:szCs w:val="22"/>
+        </w:rPr>
+        <w:t>Search</w:t>
+      </w:r>
+      <w:proofErr w:type="spellEnd"/>
+      <w:r>
+        <w:rPr>
+          <w:rFonts w:ascii="Segoe UI" w:hAnsi="Segoe UI" w:cs="Segoe UI"/>
+          <w:color w:val="000000"/>
+          <w:sz w:val="22"/>
+          <w:szCs w:val="22"/>
+        </w:rPr>
+        <w:t xml:space="preserve"> ще посети върховете.</w:t>
+      </w:r>
+    </w:p>
+    <w:p>
+      <w:pPr>
+        <w:pStyle w:val="a4"/>
+        <w:numPr>
+          <w:ilvl w:val="0"/>
+          <w:numId w:val="10"/>
+        </w:numPr>
+        <w:spacing w:before="0" w:beforeAutospacing="0" w:after="0" w:afterAutospacing="0"/>
+        <w:textAlignment w:val="baseline"/>
+        <w:rPr>
+          <w:rFonts w:ascii="Segoe UI" w:hAnsi="Segoe UI" w:cs="Segoe UI"/>
+          <w:color w:val="000000"/>
+          <w:sz w:val="22"/>
+          <w:szCs w:val="22"/>
+        </w:rPr>
+      </w:pPr>
+      <w:r>
+        <w:rPr>
+          <w:rFonts w:ascii="Segoe UI" w:hAnsi="Segoe UI" w:cs="Segoe UI"/>
+          <w:color w:val="000000"/>
+          <w:sz w:val="22"/>
+          <w:szCs w:val="22"/>
+        </w:rPr>
+        <w:t xml:space="preserve">Какво е </w:t>
+      </w:r>
+      <w:proofErr w:type="spellStart"/>
+      <w:r>
+        <w:rPr>
+          <w:rFonts w:ascii="Segoe UI" w:hAnsi="Segoe UI" w:cs="Segoe UI"/>
+          <w:color w:val="000000"/>
+          <w:sz w:val="22"/>
+          <w:szCs w:val="22"/>
+        </w:rPr>
+        <w:t>Random</w:t>
+      </w:r>
+      <w:proofErr w:type="spellEnd"/>
+      <w:r>
+        <w:rPr>
+          <w:rFonts w:ascii="Segoe UI" w:hAnsi="Segoe UI" w:cs="Segoe UI"/>
+          <w:color w:val="000000"/>
+          <w:sz w:val="22"/>
+          <w:szCs w:val="22"/>
+        </w:rPr>
+        <w:t xml:space="preserve"> </w:t>
+      </w:r>
+      <w:proofErr w:type="spellStart"/>
+      <w:r>
+        <w:rPr>
+          <w:rFonts w:ascii="Segoe UI" w:hAnsi="Segoe UI" w:cs="Segoe UI"/>
+          <w:color w:val="000000"/>
+          <w:sz w:val="22"/>
+          <w:szCs w:val="22"/>
+        </w:rPr>
+        <w:t>Restart</w:t>
+      </w:r>
+      <w:proofErr w:type="spellEnd"/>
+      <w:r>
+        <w:rPr>
+          <w:rFonts w:ascii="Segoe UI" w:hAnsi="Segoe UI" w:cs="Segoe UI"/>
+          <w:color w:val="000000"/>
+          <w:sz w:val="22"/>
+          <w:szCs w:val="22"/>
+        </w:rPr>
+        <w:t>?</w:t>
+      </w:r>
+    </w:p>
+    <w:p>
+      <w:pPr>
+        <w:pStyle w:val="a4"/>
+        <w:numPr>
+          <w:ilvl w:val="1"/>
+          <w:numId w:val="11"/>
+        </w:numPr>
+        <w:spacing w:before="0" w:beforeAutospacing="0" w:after="0" w:afterAutospacing="0"/>
+        <w:textAlignment w:val="baseline"/>
+        <w:rPr>
+          <w:rFonts w:ascii="Segoe UI" w:hAnsi="Segoe UI" w:cs="Segoe UI"/>
+          <w:color w:val="000000"/>
+          <w:sz w:val="22"/>
+          <w:szCs w:val="22"/>
+        </w:rPr>
+      </w:pPr>
+      <w:r>
+        <w:rPr>
+          <w:rFonts w:ascii="Segoe UI" w:hAnsi="Segoe UI" w:cs="Segoe UI"/>
+          <w:color w:val="000000"/>
+          <w:sz w:val="22"/>
+          <w:szCs w:val="22"/>
+        </w:rPr>
+        <w:t xml:space="preserve">Рестартиране на алгоритъма с друго произволно начално състояние при даден </w:t>
+      </w:r>
+      <w:proofErr w:type="spellStart"/>
+      <w:r>
+        <w:rPr>
+          <w:rFonts w:ascii="Segoe UI" w:hAnsi="Segoe UI" w:cs="Segoe UI"/>
+          <w:color w:val="000000"/>
+          <w:sz w:val="22"/>
+          <w:szCs w:val="22"/>
+        </w:rPr>
+        <w:t>threshold</w:t>
+      </w:r>
+      <w:proofErr w:type="spellEnd"/>
+      <w:r>
+        <w:rPr>
+          <w:rFonts w:ascii="Segoe UI" w:hAnsi="Segoe UI" w:cs="Segoe UI"/>
+          <w:color w:val="000000"/>
+          <w:sz w:val="22"/>
+          <w:szCs w:val="22"/>
+        </w:rPr>
+        <w:t xml:space="preserve"> или след постигане на отговор. Използва се при задачи с локален минимум/максимум, за да избягаме от локалния мин/</w:t>
+      </w:r>
+      <w:proofErr w:type="spellStart"/>
+      <w:r>
+        <w:rPr>
+          <w:rFonts w:ascii="Segoe UI" w:hAnsi="Segoe UI" w:cs="Segoe UI"/>
+          <w:color w:val="000000"/>
+          <w:sz w:val="22"/>
+          <w:szCs w:val="22"/>
+        </w:rPr>
+        <w:t>макс</w:t>
+      </w:r>
+      <w:proofErr w:type="spellEnd"/>
+      <w:r>
+        <w:rPr>
+          <w:rFonts w:ascii="Segoe UI" w:hAnsi="Segoe UI" w:cs="Segoe UI"/>
+          <w:color w:val="000000"/>
+          <w:sz w:val="22"/>
+          <w:szCs w:val="22"/>
+        </w:rPr>
+        <w:t xml:space="preserve"> и да търсим глобален такъв, като започнем търсенето на друго произволно място.</w:t>
+      </w:r>
+    </w:p>
+    <w:p>
+      <w:pPr>
+        <w:jc w:val="both"/>
+      </w:pPr>
+    </w:p>
+    <w:p>
+      <w:pPr>
+        <w:jc w:val="both"/>
+      </w:pPr>
+      <w:r>
+        <w:lastRenderedPageBreak/>
         <w:tab/>
         <w:t xml:space="preserve"> </w:t>
       </w:r>
@@ -3144,6 +4191,119 @@
 <file path=word/numbering.xml><?xml version="1.0" encoding="utf-8"?>
 <w:numbering xmlns:wpc="http://schemas.microsoft.com/office/word/2010/wordprocessingCanvas" xmlns:mc="http://schemas.openxmlformats.org/markup-compatibility/2006" xmlns:o="urn:schemas-microsoft-com:office:office" xmlns:r="http://schemas.openxmlformats.org/officeDocument/2006/relationships" xmlns:m="http://schemas.openxmlformats.org/officeDocument/2006/math" xmlns:v="urn:schemas-microsoft-com:vml" xmlns:wp14="http://schemas.microsoft.com/office/word/2010/wordprocessingDrawing" xmlns:wp="http://schemas.openxmlformats.org/drawingml/2006/wordprocessingDrawing" xmlns:w10="urn:schemas-microsoft-com:office:word" xmlns:w="http://schemas.openxmlformats.org/wordprocessingml/2006/main" xmlns:w14="http://schemas.microsoft.com/office/word/2010/wordml" xmlns:w15="http://schemas.microsoft.com/office/word/2012/wordml" xmlns:wpg="http://schemas.microsoft.com/office/word/2010/wordprocessingGroup" xmlns:wpi="http://schemas.microsoft.com/office/word/2010/wordprocessingInk" xmlns:wne="http://schemas.microsoft.com/office/word/2006/wordml" xmlns:wps="http://schemas.microsoft.com/office/word/2010/wordprocessingShape" mc:Ignorable="w14 w15 wp14">
   <w:abstractNum w:abstractNumId="0" w15:restartNumberingAfterBreak="0">
+    <w:nsid w:val="089458BB"/>
+    <w:multiLevelType w:val="multilevel"/>
+    <w:tmpl w:val="7BF04DBA"/>
+    <w:lvl w:ilvl="0">
+      <w:start w:val="1"/>
+      <w:numFmt w:val="decimal"/>
+      <w:lvlText w:val="%1."/>
+      <w:lvlJc w:val="left"/>
+      <w:pPr>
+        <w:tabs>
+          <w:tab w:val="num" w:pos="720"/>
+        </w:tabs>
+        <w:ind w:left="720" w:hanging="360"/>
+      </w:pPr>
+    </w:lvl>
+    <w:lvl w:ilvl="1">
+      <w:start w:val="1"/>
+      <w:numFmt w:val="decimal"/>
+      <w:lvlText w:val="%2."/>
+      <w:lvlJc w:val="left"/>
+      <w:pPr>
+        <w:tabs>
+          <w:tab w:val="num" w:pos="1440"/>
+        </w:tabs>
+        <w:ind w:left="1440" w:hanging="360"/>
+      </w:pPr>
+    </w:lvl>
+    <w:lvl w:ilvl="2" w:tentative="1">
+      <w:start w:val="1"/>
+      <w:numFmt w:val="decimal"/>
+      <w:lvlText w:val="%3."/>
+      <w:lvlJc w:val="left"/>
+      <w:pPr>
+        <w:tabs>
+          <w:tab w:val="num" w:pos="2160"/>
+        </w:tabs>
+        <w:ind w:left="2160" w:hanging="360"/>
+      </w:pPr>
+    </w:lvl>
+    <w:lvl w:ilvl="3" w:tentative="1">
+      <w:start w:val="1"/>
+      <w:numFmt w:val="decimal"/>
+      <w:lvlText w:val="%4."/>
+      <w:lvlJc w:val="left"/>
+      <w:pPr>
+        <w:tabs>
+          <w:tab w:val="num" w:pos="2880"/>
+        </w:tabs>
+        <w:ind w:left="2880" w:hanging="360"/>
+      </w:pPr>
+    </w:lvl>
+    <w:lvl w:ilvl="4" w:tentative="1">
+      <w:start w:val="1"/>
+      <w:numFmt w:val="decimal"/>
+      <w:lvlText w:val="%5."/>
+      <w:lvlJc w:val="left"/>
+      <w:pPr>
+        <w:tabs>
+          <w:tab w:val="num" w:pos="3600"/>
+        </w:tabs>
+        <w:ind w:left="3600" w:hanging="360"/>
+      </w:pPr>
+    </w:lvl>
+    <w:lvl w:ilvl="5" w:tentative="1">
+      <w:start w:val="1"/>
+      <w:numFmt w:val="decimal"/>
+      <w:lvlText w:val="%6."/>
+      <w:lvlJc w:val="left"/>
+      <w:pPr>
+        <w:tabs>
+          <w:tab w:val="num" w:pos="4320"/>
+        </w:tabs>
+        <w:ind w:left="4320" w:hanging="360"/>
+      </w:pPr>
+    </w:lvl>
+    <w:lvl w:ilvl="6" w:tentative="1">
+      <w:start w:val="1"/>
+      <w:numFmt w:val="decimal"/>
+      <w:lvlText w:val="%7."/>
+      <w:lvlJc w:val="left"/>
+      <w:pPr>
+        <w:tabs>
+          <w:tab w:val="num" w:pos="5040"/>
+        </w:tabs>
+        <w:ind w:left="5040" w:hanging="360"/>
+      </w:pPr>
+    </w:lvl>
+    <w:lvl w:ilvl="7" w:tentative="1">
+      <w:start w:val="1"/>
+      <w:numFmt w:val="decimal"/>
+      <w:lvlText w:val="%8."/>
+      <w:lvlJc w:val="left"/>
+      <w:pPr>
+        <w:tabs>
+          <w:tab w:val="num" w:pos="5760"/>
+        </w:tabs>
+        <w:ind w:left="5760" w:hanging="360"/>
+      </w:pPr>
+    </w:lvl>
+    <w:lvl w:ilvl="8" w:tentative="1">
+      <w:start w:val="1"/>
+      <w:numFmt w:val="decimal"/>
+      <w:lvlText w:val="%9."/>
+      <w:lvlJc w:val="left"/>
+      <w:pPr>
+        <w:tabs>
+          <w:tab w:val="num" w:pos="6480"/>
+        </w:tabs>
+        <w:ind w:left="6480" w:hanging="360"/>
+      </w:pPr>
+    </w:lvl>
+  </w:abstractNum>
+  <w:abstractNum w:abstractNumId="1" w15:restartNumberingAfterBreak="0">
     <w:nsid w:val="11202615"/>
     <w:multiLevelType w:val="hybridMultilevel"/>
     <w:tmpl w:val="C2141854"/>
@@ -3256,7 +4416,7 @@
       </w:rPr>
     </w:lvl>
   </w:abstractNum>
-  <w:abstractNum w:abstractNumId="1" w15:restartNumberingAfterBreak="0">
+  <w:abstractNum w:abstractNumId="2" w15:restartNumberingAfterBreak="0">
     <w:nsid w:val="14B879FC"/>
     <w:multiLevelType w:val="hybridMultilevel"/>
     <w:tmpl w:val="20CC9116"/>
@@ -3345,7 +4505,7 @@
       </w:pPr>
     </w:lvl>
   </w:abstractNum>
-  <w:abstractNum w:abstractNumId="2" w15:restartNumberingAfterBreak="0">
+  <w:abstractNum w:abstractNumId="3" w15:restartNumberingAfterBreak="0">
     <w:nsid w:val="2B382E40"/>
     <w:multiLevelType w:val="hybridMultilevel"/>
     <w:tmpl w:val="061CBA42"/>
@@ -3431,7 +4591,7 @@
       </w:pPr>
     </w:lvl>
   </w:abstractNum>
-  <w:abstractNum w:abstractNumId="3" w15:restartNumberingAfterBreak="0">
+  <w:abstractNum w:abstractNumId="4" w15:restartNumberingAfterBreak="0">
     <w:nsid w:val="34014E2D"/>
     <w:multiLevelType w:val="hybridMultilevel"/>
     <w:tmpl w:val="CFF22E00"/>
@@ -3517,7 +4677,7 @@
       </w:pPr>
     </w:lvl>
   </w:abstractNum>
-  <w:abstractNum w:abstractNumId="4" w15:restartNumberingAfterBreak="0">
+  <w:abstractNum w:abstractNumId="5" w15:restartNumberingAfterBreak="0">
     <w:nsid w:val="58527BB5"/>
     <w:multiLevelType w:val="hybridMultilevel"/>
     <w:tmpl w:val="20CC9116"/>
@@ -3606,7 +4766,7 @@
       </w:pPr>
     </w:lvl>
   </w:abstractNum>
-  <w:abstractNum w:abstractNumId="5" w15:restartNumberingAfterBreak="0">
+  <w:abstractNum w:abstractNumId="6" w15:restartNumberingAfterBreak="0">
     <w:nsid w:val="712602A4"/>
     <w:multiLevelType w:val="hybridMultilevel"/>
     <w:tmpl w:val="09903DC2"/>
@@ -3693,22 +4853,65 @@
     </w:lvl>
   </w:abstractNum>
   <w:num w:numId="1">
+    <w:abstractNumId w:val="6"/>
+  </w:num>
+  <w:num w:numId="2">
     <w:abstractNumId w:val="5"/>
   </w:num>
-  <w:num w:numId="2">
+  <w:num w:numId="3">
+    <w:abstractNumId w:val="3"/>
+  </w:num>
+  <w:num w:numId="4">
+    <w:abstractNumId w:val="2"/>
+  </w:num>
+  <w:num w:numId="5">
+    <w:abstractNumId w:val="1"/>
+  </w:num>
+  <w:num w:numId="6">
     <w:abstractNumId w:val="4"/>
   </w:num>
-  <w:num w:numId="3">
-    <w:abstractNumId w:val="2"/>
-  </w:num>
-  <w:num w:numId="4">
-    <w:abstractNumId w:val="1"/>
-  </w:num>
-  <w:num w:numId="5">
+  <w:num w:numId="7">
     <w:abstractNumId w:val="0"/>
   </w:num>
-  <w:num w:numId="6">
-    <w:abstractNumId w:val="3"/>
+  <w:num w:numId="8">
+    <w:abstractNumId w:val="0"/>
+    <w:lvlOverride w:ilvl="1">
+      <w:lvl w:ilvl="1">
+        <w:numFmt w:val="lowerLetter"/>
+        <w:lvlText w:val="%2."/>
+        <w:lvlJc w:val="left"/>
+      </w:lvl>
+    </w:lvlOverride>
+  </w:num>
+  <w:num w:numId="9">
+    <w:abstractNumId w:val="0"/>
+    <w:lvlOverride w:ilvl="1">
+      <w:lvl w:ilvl="1">
+        <w:numFmt w:val="lowerLetter"/>
+        <w:lvlText w:val="%2."/>
+        <w:lvlJc w:val="left"/>
+      </w:lvl>
+    </w:lvlOverride>
+  </w:num>
+  <w:num w:numId="10">
+    <w:abstractNumId w:val="0"/>
+    <w:lvlOverride w:ilvl="1">
+      <w:lvl w:ilvl="1">
+        <w:numFmt w:val="lowerLetter"/>
+        <w:lvlText w:val="%2."/>
+        <w:lvlJc w:val="left"/>
+      </w:lvl>
+    </w:lvlOverride>
+  </w:num>
+  <w:num w:numId="11">
+    <w:abstractNumId w:val="0"/>
+    <w:lvlOverride w:ilvl="1">
+      <w:lvl w:ilvl="1">
+        <w:numFmt w:val="lowerLetter"/>
+        <w:lvlText w:val="%2."/>
+        <w:lvlJc w:val="left"/>
+      </w:lvl>
+    </w:lvlOverride>
   </w:num>
 </w:numbering>
 </file>
@@ -4145,6 +5348,23 @@
       <w:contextualSpacing/>
     </w:pPr>
   </w:style>
+  <w:style w:type="paragraph" w:styleId="a4">
+    <w:name w:val="Normal (Web)"/>
+    <w:basedOn w:val="a"/>
+    <w:uiPriority w:val="99"/>
+    <w:semiHidden/>
+    <w:unhideWhenUsed/>
+    <w:rsid w:val="00333DD2"/>
+    <w:pPr>
+      <w:spacing w:before="100" w:beforeAutospacing="1" w:after="100" w:afterAutospacing="1" w:line="240" w:lineRule="auto"/>
+    </w:pPr>
+    <w:rPr>
+      <w:rFonts w:ascii="Times New Roman" w:eastAsia="Times New Roman" w:hAnsi="Times New Roman" w:cs="Times New Roman"/>
+      <w:sz w:val="24"/>
+      <w:szCs w:val="24"/>
+      <w:lang w:eastAsia="bg-BG"/>
+    </w:rPr>
+  </w:style>
 </w:styles>
 </file>
 

</xml_diff>

<commit_message>
add notes on knowledge repr
</commit_message>
<xml_diff>
--- a/exam-notes/exam-1-notes.docx
+++ b/exam-notes/exam-1-notes.docx
@@ -1796,7 +1796,7 @@
             <v:path o:extrusionok="f" gradientshapeok="t" o:connecttype="rect"/>
             <o:lock v:ext="edit" aspectratio="t"/>
           </v:shapetype>
-          <v:shape id="_x0000_i1025" type="#_x0000_t75" style="width:292.6pt;height:163pt">
+          <v:shape id="_x0000_i1025" type="#_x0000_t75" style="width:292.45pt;height:162.85pt">
             <v:imagedata r:id="rId6" o:title="Screenshot (46)"/>
           </v:shape>
         </w:pict>
@@ -2349,90 +2349,525 @@
         <w:rPr>
           <w:lang w:val="en-US"/>
         </w:rPr>
-        <w:t xml:space="preserve">C, </w:t>
+        <w:t xml:space="preserve">C, които се налагат над подмножества от </w:t>
+      </w:r>
+      <w:r>
+        <w:t>множеството от променливи и стойностите</w:t>
+      </w:r>
+      <w:r>
+        <w:t xml:space="preserve">, които те приемат от </w:t>
+      </w:r>
+      <w:r>
+        <w:t>домейните им</w:t>
+      </w:r>
+      <w:r>
+        <w:t xml:space="preserve"> </w:t>
+      </w:r>
+    </w:p>
+    <w:p>
+      <w:pPr>
+        <w:pStyle w:val="a3"/>
+        <w:numPr>
+          <w:ilvl w:val="1"/>
+          <w:numId w:val="4"/>
+        </w:numPr>
+        <w:jc w:val="both"/>
+      </w:pPr>
+      <w:r>
+        <w:t xml:space="preserve">какви видове ограничения имаме при </w:t>
+      </w:r>
+      <w:r>
+        <w:rPr>
+          <w:lang w:val="en-US"/>
+        </w:rPr>
+        <w:t>CSP</w:t>
+      </w:r>
+    </w:p>
+    <w:p>
+      <w:pPr>
+        <w:pStyle w:val="a3"/>
+        <w:numPr>
+          <w:ilvl w:val="2"/>
+          <w:numId w:val="4"/>
+        </w:numPr>
+        <w:jc w:val="both"/>
+      </w:pPr>
+      <w:r>
+        <w:t>унарни - такива, които включват една променлива</w:t>
+      </w:r>
+    </w:p>
+    <w:p>
+      <w:pPr>
+        <w:pStyle w:val="a3"/>
+        <w:numPr>
+          <w:ilvl w:val="2"/>
+          <w:numId w:val="4"/>
+        </w:numPr>
+        <w:jc w:val="both"/>
+      </w:pPr>
+      <w:r>
+        <w:t>бинарни - такива, които включват две променливи</w:t>
+      </w:r>
+    </w:p>
+    <w:p>
+      <w:pPr>
+        <w:pStyle w:val="a3"/>
+        <w:numPr>
+          <w:ilvl w:val="2"/>
+          <w:numId w:val="4"/>
+        </w:numPr>
+        <w:jc w:val="both"/>
+      </w:pPr>
+      <w:r>
+        <w:t>от по-висок ред  - такива, които включват повече от две променливи</w:t>
+      </w:r>
+    </w:p>
+    <w:p>
+      <w:pPr>
+        <w:pStyle w:val="a3"/>
+        <w:numPr>
+          <w:ilvl w:val="2"/>
+          <w:numId w:val="4"/>
+        </w:numPr>
+        <w:ind w:left="1416" w:hanging="282"/>
+        <w:jc w:val="both"/>
+      </w:pPr>
+      <w:r>
+        <w:t>преференции(</w:t>
+      </w:r>
+      <w:r>
+        <w:rPr>
+          <w:lang w:val="en-US"/>
+        </w:rPr>
+        <w:t xml:space="preserve">soft </w:t>
+      </w:r>
+      <w:r>
+        <w:rPr>
+          <w:lang w:val="en-US"/>
+        </w:rPr>
+        <w:t>constraints</w:t>
+      </w:r>
+      <w:r>
+        <w:rPr>
+          <w:lang w:val="en-US"/>
+        </w:rPr>
+        <w:t>)</w:t>
+      </w:r>
+      <w:r>
+        <w:t xml:space="preserve"> </w:t>
+      </w:r>
+      <w:r>
+        <w:rPr>
+          <w:lang w:val="en-US"/>
+        </w:rPr>
+        <w:t xml:space="preserve">– </w:t>
+      </w:r>
+      <w:r>
+        <w:t>свързани са с цената за присвояване на дадена променлива</w:t>
+      </w:r>
+    </w:p>
+    <w:p>
+      <w:pPr>
+        <w:pStyle w:val="a3"/>
+        <w:numPr>
+          <w:ilvl w:val="1"/>
+          <w:numId w:val="4"/>
+        </w:numPr>
+        <w:jc w:val="both"/>
+      </w:pPr>
+      <w:r>
+        <w:t xml:space="preserve">какви видове алгоритми се използват за решаване на </w:t>
+      </w:r>
+      <w:r>
+        <w:rPr>
+          <w:lang w:val="en-US"/>
+        </w:rPr>
+        <w:t>CSP?</w:t>
+      </w:r>
+    </w:p>
+    <w:p>
+      <w:pPr>
+        <w:pStyle w:val="a3"/>
+        <w:numPr>
+          <w:ilvl w:val="2"/>
+          <w:numId w:val="4"/>
+        </w:numPr>
+        <w:jc w:val="both"/>
+      </w:pPr>
+      <w:r>
+        <w:rPr>
+          <w:lang w:val="en-US"/>
+        </w:rPr>
+        <w:t>backtracking</w:t>
+      </w:r>
+      <w:r>
+        <w:t xml:space="preserve"> </w:t>
+      </w:r>
+      <w:r>
+        <w:rPr>
+          <w:lang w:val="en-US"/>
+        </w:rPr>
+        <w:t>search</w:t>
+      </w:r>
+      <w:r>
+        <w:t xml:space="preserve"> </w:t>
+      </w:r>
+      <w:r>
+        <w:rPr>
+          <w:lang w:val="en-US"/>
+        </w:rPr>
+        <w:t>(</w:t>
+      </w:r>
+      <w:r>
+        <w:t>търсене с възврат)</w:t>
+      </w:r>
+      <w:r>
+        <w:rPr>
+          <w:lang w:val="en-US"/>
+        </w:rPr>
+        <w:t xml:space="preserve"> – </w:t>
+      </w:r>
+      <w:r>
+        <w:rPr>
+          <w:lang w:val="en-US"/>
+        </w:rPr>
+        <w:t>DFS + variable-ordering + fail-on-violation</w:t>
+      </w:r>
+    </w:p>
+    <w:p>
+      <w:pPr>
+        <w:pStyle w:val="a3"/>
+        <w:numPr>
+          <w:ilvl w:val="3"/>
+          <w:numId w:val="4"/>
+        </w:numPr>
+        <w:jc w:val="both"/>
+      </w:pPr>
+      <w:r>
+        <w:t xml:space="preserve">избиране на променлива - </w:t>
       </w:r>
       <w:proofErr w:type="spellStart"/>
       <w:r>
-        <w:rPr>
-          <w:lang w:val="en-US"/>
-        </w:rPr>
-        <w:t>които</w:t>
+        <w:t>Variable</w:t>
       </w:r>
       <w:proofErr w:type="spellEnd"/>
       <w:r>
-        <w:rPr>
-          <w:lang w:val="en-US"/>
-        </w:rPr>
         <w:t xml:space="preserve"> </w:t>
       </w:r>
       <w:proofErr w:type="spellStart"/>
       <w:r>
-        <w:rPr>
-          <w:lang w:val="en-US"/>
-        </w:rPr>
-        <w:t>се</w:t>
+        <w:t>Ordering</w:t>
       </w:r>
       <w:proofErr w:type="spellEnd"/>
       <w:r>
-        <w:rPr>
-          <w:lang w:val="en-US"/>
-        </w:rPr>
+        <w:t>:</w:t>
+      </w:r>
+      <w:r>
         <w:t xml:space="preserve"> </w:t>
       </w:r>
       <w:proofErr w:type="spellStart"/>
       <w:r>
-        <w:rPr>
-          <w:lang w:val="en-US"/>
-        </w:rPr>
-        <w:t>налагат</w:t>
+        <w:t>Minimum</w:t>
       </w:r>
       <w:proofErr w:type="spellEnd"/>
       <w:r>
-        <w:rPr>
-          <w:lang w:val="en-US"/>
-        </w:rPr>
         <w:t xml:space="preserve"> </w:t>
       </w:r>
       <w:proofErr w:type="spellStart"/>
       <w:r>
-        <w:rPr>
-          <w:lang w:val="en-US"/>
-        </w:rPr>
-        <w:t>над</w:t>
+        <w:t>remaining</w:t>
       </w:r>
       <w:proofErr w:type="spellEnd"/>
       <w:r>
-        <w:rPr>
-          <w:lang w:val="en-US"/>
-        </w:rPr>
         <w:t xml:space="preserve"> </w:t>
       </w:r>
       <w:proofErr w:type="spellStart"/>
       <w:r>
-        <w:rPr>
-          <w:lang w:val="en-US"/>
-        </w:rPr>
-        <w:t>подмножества</w:t>
+        <w:t>values</w:t>
       </w:r>
       <w:proofErr w:type="spellEnd"/>
       <w:r>
-        <w:rPr>
-          <w:lang w:val="en-US"/>
-        </w:rPr>
-        <w:t xml:space="preserve"> от </w:t>
-      </w:r>
-      <w:r>
-        <w:t>множеството от променливи и стойностите</w:t>
-      </w:r>
-      <w:r>
-        <w:t xml:space="preserve">, които те приемат от </w:t>
-      </w:r>
-      <w:r>
-        <w:t>домейните им</w:t>
-      </w:r>
-      <w:r>
+        <w:t xml:space="preserve"> (MRV)</w:t>
+      </w:r>
+      <w:r>
+        <w:rPr>
+          <w:lang w:val="en-US"/>
+        </w:rPr>
         <w:t xml:space="preserve"> </w:t>
       </w:r>
+      <w:r>
+        <w:t xml:space="preserve">- </w:t>
+      </w:r>
+      <w:r>
+        <w:rPr>
+          <w:lang w:val="en-US"/>
+        </w:rPr>
+        <w:t>Choose the variable with the fewest legal left values in its domain</w:t>
+      </w:r>
+    </w:p>
+    <w:p>
+      <w:pPr>
+        <w:pStyle w:val="a3"/>
+        <w:numPr>
+          <w:ilvl w:val="3"/>
+          <w:numId w:val="4"/>
+        </w:numPr>
+        <w:jc w:val="both"/>
+        <w:rPr>
+          <w:lang w:val="en-US"/>
+        </w:rPr>
+      </w:pPr>
+      <w:r>
+        <w:t xml:space="preserve">избиране на стойност за присвояване - </w:t>
+      </w:r>
+      <w:r>
+        <w:t xml:space="preserve">Value </w:t>
+      </w:r>
+      <w:proofErr w:type="spellStart"/>
+      <w:r>
+        <w:t>Ordering</w:t>
+      </w:r>
+      <w:proofErr w:type="spellEnd"/>
+      <w:r>
+        <w:t xml:space="preserve">: </w:t>
+      </w:r>
+      <w:proofErr w:type="spellStart"/>
+      <w:r>
+        <w:t>Least</w:t>
+      </w:r>
+      <w:proofErr w:type="spellEnd"/>
+      <w:r>
+        <w:t xml:space="preserve"> </w:t>
+      </w:r>
+      <w:proofErr w:type="spellStart"/>
+      <w:r>
+        <w:t>Constraining</w:t>
+      </w:r>
+      <w:proofErr w:type="spellEnd"/>
+      <w:r>
+        <w:t xml:space="preserve"> Value</w:t>
+      </w:r>
+      <w:r>
+        <w:rPr>
+          <w:lang w:val="en-US"/>
+        </w:rPr>
+        <w:t xml:space="preserve"> - </w:t>
+      </w:r>
+      <w:r>
+        <w:rPr>
+          <w:lang w:val="en-US"/>
+        </w:rPr>
+        <w:t>Given a choice of variable, choose the least</w:t>
+      </w:r>
+      <w:r>
+        <w:rPr>
+          <w:lang w:val="en-US"/>
+        </w:rPr>
+        <w:t xml:space="preserve"> </w:t>
+      </w:r>
+      <w:r>
+        <w:rPr>
+          <w:lang w:val="en-US"/>
+        </w:rPr>
+        <w:t>constraining value</w:t>
+      </w:r>
+      <w:r>
+        <w:rPr>
+          <w:lang w:val="en-US"/>
+        </w:rPr>
+        <w:t xml:space="preserve">, </w:t>
+      </w:r>
+      <w:r>
+        <w:rPr>
+          <w:lang w:val="en-US"/>
+        </w:rPr>
+        <w:t>I.e., the one that rules out the fewest values in</w:t>
+      </w:r>
+      <w:r>
+        <w:rPr>
+          <w:lang w:val="en-US"/>
+        </w:rPr>
+        <w:t xml:space="preserve"> </w:t>
+      </w:r>
+      <w:r>
+        <w:rPr>
+          <w:lang w:val="en-US"/>
+        </w:rPr>
+        <w:t>the remaining variables</w:t>
+      </w:r>
+    </w:p>
+    <w:p>
+      <w:pPr>
+        <w:pStyle w:val="a3"/>
+        <w:numPr>
+          <w:ilvl w:val="2"/>
+          <w:numId w:val="4"/>
+        </w:numPr>
+        <w:jc w:val="both"/>
+      </w:pPr>
+      <w:r>
+        <w:rPr>
+          <w:lang w:val="en-US"/>
+        </w:rPr>
+        <w:t>constraint propagation</w:t>
+      </w:r>
+      <w:r>
+        <w:t xml:space="preserve"> (разпространение на ограниченията)</w:t>
+      </w:r>
+    </w:p>
+    <w:p>
+      <w:pPr>
+        <w:pStyle w:val="a3"/>
+        <w:numPr>
+          <w:ilvl w:val="3"/>
+          <w:numId w:val="4"/>
+        </w:numPr>
+        <w:jc w:val="both"/>
+      </w:pPr>
+      <w:r>
+        <w:rPr>
+          <w:lang w:val="en-US"/>
+        </w:rPr>
+        <w:t xml:space="preserve"> arc consistency</w:t>
+      </w:r>
+      <w:r>
+        <w:t xml:space="preserve"> - подобрение на </w:t>
+      </w:r>
+      <w:r>
+        <w:rPr>
+          <w:lang w:val="en-US"/>
+        </w:rPr>
+        <w:t>forward checking</w:t>
+      </w:r>
+      <w:r>
+        <w:t xml:space="preserve">, при </w:t>
+      </w:r>
+      <w:r>
+        <w:t xml:space="preserve">което се следи </w:t>
+      </w:r>
+      <w:r>
+        <w:t xml:space="preserve">дали при </w:t>
+      </w:r>
+      <w:r>
+        <w:t>присвояване на стойност на една променлива</w:t>
+      </w:r>
+      <w:r>
+        <w:rPr>
+          <w:lang w:val="en-US"/>
+        </w:rPr>
+        <w:t xml:space="preserve"> </w:t>
+      </w:r>
+      <w:r>
+        <w:t>(</w:t>
+      </w:r>
+      <w:r>
+        <w:t>за удовлетворяване на</w:t>
+      </w:r>
+      <w:r>
+        <w:t xml:space="preserve"> ограничение)</w:t>
+      </w:r>
+      <w:r>
+        <w:t xml:space="preserve"> няма да </w:t>
+      </w:r>
+      <w:r>
+        <w:t xml:space="preserve">се </w:t>
+      </w:r>
+      <w:r>
+        <w:t xml:space="preserve">нарушат </w:t>
+      </w:r>
+      <w:r>
+        <w:t>други ограничения</w:t>
+      </w:r>
+    </w:p>
+    <w:p>
+      <w:pPr>
+        <w:pStyle w:val="a3"/>
+        <w:numPr>
+          <w:ilvl w:val="2"/>
+          <w:numId w:val="4"/>
+        </w:numPr>
+        <w:jc w:val="both"/>
+      </w:pPr>
+      <w:r>
+        <w:rPr>
+          <w:lang w:val="en-US"/>
+        </w:rPr>
+        <w:t>local search – min conflicts(hill climbing)</w:t>
+      </w:r>
+    </w:p>
+    <w:p>
+      <w:pPr>
+        <w:jc w:val="both"/>
+      </w:pPr>
+    </w:p>
+    <w:p>
+      <w:pPr>
+        <w:jc w:val="both"/>
+      </w:pPr>
+      <w:proofErr w:type="spellStart"/>
+      <w:r>
+        <w:t>forward</w:t>
+      </w:r>
+      <w:proofErr w:type="spellEnd"/>
+      <w:r>
+        <w:t xml:space="preserve"> </w:t>
+      </w:r>
+      <w:proofErr w:type="spellStart"/>
+      <w:r>
+        <w:t>checking</w:t>
+      </w:r>
+      <w:proofErr w:type="spellEnd"/>
+      <w:r>
+        <w:t xml:space="preserve"> (проверка напред) – има допълнителна структура, която отразява следи последствията от присвояване на стойност на една променлива върху останалите</w:t>
+      </w:r>
+      <w:r>
+        <w:t xml:space="preserve">. Този подход се използва при </w:t>
+      </w:r>
+      <w:r>
+        <w:rPr>
+          <w:lang w:val="en-US"/>
+        </w:rPr>
+        <w:t xml:space="preserve">constraint </w:t>
+      </w:r>
+      <w:proofErr w:type="spellStart"/>
+      <w:r>
+        <w:rPr>
+          <w:lang w:val="en-US"/>
+        </w:rPr>
+        <w:t>propag</w:t>
+      </w:r>
+      <w:proofErr w:type="spellEnd"/>
+      <w:r>
+        <w:rPr>
+          <w:lang w:val="en-US"/>
+        </w:rPr>
+        <w:t xml:space="preserve"> </w:t>
+      </w:r>
+      <w:r>
+        <w:t>с подобрени</w:t>
+      </w:r>
+      <w:r>
+        <w:t>я</w:t>
+      </w:r>
+    </w:p>
+    <w:p>
+      <w:pPr>
+        <w:pStyle w:val="a3"/>
+        <w:numPr>
+          <w:ilvl w:val="0"/>
+          <w:numId w:val="4"/>
+        </w:numPr>
+        <w:jc w:val="both"/>
+        <w:rPr>
+          <w:b/>
+        </w:rPr>
+      </w:pPr>
+      <w:r>
+        <w:rPr>
+          <w:b/>
+        </w:rPr>
+        <w:t>Игри</w:t>
+      </w:r>
     </w:p>
     <w:p>
       <w:pPr>
@@ -2444,96 +2879,164 @@
         <w:jc w:val="both"/>
       </w:pPr>
       <w:r>
-        <w:t xml:space="preserve">какви видове ограничения имаме при </w:t>
-      </w:r>
-      <w:r>
-        <w:rPr>
-          <w:lang w:val="en-US"/>
-        </w:rPr>
-        <w:t>CSP</w:t>
-      </w:r>
-    </w:p>
-    <w:p>
-      <w:pPr>
-        <w:pStyle w:val="a3"/>
-        <w:numPr>
-          <w:ilvl w:val="2"/>
-          <w:numId w:val="4"/>
-        </w:numPr>
-        <w:jc w:val="both"/>
-      </w:pPr>
-      <w:r>
-        <w:t>унарни - такива, които включват една променлива</w:t>
-      </w:r>
-    </w:p>
-    <w:p>
-      <w:pPr>
-        <w:pStyle w:val="a3"/>
-        <w:numPr>
-          <w:ilvl w:val="2"/>
-          <w:numId w:val="4"/>
-        </w:numPr>
-        <w:jc w:val="both"/>
-      </w:pPr>
-      <w:r>
-        <w:t>бинарни - такива, които включват две променливи</w:t>
-      </w:r>
-    </w:p>
-    <w:p>
-      <w:pPr>
-        <w:pStyle w:val="a3"/>
-        <w:numPr>
-          <w:ilvl w:val="2"/>
-          <w:numId w:val="4"/>
-        </w:numPr>
-        <w:jc w:val="both"/>
-      </w:pPr>
-      <w:r>
-        <w:t>от по-висок ред  - такива, които включват повече от две променливи</w:t>
-      </w:r>
-    </w:p>
-    <w:p>
-      <w:pPr>
-        <w:pStyle w:val="a3"/>
-        <w:numPr>
-          <w:ilvl w:val="2"/>
-          <w:numId w:val="4"/>
-        </w:numPr>
-        <w:ind w:left="1416" w:hanging="282"/>
-        <w:jc w:val="both"/>
-      </w:pPr>
-      <w:r>
-        <w:t>преференции(</w:t>
-      </w:r>
-      <w:r>
-        <w:rPr>
-          <w:lang w:val="en-US"/>
-        </w:rPr>
-        <w:t xml:space="preserve">soft </w:t>
-      </w:r>
-      <w:r>
-        <w:rPr>
-          <w:lang w:val="en-US"/>
-        </w:rPr>
-        <w:t>constraints</w:t>
-      </w:r>
-      <w:r>
-        <w:rPr>
-          <w:lang w:val="en-US"/>
-        </w:rPr>
+        <w:rPr>
+          <w:lang w:val="en-US"/>
+        </w:rPr>
+        <w:t>Minimax</w:t>
+      </w:r>
+    </w:p>
+    <w:p>
+      <w:pPr>
+        <w:pStyle w:val="a3"/>
+        <w:numPr>
+          <w:ilvl w:val="1"/>
+          <w:numId w:val="4"/>
+        </w:numPr>
+        <w:jc w:val="both"/>
+      </w:pPr>
+      <w:r>
+        <w:rPr>
+          <w:lang w:val="en-US"/>
+        </w:rPr>
+        <w:t xml:space="preserve">Minimax with Alpha-beta </w:t>
+      </w:r>
+      <w:proofErr w:type="spellStart"/>
+      <w:r>
+        <w:rPr>
+          <w:lang w:val="en-US"/>
+        </w:rPr>
+        <w:t>prunning</w:t>
+      </w:r>
+      <w:proofErr w:type="spellEnd"/>
+    </w:p>
+    <w:p>
+      <w:pPr>
+        <w:pStyle w:val="a3"/>
+        <w:numPr>
+          <w:ilvl w:val="0"/>
+          <w:numId w:val="4"/>
+        </w:numPr>
+        <w:jc w:val="both"/>
+        <w:rPr>
+          <w:b/>
+        </w:rPr>
+      </w:pPr>
+      <w:r>
+        <w:rPr>
+          <w:b/>
+        </w:rPr>
+        <w:t>Knowledge representation</w:t>
+      </w:r>
+    </w:p>
+    <w:p>
+      <w:pPr>
+        <w:pStyle w:val="a3"/>
+        <w:numPr>
+          <w:ilvl w:val="1"/>
+          <w:numId w:val="4"/>
+        </w:numPr>
+        <w:jc w:val="both"/>
+      </w:pPr>
+      <w:r>
+        <w:rPr>
+          <w:lang w:val="en-US"/>
+        </w:rPr>
+        <w:t>knowledge base</w:t>
+      </w:r>
+    </w:p>
+    <w:p>
+      <w:pPr>
+        <w:pStyle w:val="a3"/>
+        <w:numPr>
+          <w:ilvl w:val="1"/>
+          <w:numId w:val="4"/>
+        </w:numPr>
+        <w:jc w:val="both"/>
+      </w:pPr>
+      <w:r>
+        <w:rPr>
+          <w:lang w:val="en-US"/>
+        </w:rPr>
+        <w:t>има 4 общи</w:t>
+      </w:r>
+      <w:r>
+        <w:t xml:space="preserve"> типа за</w:t>
+      </w:r>
+      <w:r>
+        <w:t xml:space="preserve"> представяне на знания</w:t>
+      </w:r>
+    </w:p>
+    <w:p>
+      <w:pPr>
+        <w:pStyle w:val="a3"/>
+        <w:numPr>
+          <w:ilvl w:val="2"/>
+          <w:numId w:val="4"/>
+        </w:numPr>
+        <w:jc w:val="both"/>
+      </w:pPr>
+      <w:r>
+        <w:t>логики</w:t>
+      </w:r>
+    </w:p>
+    <w:p>
+      <w:pPr>
+        <w:pStyle w:val="a3"/>
+        <w:numPr>
+          <w:ilvl w:val="2"/>
+          <w:numId w:val="4"/>
+        </w:numPr>
+        <w:jc w:val="both"/>
+      </w:pPr>
+      <w:r>
+        <w:t>семантични мрежи</w:t>
+      </w:r>
+    </w:p>
+    <w:p>
+      <w:pPr>
+        <w:pStyle w:val="a3"/>
+        <w:numPr>
+          <w:ilvl w:val="2"/>
+          <w:numId w:val="4"/>
+        </w:numPr>
+        <w:jc w:val="both"/>
+      </w:pPr>
+      <w:r>
+        <w:rPr>
+          <w:lang w:val="en-US"/>
+        </w:rPr>
+        <w:t>production rules</w:t>
+      </w:r>
+      <w:r>
+        <w:t xml:space="preserve"> </w:t>
+      </w:r>
+      <w:r>
+        <w:rPr>
+          <w:lang w:val="en-US"/>
+        </w:rPr>
+        <w:t xml:space="preserve">(продукционни </w:t>
+      </w:r>
+      <w:r>
+        <w:t>правила</w:t>
+      </w:r>
+      <w:r>
         <w:t>)</w:t>
       </w:r>
-      <w:r>
-        <w:t xml:space="preserve"> </w:t>
-      </w:r>
-      <w:r>
-        <w:rPr>
-          <w:lang w:val="en-US"/>
-        </w:rPr>
-        <w:t xml:space="preserve">– </w:t>
-      </w:r>
-      <w:r>
-        <w:t>свързани са с цената за присвояване на дадена променлива</w:t>
+    </w:p>
+    <w:p>
+      <w:pPr>
+        <w:pStyle w:val="a3"/>
+        <w:numPr>
+          <w:ilvl w:val="2"/>
+          <w:numId w:val="4"/>
+        </w:numPr>
+        <w:jc w:val="both"/>
+      </w:pPr>
+      <w:r>
+        <w:rPr>
+          <w:lang w:val="en-US"/>
+        </w:rPr>
+        <w:t>frames</w:t>
       </w:r>
     </w:p>
     <w:p>
@@ -2546,397 +3049,7 @@
         <w:jc w:val="both"/>
       </w:pPr>
       <w:r>
-        <w:t xml:space="preserve">какви видове алгоритми се използват за решаване на </w:t>
-      </w:r>
-      <w:r>
-        <w:rPr>
-          <w:lang w:val="en-US"/>
-        </w:rPr>
-        <w:t>CSP?</w:t>
-      </w:r>
-    </w:p>
-    <w:p>
-      <w:pPr>
-        <w:pStyle w:val="a3"/>
-        <w:numPr>
-          <w:ilvl w:val="2"/>
-          <w:numId w:val="4"/>
-        </w:numPr>
-        <w:jc w:val="both"/>
-      </w:pPr>
-      <w:r>
-        <w:rPr>
-          <w:lang w:val="en-US"/>
-        </w:rPr>
-        <w:t>backtracking</w:t>
-      </w:r>
-      <w:r>
-        <w:t xml:space="preserve"> </w:t>
-      </w:r>
-      <w:r>
-        <w:rPr>
-          <w:lang w:val="en-US"/>
-        </w:rPr>
-        <w:t>search</w:t>
-      </w:r>
-      <w:r>
-        <w:t xml:space="preserve"> </w:t>
-      </w:r>
-      <w:r>
-        <w:rPr>
-          <w:lang w:val="en-US"/>
-        </w:rPr>
-        <w:t>(</w:t>
-      </w:r>
-      <w:r>
-        <w:t>търсене с възврат)</w:t>
-      </w:r>
-      <w:r>
-        <w:rPr>
-          <w:lang w:val="en-US"/>
-        </w:rPr>
-        <w:t xml:space="preserve"> – </w:t>
-      </w:r>
-      <w:r>
-        <w:rPr>
-          <w:lang w:val="en-US"/>
-        </w:rPr>
-        <w:t>DFS + variable-ordering + fail-on-violation</w:t>
-      </w:r>
-    </w:p>
-    <w:p>
-      <w:pPr>
-        <w:pStyle w:val="a3"/>
-        <w:numPr>
-          <w:ilvl w:val="3"/>
-          <w:numId w:val="4"/>
-        </w:numPr>
-        <w:jc w:val="both"/>
-      </w:pPr>
-      <w:r>
-        <w:t xml:space="preserve">избиране на променлива - </w:t>
-      </w:r>
-      <w:proofErr w:type="spellStart"/>
-      <w:r>
-        <w:t>Variable</w:t>
-      </w:r>
-      <w:proofErr w:type="spellEnd"/>
-      <w:r>
-        <w:t xml:space="preserve"> </w:t>
-      </w:r>
-      <w:proofErr w:type="spellStart"/>
-      <w:r>
-        <w:t>Ordering</w:t>
-      </w:r>
-      <w:proofErr w:type="spellEnd"/>
-      <w:r>
-        <w:t>:</w:t>
-      </w:r>
-      <w:r>
-        <w:t xml:space="preserve"> </w:t>
-      </w:r>
-      <w:proofErr w:type="spellStart"/>
-      <w:r>
-        <w:t>Minimum</w:t>
-      </w:r>
-      <w:proofErr w:type="spellEnd"/>
-      <w:r>
-        <w:t xml:space="preserve"> </w:t>
-      </w:r>
-      <w:proofErr w:type="spellStart"/>
-      <w:r>
-        <w:t>remaining</w:t>
-      </w:r>
-      <w:proofErr w:type="spellEnd"/>
-      <w:r>
-        <w:t xml:space="preserve"> </w:t>
-      </w:r>
-      <w:proofErr w:type="spellStart"/>
-      <w:r>
-        <w:t>values</w:t>
-      </w:r>
-      <w:proofErr w:type="spellEnd"/>
-      <w:r>
-        <w:t xml:space="preserve"> (MRV)</w:t>
-      </w:r>
-      <w:r>
-        <w:rPr>
-          <w:lang w:val="en-US"/>
-        </w:rPr>
-        <w:t xml:space="preserve"> </w:t>
-      </w:r>
-      <w:r>
-        <w:t xml:space="preserve">- </w:t>
-      </w:r>
-      <w:r>
-        <w:rPr>
-          <w:lang w:val="en-US"/>
-        </w:rPr>
-        <w:t>Choose the variable with the fewest legal left values in its domain</w:t>
-      </w:r>
-    </w:p>
-    <w:p>
-      <w:pPr>
-        <w:pStyle w:val="a3"/>
-        <w:numPr>
-          <w:ilvl w:val="3"/>
-          <w:numId w:val="4"/>
-        </w:numPr>
-        <w:jc w:val="both"/>
-        <w:rPr>
-          <w:lang w:val="en-US"/>
-        </w:rPr>
-      </w:pPr>
-      <w:r>
-        <w:t xml:space="preserve">избиране на стойност за присвояване - </w:t>
-      </w:r>
-      <w:r>
-        <w:t xml:space="preserve">Value </w:t>
-      </w:r>
-      <w:proofErr w:type="spellStart"/>
-      <w:r>
-        <w:t>Ordering</w:t>
-      </w:r>
-      <w:proofErr w:type="spellEnd"/>
-      <w:r>
-        <w:t xml:space="preserve">: </w:t>
-      </w:r>
-      <w:proofErr w:type="spellStart"/>
-      <w:r>
-        <w:t>Least</w:t>
-      </w:r>
-      <w:proofErr w:type="spellEnd"/>
-      <w:r>
-        <w:t xml:space="preserve"> </w:t>
-      </w:r>
-      <w:proofErr w:type="spellStart"/>
-      <w:r>
-        <w:t>Constraining</w:t>
-      </w:r>
-      <w:proofErr w:type="spellEnd"/>
-      <w:r>
-        <w:t xml:space="preserve"> Value</w:t>
-      </w:r>
-      <w:r>
-        <w:rPr>
-          <w:lang w:val="en-US"/>
-        </w:rPr>
-        <w:t xml:space="preserve"> - </w:t>
-      </w:r>
-      <w:r>
-        <w:rPr>
-          <w:lang w:val="en-US"/>
-        </w:rPr>
-        <w:t>Given a choice of variable, choose the least</w:t>
-      </w:r>
-      <w:r>
-        <w:rPr>
-          <w:lang w:val="en-US"/>
-        </w:rPr>
-        <w:t xml:space="preserve"> </w:t>
-      </w:r>
-      <w:r>
-        <w:rPr>
-          <w:lang w:val="en-US"/>
-        </w:rPr>
-        <w:t>constraining value</w:t>
-      </w:r>
-      <w:r>
-        <w:rPr>
-          <w:lang w:val="en-US"/>
-        </w:rPr>
-        <w:t xml:space="preserve">, </w:t>
-      </w:r>
-      <w:r>
-        <w:rPr>
-          <w:lang w:val="en-US"/>
-        </w:rPr>
-        <w:t>I.e., the one that rules out the fewest values in</w:t>
-      </w:r>
-      <w:r>
-        <w:rPr>
-          <w:lang w:val="en-US"/>
-        </w:rPr>
-        <w:t xml:space="preserve"> </w:t>
-      </w:r>
-      <w:r>
-        <w:rPr>
-          <w:lang w:val="en-US"/>
-        </w:rPr>
-        <w:t>the remaining variables</w:t>
-      </w:r>
-    </w:p>
-    <w:p>
-      <w:pPr>
-        <w:pStyle w:val="a3"/>
-        <w:numPr>
-          <w:ilvl w:val="2"/>
-          <w:numId w:val="4"/>
-        </w:numPr>
-        <w:jc w:val="both"/>
-      </w:pPr>
-      <w:r>
-        <w:rPr>
-          <w:lang w:val="en-US"/>
-        </w:rPr>
-        <w:t>constraint propagation</w:t>
-      </w:r>
-      <w:r>
-        <w:t xml:space="preserve"> (разпространение на ограниченията)</w:t>
-      </w:r>
-    </w:p>
-    <w:p>
-      <w:pPr>
-        <w:pStyle w:val="a3"/>
-        <w:numPr>
-          <w:ilvl w:val="3"/>
-          <w:numId w:val="4"/>
-        </w:numPr>
-        <w:jc w:val="both"/>
-      </w:pPr>
-      <w:r>
-        <w:rPr>
-          <w:lang w:val="en-US"/>
-        </w:rPr>
-        <w:t xml:space="preserve"> arc consistency</w:t>
-      </w:r>
-      <w:r>
-        <w:t xml:space="preserve"> - подобрение на </w:t>
-      </w:r>
-      <w:r>
-        <w:rPr>
-          <w:lang w:val="en-US"/>
-        </w:rPr>
-        <w:t>forward checking</w:t>
-      </w:r>
-      <w:r>
-        <w:t xml:space="preserve">, при </w:t>
-      </w:r>
-      <w:r>
-        <w:t xml:space="preserve">което се следи </w:t>
-      </w:r>
-      <w:r>
-        <w:t xml:space="preserve">дали при </w:t>
-      </w:r>
-      <w:r>
-        <w:t>присвояване на стойност на една променлива</w:t>
-      </w:r>
-      <w:r>
-        <w:rPr>
-          <w:lang w:val="en-US"/>
-        </w:rPr>
-        <w:t xml:space="preserve"> </w:t>
-      </w:r>
-      <w:r>
-        <w:t>(</w:t>
-      </w:r>
-      <w:r>
-        <w:t>за удовлетворяване на</w:t>
-      </w:r>
-      <w:r>
-        <w:t xml:space="preserve"> ограничение)</w:t>
-      </w:r>
-      <w:r>
-        <w:t xml:space="preserve"> няма да </w:t>
-      </w:r>
-      <w:r>
-        <w:t xml:space="preserve">се </w:t>
-      </w:r>
-      <w:r>
-        <w:t xml:space="preserve">нарушат </w:t>
-      </w:r>
-      <w:r>
-        <w:t>други ограничения</w:t>
-      </w:r>
-    </w:p>
-    <w:p>
-      <w:pPr>
-        <w:pStyle w:val="a3"/>
-        <w:numPr>
-          <w:ilvl w:val="2"/>
-          <w:numId w:val="4"/>
-        </w:numPr>
-        <w:jc w:val="both"/>
-      </w:pPr>
-      <w:r>
-        <w:rPr>
-          <w:lang w:val="en-US"/>
-        </w:rPr>
-        <w:t>local search – min conflicts(hill climbing)</w:t>
-      </w:r>
-    </w:p>
-    <w:p>
-      <w:pPr>
-        <w:jc w:val="both"/>
-      </w:pPr>
-    </w:p>
-    <w:p>
-      <w:pPr>
-        <w:jc w:val="both"/>
-      </w:pPr>
-      <w:proofErr w:type="spellStart"/>
-      <w:r>
-        <w:t>forward</w:t>
-      </w:r>
-      <w:proofErr w:type="spellEnd"/>
-      <w:r>
-        <w:t xml:space="preserve"> </w:t>
-      </w:r>
-      <w:proofErr w:type="spellStart"/>
-      <w:r>
-        <w:t>checking</w:t>
-      </w:r>
-      <w:proofErr w:type="spellEnd"/>
-      <w:r>
-        <w:t xml:space="preserve"> (проверка напред) – има допълнителна структура, която отразява следи последствията от присвояване на стойност на една променлива върху останалите</w:t>
-      </w:r>
-      <w:r>
-        <w:t xml:space="preserve">. Този подход се използва при </w:t>
-      </w:r>
-      <w:r>
-        <w:rPr>
-          <w:lang w:val="en-US"/>
-        </w:rPr>
-        <w:t xml:space="preserve">constraint </w:t>
-      </w:r>
-      <w:proofErr w:type="spellStart"/>
-      <w:r>
-        <w:rPr>
-          <w:lang w:val="en-US"/>
-        </w:rPr>
-        <w:t>propag</w:t>
-      </w:r>
-      <w:proofErr w:type="spellEnd"/>
-      <w:r>
-        <w:rPr>
-          <w:lang w:val="en-US"/>
-        </w:rPr>
-        <w:t xml:space="preserve"> </w:t>
-      </w:r>
-      <w:r>
-        <w:t>с подобрени</w:t>
-      </w:r>
-      <w:r>
-        <w:t>я</w:t>
-      </w:r>
-    </w:p>
-    <w:p>
-      <w:pPr>
-        <w:pStyle w:val="a3"/>
-        <w:numPr>
-          <w:ilvl w:val="0"/>
-          <w:numId w:val="4"/>
-        </w:numPr>
-        <w:jc w:val="both"/>
-        <w:rPr>
-          <w:b/>
-        </w:rPr>
-      </w:pPr>
-      <w:r>
-        <w:rPr>
-          <w:b/>
-        </w:rPr>
-        <w:t>Игри</w:t>
+        <w:t>дедукция – от общо към частното</w:t>
       </w:r>
     </w:p>
     <w:p>
@@ -2949,10 +3062,10 @@
         <w:jc w:val="both"/>
       </w:pPr>
       <w:r>
-        <w:rPr>
-          <w:lang w:val="en-US"/>
-        </w:rPr>
-        <w:t>Minimax</w:t>
+        <w:t>индукция – от частно към общо</w:t>
+      </w:r>
+      <w:r>
+        <w:t xml:space="preserve"> (от конкретни наблюдения извличаме заключения)</w:t>
       </w:r>
     </w:p>
     <w:p>
@@ -2964,504 +3077,653 @@
         </w:numPr>
         <w:jc w:val="both"/>
       </w:pPr>
-      <w:r>
-        <w:rPr>
-          <w:lang w:val="en-US"/>
-        </w:rPr>
-        <w:t xml:space="preserve">Minimax with Alpha-beta </w:t>
-      </w:r>
-      <w:proofErr w:type="spellStart"/>
-      <w:r>
-        <w:rPr>
-          <w:lang w:val="en-US"/>
-        </w:rPr>
-        <w:t>prunning</w:t>
-      </w:r>
-      <w:proofErr w:type="spellEnd"/>
-    </w:p>
-    <w:p>
-      <w:pPr>
-        <w:pStyle w:val="a3"/>
-        <w:numPr>
-          <w:ilvl w:val="0"/>
-          <w:numId w:val="4"/>
-        </w:numPr>
-        <w:jc w:val="both"/>
-        <w:rPr>
-          <w:b/>
-        </w:rPr>
-      </w:pPr>
-      <w:r>
-        <w:rPr>
-          <w:b/>
-        </w:rPr>
-        <w:t>Knowledge representation</w:t>
-      </w:r>
-    </w:p>
-    <w:p>
-      <w:pPr>
-        <w:pStyle w:val="a3"/>
-        <w:numPr>
-          <w:ilvl w:val="1"/>
-          <w:numId w:val="4"/>
-        </w:numPr>
-        <w:jc w:val="both"/>
-      </w:pPr>
-      <w:r>
-        <w:rPr>
-          <w:lang w:val="en-US"/>
-        </w:rPr>
-        <w:t>knowledge base</w:t>
-      </w:r>
-    </w:p>
-    <w:p>
-      <w:pPr>
-        <w:pStyle w:val="a3"/>
-        <w:numPr>
-          <w:ilvl w:val="1"/>
-          <w:numId w:val="4"/>
-        </w:numPr>
-        <w:jc w:val="both"/>
-      </w:pPr>
-      <w:r>
-        <w:rPr>
-          <w:lang w:val="en-US"/>
-        </w:rPr>
-        <w:t>има 4 общи</w:t>
-      </w:r>
-      <w:r>
-        <w:t xml:space="preserve"> типа за</w:t>
-      </w:r>
-      <w:r>
-        <w:t xml:space="preserve"> представяне на знания</w:t>
-      </w:r>
-    </w:p>
-    <w:p>
-      <w:pPr>
-        <w:pStyle w:val="a3"/>
-        <w:numPr>
-          <w:ilvl w:val="2"/>
-          <w:numId w:val="4"/>
-        </w:numPr>
-        <w:jc w:val="both"/>
-      </w:pPr>
-      <w:r>
-        <w:t>логики</w:t>
-      </w:r>
-    </w:p>
-    <w:p>
-      <w:pPr>
-        <w:pStyle w:val="a3"/>
-        <w:numPr>
-          <w:ilvl w:val="2"/>
-          <w:numId w:val="4"/>
-        </w:numPr>
-        <w:jc w:val="both"/>
-      </w:pPr>
-      <w:r>
-        <w:t>семантични мрежи</w:t>
-      </w:r>
-    </w:p>
-    <w:p>
-      <w:pPr>
-        <w:pStyle w:val="a3"/>
-        <w:numPr>
-          <w:ilvl w:val="2"/>
-          <w:numId w:val="4"/>
-        </w:numPr>
-        <w:jc w:val="both"/>
-      </w:pPr>
-      <w:r>
-        <w:rPr>
-          <w:lang w:val="en-US"/>
-        </w:rPr>
-        <w:t>production rules</w:t>
-      </w:r>
-      <w:r>
-        <w:t xml:space="preserve"> </w:t>
-      </w:r>
-      <w:r>
-        <w:rPr>
-          <w:lang w:val="en-US"/>
-        </w:rPr>
-        <w:t xml:space="preserve">(продукционни </w:t>
-      </w:r>
-      <w:r>
-        <w:t>правила</w:t>
-      </w:r>
-      <w:r>
-        <w:t>)</w:t>
-      </w:r>
-    </w:p>
-    <w:p>
-      <w:pPr>
-        <w:pStyle w:val="a3"/>
-        <w:numPr>
-          <w:ilvl w:val="2"/>
-          <w:numId w:val="4"/>
-        </w:numPr>
-        <w:jc w:val="both"/>
-      </w:pPr>
-      <w:r>
-        <w:rPr>
-          <w:lang w:val="en-US"/>
-        </w:rPr>
-        <w:t>frames</w:t>
-      </w:r>
-    </w:p>
-    <w:p>
-      <w:pPr>
-        <w:pStyle w:val="a3"/>
-        <w:numPr>
-          <w:ilvl w:val="1"/>
-          <w:numId w:val="4"/>
-        </w:numPr>
-        <w:jc w:val="both"/>
-      </w:pPr>
-      <w:r>
-        <w:t>дедукция – от общо към частното</w:t>
-      </w:r>
-    </w:p>
-    <w:p>
-      <w:pPr>
-        <w:pStyle w:val="a3"/>
-        <w:numPr>
-          <w:ilvl w:val="1"/>
-          <w:numId w:val="4"/>
-        </w:numPr>
-        <w:jc w:val="both"/>
-      </w:pPr>
-      <w:r>
-        <w:t>индукция – от частно към общо</w:t>
-      </w:r>
-      <w:r>
-        <w:t xml:space="preserve"> (от конкретни наблюдения извличаме заключения)</w:t>
-      </w:r>
-    </w:p>
-    <w:p>
-      <w:pPr>
-        <w:pStyle w:val="a3"/>
-        <w:numPr>
-          <w:ilvl w:val="1"/>
-          <w:numId w:val="4"/>
-        </w:numPr>
-        <w:jc w:val="both"/>
-      </w:pPr>
-      <w:proofErr w:type="spellStart"/>
       <w:r>
         <w:lastRenderedPageBreak/>
         <w:t>логиги</w:t>
       </w:r>
+      <w:r>
+        <w:rPr>
+          <w:lang w:val="en-US"/>
+        </w:rPr>
+        <w:t xml:space="preserve"> </w:t>
+      </w:r>
+      <w:r>
+        <w:t xml:space="preserve">– недостатъци на класическите : не </w:t>
+      </w:r>
+      <w:r>
+        <w:t xml:space="preserve">вземат предвид времето </w:t>
+      </w:r>
+      <w:r>
+        <w:t xml:space="preserve">(има </w:t>
+      </w:r>
+      <w:r>
+        <w:rPr>
+          <w:lang w:val="en-US"/>
+        </w:rPr>
+        <w:t>Temporal logics</w:t>
+      </w:r>
+      <w:r>
+        <w:t>, които го вземат)</w:t>
+      </w:r>
+    </w:p>
+    <w:p>
+      <w:pPr>
+        <w:pStyle w:val="a3"/>
+        <w:numPr>
+          <w:ilvl w:val="2"/>
+          <w:numId w:val="4"/>
+        </w:numPr>
+        <w:jc w:val="both"/>
+      </w:pPr>
+      <w:r>
+        <w:rPr>
+          <w:lang w:val="en-US"/>
+        </w:rPr>
+        <w:t>propositional logic (</w:t>
+      </w:r>
+      <w:r>
+        <w:t>съждителна, пропозиционална логика</w:t>
+      </w:r>
+      <w:r>
+        <w:rPr>
+          <w:lang w:val="en-US"/>
+        </w:rPr>
+        <w:t>)</w:t>
+      </w:r>
+    </w:p>
+    <w:p>
+      <w:pPr>
+        <w:pStyle w:val="a3"/>
+        <w:numPr>
+          <w:ilvl w:val="3"/>
+          <w:numId w:val="4"/>
+        </w:numPr>
+        <w:jc w:val="both"/>
+      </w:pPr>
+      <w:r>
+        <w:t xml:space="preserve">съждения </w:t>
+      </w:r>
+      <w:r>
+        <w:rPr>
+          <w:lang w:val="en-US"/>
+        </w:rPr>
+        <w:t>P = it is wet</w:t>
+      </w:r>
+    </w:p>
+    <w:p>
+      <w:pPr>
+        <w:pStyle w:val="a3"/>
+        <w:numPr>
+          <w:ilvl w:val="3"/>
+          <w:numId w:val="4"/>
+        </w:numPr>
+        <w:jc w:val="both"/>
+      </w:pPr>
+      <w:r>
+        <w:t>връзки</w:t>
+      </w:r>
+      <w:r>
+        <w:t xml:space="preserve"> </w:t>
+      </w:r>
+      <w:r>
+        <w:t xml:space="preserve"> – и, или, не, следва, еквивалентно</w:t>
+      </w:r>
+    </w:p>
+    <w:p>
+      <w:pPr>
+        <w:pStyle w:val="a3"/>
+        <w:numPr>
+          <w:ilvl w:val="3"/>
+          <w:numId w:val="4"/>
+        </w:numPr>
+        <w:jc w:val="both"/>
+      </w:pPr>
+      <w:r>
+        <w:t xml:space="preserve">скоби, истина </w:t>
+      </w:r>
+      <w:r>
+        <w:rPr>
+          <w:lang w:val="en-US"/>
+        </w:rPr>
+        <w:t>TRUE</w:t>
+      </w:r>
+      <w:r>
+        <w:t>, лъжа</w:t>
+      </w:r>
+      <w:r>
+        <w:rPr>
+          <w:lang w:val="en-US"/>
+        </w:rPr>
+        <w:t xml:space="preserve"> FALSE</w:t>
+      </w:r>
+    </w:p>
+    <w:p>
+      <w:pPr>
+        <w:pStyle w:val="a3"/>
+        <w:numPr>
+          <w:ilvl w:val="3"/>
+          <w:numId w:val="4"/>
+        </w:numPr>
+        <w:jc w:val="both"/>
+      </w:pPr>
+      <w:r>
+        <w:t>по-удобни за разбиране от хората</w:t>
+      </w:r>
+    </w:p>
+    <w:p>
+      <w:pPr>
+        <w:pStyle w:val="a3"/>
+        <w:numPr>
+          <w:ilvl w:val="2"/>
+          <w:numId w:val="4"/>
+        </w:numPr>
+        <w:jc w:val="both"/>
+      </w:pPr>
+      <w:r>
+        <w:rPr>
+          <w:lang w:val="en-US"/>
+        </w:rPr>
+        <w:t>first order predicate logic (</w:t>
+      </w:r>
+      <w:r>
+        <w:t>предикатни логики от първи ред</w:t>
+      </w:r>
+      <w:r>
+        <w:rPr>
+          <w:lang w:val="en-US"/>
+        </w:rPr>
+        <w:t>)</w:t>
+      </w:r>
+    </w:p>
+    <w:p>
+      <w:pPr>
+        <w:pStyle w:val="a3"/>
+        <w:numPr>
+          <w:ilvl w:val="3"/>
+          <w:numId w:val="4"/>
+        </w:numPr>
+        <w:jc w:val="both"/>
+      </w:pPr>
+      <w:r>
+        <w:t>имат по-голяма изразителна сила от съждителните</w:t>
+      </w:r>
+    </w:p>
+    <w:p>
+      <w:pPr>
+        <w:pStyle w:val="a3"/>
+        <w:numPr>
+          <w:ilvl w:val="3"/>
+          <w:numId w:val="4"/>
+        </w:numPr>
+        <w:jc w:val="both"/>
+      </w:pPr>
+      <w:r>
+        <w:t>имат по-разширен синтаксис от съждителните</w:t>
+      </w:r>
+    </w:p>
+    <w:p>
+      <w:pPr>
+        <w:pStyle w:val="a3"/>
+        <w:numPr>
+          <w:ilvl w:val="3"/>
+          <w:numId w:val="4"/>
+        </w:numPr>
+        <w:jc w:val="both"/>
+      </w:pPr>
+      <w:r>
+        <w:t>по-удобни за разбиране от компютрите</w:t>
+      </w:r>
+    </w:p>
+    <w:p>
+      <w:pPr>
+        <w:pStyle w:val="a3"/>
+        <w:numPr>
+          <w:ilvl w:val="3"/>
+          <w:numId w:val="4"/>
+        </w:numPr>
+        <w:jc w:val="both"/>
+      </w:pPr>
+      <w:r>
+        <w:t>Higher Order Predicate Logic</w:t>
+      </w:r>
+      <w:r>
+        <w:rPr>
+          <w:lang w:val="en-US"/>
+        </w:rPr>
+        <w:t>, Fuzzy logic, Multi-valued logics</w:t>
+      </w:r>
+      <w:r>
+        <w:t>, …</w:t>
+      </w:r>
+    </w:p>
+    <w:p>
+      <w:pPr>
+        <w:pStyle w:val="a3"/>
+        <w:numPr>
+          <w:ilvl w:val="1"/>
+          <w:numId w:val="4"/>
+        </w:numPr>
+        <w:jc w:val="both"/>
+      </w:pPr>
+      <w:r>
+        <w:t>сема</w:t>
+      </w:r>
+      <w:r>
+        <w:t>н</w:t>
+      </w:r>
+      <w:r>
+        <w:t>тични мрежи</w:t>
+      </w:r>
+    </w:p>
+    <w:p>
+      <w:pPr>
+        <w:pStyle w:val="a3"/>
+        <w:numPr>
+          <w:ilvl w:val="2"/>
+          <w:numId w:val="4"/>
+        </w:numPr>
+        <w:jc w:val="both"/>
+      </w:pPr>
+      <w:r>
+        <w:t>представят отношения между обектите чрез различни видове графи</w:t>
+      </w:r>
+    </w:p>
+    <w:p>
+      <w:pPr>
+        <w:pStyle w:val="a3"/>
+        <w:numPr>
+          <w:ilvl w:val="2"/>
+          <w:numId w:val="4"/>
+        </w:numPr>
+        <w:jc w:val="both"/>
+      </w:pPr>
+      <w:r>
+        <w:t>графи –</w:t>
+      </w:r>
+      <w:r>
+        <w:rPr>
+          <w:lang w:val="en-US"/>
+        </w:rPr>
+        <w:t>&gt;</w:t>
+      </w:r>
+      <w:r>
+        <w:t xml:space="preserve"> могат лесно да се представят графично и да са разбираеми от  хората</w:t>
+      </w:r>
+    </w:p>
+    <w:p>
+      <w:pPr>
+        <w:pStyle w:val="a3"/>
+        <w:numPr>
+          <w:ilvl w:val="2"/>
+          <w:numId w:val="4"/>
+        </w:numPr>
+        <w:jc w:val="both"/>
+      </w:pPr>
+      <w:r>
+        <w:t>позволява „разсъждения по аналогия“</w:t>
+      </w:r>
+    </w:p>
+    <w:p>
+      <w:pPr>
+        <w:pStyle w:val="a3"/>
+        <w:numPr>
+          <w:ilvl w:val="2"/>
+          <w:numId w:val="4"/>
+        </w:numPr>
+        <w:jc w:val="both"/>
+      </w:pPr>
+      <w:r>
+        <w:rPr>
+          <w:lang w:val="en-US"/>
+        </w:rPr>
+        <w:t>conceptual graphs (</w:t>
+      </w:r>
+      <w:r>
+        <w:t>понятийни графи</w:t>
+      </w:r>
+      <w:r>
+        <w:rPr>
+          <w:lang w:val="en-US"/>
+        </w:rPr>
+        <w:t>)</w:t>
+      </w:r>
+      <w:r>
+        <w:t xml:space="preserve"> – вариант на семантичните мрежи</w:t>
+      </w:r>
+    </w:p>
+    <w:p>
+      <w:pPr>
+        <w:pStyle w:val="a3"/>
+        <w:numPr>
+          <w:ilvl w:val="2"/>
+          <w:numId w:val="4"/>
+        </w:numPr>
+        <w:jc w:val="both"/>
+      </w:pPr>
+      <w:r>
+        <w:t xml:space="preserve">плюсове – </w:t>
+      </w:r>
+    </w:p>
+    <w:p>
+      <w:pPr>
+        <w:pStyle w:val="a3"/>
+        <w:numPr>
+          <w:ilvl w:val="3"/>
+          <w:numId w:val="4"/>
+        </w:numPr>
+        <w:jc w:val="both"/>
+      </w:pPr>
+      <w:r>
+        <w:t>лесно се правят йерархии, лесно се проследяват връзки и са гъвкави</w:t>
+      </w:r>
+    </w:p>
+    <w:p>
+      <w:pPr>
+        <w:pStyle w:val="a3"/>
+        <w:numPr>
+          <w:ilvl w:val="2"/>
+          <w:numId w:val="4"/>
+        </w:numPr>
+        <w:jc w:val="both"/>
+      </w:pPr>
+      <w:r>
+        <w:t>минуси</w:t>
+      </w:r>
+    </w:p>
+    <w:p>
+      <w:pPr>
+        <w:pStyle w:val="a3"/>
+        <w:numPr>
+          <w:ilvl w:val="3"/>
+          <w:numId w:val="4"/>
+        </w:numPr>
+        <w:jc w:val="both"/>
+      </w:pPr>
+      <w:r>
+        <w:t>значенията на възлите може да са неясни</w:t>
+      </w:r>
+      <w:r>
+        <w:rPr>
+          <w:lang w:val="en-US"/>
+        </w:rPr>
+        <w:t xml:space="preserve"> </w:t>
+      </w:r>
+      <w:r>
+        <w:t>(многозначност, може да липсва контекст)</w:t>
+      </w:r>
+    </w:p>
+    <w:p>
+      <w:pPr>
+        <w:pStyle w:val="a3"/>
+        <w:numPr>
+          <w:ilvl w:val="3"/>
+          <w:numId w:val="4"/>
+        </w:numPr>
+        <w:jc w:val="both"/>
+      </w:pPr>
+      <w:r>
+        <w:t>трудно</w:t>
+      </w:r>
+      <w:r>
+        <w:t xml:space="preserve"> се </w:t>
+      </w:r>
+      <w:r>
+        <w:t xml:space="preserve">обозначават и обработват </w:t>
+      </w:r>
+      <w:r>
+        <w:t>изключения</w:t>
+      </w:r>
+    </w:p>
+    <w:p>
+      <w:pPr>
+        <w:pStyle w:val="a3"/>
+        <w:numPr>
+          <w:ilvl w:val="3"/>
+          <w:numId w:val="4"/>
+        </w:numPr>
+        <w:jc w:val="both"/>
+      </w:pPr>
+      <w:r>
+        <w:t>трудни за програмиране</w:t>
+      </w:r>
+    </w:p>
+    <w:p>
+      <w:pPr>
+        <w:pStyle w:val="a3"/>
+        <w:numPr>
+          <w:ilvl w:val="1"/>
+          <w:numId w:val="4"/>
+        </w:numPr>
+        <w:jc w:val="both"/>
+      </w:pPr>
+      <w:r>
+        <w:rPr>
+          <w:lang w:val="en-US"/>
+        </w:rPr>
+        <w:t>production rules</w:t>
+      </w:r>
+      <w:r>
+        <w:t xml:space="preserve"> </w:t>
+      </w:r>
+      <w:r>
+        <w:rPr>
+          <w:lang w:val="en-US"/>
+        </w:rPr>
+        <w:t>(продукционни</w:t>
+      </w:r>
+      <w:r>
+        <w:t xml:space="preserve"> правила</w:t>
+      </w:r>
+      <w:r>
+        <w:t>)</w:t>
+      </w:r>
+    </w:p>
+    <w:p>
+      <w:pPr>
+        <w:pStyle w:val="a3"/>
+        <w:numPr>
+          <w:ilvl w:val="2"/>
+          <w:numId w:val="4"/>
+        </w:numPr>
+        <w:jc w:val="both"/>
+      </w:pPr>
+      <w:r>
+        <w:t xml:space="preserve">съдържа двойки </w:t>
+      </w:r>
+      <w:r>
+        <w:rPr>
+          <w:lang w:val="en-US"/>
+        </w:rPr>
+        <w:t>&lt;condition, action&gt;</w:t>
+      </w:r>
+    </w:p>
+    <w:p>
+      <w:pPr>
+        <w:pStyle w:val="a3"/>
+        <w:numPr>
+          <w:ilvl w:val="2"/>
+          <w:numId w:val="4"/>
+        </w:numPr>
+        <w:jc w:val="both"/>
+      </w:pPr>
+      <w:r>
+        <w:t>плюсове – прост синтаксис, лесни за разбиране, модулярни</w:t>
+      </w:r>
+      <w:r>
+        <w:rPr>
+          <w:lang w:val="en-US"/>
+        </w:rPr>
+        <w:t>(</w:t>
+      </w:r>
+      <w:proofErr w:type="spellStart"/>
+      <w:r>
+        <w:rPr>
+          <w:lang w:val="en-US"/>
+        </w:rPr>
+        <w:t>лесно</w:t>
+      </w:r>
       <w:proofErr w:type="spellEnd"/>
-    </w:p>
-    <w:p>
-      <w:pPr>
-        <w:pStyle w:val="a3"/>
-        <w:numPr>
-          <w:ilvl w:val="2"/>
-          <w:numId w:val="4"/>
-        </w:numPr>
-        <w:jc w:val="both"/>
-      </w:pPr>
-      <w:r>
-        <w:rPr>
-          <w:lang w:val="en-US"/>
-        </w:rPr>
-        <w:t>propositional logic (</w:t>
+      <w:r>
+        <w:rPr>
+          <w:lang w:val="en-US"/>
+        </w:rPr>
+        <w:t xml:space="preserve"> се </w:t>
       </w:r>
       <w:proofErr w:type="spellStart"/>
       <w:r>
-        <w:t>съждителна</w:t>
+        <w:rPr>
+          <w:lang w:val="en-US"/>
+        </w:rPr>
+        <w:t>премахват</w:t>
       </w:r>
       <w:proofErr w:type="spellEnd"/>
       <w:r>
-        <w:t>, пропозиционална логика</w:t>
-      </w:r>
-      <w:r>
-        <w:rPr>
-          <w:lang w:val="en-US"/>
-        </w:rPr>
-        <w:t>)</w:t>
-      </w:r>
-    </w:p>
-    <w:p>
-      <w:pPr>
-        <w:pStyle w:val="a3"/>
-        <w:numPr>
-          <w:ilvl w:val="3"/>
-          <w:numId w:val="4"/>
-        </w:numPr>
-        <w:jc w:val="both"/>
-      </w:pPr>
-      <w:r>
-        <w:t xml:space="preserve">съждения </w:t>
-      </w:r>
-      <w:r>
-        <w:rPr>
-          <w:lang w:val="en-US"/>
-        </w:rPr>
-        <w:t>P = it is wet</w:t>
-      </w:r>
-    </w:p>
-    <w:p>
-      <w:pPr>
-        <w:pStyle w:val="a3"/>
-        <w:numPr>
-          <w:ilvl w:val="3"/>
-          <w:numId w:val="4"/>
-        </w:numPr>
-        <w:jc w:val="both"/>
-      </w:pPr>
-      <w:r>
-        <w:t>връзки</w:t>
-      </w:r>
-      <w:r>
-        <w:t xml:space="preserve"> </w:t>
-      </w:r>
-      <w:r>
-        <w:t xml:space="preserve"> – и, или, не, следва, еквивалентно</w:t>
-      </w:r>
-    </w:p>
-    <w:p>
-      <w:pPr>
-        <w:pStyle w:val="a3"/>
-        <w:numPr>
-          <w:ilvl w:val="3"/>
-          <w:numId w:val="4"/>
-        </w:numPr>
-        <w:jc w:val="both"/>
-      </w:pPr>
-      <w:r>
-        <w:t xml:space="preserve">скоби, истина </w:t>
-      </w:r>
-      <w:r>
-        <w:rPr>
-          <w:lang w:val="en-US"/>
-        </w:rPr>
-        <w:t>TRUE</w:t>
-      </w:r>
-      <w:r>
-        <w:t>, лъжа</w:t>
-      </w:r>
-      <w:r>
-        <w:rPr>
-          <w:lang w:val="en-US"/>
-        </w:rPr>
-        <w:t xml:space="preserve"> FALSE</w:t>
-      </w:r>
-    </w:p>
-    <w:p>
-      <w:pPr>
-        <w:pStyle w:val="a3"/>
-        <w:numPr>
-          <w:ilvl w:val="3"/>
-          <w:numId w:val="4"/>
-        </w:numPr>
-        <w:jc w:val="both"/>
-      </w:pPr>
-      <w:r>
-        <w:t>по-удобни за разбиране от хората</w:t>
-      </w:r>
-    </w:p>
-    <w:p>
-      <w:pPr>
-        <w:pStyle w:val="a3"/>
-        <w:numPr>
-          <w:ilvl w:val="2"/>
-          <w:numId w:val="4"/>
-        </w:numPr>
-        <w:jc w:val="both"/>
-      </w:pPr>
-      <w:r>
-        <w:rPr>
-          <w:lang w:val="en-US"/>
-        </w:rPr>
-        <w:t>first order predicate logic (</w:t>
-      </w:r>
-      <w:r>
-        <w:t>предикатни логики от първи ред</w:t>
-      </w:r>
-      <w:r>
-        <w:rPr>
-          <w:lang w:val="en-US"/>
-        </w:rPr>
-        <w:t>)</w:t>
-      </w:r>
-    </w:p>
-    <w:p>
-      <w:pPr>
-        <w:pStyle w:val="a3"/>
-        <w:numPr>
-          <w:ilvl w:val="3"/>
-          <w:numId w:val="4"/>
-        </w:numPr>
-        <w:jc w:val="both"/>
-      </w:pPr>
-      <w:r>
-        <w:t>имат по-голяма изразителна сила от съждителните</w:t>
-      </w:r>
-    </w:p>
-    <w:p>
-      <w:pPr>
-        <w:pStyle w:val="a3"/>
-        <w:numPr>
-          <w:ilvl w:val="3"/>
-          <w:numId w:val="4"/>
-        </w:numPr>
-        <w:jc w:val="both"/>
-      </w:pPr>
-      <w:r>
-        <w:t>имат по-разширен синтаксис от съждителните</w:t>
-      </w:r>
-    </w:p>
-    <w:p>
-      <w:pPr>
-        <w:pStyle w:val="a3"/>
-        <w:numPr>
-          <w:ilvl w:val="3"/>
-          <w:numId w:val="4"/>
-        </w:numPr>
-        <w:jc w:val="both"/>
-      </w:pPr>
-      <w:r>
-        <w:t>по-удобни за разбиране от компютрите</w:t>
-      </w:r>
-    </w:p>
-    <w:p>
-      <w:pPr>
-        <w:pStyle w:val="a3"/>
-        <w:numPr>
-          <w:ilvl w:val="2"/>
-          <w:numId w:val="4"/>
-        </w:numPr>
-        <w:jc w:val="both"/>
-      </w:pPr>
-      <w:proofErr w:type="spellStart"/>
-      <w:r>
-        <w:t>Higher</w:t>
-      </w:r>
-      <w:proofErr w:type="spellEnd"/>
-      <w:r>
-        <w:t xml:space="preserve"> </w:t>
-      </w:r>
-      <w:proofErr w:type="spellStart"/>
-      <w:r>
-        <w:t>Order</w:t>
-      </w:r>
-      <w:proofErr w:type="spellEnd"/>
-      <w:r>
-        <w:t xml:space="preserve"> </w:t>
-      </w:r>
-      <w:proofErr w:type="spellStart"/>
-      <w:r>
-        <w:t>Predicate</w:t>
-      </w:r>
-      <w:proofErr w:type="spellEnd"/>
-      <w:r>
-        <w:t xml:space="preserve"> </w:t>
-      </w:r>
-      <w:proofErr w:type="spellStart"/>
-      <w:r>
-        <w:t>Logic</w:t>
-      </w:r>
-      <w:proofErr w:type="spellEnd"/>
-      <w:r>
-        <w:rPr>
-          <w:lang w:val="en-US"/>
-        </w:rPr>
-        <w:t xml:space="preserve">, </w:t>
-      </w:r>
-      <w:r>
-        <w:rPr>
-          <w:lang w:val="en-US"/>
-        </w:rPr>
-        <w:t>Fuzzy logic</w:t>
-      </w:r>
-      <w:r>
-        <w:rPr>
-          <w:lang w:val="en-US"/>
-        </w:rPr>
-        <w:t xml:space="preserve">, </w:t>
-      </w:r>
-      <w:r>
-        <w:rPr>
-          <w:lang w:val="en-US"/>
-        </w:rPr>
-        <w:t>Multi-valued logics</w:t>
-      </w:r>
-      <w:r>
-        <w:t>, …</w:t>
-      </w:r>
-    </w:p>
-    <w:p>
-      <w:pPr>
-        <w:pStyle w:val="a3"/>
-        <w:numPr>
-          <w:ilvl w:val="1"/>
-          <w:numId w:val="4"/>
-        </w:numPr>
-        <w:jc w:val="both"/>
-      </w:pPr>
-      <w:r>
-        <w:t>сема</w:t>
-      </w:r>
-      <w:r>
-        <w:t>н</w:t>
-      </w:r>
-      <w:r>
-        <w:t>тични мрежи</w:t>
-      </w:r>
-    </w:p>
-    <w:p>
-      <w:pPr>
-        <w:pStyle w:val="a3"/>
-        <w:numPr>
-          <w:ilvl w:val="2"/>
-          <w:numId w:val="4"/>
-        </w:numPr>
-        <w:jc w:val="both"/>
-      </w:pPr>
-      <w:r>
-        <w:t>понятийни графи – вариант на семантичните мрежи</w:t>
-      </w:r>
-    </w:p>
-    <w:p>
-      <w:pPr>
-        <w:pStyle w:val="a3"/>
-        <w:numPr>
-          <w:ilvl w:val="1"/>
-          <w:numId w:val="4"/>
-        </w:numPr>
-        <w:jc w:val="both"/>
-      </w:pPr>
-      <w:r>
-        <w:rPr>
-          <w:lang w:val="en-US"/>
-        </w:rPr>
-        <w:t>production rules</w:t>
-      </w:r>
-      <w:r>
-        <w:t xml:space="preserve"> </w:t>
-      </w:r>
-      <w:r>
-        <w:rPr>
-          <w:lang w:val="en-US"/>
-        </w:rPr>
-        <w:t>(продукционни</w:t>
-      </w:r>
-      <w:r>
-        <w:t xml:space="preserve"> правила</w:t>
+        <w:rPr>
+          <w:lang w:val="en-US"/>
+        </w:rPr>
+        <w:t xml:space="preserve"> и </w:t>
       </w:r>
       <w:bookmarkStart w:id="0" w:name="_GoBack"/>
       <w:bookmarkEnd w:id="0"/>
+      <w:proofErr w:type="spellStart"/>
+      <w:r>
+        <w:rPr>
+          <w:lang w:val="en-US"/>
+        </w:rPr>
+        <w:t>добавят</w:t>
+      </w:r>
+      <w:proofErr w:type="spellEnd"/>
+      <w:r>
+        <w:rPr>
+          <w:lang w:val="en-US"/>
+        </w:rPr>
+        <w:t xml:space="preserve"> </w:t>
+      </w:r>
+      <w:proofErr w:type="spellStart"/>
+      <w:r>
+        <w:rPr>
+          <w:lang w:val="en-US"/>
+        </w:rPr>
+        <w:t>правила</w:t>
+      </w:r>
+      <w:proofErr w:type="spellEnd"/>
       <w:r>
         <w:t>)</w:t>
       </w:r>
-    </w:p>
-    <w:p>
-      <w:pPr>
-        <w:jc w:val="both"/>
-      </w:pPr>
+      <w:r>
+        <w:t xml:space="preserve"> и гъвкави</w:t>
+      </w:r>
+    </w:p>
+    <w:p>
+      <w:pPr>
+        <w:pStyle w:val="a3"/>
+        <w:numPr>
+          <w:ilvl w:val="2"/>
+          <w:numId w:val="4"/>
+        </w:numPr>
+        <w:jc w:val="both"/>
+      </w:pPr>
+      <w:r>
+        <w:t>минуси – трудно се моделират йерархии, не са ефективни при големи системи, има знания, които не могат да се изразят с правила</w:t>
+      </w:r>
+    </w:p>
+    <w:p>
+      <w:pPr>
+        <w:pStyle w:val="a3"/>
+        <w:numPr>
+          <w:ilvl w:val="1"/>
+          <w:numId w:val="4"/>
+        </w:numPr>
+        <w:jc w:val="both"/>
+      </w:pPr>
+      <w:r>
+        <w:rPr>
+          <w:lang w:val="en-US"/>
+        </w:rPr>
+        <w:t>frame representation</w:t>
+      </w:r>
+      <w:r>
+        <w:t xml:space="preserve"> </w:t>
+      </w:r>
+      <w:r>
+        <w:rPr>
+          <w:lang w:val="en-US"/>
+        </w:rPr>
+        <w:t>(</w:t>
+      </w:r>
+      <w:r>
+        <w:t>фреймово представяне)</w:t>
+      </w:r>
+    </w:p>
+    <w:p>
+      <w:pPr>
+        <w:pStyle w:val="a3"/>
+        <w:numPr>
+          <w:ilvl w:val="2"/>
+          <w:numId w:val="4"/>
+        </w:numPr>
+        <w:jc w:val="both"/>
+      </w:pPr>
+      <w:r>
+        <w:t>информацията се съдържа в рамки със слотове</w:t>
+      </w:r>
+    </w:p>
+    <w:p>
+      <w:pPr>
+        <w:pStyle w:val="a3"/>
+        <w:numPr>
+          <w:ilvl w:val="2"/>
+          <w:numId w:val="4"/>
+        </w:numPr>
+        <w:jc w:val="both"/>
+      </w:pPr>
+      <w:r>
+        <w:t>слотовете могат да връзки към други слотове или действия(програми), които трябва да се изпълнят при определени условия</w:t>
+      </w:r>
+    </w:p>
+    <w:p>
+      <w:pPr>
+        <w:pStyle w:val="a3"/>
+        <w:numPr>
+          <w:ilvl w:val="2"/>
+          <w:numId w:val="4"/>
+        </w:numPr>
+        <w:jc w:val="both"/>
+      </w:pPr>
+      <w:r>
+        <w:t>плюсове</w:t>
+      </w:r>
+      <w:r>
+        <w:t xml:space="preserve"> - </w:t>
+      </w:r>
+      <w:r>
+        <w:t>много гъвкави, има огромна изразителна сила</w:t>
+      </w:r>
+      <w:r>
+        <w:t>, лесна разширяемост</w:t>
+      </w:r>
+      <w:r>
+        <w:t>, има възможност за специализирани процедури, лесно се справя със липсващи стойности и стойности по подразбиране</w:t>
+      </w:r>
+    </w:p>
+    <w:p>
+      <w:pPr>
+        <w:pStyle w:val="a3"/>
+        <w:numPr>
+          <w:ilvl w:val="2"/>
+          <w:numId w:val="4"/>
+        </w:numPr>
+        <w:jc w:val="both"/>
+      </w:pPr>
+      <w:r>
+        <w:t>минуси</w:t>
+      </w:r>
+      <w:r>
+        <w:t xml:space="preserve"> – трудни </w:t>
+      </w:r>
+      <w:r>
+        <w:t>за програмиране</w:t>
+      </w:r>
     </w:p>
     <w:p>
       <w:pPr>
@@ -3479,16 +3741,8 @@
         <w:rPr>
           <w:b/>
         </w:rPr>
-        <w:t xml:space="preserve">Expert </w:t>
-      </w:r>
-      <w:proofErr w:type="spellStart"/>
-      <w:r>
-        <w:rPr>
-          <w:b/>
-        </w:rPr>
-        <w:t>systems</w:t>
-      </w:r>
-      <w:proofErr w:type="spellEnd"/>
+        <w:t>Expert systems</w:t>
+      </w:r>
     </w:p>
     <w:p>
       <w:pPr>
@@ -3608,6 +3862,7 @@
           <w:sz w:val="22"/>
           <w:szCs w:val="22"/>
         </w:rPr>
+        <w:lastRenderedPageBreak/>
         <w:t>Какво е евристика?</w:t>
       </w:r>
     </w:p>
@@ -4170,7 +4425,6 @@
         <w:jc w:val="both"/>
       </w:pPr>
       <w:r>
-        <w:lastRenderedPageBreak/>
         <w:tab/>
         <w:t xml:space="preserve"> </w:t>
       </w:r>

</xml_diff>

<commit_message>
add notes on genetic algorithms
</commit_message>
<xml_diff>
--- a/exam-notes/exam-1-notes.docx
+++ b/exam-notes/exam-1-notes.docx
@@ -136,28 +136,12 @@
           <w:b/>
         </w:rPr>
       </w:pPr>
-      <w:proofErr w:type="spellStart"/>
-      <w:r>
-        <w:rPr>
-          <w:b/>
-        </w:rPr>
-        <w:t>Simulated</w:t>
-      </w:r>
-      <w:proofErr w:type="spellEnd"/>
-      <w:r>
-        <w:rPr>
-          <w:b/>
-        </w:rPr>
-        <w:t xml:space="preserve"> </w:t>
-      </w:r>
-      <w:proofErr w:type="spellStart"/>
-      <w:r>
-        <w:rPr>
-          <w:b/>
-        </w:rPr>
-        <w:t>annealing</w:t>
-      </w:r>
-      <w:proofErr w:type="spellEnd"/>
+      <w:r>
+        <w:rPr>
+          <w:b/>
+        </w:rPr>
+        <w:t>Simulated annealing</w:t>
+      </w:r>
     </w:p>
     <w:p>
       <w:pPr>
@@ -1965,10 +1949,19 @@
         <w:rPr>
           <w:lang w:val="en-US"/>
         </w:rPr>
-        <w:tab/>
-      </w:r>
-      <w:r>
-        <w:t>- А</w:t>
+        <w:t xml:space="preserve"> </w:t>
+      </w:r>
+      <w:r>
+        <w:t>-</w:t>
+      </w:r>
+      <w:r>
+        <w:rPr>
+          <w:lang w:val="en-US"/>
+        </w:rPr>
+        <w:t xml:space="preserve"> </w:t>
+      </w:r>
+      <w:r>
+        <w:t xml:space="preserve"> А</w:t>
       </w:r>
       <w:r>
         <w:rPr>
@@ -2049,13 +2042,107 @@
         <w:jc w:val="both"/>
       </w:pPr>
       <w:r>
-        <w:t xml:space="preserve">Hill </w:t>
-      </w:r>
-      <w:proofErr w:type="spellStart"/>
-      <w:r>
-        <w:t>climbing</w:t>
-      </w:r>
-      <w:proofErr w:type="spellEnd"/>
+        <w:t>Hill climbing</w:t>
+      </w:r>
+      <w:r>
+        <w:t xml:space="preserve"> – преминаване към най-доброто дете от текущото състояние</w:t>
+      </w:r>
+      <w:r>
+        <w:t xml:space="preserve">, приключва когато децата на текущото не са по-добри от него. </w:t>
+      </w:r>
+    </w:p>
+    <w:p>
+      <w:pPr>
+        <w:pStyle w:val="a3"/>
+        <w:numPr>
+          <w:ilvl w:val="2"/>
+          <w:numId w:val="4"/>
+        </w:numPr>
+        <w:jc w:val="both"/>
+      </w:pPr>
+      <w:r>
+        <w:rPr>
+          <w:lang w:val="en-US"/>
+        </w:rPr>
+        <w:t>random restart</w:t>
+      </w:r>
+      <w:r>
+        <w:t xml:space="preserve"> – против засядане в локален екстремум</w:t>
+      </w:r>
+      <w:r>
+        <w:t>,</w:t>
+      </w:r>
+      <w:r>
+        <w:t xml:space="preserve"> пускане на алгоритъма отново </w:t>
+      </w:r>
+      <w:r>
+        <w:t xml:space="preserve">със случайно </w:t>
+      </w:r>
+      <w:r>
+        <w:t>генерирано начално състояние</w:t>
+      </w:r>
+    </w:p>
+    <w:p>
+      <w:pPr>
+        <w:pStyle w:val="a3"/>
+        <w:numPr>
+          <w:ilvl w:val="2"/>
+          <w:numId w:val="4"/>
+        </w:numPr>
+        <w:jc w:val="both"/>
+      </w:pPr>
+      <w:r>
+        <w:lastRenderedPageBreak/>
+        <w:t>s</w:t>
+      </w:r>
+      <w:r>
+        <w:t>imulated annealing</w:t>
+      </w:r>
+      <w:r>
+        <w:t xml:space="preserve"> (</w:t>
+      </w:r>
+      <w:r>
+        <w:rPr>
+          <w:lang w:val="en-US"/>
+        </w:rPr>
+        <w:t>stochastic hill climbing)</w:t>
+      </w:r>
+      <w:r>
+        <w:t xml:space="preserve"> –</w:t>
+      </w:r>
+      <w:r>
+        <w:t xml:space="preserve"> </w:t>
+      </w:r>
+      <w:r>
+        <w:t>има параметър „температура“</w:t>
+      </w:r>
+      <w:r>
+        <w:t>,</w:t>
+      </w:r>
+      <w:r>
+        <w:rPr>
+          <w:lang w:val="en-US"/>
+        </w:rPr>
+        <w:t xml:space="preserve"> </w:t>
+      </w:r>
+      <w:r>
+        <w:t xml:space="preserve">която в началото на алгоритъма е висока и при преминаване към по-лошо състояние намалява. Оптимизацията спрямо </w:t>
+      </w:r>
+      <w:r>
+        <w:rPr>
+          <w:lang w:val="en-US"/>
+        </w:rPr>
+        <w:t>hill climbing, защото</w:t>
+      </w:r>
+      <w:r>
+        <w:t xml:space="preserve"> позволява и</w:t>
+      </w:r>
+      <w:r>
+        <w:t xml:space="preserve"> преминаване към по-лоши състояния в началото, с цел да се избегнат </w:t>
+      </w:r>
+      <w:r>
+        <w:t>локални екстремуми, плата и рамена</w:t>
+      </w:r>
     </w:p>
     <w:p>
       <w:pPr>
@@ -2066,60 +2153,79 @@
         </w:numPr>
         <w:jc w:val="both"/>
       </w:pPr>
-      <w:proofErr w:type="spellStart"/>
-      <w:r>
-        <w:t>Simulated</w:t>
-      </w:r>
-      <w:proofErr w:type="spellEnd"/>
+      <w:r>
+        <w:rPr>
+          <w:lang w:val="en-US"/>
+        </w:rPr>
+        <w:t xml:space="preserve">Local beam search </w:t>
+      </w:r>
+    </w:p>
+    <w:p>
+      <w:pPr>
+        <w:pStyle w:val="a3"/>
+        <w:numPr>
+          <w:ilvl w:val="2"/>
+          <w:numId w:val="4"/>
+        </w:numPr>
+        <w:jc w:val="both"/>
+      </w:pPr>
+      <w:r>
+        <w:t xml:space="preserve">вариант на </w:t>
+      </w:r>
+      <w:r>
+        <w:rPr>
+          <w:lang w:val="en-US"/>
+        </w:rPr>
+        <w:t>hill climbing</w:t>
+      </w:r>
+      <w:r>
+        <w:t>, в който има приоритетна</w:t>
+      </w:r>
+      <w:r>
+        <w:t xml:space="preserve"> опашка с фиксирана дължина</w:t>
+      </w:r>
+      <w:r>
+        <w:rPr>
+          <w:lang w:val="en-US"/>
+        </w:rPr>
+        <w:t>,</w:t>
+      </w:r>
       <w:r>
         <w:t xml:space="preserve"> </w:t>
       </w:r>
-      <w:proofErr w:type="spellStart"/>
-      <w:r>
-        <w:t>annealing</w:t>
-      </w:r>
-      <w:proofErr w:type="spellEnd"/>
-    </w:p>
-    <w:p>
-      <w:pPr>
-        <w:pStyle w:val="a3"/>
-        <w:numPr>
-          <w:ilvl w:val="0"/>
-          <w:numId w:val="3"/>
-        </w:numPr>
-        <w:jc w:val="both"/>
-      </w:pPr>
-      <w:proofErr w:type="spellStart"/>
-      <w:r>
-        <w:t>Genetic</w:t>
-      </w:r>
-      <w:proofErr w:type="spellEnd"/>
-      <w:r>
-        <w:t xml:space="preserve"> </w:t>
-      </w:r>
-      <w:proofErr w:type="spellStart"/>
-      <w:r>
-        <w:t>algorithms</w:t>
-      </w:r>
-      <w:proofErr w:type="spellEnd"/>
-    </w:p>
-    <w:p>
-      <w:pPr>
-        <w:pStyle w:val="a3"/>
-        <w:numPr>
-          <w:ilvl w:val="0"/>
-          <w:numId w:val="4"/>
-        </w:numPr>
-        <w:jc w:val="both"/>
-        <w:rPr>
-          <w:b/>
-        </w:rPr>
-      </w:pPr>
-      <w:r>
-        <w:rPr>
-          <w:b/>
-        </w:rPr>
-        <w:t>CSP</w:t>
+      <w:r>
+        <w:rPr>
+          <w:lang w:val="en-US"/>
+        </w:rPr>
+        <w:t>l</w:t>
+      </w:r>
+      <w:r>
+        <w:t>, в която се държат най-добрите възли</w:t>
+      </w:r>
+      <w:r>
+        <w:t>. За всеки възел се генерират наследниците и се избират най-до</w:t>
+      </w:r>
+      <w:r>
+        <w:t xml:space="preserve">брите </w:t>
+      </w:r>
+      <w:r>
+        <w:rPr>
+          <w:lang w:val="en-US"/>
+        </w:rPr>
+        <w:t>k</w:t>
+      </w:r>
+    </w:p>
+    <w:p>
+      <w:pPr>
+        <w:pStyle w:val="a3"/>
+        <w:numPr>
+          <w:ilvl w:val="2"/>
+          <w:numId w:val="4"/>
+        </w:numPr>
+        <w:jc w:val="both"/>
+      </w:pPr>
+      <w:r>
+        <w:t>недостатък – може всичките к възела да заседнат в локален екстремум</w:t>
       </w:r>
     </w:p>
     <w:p>
@@ -2132,394 +2238,201 @@
         <w:jc w:val="both"/>
       </w:pPr>
       <w:r>
-        <w:lastRenderedPageBreak/>
-        <w:t>формулировка</w:t>
-      </w:r>
-    </w:p>
-    <w:p>
-      <w:pPr>
-        <w:pStyle w:val="a3"/>
-        <w:numPr>
-          <w:ilvl w:val="2"/>
-          <w:numId w:val="4"/>
-        </w:numPr>
-        <w:jc w:val="both"/>
-      </w:pPr>
-      <w:r>
-        <w:t xml:space="preserve">множество на променливите </w:t>
-      </w:r>
-      <w:r>
-        <w:rPr>
-          <w:lang w:val="en-US"/>
-        </w:rPr>
-        <w:t>X = {</w:t>
-      </w:r>
-      <w:r>
-        <w:rPr>
-          <w:lang w:val="en-US"/>
-        </w:rPr>
-        <w:t xml:space="preserve">X1, X2, …, </w:t>
-      </w:r>
-      <w:proofErr w:type="spellStart"/>
-      <w:r>
-        <w:rPr>
-          <w:lang w:val="en-US"/>
-        </w:rPr>
-        <w:t>Xn</w:t>
-      </w:r>
-      <w:proofErr w:type="spellEnd"/>
-      <w:r>
-        <w:rPr>
-          <w:lang w:val="en-US"/>
-        </w:rPr>
-        <w:t>}</w:t>
-      </w:r>
-    </w:p>
-    <w:p>
-      <w:pPr>
-        <w:pStyle w:val="a3"/>
-        <w:numPr>
-          <w:ilvl w:val="2"/>
-          <w:numId w:val="4"/>
-        </w:numPr>
-        <w:jc w:val="both"/>
-      </w:pPr>
-      <w:r>
-        <w:t xml:space="preserve">множество от допустими стойности (фамилия от множества) – </w:t>
-      </w:r>
-      <w:r>
-        <w:rPr>
-          <w:lang w:val="en-US"/>
-        </w:rPr>
-        <w:t>D =</w:t>
-      </w:r>
-      <w:r>
-        <w:rPr>
-          <w:lang w:val="en-US"/>
-        </w:rPr>
-        <w:t xml:space="preserve">{D1, D2, …, </w:t>
-      </w:r>
-      <w:proofErr w:type="spellStart"/>
-      <w:r>
-        <w:rPr>
-          <w:lang w:val="en-US"/>
-        </w:rPr>
-        <w:t>Dn</w:t>
-      </w:r>
-      <w:proofErr w:type="spellEnd"/>
-      <w:r>
-        <w:rPr>
-          <w:lang w:val="en-US"/>
-        </w:rPr>
-        <w:t xml:space="preserve">}, </w:t>
-      </w:r>
-      <w:proofErr w:type="spellStart"/>
-      <w:r>
-        <w:rPr>
-          <w:lang w:val="en-US"/>
-        </w:rPr>
-        <w:t>където</w:t>
-      </w:r>
-      <w:proofErr w:type="spellEnd"/>
-      <w:r>
-        <w:rPr>
-          <w:lang w:val="en-US"/>
-        </w:rPr>
-        <w:t xml:space="preserve"> Di </w:t>
-      </w:r>
-      <w:r>
-        <w:t xml:space="preserve">е </w:t>
-      </w:r>
-      <w:proofErr w:type="spellStart"/>
-      <w:r>
-        <w:t>мн-вото</w:t>
-      </w:r>
-      <w:proofErr w:type="spellEnd"/>
-      <w:r>
-        <w:t xml:space="preserve"> от допустими стойности на променливата </w:t>
-      </w:r>
-      <w:r>
-        <w:rPr>
-          <w:lang w:val="en-US"/>
-        </w:rPr>
-        <w:t>Xi</w:t>
-      </w:r>
-      <w:r>
-        <w:rPr>
-          <w:lang w:val="en-US"/>
-        </w:rPr>
-        <w:t xml:space="preserve">, </w:t>
-      </w:r>
-      <w:proofErr w:type="spellStart"/>
-      <w:r>
-        <w:t>напр</w:t>
-      </w:r>
-      <w:proofErr w:type="spellEnd"/>
-      <w:r>
-        <w:rPr>
-          <w:lang w:val="en-US"/>
-        </w:rPr>
-        <w:t xml:space="preserve"> Di = {red, green, blue}</w:t>
-      </w:r>
-      <w:r>
-        <w:t xml:space="preserve"> </w:t>
-      </w:r>
-    </w:p>
-    <w:p>
-      <w:pPr>
-        <w:pStyle w:val="a3"/>
-        <w:numPr>
-          <w:ilvl w:val="2"/>
-          <w:numId w:val="4"/>
-        </w:numPr>
-        <w:jc w:val="both"/>
-      </w:pPr>
-      <w:r>
-        <w:t>множество от ограничения</w:t>
-      </w:r>
-      <w:r>
-        <w:rPr>
-          <w:lang w:val="en-US"/>
-        </w:rPr>
-        <w:t xml:space="preserve"> C = {C1, C2, … , Cm}</w:t>
-      </w:r>
-      <w:r>
-        <w:t xml:space="preserve">, </w:t>
-      </w:r>
-      <w:proofErr w:type="spellStart"/>
-      <w:r>
-        <w:t>напр</w:t>
-      </w:r>
-      <w:proofErr w:type="spellEnd"/>
-      <w:r>
-        <w:t xml:space="preserve"> това са </w:t>
-      </w:r>
-      <w:r>
-        <w:rPr>
-          <w:lang w:val="en-US"/>
-        </w:rPr>
-        <w:t>X1 + X2 &lt; 3</w:t>
-      </w:r>
-    </w:p>
-    <w:p>
-      <w:pPr>
-        <w:pStyle w:val="a3"/>
-        <w:numPr>
-          <w:ilvl w:val="1"/>
-          <w:numId w:val="4"/>
-        </w:numPr>
-        <w:jc w:val="both"/>
-      </w:pPr>
-      <w:r>
-        <w:t>формулировка 2</w:t>
-      </w:r>
-    </w:p>
-    <w:p>
-      <w:pPr>
-        <w:pStyle w:val="a3"/>
-        <w:numPr>
-          <w:ilvl w:val="2"/>
-          <w:numId w:val="4"/>
-        </w:numPr>
-        <w:jc w:val="both"/>
-      </w:pPr>
-      <w:r>
-        <w:t xml:space="preserve">дадено е състояния, които са представени от множество от променливи Х със стойности от множество от допустими стойности </w:t>
-      </w:r>
-      <w:r>
-        <w:rPr>
-          <w:lang w:val="en-US"/>
-        </w:rPr>
-        <w:t>D</w:t>
-      </w:r>
-    </w:p>
-    <w:p>
-      <w:pPr>
-        <w:pStyle w:val="a3"/>
-        <w:numPr>
-          <w:ilvl w:val="2"/>
-          <w:numId w:val="4"/>
-        </w:numPr>
-        <w:jc w:val="both"/>
-      </w:pPr>
-      <w:r>
-        <w:t xml:space="preserve">търси си целево състояние, което удовлетворява множеството от ограничения </w:t>
-      </w:r>
-      <w:r>
-        <w:rPr>
-          <w:lang w:val="en-US"/>
-        </w:rPr>
-        <w:t xml:space="preserve">C, които се налагат над подмножества от </w:t>
-      </w:r>
-      <w:r>
-        <w:t>множеството от променливи и стойностите</w:t>
-      </w:r>
-      <w:r>
-        <w:t xml:space="preserve">, които те приемат от </w:t>
-      </w:r>
-      <w:r>
-        <w:t>домейните им</w:t>
-      </w:r>
-      <w:r>
-        <w:t xml:space="preserve"> </w:t>
-      </w:r>
-    </w:p>
-    <w:p>
-      <w:pPr>
-        <w:pStyle w:val="a3"/>
-        <w:numPr>
-          <w:ilvl w:val="1"/>
-          <w:numId w:val="4"/>
-        </w:numPr>
-        <w:jc w:val="both"/>
-      </w:pPr>
-      <w:r>
-        <w:t xml:space="preserve">какви видове ограничения имаме при </w:t>
-      </w:r>
-      <w:r>
-        <w:rPr>
-          <w:lang w:val="en-US"/>
-        </w:rPr>
-        <w:t>CSP</w:t>
-      </w:r>
-    </w:p>
-    <w:p>
-      <w:pPr>
-        <w:pStyle w:val="a3"/>
-        <w:numPr>
-          <w:ilvl w:val="2"/>
-          <w:numId w:val="4"/>
-        </w:numPr>
-        <w:jc w:val="both"/>
-      </w:pPr>
-      <w:r>
-        <w:t>унарни - такива, които включват една променлива</w:t>
-      </w:r>
-    </w:p>
-    <w:p>
-      <w:pPr>
-        <w:pStyle w:val="a3"/>
-        <w:numPr>
-          <w:ilvl w:val="2"/>
-          <w:numId w:val="4"/>
-        </w:numPr>
-        <w:jc w:val="both"/>
-      </w:pPr>
-      <w:r>
-        <w:t>бинарни - такива, които включват две променливи</w:t>
-      </w:r>
-    </w:p>
-    <w:p>
-      <w:pPr>
-        <w:pStyle w:val="a3"/>
-        <w:numPr>
-          <w:ilvl w:val="2"/>
-          <w:numId w:val="4"/>
-        </w:numPr>
-        <w:jc w:val="both"/>
-      </w:pPr>
-      <w:r>
-        <w:t>от по-висок ред  - такива, които включват повече от две променливи</w:t>
-      </w:r>
-    </w:p>
-    <w:p>
-      <w:pPr>
-        <w:pStyle w:val="a3"/>
-        <w:numPr>
-          <w:ilvl w:val="2"/>
-          <w:numId w:val="4"/>
-        </w:numPr>
-        <w:ind w:left="1416" w:hanging="282"/>
-        <w:jc w:val="both"/>
-      </w:pPr>
-      <w:r>
-        <w:t>преференции(</w:t>
-      </w:r>
-      <w:r>
-        <w:rPr>
-          <w:lang w:val="en-US"/>
-        </w:rPr>
-        <w:t xml:space="preserve">soft </w:t>
-      </w:r>
-      <w:r>
-        <w:rPr>
-          <w:lang w:val="en-US"/>
-        </w:rPr>
-        <w:t>constraints</w:t>
-      </w:r>
-      <w:r>
-        <w:rPr>
-          <w:lang w:val="en-US"/>
-        </w:rPr>
-        <w:t>)</w:t>
-      </w:r>
-      <w:r>
-        <w:t xml:space="preserve"> </w:t>
-      </w:r>
-      <w:r>
-        <w:rPr>
-          <w:lang w:val="en-US"/>
-        </w:rPr>
-        <w:t xml:space="preserve">– </w:t>
-      </w:r>
-      <w:r>
-        <w:t>свързани са с цената за присвояване на дадена променлива</w:t>
-      </w:r>
-    </w:p>
-    <w:p>
-      <w:pPr>
-        <w:pStyle w:val="a3"/>
-        <w:numPr>
-          <w:ilvl w:val="1"/>
-          <w:numId w:val="4"/>
-        </w:numPr>
-        <w:jc w:val="both"/>
-      </w:pPr>
-      <w:r>
-        <w:t xml:space="preserve">какви видове алгоритми се използват за решаване на </w:t>
-      </w:r>
-      <w:r>
-        <w:rPr>
-          <w:lang w:val="en-US"/>
-        </w:rPr>
-        <w:t>CSP?</w:t>
-      </w:r>
-    </w:p>
-    <w:p>
-      <w:pPr>
-        <w:pStyle w:val="a3"/>
-        <w:numPr>
-          <w:ilvl w:val="2"/>
-          <w:numId w:val="4"/>
-        </w:numPr>
-        <w:jc w:val="both"/>
-      </w:pPr>
-      <w:r>
-        <w:rPr>
-          <w:lang w:val="en-US"/>
-        </w:rPr>
-        <w:t>backtracking</w:t>
-      </w:r>
-      <w:r>
-        <w:t xml:space="preserve"> </w:t>
-      </w:r>
-      <w:r>
-        <w:rPr>
-          <w:lang w:val="en-US"/>
-        </w:rPr>
-        <w:t>search</w:t>
-      </w:r>
-      <w:r>
-        <w:t xml:space="preserve"> </w:t>
-      </w:r>
-      <w:r>
-        <w:rPr>
-          <w:lang w:val="en-US"/>
-        </w:rPr>
-        <w:t>(</w:t>
-      </w:r>
-      <w:r>
-        <w:t>търсене с възврат)</w:t>
+        <w:t>Генетични алгоритми</w:t>
+      </w:r>
+    </w:p>
+    <w:p>
+      <w:pPr>
+        <w:pStyle w:val="a3"/>
+        <w:numPr>
+          <w:ilvl w:val="2"/>
+          <w:numId w:val="4"/>
+        </w:numPr>
+        <w:jc w:val="both"/>
+        <w:rPr>
+          <w:b/>
+        </w:rPr>
+      </w:pPr>
+      <w:r>
+        <w:t xml:space="preserve">те са </w:t>
+      </w:r>
+      <w:r>
+        <w:rPr>
+          <w:lang w:val="en-US"/>
+        </w:rPr>
+        <w:t>stochastic local beam search</w:t>
+      </w:r>
+    </w:p>
+    <w:p>
+      <w:pPr>
+        <w:pStyle w:val="a3"/>
+        <w:numPr>
+          <w:ilvl w:val="3"/>
+          <w:numId w:val="4"/>
+        </w:numPr>
+        <w:jc w:val="both"/>
+        <w:rPr>
+          <w:b/>
+        </w:rPr>
+      </w:pPr>
+      <w:r>
+        <w:rPr>
+          <w:lang w:val="en-US"/>
+        </w:rPr>
+        <w:t xml:space="preserve">stochastic – </w:t>
+      </w:r>
+      <w:r>
+        <w:t>има случайност при някои от функциите</w:t>
+      </w:r>
+    </w:p>
+    <w:p>
+      <w:pPr>
+        <w:pStyle w:val="a3"/>
+        <w:numPr>
+          <w:ilvl w:val="3"/>
+          <w:numId w:val="4"/>
+        </w:numPr>
+        <w:jc w:val="both"/>
+        <w:rPr>
+          <w:b/>
+        </w:rPr>
+      </w:pPr>
+      <w:r>
+        <w:rPr>
+          <w:lang w:val="en-US"/>
+        </w:rPr>
+        <w:t xml:space="preserve">local </w:t>
+      </w:r>
+      <w:r>
+        <w:t>– защото разглеждаме само отделни индивиди от популацията</w:t>
+      </w:r>
+    </w:p>
+    <w:p>
+      <w:pPr>
+        <w:pStyle w:val="a3"/>
+        <w:numPr>
+          <w:ilvl w:val="3"/>
+          <w:numId w:val="4"/>
+        </w:numPr>
+        <w:jc w:val="both"/>
+        <w:rPr>
+          <w:b/>
+        </w:rPr>
+      </w:pPr>
+      <w:r>
+        <w:rPr>
+          <w:lang w:val="en-US"/>
+        </w:rPr>
+        <w:t xml:space="preserve">beam search – </w:t>
+      </w:r>
+      <w:r>
+        <w:t>защото оставяме само най-добрите индивиди и техния брой е фиксиран размер</w:t>
+      </w:r>
+    </w:p>
+    <w:p>
+      <w:pPr>
+        <w:pStyle w:val="a3"/>
+        <w:numPr>
+          <w:ilvl w:val="2"/>
+          <w:numId w:val="4"/>
+        </w:numPr>
+        <w:jc w:val="both"/>
+        <w:rPr>
+          <w:b/>
+        </w:rPr>
+      </w:pPr>
+      <w:r>
+        <w:t>популация – фиксиран брой</w:t>
+      </w:r>
+      <w:r>
+        <w:t xml:space="preserve"> случайно генерирани</w:t>
+      </w:r>
+      <w:r>
+        <w:t xml:space="preserve"> решения</w:t>
+      </w:r>
+      <w:r>
+        <w:t>, параметрите на решението наричаме гени на индивида</w:t>
+      </w:r>
+    </w:p>
+    <w:p>
+      <w:pPr>
+        <w:pStyle w:val="a3"/>
+        <w:numPr>
+          <w:ilvl w:val="2"/>
+          <w:numId w:val="4"/>
+        </w:numPr>
+        <w:jc w:val="both"/>
+        <w:rPr>
+          <w:b/>
+        </w:rPr>
+      </w:pPr>
+      <w:r>
+        <w:t xml:space="preserve">селекция – </w:t>
+      </w:r>
+      <w:r>
+        <w:t xml:space="preserve">процес, при който се </w:t>
+      </w:r>
+      <w:r>
+        <w:t xml:space="preserve">избират </w:t>
+      </w:r>
+      <w:r>
+        <w:t>на случаен принцип 2 от</w:t>
+      </w:r>
+      <w:r>
+        <w:t xml:space="preserve"> най-добрите индивиди от популацията</w:t>
+      </w:r>
+      <w:r>
+        <w:t>,</w:t>
+      </w:r>
+      <w:r>
+        <w:t xml:space="preserve"> спрямо тяхната функция на пригодност (</w:t>
+      </w:r>
+      <w:r>
+        <w:rPr>
+          <w:lang w:val="en-US"/>
+        </w:rPr>
+        <w:t xml:space="preserve">fitness function) </w:t>
+      </w:r>
+    </w:p>
+    <w:p>
+      <w:pPr>
+        <w:pStyle w:val="a3"/>
+        <w:numPr>
+          <w:ilvl w:val="2"/>
+          <w:numId w:val="4"/>
+        </w:numPr>
+        <w:jc w:val="both"/>
+        <w:rPr>
+          <w:b/>
+        </w:rPr>
+      </w:pPr>
+      <w:r>
+        <w:t>кръстосване - ново състояние се генерира от 2 родителски състояния</w:t>
+      </w:r>
+      <w:r>
+        <w:t xml:space="preserve">, има няколко варианта – </w:t>
+      </w:r>
+      <w:r>
+        <w:rPr>
+          <w:lang w:val="en-US"/>
+        </w:rPr>
+        <w:t>one (two) point, partially mapped</w:t>
+      </w:r>
+    </w:p>
+    <w:p>
+      <w:pPr>
+        <w:pStyle w:val="a3"/>
+        <w:numPr>
+          <w:ilvl w:val="2"/>
+          <w:numId w:val="4"/>
+        </w:numPr>
+        <w:jc w:val="both"/>
+        <w:rPr>
+          <w:b/>
+        </w:rPr>
+      </w:pPr>
+      <w:r>
+        <w:t>мутация</w:t>
       </w:r>
       <w:r>
         <w:rPr>
@@ -2528,1068 +2441,1519 @@
         <w:t xml:space="preserve"> – </w:t>
       </w:r>
       <w:r>
-        <w:rPr>
-          <w:lang w:val="en-US"/>
-        </w:rPr>
-        <w:t>DFS + variable-ordering + fail-on-violation</w:t>
-      </w:r>
-    </w:p>
-    <w:p>
-      <w:pPr>
-        <w:pStyle w:val="a3"/>
-        <w:numPr>
-          <w:ilvl w:val="3"/>
-          <w:numId w:val="4"/>
-        </w:numPr>
-        <w:jc w:val="both"/>
-      </w:pPr>
-      <w:r>
-        <w:t xml:space="preserve">избиране на променлива - </w:t>
-      </w:r>
-      <w:proofErr w:type="spellStart"/>
-      <w:r>
-        <w:t>Variable</w:t>
-      </w:r>
-      <w:proofErr w:type="spellEnd"/>
-      <w:r>
-        <w:t xml:space="preserve"> </w:t>
-      </w:r>
-      <w:proofErr w:type="spellStart"/>
-      <w:r>
-        <w:t>Ordering</w:t>
-      </w:r>
-      <w:proofErr w:type="spellEnd"/>
-      <w:r>
-        <w:t>:</w:t>
-      </w:r>
-      <w:r>
-        <w:t xml:space="preserve"> </w:t>
-      </w:r>
-      <w:proofErr w:type="spellStart"/>
-      <w:r>
-        <w:t>Minimum</w:t>
-      </w:r>
-      <w:proofErr w:type="spellEnd"/>
-      <w:r>
-        <w:t xml:space="preserve"> </w:t>
-      </w:r>
-      <w:proofErr w:type="spellStart"/>
-      <w:r>
-        <w:t>remaining</w:t>
-      </w:r>
-      <w:proofErr w:type="spellEnd"/>
-      <w:r>
-        <w:t xml:space="preserve"> </w:t>
-      </w:r>
-      <w:proofErr w:type="spellStart"/>
-      <w:r>
-        <w:t>values</w:t>
-      </w:r>
-      <w:proofErr w:type="spellEnd"/>
-      <w:r>
-        <w:t xml:space="preserve"> (MRV)</w:t>
-      </w:r>
-      <w:r>
-        <w:rPr>
-          <w:lang w:val="en-US"/>
-        </w:rPr>
-        <w:t xml:space="preserve"> </w:t>
-      </w:r>
-      <w:r>
-        <w:t xml:space="preserve">- </w:t>
-      </w:r>
-      <w:r>
-        <w:rPr>
-          <w:lang w:val="en-US"/>
-        </w:rPr>
-        <w:t>Choose the variable with the fewest legal left values in its domain</w:t>
-      </w:r>
-    </w:p>
-    <w:p>
-      <w:pPr>
-        <w:pStyle w:val="a3"/>
-        <w:numPr>
-          <w:ilvl w:val="3"/>
-          <w:numId w:val="4"/>
-        </w:numPr>
-        <w:jc w:val="both"/>
-        <w:rPr>
-          <w:lang w:val="en-US"/>
-        </w:rPr>
-      </w:pPr>
-      <w:r>
-        <w:t xml:space="preserve">избиране на стойност за присвояване - </w:t>
-      </w:r>
-      <w:r>
-        <w:t xml:space="preserve">Value </w:t>
-      </w:r>
-      <w:proofErr w:type="spellStart"/>
-      <w:r>
-        <w:t>Ordering</w:t>
-      </w:r>
-      <w:proofErr w:type="spellEnd"/>
-      <w:r>
-        <w:t xml:space="preserve">: </w:t>
-      </w:r>
-      <w:proofErr w:type="spellStart"/>
-      <w:r>
-        <w:t>Least</w:t>
-      </w:r>
-      <w:proofErr w:type="spellEnd"/>
-      <w:r>
-        <w:t xml:space="preserve"> </w:t>
-      </w:r>
-      <w:proofErr w:type="spellStart"/>
-      <w:r>
-        <w:t>Constraining</w:t>
-      </w:r>
-      <w:proofErr w:type="spellEnd"/>
-      <w:r>
-        <w:t xml:space="preserve"> Value</w:t>
-      </w:r>
-      <w:r>
-        <w:rPr>
-          <w:lang w:val="en-US"/>
-        </w:rPr>
-        <w:t xml:space="preserve"> - </w:t>
-      </w:r>
-      <w:r>
-        <w:rPr>
-          <w:lang w:val="en-US"/>
-        </w:rPr>
-        <w:t>Given a choice of variable, choose the least</w:t>
-      </w:r>
-      <w:r>
-        <w:rPr>
-          <w:lang w:val="en-US"/>
-        </w:rPr>
-        <w:t xml:space="preserve"> </w:t>
-      </w:r>
-      <w:r>
-        <w:rPr>
-          <w:lang w:val="en-US"/>
-        </w:rPr>
-        <w:t>constraining value</w:t>
-      </w:r>
-      <w:r>
-        <w:rPr>
-          <w:lang w:val="en-US"/>
-        </w:rPr>
-        <w:t xml:space="preserve">, </w:t>
-      </w:r>
-      <w:r>
-        <w:rPr>
-          <w:lang w:val="en-US"/>
-        </w:rPr>
-        <w:t>I.e., the one that rules out the fewest values in</w:t>
-      </w:r>
-      <w:r>
-        <w:rPr>
-          <w:lang w:val="en-US"/>
-        </w:rPr>
-        <w:t xml:space="preserve"> </w:t>
-      </w:r>
-      <w:r>
-        <w:rPr>
-          <w:lang w:val="en-US"/>
-        </w:rPr>
-        <w:t>the remaining variables</w:t>
-      </w:r>
-    </w:p>
-    <w:p>
-      <w:pPr>
-        <w:pStyle w:val="a3"/>
-        <w:numPr>
-          <w:ilvl w:val="2"/>
-          <w:numId w:val="4"/>
-        </w:numPr>
-        <w:jc w:val="both"/>
-      </w:pPr>
-      <w:r>
-        <w:rPr>
-          <w:lang w:val="en-US"/>
-        </w:rPr>
-        <w:t>constraint propagation</w:t>
-      </w:r>
-      <w:r>
-        <w:t xml:space="preserve"> (разпространение на ограниченията)</w:t>
-      </w:r>
-    </w:p>
-    <w:p>
-      <w:pPr>
-        <w:pStyle w:val="a3"/>
-        <w:numPr>
-          <w:ilvl w:val="3"/>
-          <w:numId w:val="4"/>
-        </w:numPr>
-        <w:jc w:val="both"/>
-      </w:pPr>
-      <w:r>
-        <w:rPr>
-          <w:lang w:val="en-US"/>
-        </w:rPr>
-        <w:t xml:space="preserve"> arc consistency</w:t>
-      </w:r>
-      <w:r>
-        <w:t xml:space="preserve"> - подобрение на </w:t>
-      </w:r>
-      <w:r>
-        <w:rPr>
-          <w:lang w:val="en-US"/>
-        </w:rPr>
-        <w:t>forward checking</w:t>
-      </w:r>
-      <w:r>
-        <w:t xml:space="preserve">, при </w:t>
-      </w:r>
-      <w:r>
-        <w:t xml:space="preserve">което се следи </w:t>
-      </w:r>
-      <w:r>
-        <w:t xml:space="preserve">дали при </w:t>
-      </w:r>
-      <w:r>
-        <w:t>присвояване на стойност на една променлива</w:t>
-      </w:r>
-      <w:r>
-        <w:rPr>
-          <w:lang w:val="en-US"/>
-        </w:rPr>
-        <w:t xml:space="preserve"> </w:t>
-      </w:r>
-      <w:r>
-        <w:t>(</w:t>
-      </w:r>
-      <w:r>
-        <w:t>за удовлетворяване на</w:t>
-      </w:r>
-      <w:r>
-        <w:t xml:space="preserve"> ограничение)</w:t>
-      </w:r>
-      <w:r>
-        <w:t xml:space="preserve"> няма да </w:t>
-      </w:r>
-      <w:r>
-        <w:t xml:space="preserve">се </w:t>
-      </w:r>
-      <w:r>
-        <w:t xml:space="preserve">нарушат </w:t>
-      </w:r>
-      <w:r>
-        <w:t>други ограничения</w:t>
-      </w:r>
-    </w:p>
-    <w:p>
-      <w:pPr>
-        <w:pStyle w:val="a3"/>
-        <w:numPr>
-          <w:ilvl w:val="2"/>
-          <w:numId w:val="4"/>
-        </w:numPr>
-        <w:jc w:val="both"/>
-      </w:pPr>
-      <w:r>
-        <w:rPr>
-          <w:lang w:val="en-US"/>
-        </w:rPr>
-        <w:t>local search – min conflicts(hill climbing)</w:t>
-      </w:r>
-    </w:p>
-    <w:p>
-      <w:pPr>
-        <w:jc w:val="both"/>
-      </w:pPr>
-    </w:p>
-    <w:p>
-      <w:pPr>
-        <w:jc w:val="both"/>
-      </w:pPr>
-      <w:proofErr w:type="spellStart"/>
-      <w:r>
-        <w:t>forward</w:t>
-      </w:r>
-      <w:proofErr w:type="spellEnd"/>
-      <w:r>
-        <w:t xml:space="preserve"> </w:t>
-      </w:r>
-      <w:proofErr w:type="spellStart"/>
-      <w:r>
-        <w:t>checking</w:t>
-      </w:r>
-      <w:proofErr w:type="spellEnd"/>
-      <w:r>
-        <w:t xml:space="preserve"> (проверка напред) – има допълнителна структура, която отразява следи последствията от присвояване на стойност на една променлива върху останалите</w:t>
-      </w:r>
-      <w:r>
-        <w:t xml:space="preserve">. Този подход се използва при </w:t>
-      </w:r>
-      <w:r>
-        <w:rPr>
-          <w:lang w:val="en-US"/>
-        </w:rPr>
-        <w:t xml:space="preserve">constraint </w:t>
-      </w:r>
-      <w:proofErr w:type="spellStart"/>
-      <w:r>
-        <w:rPr>
-          <w:lang w:val="en-US"/>
-        </w:rPr>
-        <w:t>propag</w:t>
-      </w:r>
-      <w:proofErr w:type="spellEnd"/>
-      <w:r>
-        <w:rPr>
-          <w:lang w:val="en-US"/>
-        </w:rPr>
-        <w:t xml:space="preserve"> </w:t>
-      </w:r>
-      <w:r>
-        <w:t>с подобрени</w:t>
-      </w:r>
-      <w:r>
-        <w:t>я</w:t>
-      </w:r>
-    </w:p>
-    <w:p>
-      <w:pPr>
-        <w:pStyle w:val="a3"/>
-        <w:numPr>
-          <w:ilvl w:val="0"/>
-          <w:numId w:val="4"/>
-        </w:numPr>
-        <w:jc w:val="both"/>
-        <w:rPr>
-          <w:b/>
-        </w:rPr>
-      </w:pPr>
-      <w:r>
-        <w:rPr>
-          <w:b/>
-        </w:rPr>
-        <w:t>Игри</w:t>
-      </w:r>
-    </w:p>
-    <w:p>
-      <w:pPr>
-        <w:pStyle w:val="a3"/>
-        <w:numPr>
-          <w:ilvl w:val="1"/>
-          <w:numId w:val="4"/>
-        </w:numPr>
-        <w:jc w:val="both"/>
-      </w:pPr>
-      <w:r>
-        <w:rPr>
-          <w:lang w:val="en-US"/>
-        </w:rPr>
-        <w:t>Minimax</w:t>
-      </w:r>
-    </w:p>
-    <w:p>
-      <w:pPr>
-        <w:pStyle w:val="a3"/>
-        <w:numPr>
-          <w:ilvl w:val="1"/>
-          <w:numId w:val="4"/>
-        </w:numPr>
-        <w:jc w:val="both"/>
-      </w:pPr>
-      <w:r>
-        <w:rPr>
-          <w:lang w:val="en-US"/>
-        </w:rPr>
-        <w:t xml:space="preserve">Minimax with Alpha-beta </w:t>
-      </w:r>
-      <w:proofErr w:type="spellStart"/>
-      <w:r>
-        <w:rPr>
-          <w:lang w:val="en-US"/>
-        </w:rPr>
-        <w:t>prunning</w:t>
-      </w:r>
-      <w:proofErr w:type="spellEnd"/>
-    </w:p>
-    <w:p>
-      <w:pPr>
-        <w:pStyle w:val="a3"/>
-        <w:numPr>
-          <w:ilvl w:val="0"/>
-          <w:numId w:val="4"/>
-        </w:numPr>
-        <w:jc w:val="both"/>
-        <w:rPr>
-          <w:b/>
-        </w:rPr>
-      </w:pPr>
-      <w:r>
-        <w:rPr>
-          <w:b/>
-        </w:rPr>
-        <w:t>Knowledge representation</w:t>
-      </w:r>
-    </w:p>
-    <w:p>
-      <w:pPr>
-        <w:pStyle w:val="a3"/>
-        <w:numPr>
-          <w:ilvl w:val="1"/>
-          <w:numId w:val="4"/>
-        </w:numPr>
-        <w:jc w:val="both"/>
-      </w:pPr>
-      <w:r>
-        <w:rPr>
-          <w:lang w:val="en-US"/>
-        </w:rPr>
-        <w:t>knowledge base</w:t>
-      </w:r>
-    </w:p>
-    <w:p>
-      <w:pPr>
-        <w:pStyle w:val="a3"/>
-        <w:numPr>
-          <w:ilvl w:val="1"/>
-          <w:numId w:val="4"/>
-        </w:numPr>
-        <w:jc w:val="both"/>
-      </w:pPr>
-      <w:r>
-        <w:rPr>
-          <w:lang w:val="en-US"/>
-        </w:rPr>
-        <w:t>има 4 общи</w:t>
-      </w:r>
-      <w:r>
-        <w:t xml:space="preserve"> типа за</w:t>
-      </w:r>
-      <w:r>
-        <w:t xml:space="preserve"> представяне на знания</w:t>
-      </w:r>
-    </w:p>
-    <w:p>
-      <w:pPr>
-        <w:pStyle w:val="a3"/>
-        <w:numPr>
-          <w:ilvl w:val="2"/>
-          <w:numId w:val="4"/>
-        </w:numPr>
-        <w:jc w:val="both"/>
-      </w:pPr>
-      <w:r>
-        <w:t>логики</w:t>
-      </w:r>
-    </w:p>
-    <w:p>
-      <w:pPr>
-        <w:pStyle w:val="a3"/>
-        <w:numPr>
-          <w:ilvl w:val="2"/>
-          <w:numId w:val="4"/>
-        </w:numPr>
-        <w:jc w:val="both"/>
-      </w:pPr>
-      <w:r>
-        <w:t>семантични мрежи</w:t>
-      </w:r>
-    </w:p>
-    <w:p>
-      <w:pPr>
-        <w:pStyle w:val="a3"/>
-        <w:numPr>
-          <w:ilvl w:val="2"/>
-          <w:numId w:val="4"/>
-        </w:numPr>
-        <w:jc w:val="both"/>
-      </w:pPr>
-      <w:r>
-        <w:rPr>
-          <w:lang w:val="en-US"/>
-        </w:rPr>
-        <w:t>production rules</w:t>
-      </w:r>
-      <w:r>
-        <w:t xml:space="preserve"> </w:t>
-      </w:r>
-      <w:r>
-        <w:rPr>
-          <w:lang w:val="en-US"/>
-        </w:rPr>
-        <w:t xml:space="preserve">(продукционни </w:t>
-      </w:r>
-      <w:r>
-        <w:t>правила</w:t>
-      </w:r>
-      <w:r>
-        <w:t>)</w:t>
-      </w:r>
-    </w:p>
-    <w:p>
-      <w:pPr>
-        <w:pStyle w:val="a3"/>
-        <w:numPr>
-          <w:ilvl w:val="2"/>
-          <w:numId w:val="4"/>
-        </w:numPr>
-        <w:jc w:val="both"/>
-      </w:pPr>
-      <w:r>
-        <w:rPr>
-          <w:lang w:val="en-US"/>
-        </w:rPr>
-        <w:t>frames</w:t>
-      </w:r>
-    </w:p>
-    <w:p>
-      <w:pPr>
-        <w:pStyle w:val="a3"/>
-        <w:numPr>
-          <w:ilvl w:val="1"/>
-          <w:numId w:val="4"/>
-        </w:numPr>
-        <w:jc w:val="both"/>
-      </w:pPr>
-      <w:r>
-        <w:t>дедукция – от общо към частното</w:t>
-      </w:r>
-    </w:p>
-    <w:p>
-      <w:pPr>
-        <w:pStyle w:val="a3"/>
-        <w:numPr>
-          <w:ilvl w:val="1"/>
-          <w:numId w:val="4"/>
-        </w:numPr>
-        <w:jc w:val="both"/>
-      </w:pPr>
-      <w:r>
-        <w:t>индукция – от частно към общо</w:t>
-      </w:r>
-      <w:r>
-        <w:t xml:space="preserve"> (от конкретни наблюдения извличаме заключения)</w:t>
-      </w:r>
-    </w:p>
-    <w:p>
-      <w:pPr>
-        <w:pStyle w:val="a3"/>
-        <w:numPr>
-          <w:ilvl w:val="1"/>
-          <w:numId w:val="4"/>
-        </w:numPr>
-        <w:jc w:val="both"/>
-      </w:pPr>
-      <w:r>
-        <w:lastRenderedPageBreak/>
-        <w:t>логиги</w:t>
-      </w:r>
-      <w:r>
-        <w:rPr>
-          <w:lang w:val="en-US"/>
-        </w:rPr>
-        <w:t xml:space="preserve"> </w:t>
-      </w:r>
-      <w:r>
-        <w:t xml:space="preserve">– недостатъци на класическите : не </w:t>
-      </w:r>
-      <w:r>
-        <w:t xml:space="preserve">вземат предвид времето </w:t>
-      </w:r>
-      <w:r>
-        <w:t xml:space="preserve">(има </w:t>
-      </w:r>
-      <w:r>
-        <w:rPr>
-          <w:lang w:val="en-US"/>
-        </w:rPr>
-        <w:t>Temporal logics</w:t>
-      </w:r>
-      <w:r>
-        <w:t>, които го вземат)</w:t>
-      </w:r>
-    </w:p>
-    <w:p>
-      <w:pPr>
-        <w:pStyle w:val="a3"/>
-        <w:numPr>
-          <w:ilvl w:val="2"/>
-          <w:numId w:val="4"/>
-        </w:numPr>
-        <w:jc w:val="both"/>
-      </w:pPr>
-      <w:r>
-        <w:rPr>
-          <w:lang w:val="en-US"/>
-        </w:rPr>
-        <w:t>propositional logic (</w:t>
-      </w:r>
-      <w:r>
-        <w:t>съждителна, пропозиционална логика</w:t>
-      </w:r>
-      <w:r>
-        <w:rPr>
-          <w:lang w:val="en-US"/>
-        </w:rPr>
-        <w:t>)</w:t>
-      </w:r>
-    </w:p>
-    <w:p>
-      <w:pPr>
-        <w:pStyle w:val="a3"/>
-        <w:numPr>
-          <w:ilvl w:val="3"/>
-          <w:numId w:val="4"/>
-        </w:numPr>
-        <w:jc w:val="both"/>
-      </w:pPr>
-      <w:r>
-        <w:t xml:space="preserve">съждения </w:t>
-      </w:r>
-      <w:r>
-        <w:rPr>
-          <w:lang w:val="en-US"/>
-        </w:rPr>
-        <w:t>P = it is wet</w:t>
-      </w:r>
-    </w:p>
-    <w:p>
-      <w:pPr>
-        <w:pStyle w:val="a3"/>
-        <w:numPr>
-          <w:ilvl w:val="3"/>
-          <w:numId w:val="4"/>
-        </w:numPr>
-        <w:jc w:val="both"/>
-      </w:pPr>
-      <w:r>
-        <w:t>връзки</w:t>
-      </w:r>
-      <w:r>
-        <w:t xml:space="preserve"> </w:t>
-      </w:r>
-      <w:r>
-        <w:t xml:space="preserve"> – и, или, не, следва, еквивалентно</w:t>
-      </w:r>
-    </w:p>
-    <w:p>
-      <w:pPr>
-        <w:pStyle w:val="a3"/>
-        <w:numPr>
-          <w:ilvl w:val="3"/>
-          <w:numId w:val="4"/>
-        </w:numPr>
-        <w:jc w:val="both"/>
-      </w:pPr>
-      <w:r>
-        <w:t xml:space="preserve">скоби, истина </w:t>
-      </w:r>
-      <w:r>
-        <w:rPr>
-          <w:lang w:val="en-US"/>
-        </w:rPr>
-        <w:t>TRUE</w:t>
-      </w:r>
-      <w:r>
-        <w:t>, лъжа</w:t>
-      </w:r>
-      <w:r>
-        <w:rPr>
-          <w:lang w:val="en-US"/>
-        </w:rPr>
-        <w:t xml:space="preserve"> FALSE</w:t>
-      </w:r>
-    </w:p>
-    <w:p>
-      <w:pPr>
-        <w:pStyle w:val="a3"/>
-        <w:numPr>
-          <w:ilvl w:val="3"/>
-          <w:numId w:val="4"/>
-        </w:numPr>
-        <w:jc w:val="both"/>
-      </w:pPr>
-      <w:r>
-        <w:t>по-удобни за разбиране от хората</w:t>
-      </w:r>
-    </w:p>
-    <w:p>
-      <w:pPr>
-        <w:pStyle w:val="a3"/>
-        <w:numPr>
-          <w:ilvl w:val="2"/>
-          <w:numId w:val="4"/>
-        </w:numPr>
-        <w:jc w:val="both"/>
-      </w:pPr>
-      <w:r>
-        <w:rPr>
-          <w:lang w:val="en-US"/>
-        </w:rPr>
-        <w:t>first order predicate logic (</w:t>
-      </w:r>
-      <w:r>
-        <w:t>предикатни логики от първи ред</w:t>
-      </w:r>
-      <w:r>
-        <w:rPr>
-          <w:lang w:val="en-US"/>
-        </w:rPr>
-        <w:t>)</w:t>
-      </w:r>
-    </w:p>
-    <w:p>
-      <w:pPr>
-        <w:pStyle w:val="a3"/>
-        <w:numPr>
-          <w:ilvl w:val="3"/>
-          <w:numId w:val="4"/>
-        </w:numPr>
-        <w:jc w:val="both"/>
-      </w:pPr>
-      <w:r>
-        <w:t>имат по-голяма изразителна сила от съждителните</w:t>
-      </w:r>
-    </w:p>
-    <w:p>
-      <w:pPr>
-        <w:pStyle w:val="a3"/>
-        <w:numPr>
-          <w:ilvl w:val="3"/>
-          <w:numId w:val="4"/>
-        </w:numPr>
-        <w:jc w:val="both"/>
-      </w:pPr>
-      <w:r>
-        <w:t>имат по-разширен синтаксис от съждителните</w:t>
-      </w:r>
-    </w:p>
-    <w:p>
-      <w:pPr>
-        <w:pStyle w:val="a3"/>
-        <w:numPr>
-          <w:ilvl w:val="3"/>
-          <w:numId w:val="4"/>
-        </w:numPr>
-        <w:jc w:val="both"/>
-      </w:pPr>
-      <w:r>
-        <w:t>по-удобни за разбиране от компютрите</w:t>
-      </w:r>
-    </w:p>
-    <w:p>
-      <w:pPr>
-        <w:pStyle w:val="a3"/>
-        <w:numPr>
-          <w:ilvl w:val="3"/>
-          <w:numId w:val="4"/>
-        </w:numPr>
-        <w:jc w:val="both"/>
-      </w:pPr>
-      <w:r>
-        <w:t>Higher Order Predicate Logic</w:t>
-      </w:r>
-      <w:r>
-        <w:rPr>
-          <w:lang w:val="en-US"/>
-        </w:rPr>
-        <w:t>, Fuzzy logic, Multi-valued logics</w:t>
-      </w:r>
-      <w:r>
-        <w:t>, …</w:t>
-      </w:r>
-    </w:p>
-    <w:p>
-      <w:pPr>
-        <w:pStyle w:val="a3"/>
-        <w:numPr>
-          <w:ilvl w:val="1"/>
-          <w:numId w:val="4"/>
-        </w:numPr>
-        <w:jc w:val="both"/>
-      </w:pPr>
-      <w:r>
-        <w:t>сема</w:t>
-      </w:r>
-      <w:r>
-        <w:t>н</w:t>
-      </w:r>
-      <w:r>
-        <w:t>тични мрежи</w:t>
-      </w:r>
-    </w:p>
-    <w:p>
-      <w:pPr>
-        <w:pStyle w:val="a3"/>
-        <w:numPr>
-          <w:ilvl w:val="2"/>
-          <w:numId w:val="4"/>
-        </w:numPr>
-        <w:jc w:val="both"/>
-      </w:pPr>
-      <w:r>
-        <w:t>представят отношения между обектите чрез различни видове графи</w:t>
-      </w:r>
-    </w:p>
-    <w:p>
-      <w:pPr>
-        <w:pStyle w:val="a3"/>
-        <w:numPr>
-          <w:ilvl w:val="2"/>
-          <w:numId w:val="4"/>
-        </w:numPr>
-        <w:jc w:val="both"/>
-      </w:pPr>
-      <w:r>
-        <w:t>графи –</w:t>
-      </w:r>
-      <w:r>
-        <w:rPr>
-          <w:lang w:val="en-US"/>
-        </w:rPr>
-        <w:t>&gt;</w:t>
-      </w:r>
-      <w:r>
-        <w:t xml:space="preserve"> могат лесно да се представят графично и да са разбираеми от  хората</w:t>
-      </w:r>
-    </w:p>
-    <w:p>
-      <w:pPr>
-        <w:pStyle w:val="a3"/>
-        <w:numPr>
-          <w:ilvl w:val="2"/>
-          <w:numId w:val="4"/>
-        </w:numPr>
-        <w:jc w:val="both"/>
-      </w:pPr>
-      <w:r>
-        <w:t>позволява „разсъждения по аналогия“</w:t>
-      </w:r>
-    </w:p>
-    <w:p>
-      <w:pPr>
-        <w:pStyle w:val="a3"/>
-        <w:numPr>
-          <w:ilvl w:val="2"/>
-          <w:numId w:val="4"/>
-        </w:numPr>
-        <w:jc w:val="both"/>
-      </w:pPr>
-      <w:r>
-        <w:rPr>
-          <w:lang w:val="en-US"/>
-        </w:rPr>
-        <w:t>conceptual graphs (</w:t>
-      </w:r>
-      <w:r>
-        <w:t>понятийни графи</w:t>
-      </w:r>
-      <w:r>
-        <w:rPr>
-          <w:lang w:val="en-US"/>
-        </w:rPr>
-        <w:t>)</w:t>
-      </w:r>
-      <w:r>
-        <w:t xml:space="preserve"> – вариант на семантичните мрежи</w:t>
-      </w:r>
-    </w:p>
-    <w:p>
-      <w:pPr>
-        <w:pStyle w:val="a3"/>
-        <w:numPr>
-          <w:ilvl w:val="2"/>
-          <w:numId w:val="4"/>
-        </w:numPr>
-        <w:jc w:val="both"/>
-      </w:pPr>
-      <w:r>
-        <w:t xml:space="preserve">плюсове – </w:t>
-      </w:r>
-    </w:p>
-    <w:p>
-      <w:pPr>
-        <w:pStyle w:val="a3"/>
-        <w:numPr>
-          <w:ilvl w:val="3"/>
-          <w:numId w:val="4"/>
-        </w:numPr>
-        <w:jc w:val="both"/>
-      </w:pPr>
-      <w:r>
-        <w:t>лесно се правят йерархии, лесно се проследяват връзки и са гъвкави</w:t>
-      </w:r>
-    </w:p>
-    <w:p>
-      <w:pPr>
-        <w:pStyle w:val="a3"/>
-        <w:numPr>
-          <w:ilvl w:val="2"/>
-          <w:numId w:val="4"/>
-        </w:numPr>
-        <w:jc w:val="both"/>
-      </w:pPr>
-      <w:r>
-        <w:t>минуси</w:t>
-      </w:r>
-    </w:p>
-    <w:p>
-      <w:pPr>
-        <w:pStyle w:val="a3"/>
-        <w:numPr>
-          <w:ilvl w:val="3"/>
-          <w:numId w:val="4"/>
-        </w:numPr>
-        <w:jc w:val="both"/>
-      </w:pPr>
-      <w:r>
-        <w:t>значенията на възлите може да са неясни</w:t>
-      </w:r>
-      <w:r>
-        <w:rPr>
-          <w:lang w:val="en-US"/>
-        </w:rPr>
-        <w:t xml:space="preserve"> </w:t>
-      </w:r>
-      <w:r>
-        <w:t>(многозначност, може да липсва контекст)</w:t>
-      </w:r>
-    </w:p>
-    <w:p>
-      <w:pPr>
-        <w:pStyle w:val="a3"/>
-        <w:numPr>
-          <w:ilvl w:val="3"/>
-          <w:numId w:val="4"/>
-        </w:numPr>
-        <w:jc w:val="both"/>
-      </w:pPr>
-      <w:r>
-        <w:t>трудно</w:t>
-      </w:r>
-      <w:r>
-        <w:t xml:space="preserve"> се </w:t>
-      </w:r>
-      <w:r>
-        <w:t xml:space="preserve">обозначават и обработват </w:t>
-      </w:r>
-      <w:r>
-        <w:t>изключения</w:t>
-      </w:r>
-    </w:p>
-    <w:p>
-      <w:pPr>
-        <w:pStyle w:val="a3"/>
-        <w:numPr>
-          <w:ilvl w:val="3"/>
-          <w:numId w:val="4"/>
-        </w:numPr>
-        <w:jc w:val="both"/>
-      </w:pPr>
-      <w:r>
-        <w:t>трудни за програмиране</w:t>
-      </w:r>
-    </w:p>
-    <w:p>
-      <w:pPr>
-        <w:pStyle w:val="a3"/>
-        <w:numPr>
-          <w:ilvl w:val="1"/>
-          <w:numId w:val="4"/>
-        </w:numPr>
-        <w:jc w:val="both"/>
-      </w:pPr>
-      <w:r>
-        <w:rPr>
-          <w:lang w:val="en-US"/>
-        </w:rPr>
-        <w:t>production rules</w:t>
-      </w:r>
-      <w:r>
-        <w:t xml:space="preserve"> </w:t>
-      </w:r>
-      <w:r>
-        <w:rPr>
-          <w:lang w:val="en-US"/>
-        </w:rPr>
-        <w:t>(продукционни</w:t>
-      </w:r>
-      <w:r>
-        <w:t xml:space="preserve"> правила</w:t>
-      </w:r>
-      <w:r>
-        <w:t>)</w:t>
-      </w:r>
-    </w:p>
-    <w:p>
-      <w:pPr>
-        <w:pStyle w:val="a3"/>
-        <w:numPr>
-          <w:ilvl w:val="2"/>
-          <w:numId w:val="4"/>
-        </w:numPr>
-        <w:jc w:val="both"/>
-      </w:pPr>
-      <w:r>
-        <w:t xml:space="preserve">съдържа двойки </w:t>
-      </w:r>
-      <w:r>
-        <w:rPr>
-          <w:lang w:val="en-US"/>
-        </w:rPr>
-        <w:t>&lt;condition, action&gt;</w:t>
-      </w:r>
-    </w:p>
-    <w:p>
-      <w:pPr>
-        <w:pStyle w:val="a3"/>
-        <w:numPr>
-          <w:ilvl w:val="2"/>
-          <w:numId w:val="4"/>
-        </w:numPr>
-        <w:jc w:val="both"/>
-      </w:pPr>
-      <w:r>
-        <w:t>плюсове – прост синтаксис, лесни за разбиране, модулярни</w:t>
-      </w:r>
-      <w:r>
-        <w:rPr>
-          <w:lang w:val="en-US"/>
-        </w:rPr>
-        <w:t>(</w:t>
-      </w:r>
-      <w:proofErr w:type="spellStart"/>
-      <w:r>
-        <w:rPr>
-          <w:lang w:val="en-US"/>
-        </w:rPr>
-        <w:t>лесно</w:t>
-      </w:r>
-      <w:proofErr w:type="spellEnd"/>
-      <w:r>
-        <w:rPr>
-          <w:lang w:val="en-US"/>
-        </w:rPr>
-        <w:t xml:space="preserve"> се </w:t>
-      </w:r>
-      <w:proofErr w:type="spellStart"/>
-      <w:r>
-        <w:rPr>
-          <w:lang w:val="en-US"/>
-        </w:rPr>
-        <w:t>премахват</w:t>
-      </w:r>
-      <w:proofErr w:type="spellEnd"/>
-      <w:r>
-        <w:rPr>
-          <w:lang w:val="en-US"/>
-        </w:rPr>
-        <w:t xml:space="preserve"> и </w:t>
+        <w:t xml:space="preserve">за всяко дете има малка вероятност за </w:t>
+      </w:r>
+      <w:r>
+        <w:t>правене на случа</w:t>
+      </w:r>
+      <w:r>
+        <w:t xml:space="preserve">йна промяна в гените </w:t>
+      </w:r>
+      <w:r>
+        <w:t>му, например размяна на два гена</w:t>
+      </w:r>
+      <w:r>
+        <w:t>. Тя е отговорна за поддържане на разнообразието в популацията</w:t>
       </w:r>
       <w:bookmarkStart w:id="0" w:name="_GoBack"/>
       <w:bookmarkEnd w:id="0"/>
+    </w:p>
+    <w:p>
+      <w:pPr>
+        <w:pStyle w:val="a3"/>
+        <w:numPr>
+          <w:ilvl w:val="0"/>
+          <w:numId w:val="4"/>
+        </w:numPr>
+        <w:jc w:val="both"/>
+        <w:rPr>
+          <w:b/>
+        </w:rPr>
+      </w:pPr>
+      <w:r>
+        <w:rPr>
+          <w:b/>
+        </w:rPr>
+        <w:t>CSP</w:t>
+      </w:r>
+    </w:p>
+    <w:p>
+      <w:pPr>
+        <w:pStyle w:val="a3"/>
+        <w:numPr>
+          <w:ilvl w:val="1"/>
+          <w:numId w:val="4"/>
+        </w:numPr>
+        <w:jc w:val="both"/>
+      </w:pPr>
+      <w:r>
+        <w:t>формулировка</w:t>
+      </w:r>
+    </w:p>
+    <w:p>
+      <w:pPr>
+        <w:pStyle w:val="a3"/>
+        <w:numPr>
+          <w:ilvl w:val="2"/>
+          <w:numId w:val="4"/>
+        </w:numPr>
+        <w:jc w:val="both"/>
+      </w:pPr>
+      <w:r>
+        <w:t xml:space="preserve">множество на променливите </w:t>
+      </w:r>
+      <w:r>
+        <w:rPr>
+          <w:lang w:val="en-US"/>
+        </w:rPr>
+        <w:t>X = {</w:t>
+      </w:r>
+      <w:r>
+        <w:rPr>
+          <w:lang w:val="en-US"/>
+        </w:rPr>
+        <w:t xml:space="preserve">X1, X2, …, </w:t>
+      </w:r>
       <w:proofErr w:type="spellStart"/>
       <w:r>
         <w:rPr>
           <w:lang w:val="en-US"/>
         </w:rPr>
+        <w:t>Xn</w:t>
+      </w:r>
+      <w:proofErr w:type="spellEnd"/>
+      <w:r>
+        <w:rPr>
+          <w:lang w:val="en-US"/>
+        </w:rPr>
+        <w:t>}</w:t>
+      </w:r>
+    </w:p>
+    <w:p>
+      <w:pPr>
+        <w:pStyle w:val="a3"/>
+        <w:numPr>
+          <w:ilvl w:val="2"/>
+          <w:numId w:val="4"/>
+        </w:numPr>
+        <w:jc w:val="both"/>
+      </w:pPr>
+      <w:r>
+        <w:t xml:space="preserve">множество от допустими стойности (фамилия от множества) – </w:t>
+      </w:r>
+      <w:r>
+        <w:rPr>
+          <w:lang w:val="en-US"/>
+        </w:rPr>
+        <w:t>D =</w:t>
+      </w:r>
+      <w:r>
+        <w:rPr>
+          <w:lang w:val="en-US"/>
+        </w:rPr>
+        <w:t xml:space="preserve">{D1, D2, …, </w:t>
+      </w:r>
+      <w:proofErr w:type="spellStart"/>
+      <w:r>
+        <w:rPr>
+          <w:lang w:val="en-US"/>
+        </w:rPr>
+        <w:t>Dn</w:t>
+      </w:r>
+      <w:proofErr w:type="spellEnd"/>
+      <w:r>
+        <w:rPr>
+          <w:lang w:val="en-US"/>
+        </w:rPr>
+        <w:t xml:space="preserve">}, </w:t>
+      </w:r>
+      <w:proofErr w:type="spellStart"/>
+      <w:r>
+        <w:rPr>
+          <w:lang w:val="en-US"/>
+        </w:rPr>
+        <w:t>където</w:t>
+      </w:r>
+      <w:proofErr w:type="spellEnd"/>
+      <w:r>
+        <w:rPr>
+          <w:lang w:val="en-US"/>
+        </w:rPr>
+        <w:t xml:space="preserve"> Di </w:t>
+      </w:r>
+      <w:r>
+        <w:t xml:space="preserve">е </w:t>
+      </w:r>
+      <w:proofErr w:type="spellStart"/>
+      <w:r>
+        <w:t>мн-вото</w:t>
+      </w:r>
+      <w:proofErr w:type="spellEnd"/>
+      <w:r>
+        <w:t xml:space="preserve"> от допустими стойности на променливата </w:t>
+      </w:r>
+      <w:r>
+        <w:rPr>
+          <w:lang w:val="en-US"/>
+        </w:rPr>
+        <w:t>Xi</w:t>
+      </w:r>
+      <w:r>
+        <w:rPr>
+          <w:lang w:val="en-US"/>
+        </w:rPr>
+        <w:t xml:space="preserve">, </w:t>
+      </w:r>
+      <w:proofErr w:type="spellStart"/>
+      <w:r>
+        <w:t>напр</w:t>
+      </w:r>
+      <w:proofErr w:type="spellEnd"/>
+      <w:r>
+        <w:rPr>
+          <w:lang w:val="en-US"/>
+        </w:rPr>
+        <w:t xml:space="preserve"> Di = {red, green, blue}</w:t>
+      </w:r>
+      <w:r>
+        <w:t xml:space="preserve"> </w:t>
+      </w:r>
+    </w:p>
+    <w:p>
+      <w:pPr>
+        <w:pStyle w:val="a3"/>
+        <w:numPr>
+          <w:ilvl w:val="2"/>
+          <w:numId w:val="4"/>
+        </w:numPr>
+        <w:jc w:val="both"/>
+      </w:pPr>
+      <w:r>
+        <w:t>множество от ограничения</w:t>
+      </w:r>
+      <w:r>
+        <w:rPr>
+          <w:lang w:val="en-US"/>
+        </w:rPr>
+        <w:t xml:space="preserve"> C = {C1, C2, … , Cm}</w:t>
+      </w:r>
+      <w:r>
+        <w:t xml:space="preserve">, </w:t>
+      </w:r>
+      <w:proofErr w:type="spellStart"/>
+      <w:r>
+        <w:t>напр</w:t>
+      </w:r>
+      <w:proofErr w:type="spellEnd"/>
+      <w:r>
+        <w:t xml:space="preserve"> това са </w:t>
+      </w:r>
+      <w:r>
+        <w:rPr>
+          <w:lang w:val="en-US"/>
+        </w:rPr>
+        <w:t>X1 + X2 &lt; 3</w:t>
+      </w:r>
+    </w:p>
+    <w:p>
+      <w:pPr>
+        <w:pStyle w:val="a3"/>
+        <w:numPr>
+          <w:ilvl w:val="1"/>
+          <w:numId w:val="4"/>
+        </w:numPr>
+        <w:jc w:val="both"/>
+      </w:pPr>
+      <w:r>
+        <w:t>формулировка 2</w:t>
+      </w:r>
+    </w:p>
+    <w:p>
+      <w:pPr>
+        <w:pStyle w:val="a3"/>
+        <w:numPr>
+          <w:ilvl w:val="2"/>
+          <w:numId w:val="4"/>
+        </w:numPr>
+        <w:jc w:val="both"/>
+      </w:pPr>
+      <w:r>
+        <w:t xml:space="preserve">дадено е състояния, които са представени от множество от променливи Х със стойности от множество от допустими стойности </w:t>
+      </w:r>
+      <w:r>
+        <w:rPr>
+          <w:lang w:val="en-US"/>
+        </w:rPr>
+        <w:t>D</w:t>
+      </w:r>
+    </w:p>
+    <w:p>
+      <w:pPr>
+        <w:pStyle w:val="a3"/>
+        <w:numPr>
+          <w:ilvl w:val="2"/>
+          <w:numId w:val="4"/>
+        </w:numPr>
+        <w:jc w:val="both"/>
+      </w:pPr>
+      <w:r>
+        <w:t xml:space="preserve">търси си целево състояние, което удовлетворява множеството от ограничения </w:t>
+      </w:r>
+      <w:r>
+        <w:rPr>
+          <w:lang w:val="en-US"/>
+        </w:rPr>
+        <w:t xml:space="preserve">C, които се налагат над подмножества от </w:t>
+      </w:r>
+      <w:r>
+        <w:t>множеството от променливи и стойностите</w:t>
+      </w:r>
+      <w:r>
+        <w:t xml:space="preserve">, които те приемат от </w:t>
+      </w:r>
+      <w:r>
+        <w:t>домейните им</w:t>
+      </w:r>
+      <w:r>
+        <w:t xml:space="preserve"> </w:t>
+      </w:r>
+    </w:p>
+    <w:p>
+      <w:pPr>
+        <w:pStyle w:val="a3"/>
+        <w:numPr>
+          <w:ilvl w:val="1"/>
+          <w:numId w:val="4"/>
+        </w:numPr>
+        <w:jc w:val="both"/>
+      </w:pPr>
+      <w:r>
+        <w:t xml:space="preserve">какви видове ограничения имаме при </w:t>
+      </w:r>
+      <w:r>
+        <w:rPr>
+          <w:lang w:val="en-US"/>
+        </w:rPr>
+        <w:t>CSP</w:t>
+      </w:r>
+    </w:p>
+    <w:p>
+      <w:pPr>
+        <w:pStyle w:val="a3"/>
+        <w:numPr>
+          <w:ilvl w:val="2"/>
+          <w:numId w:val="4"/>
+        </w:numPr>
+        <w:jc w:val="both"/>
+      </w:pPr>
+      <w:r>
+        <w:t>унарни - такива, които включват една променлива</w:t>
+      </w:r>
+    </w:p>
+    <w:p>
+      <w:pPr>
+        <w:pStyle w:val="a3"/>
+        <w:numPr>
+          <w:ilvl w:val="2"/>
+          <w:numId w:val="4"/>
+        </w:numPr>
+        <w:jc w:val="both"/>
+      </w:pPr>
+      <w:r>
+        <w:t>бинарни - такива, които включват две променливи</w:t>
+      </w:r>
+    </w:p>
+    <w:p>
+      <w:pPr>
+        <w:pStyle w:val="a3"/>
+        <w:numPr>
+          <w:ilvl w:val="2"/>
+          <w:numId w:val="4"/>
+        </w:numPr>
+        <w:jc w:val="both"/>
+      </w:pPr>
+      <w:r>
+        <w:t>от по-висок ред  - такива, които включват повече от две променливи</w:t>
+      </w:r>
+    </w:p>
+    <w:p>
+      <w:pPr>
+        <w:pStyle w:val="a3"/>
+        <w:numPr>
+          <w:ilvl w:val="2"/>
+          <w:numId w:val="4"/>
+        </w:numPr>
+        <w:ind w:left="1416" w:hanging="282"/>
+        <w:jc w:val="both"/>
+      </w:pPr>
+      <w:r>
+        <w:t>преференции(</w:t>
+      </w:r>
+      <w:r>
+        <w:rPr>
+          <w:lang w:val="en-US"/>
+        </w:rPr>
+        <w:t xml:space="preserve">soft </w:t>
+      </w:r>
+      <w:r>
+        <w:rPr>
+          <w:lang w:val="en-US"/>
+        </w:rPr>
+        <w:t>constraints</w:t>
+      </w:r>
+      <w:r>
+        <w:rPr>
+          <w:lang w:val="en-US"/>
+        </w:rPr>
+        <w:t>)</w:t>
+      </w:r>
+      <w:r>
+        <w:t xml:space="preserve"> </w:t>
+      </w:r>
+      <w:r>
+        <w:rPr>
+          <w:lang w:val="en-US"/>
+        </w:rPr>
+        <w:t xml:space="preserve">– </w:t>
+      </w:r>
+      <w:r>
+        <w:t>свързани са с цената за присвояване на дадена променлива</w:t>
+      </w:r>
+    </w:p>
+    <w:p>
+      <w:pPr>
+        <w:pStyle w:val="a3"/>
+        <w:numPr>
+          <w:ilvl w:val="1"/>
+          <w:numId w:val="4"/>
+        </w:numPr>
+        <w:jc w:val="both"/>
+      </w:pPr>
+      <w:r>
+        <w:t xml:space="preserve">какви видове алгоритми се използват за решаване на </w:t>
+      </w:r>
+      <w:r>
+        <w:rPr>
+          <w:lang w:val="en-US"/>
+        </w:rPr>
+        <w:t>CSP?</w:t>
+      </w:r>
+    </w:p>
+    <w:p>
+      <w:pPr>
+        <w:pStyle w:val="a3"/>
+        <w:numPr>
+          <w:ilvl w:val="2"/>
+          <w:numId w:val="4"/>
+        </w:numPr>
+        <w:jc w:val="both"/>
+      </w:pPr>
+      <w:r>
+        <w:rPr>
+          <w:lang w:val="en-US"/>
+        </w:rPr>
+        <w:t>backtracking</w:t>
+      </w:r>
+      <w:r>
+        <w:t xml:space="preserve"> </w:t>
+      </w:r>
+      <w:r>
+        <w:rPr>
+          <w:lang w:val="en-US"/>
+        </w:rPr>
+        <w:t>search</w:t>
+      </w:r>
+      <w:r>
+        <w:t xml:space="preserve"> </w:t>
+      </w:r>
+      <w:r>
+        <w:rPr>
+          <w:lang w:val="en-US"/>
+        </w:rPr>
+        <w:t>(</w:t>
+      </w:r>
+      <w:r>
+        <w:t>търсене с възврат)</w:t>
+      </w:r>
+      <w:r>
+        <w:rPr>
+          <w:lang w:val="en-US"/>
+        </w:rPr>
+        <w:t xml:space="preserve"> – </w:t>
+      </w:r>
+      <w:r>
+        <w:rPr>
+          <w:lang w:val="en-US"/>
+        </w:rPr>
+        <w:t>DFS + variable-ordering + fail-on-violation</w:t>
+      </w:r>
+    </w:p>
+    <w:p>
+      <w:pPr>
+        <w:pStyle w:val="a3"/>
+        <w:numPr>
+          <w:ilvl w:val="3"/>
+          <w:numId w:val="4"/>
+        </w:numPr>
+        <w:jc w:val="both"/>
+      </w:pPr>
+      <w:r>
+        <w:t xml:space="preserve">избиране на променлива - </w:t>
+      </w:r>
+      <w:proofErr w:type="spellStart"/>
+      <w:r>
+        <w:t>Variable</w:t>
+      </w:r>
+      <w:proofErr w:type="spellEnd"/>
+      <w:r>
+        <w:t xml:space="preserve"> </w:t>
+      </w:r>
+      <w:proofErr w:type="spellStart"/>
+      <w:r>
+        <w:t>Ordering</w:t>
+      </w:r>
+      <w:proofErr w:type="spellEnd"/>
+      <w:r>
+        <w:t>:</w:t>
+      </w:r>
+      <w:r>
+        <w:t xml:space="preserve"> </w:t>
+      </w:r>
+      <w:proofErr w:type="spellStart"/>
+      <w:r>
+        <w:t>Minimum</w:t>
+      </w:r>
+      <w:proofErr w:type="spellEnd"/>
+      <w:r>
+        <w:t xml:space="preserve"> </w:t>
+      </w:r>
+      <w:proofErr w:type="spellStart"/>
+      <w:r>
+        <w:t>remaining</w:t>
+      </w:r>
+      <w:proofErr w:type="spellEnd"/>
+      <w:r>
+        <w:t xml:space="preserve"> </w:t>
+      </w:r>
+      <w:proofErr w:type="spellStart"/>
+      <w:r>
+        <w:t>values</w:t>
+      </w:r>
+      <w:proofErr w:type="spellEnd"/>
+      <w:r>
+        <w:t xml:space="preserve"> (MRV)</w:t>
+      </w:r>
+      <w:r>
+        <w:rPr>
+          <w:lang w:val="en-US"/>
+        </w:rPr>
+        <w:t xml:space="preserve"> </w:t>
+      </w:r>
+      <w:r>
+        <w:t xml:space="preserve">- </w:t>
+      </w:r>
+      <w:r>
+        <w:rPr>
+          <w:lang w:val="en-US"/>
+        </w:rPr>
+        <w:t>Choose the variable with the fewest legal left values in its domain</w:t>
+      </w:r>
+    </w:p>
+    <w:p>
+      <w:pPr>
+        <w:pStyle w:val="a3"/>
+        <w:numPr>
+          <w:ilvl w:val="3"/>
+          <w:numId w:val="4"/>
+        </w:numPr>
+        <w:jc w:val="both"/>
+        <w:rPr>
+          <w:lang w:val="en-US"/>
+        </w:rPr>
+      </w:pPr>
+      <w:r>
+        <w:lastRenderedPageBreak/>
+        <w:t xml:space="preserve">избиране на стойност за присвояване - </w:t>
+      </w:r>
+      <w:r>
+        <w:t xml:space="preserve">Value </w:t>
+      </w:r>
+      <w:proofErr w:type="spellStart"/>
+      <w:r>
+        <w:t>Ordering</w:t>
+      </w:r>
+      <w:proofErr w:type="spellEnd"/>
+      <w:r>
+        <w:t xml:space="preserve">: </w:t>
+      </w:r>
+      <w:proofErr w:type="spellStart"/>
+      <w:r>
+        <w:t>Least</w:t>
+      </w:r>
+      <w:proofErr w:type="spellEnd"/>
+      <w:r>
+        <w:t xml:space="preserve"> </w:t>
+      </w:r>
+      <w:proofErr w:type="spellStart"/>
+      <w:r>
+        <w:t>Constraining</w:t>
+      </w:r>
+      <w:proofErr w:type="spellEnd"/>
+      <w:r>
+        <w:t xml:space="preserve"> Value</w:t>
+      </w:r>
+      <w:r>
+        <w:rPr>
+          <w:lang w:val="en-US"/>
+        </w:rPr>
+        <w:t xml:space="preserve"> - </w:t>
+      </w:r>
+      <w:r>
+        <w:rPr>
+          <w:lang w:val="en-US"/>
+        </w:rPr>
+        <w:t>Given a choice of variable, choose the least</w:t>
+      </w:r>
+      <w:r>
+        <w:rPr>
+          <w:lang w:val="en-US"/>
+        </w:rPr>
+        <w:t xml:space="preserve"> </w:t>
+      </w:r>
+      <w:r>
+        <w:rPr>
+          <w:lang w:val="en-US"/>
+        </w:rPr>
+        <w:t>constraining value</w:t>
+      </w:r>
+      <w:r>
+        <w:rPr>
+          <w:lang w:val="en-US"/>
+        </w:rPr>
+        <w:t xml:space="preserve">, </w:t>
+      </w:r>
+      <w:r>
+        <w:rPr>
+          <w:lang w:val="en-US"/>
+        </w:rPr>
+        <w:t>I.e., the one that rules out the fewest values in</w:t>
+      </w:r>
+      <w:r>
+        <w:rPr>
+          <w:lang w:val="en-US"/>
+        </w:rPr>
+        <w:t xml:space="preserve"> </w:t>
+      </w:r>
+      <w:r>
+        <w:rPr>
+          <w:lang w:val="en-US"/>
+        </w:rPr>
+        <w:t>the remaining variables</w:t>
+      </w:r>
+    </w:p>
+    <w:p>
+      <w:pPr>
+        <w:pStyle w:val="a3"/>
+        <w:numPr>
+          <w:ilvl w:val="2"/>
+          <w:numId w:val="4"/>
+        </w:numPr>
+        <w:jc w:val="both"/>
+      </w:pPr>
+      <w:r>
+        <w:rPr>
+          <w:lang w:val="en-US"/>
+        </w:rPr>
+        <w:t>constraint propagation</w:t>
+      </w:r>
+      <w:r>
+        <w:t xml:space="preserve"> (разпространение на ограниченията)</w:t>
+      </w:r>
+    </w:p>
+    <w:p>
+      <w:pPr>
+        <w:pStyle w:val="a3"/>
+        <w:numPr>
+          <w:ilvl w:val="3"/>
+          <w:numId w:val="4"/>
+        </w:numPr>
+        <w:jc w:val="both"/>
+      </w:pPr>
+      <w:r>
+        <w:rPr>
+          <w:lang w:val="en-US"/>
+        </w:rPr>
+        <w:t xml:space="preserve"> arc consistency</w:t>
+      </w:r>
+      <w:r>
+        <w:t xml:space="preserve"> - подобрение на </w:t>
+      </w:r>
+      <w:r>
+        <w:rPr>
+          <w:lang w:val="en-US"/>
+        </w:rPr>
+        <w:t>forward checking</w:t>
+      </w:r>
+      <w:r>
+        <w:t xml:space="preserve">, при </w:t>
+      </w:r>
+      <w:r>
+        <w:t xml:space="preserve">което се следи </w:t>
+      </w:r>
+      <w:r>
+        <w:t xml:space="preserve">дали при </w:t>
+      </w:r>
+      <w:r>
+        <w:t>присвояване на стойност на една променлива</w:t>
+      </w:r>
+      <w:r>
+        <w:rPr>
+          <w:lang w:val="en-US"/>
+        </w:rPr>
+        <w:t xml:space="preserve"> </w:t>
+      </w:r>
+      <w:r>
+        <w:t>(</w:t>
+      </w:r>
+      <w:r>
+        <w:t>за удовлетворяване на</w:t>
+      </w:r>
+      <w:r>
+        <w:t xml:space="preserve"> ограничение)</w:t>
+      </w:r>
+      <w:r>
+        <w:t xml:space="preserve"> няма да </w:t>
+      </w:r>
+      <w:r>
+        <w:t xml:space="preserve">се </w:t>
+      </w:r>
+      <w:r>
+        <w:t xml:space="preserve">нарушат </w:t>
+      </w:r>
+      <w:r>
+        <w:t>други ограничения</w:t>
+      </w:r>
+    </w:p>
+    <w:p>
+      <w:pPr>
+        <w:pStyle w:val="a3"/>
+        <w:numPr>
+          <w:ilvl w:val="2"/>
+          <w:numId w:val="4"/>
+        </w:numPr>
+        <w:jc w:val="both"/>
+      </w:pPr>
+      <w:r>
+        <w:rPr>
+          <w:lang w:val="en-US"/>
+        </w:rPr>
+        <w:t>local search – min conflicts(hill climbing)</w:t>
+      </w:r>
+    </w:p>
+    <w:p>
+      <w:pPr>
+        <w:jc w:val="both"/>
+      </w:pPr>
+    </w:p>
+    <w:p>
+      <w:pPr>
+        <w:jc w:val="both"/>
+      </w:pPr>
+      <w:proofErr w:type="spellStart"/>
+      <w:r>
+        <w:t>forward</w:t>
+      </w:r>
+      <w:proofErr w:type="spellEnd"/>
+      <w:r>
+        <w:t xml:space="preserve"> </w:t>
+      </w:r>
+      <w:proofErr w:type="spellStart"/>
+      <w:r>
+        <w:t>checking</w:t>
+      </w:r>
+      <w:proofErr w:type="spellEnd"/>
+      <w:r>
+        <w:t xml:space="preserve"> (проверка напред) – има допълнителна структура, която отразява следи последствията от присвояване на стойност на една променлива върху останалите</w:t>
+      </w:r>
+      <w:r>
+        <w:t xml:space="preserve">. Този подход се използва при </w:t>
+      </w:r>
+      <w:r>
+        <w:rPr>
+          <w:lang w:val="en-US"/>
+        </w:rPr>
+        <w:t xml:space="preserve">constraint </w:t>
+      </w:r>
+      <w:proofErr w:type="spellStart"/>
+      <w:r>
+        <w:rPr>
+          <w:lang w:val="en-US"/>
+        </w:rPr>
+        <w:t>propag</w:t>
+      </w:r>
+      <w:proofErr w:type="spellEnd"/>
+      <w:r>
+        <w:rPr>
+          <w:lang w:val="en-US"/>
+        </w:rPr>
+        <w:t xml:space="preserve"> </w:t>
+      </w:r>
+      <w:r>
+        <w:t>с подобрени</w:t>
+      </w:r>
+      <w:r>
+        <w:t>я</w:t>
+      </w:r>
+    </w:p>
+    <w:p>
+      <w:pPr>
+        <w:pStyle w:val="a3"/>
+        <w:numPr>
+          <w:ilvl w:val="0"/>
+          <w:numId w:val="4"/>
+        </w:numPr>
+        <w:jc w:val="both"/>
+        <w:rPr>
+          <w:b/>
+        </w:rPr>
+      </w:pPr>
+      <w:r>
+        <w:rPr>
+          <w:b/>
+        </w:rPr>
+        <w:t>Игри</w:t>
+      </w:r>
+    </w:p>
+    <w:p>
+      <w:pPr>
+        <w:pStyle w:val="a3"/>
+        <w:numPr>
+          <w:ilvl w:val="1"/>
+          <w:numId w:val="4"/>
+        </w:numPr>
+        <w:jc w:val="both"/>
+      </w:pPr>
+      <w:r>
+        <w:rPr>
+          <w:lang w:val="en-US"/>
+        </w:rPr>
+        <w:t>Minimax</w:t>
+      </w:r>
+    </w:p>
+    <w:p>
+      <w:pPr>
+        <w:pStyle w:val="a3"/>
+        <w:numPr>
+          <w:ilvl w:val="1"/>
+          <w:numId w:val="4"/>
+        </w:numPr>
+        <w:jc w:val="both"/>
+      </w:pPr>
+      <w:r>
+        <w:rPr>
+          <w:lang w:val="en-US"/>
+        </w:rPr>
+        <w:t xml:space="preserve">Minimax with Alpha-beta </w:t>
+      </w:r>
+      <w:proofErr w:type="spellStart"/>
+      <w:r>
+        <w:rPr>
+          <w:lang w:val="en-US"/>
+        </w:rPr>
+        <w:t>prunning</w:t>
+      </w:r>
+      <w:proofErr w:type="spellEnd"/>
+    </w:p>
+    <w:p>
+      <w:pPr>
+        <w:pStyle w:val="a3"/>
+        <w:numPr>
+          <w:ilvl w:val="0"/>
+          <w:numId w:val="4"/>
+        </w:numPr>
+        <w:jc w:val="both"/>
+        <w:rPr>
+          <w:b/>
+        </w:rPr>
+      </w:pPr>
+      <w:r>
+        <w:rPr>
+          <w:b/>
+        </w:rPr>
+        <w:t>Knowledge representation</w:t>
+      </w:r>
+    </w:p>
+    <w:p>
+      <w:pPr>
+        <w:pStyle w:val="a3"/>
+        <w:numPr>
+          <w:ilvl w:val="1"/>
+          <w:numId w:val="4"/>
+        </w:numPr>
+        <w:jc w:val="both"/>
+      </w:pPr>
+      <w:r>
+        <w:rPr>
+          <w:lang w:val="en-US"/>
+        </w:rPr>
+        <w:t>knowledge base</w:t>
+      </w:r>
+    </w:p>
+    <w:p>
+      <w:pPr>
+        <w:pStyle w:val="a3"/>
+        <w:numPr>
+          <w:ilvl w:val="1"/>
+          <w:numId w:val="4"/>
+        </w:numPr>
+        <w:jc w:val="both"/>
+      </w:pPr>
+      <w:r>
+        <w:rPr>
+          <w:lang w:val="en-US"/>
+        </w:rPr>
+        <w:t>има 4 общи</w:t>
+      </w:r>
+      <w:r>
+        <w:t xml:space="preserve"> типа за</w:t>
+      </w:r>
+      <w:r>
+        <w:t xml:space="preserve"> представяне на знания</w:t>
+      </w:r>
+    </w:p>
+    <w:p>
+      <w:pPr>
+        <w:pStyle w:val="a3"/>
+        <w:numPr>
+          <w:ilvl w:val="2"/>
+          <w:numId w:val="4"/>
+        </w:numPr>
+        <w:jc w:val="both"/>
+      </w:pPr>
+      <w:r>
+        <w:t>логики</w:t>
+      </w:r>
+    </w:p>
+    <w:p>
+      <w:pPr>
+        <w:pStyle w:val="a3"/>
+        <w:numPr>
+          <w:ilvl w:val="2"/>
+          <w:numId w:val="4"/>
+        </w:numPr>
+        <w:jc w:val="both"/>
+      </w:pPr>
+      <w:r>
+        <w:t>семантични мрежи</w:t>
+      </w:r>
+    </w:p>
+    <w:p>
+      <w:pPr>
+        <w:pStyle w:val="a3"/>
+        <w:numPr>
+          <w:ilvl w:val="2"/>
+          <w:numId w:val="4"/>
+        </w:numPr>
+        <w:jc w:val="both"/>
+      </w:pPr>
+      <w:r>
+        <w:rPr>
+          <w:lang w:val="en-US"/>
+        </w:rPr>
+        <w:t>production rules</w:t>
+      </w:r>
+      <w:r>
+        <w:t xml:space="preserve"> </w:t>
+      </w:r>
+      <w:r>
+        <w:rPr>
+          <w:lang w:val="en-US"/>
+        </w:rPr>
+        <w:t xml:space="preserve">(продукционни </w:t>
+      </w:r>
+      <w:r>
+        <w:t>правила</w:t>
+      </w:r>
+      <w:r>
+        <w:t>)</w:t>
+      </w:r>
+    </w:p>
+    <w:p>
+      <w:pPr>
+        <w:pStyle w:val="a3"/>
+        <w:numPr>
+          <w:ilvl w:val="2"/>
+          <w:numId w:val="4"/>
+        </w:numPr>
+        <w:jc w:val="both"/>
+      </w:pPr>
+      <w:r>
+        <w:rPr>
+          <w:lang w:val="en-US"/>
+        </w:rPr>
+        <w:t>frames</w:t>
+      </w:r>
+    </w:p>
+    <w:p>
+      <w:pPr>
+        <w:pStyle w:val="a3"/>
+        <w:numPr>
+          <w:ilvl w:val="1"/>
+          <w:numId w:val="4"/>
+        </w:numPr>
+        <w:jc w:val="both"/>
+      </w:pPr>
+      <w:r>
+        <w:t>дедукция – от общо към частното</w:t>
+      </w:r>
+    </w:p>
+    <w:p>
+      <w:pPr>
+        <w:pStyle w:val="a3"/>
+        <w:numPr>
+          <w:ilvl w:val="1"/>
+          <w:numId w:val="4"/>
+        </w:numPr>
+        <w:jc w:val="both"/>
+      </w:pPr>
+      <w:r>
+        <w:t>индукция – от частно към общо</w:t>
+      </w:r>
+      <w:r>
+        <w:t xml:space="preserve"> (от конкретни наблюдения извличаме заключения)</w:t>
+      </w:r>
+    </w:p>
+    <w:p>
+      <w:pPr>
+        <w:pStyle w:val="a3"/>
+        <w:numPr>
+          <w:ilvl w:val="1"/>
+          <w:numId w:val="4"/>
+        </w:numPr>
+        <w:jc w:val="both"/>
+      </w:pPr>
+      <w:r>
+        <w:t>логиги</w:t>
+      </w:r>
+      <w:r>
+        <w:rPr>
+          <w:lang w:val="en-US"/>
+        </w:rPr>
+        <w:t xml:space="preserve"> </w:t>
+      </w:r>
+      <w:r>
+        <w:t xml:space="preserve">– недостатъци на класическите : не </w:t>
+      </w:r>
+      <w:r>
+        <w:t xml:space="preserve">вземат предвид времето </w:t>
+      </w:r>
+      <w:r>
+        <w:t xml:space="preserve">(има </w:t>
+      </w:r>
+      <w:r>
+        <w:rPr>
+          <w:lang w:val="en-US"/>
+        </w:rPr>
+        <w:t>Temporal logics</w:t>
+      </w:r>
+      <w:r>
+        <w:t>, които го вземат)</w:t>
+      </w:r>
+    </w:p>
+    <w:p>
+      <w:pPr>
+        <w:pStyle w:val="a3"/>
+        <w:numPr>
+          <w:ilvl w:val="2"/>
+          <w:numId w:val="4"/>
+        </w:numPr>
+        <w:jc w:val="both"/>
+      </w:pPr>
+      <w:r>
+        <w:rPr>
+          <w:lang w:val="en-US"/>
+        </w:rPr>
+        <w:t>propositional logic (</w:t>
+      </w:r>
+      <w:r>
+        <w:t>съждителна, пропозиционална логика</w:t>
+      </w:r>
+      <w:r>
+        <w:rPr>
+          <w:lang w:val="en-US"/>
+        </w:rPr>
+        <w:t>)</w:t>
+      </w:r>
+    </w:p>
+    <w:p>
+      <w:pPr>
+        <w:pStyle w:val="a3"/>
+        <w:numPr>
+          <w:ilvl w:val="3"/>
+          <w:numId w:val="4"/>
+        </w:numPr>
+        <w:jc w:val="both"/>
+      </w:pPr>
+      <w:r>
+        <w:t xml:space="preserve">съждения </w:t>
+      </w:r>
+      <w:r>
+        <w:rPr>
+          <w:lang w:val="en-US"/>
+        </w:rPr>
+        <w:t>P = it is wet</w:t>
+      </w:r>
+    </w:p>
+    <w:p>
+      <w:pPr>
+        <w:pStyle w:val="a3"/>
+        <w:numPr>
+          <w:ilvl w:val="3"/>
+          <w:numId w:val="4"/>
+        </w:numPr>
+        <w:jc w:val="both"/>
+      </w:pPr>
+      <w:r>
+        <w:t>връзки</w:t>
+      </w:r>
+      <w:r>
+        <w:t xml:space="preserve"> </w:t>
+      </w:r>
+      <w:r>
+        <w:t xml:space="preserve"> – и, или, не, следва, еквивалентно</w:t>
+      </w:r>
+    </w:p>
+    <w:p>
+      <w:pPr>
+        <w:pStyle w:val="a3"/>
+        <w:numPr>
+          <w:ilvl w:val="3"/>
+          <w:numId w:val="4"/>
+        </w:numPr>
+        <w:jc w:val="both"/>
+      </w:pPr>
+      <w:r>
+        <w:t xml:space="preserve">скоби, истина </w:t>
+      </w:r>
+      <w:r>
+        <w:rPr>
+          <w:lang w:val="en-US"/>
+        </w:rPr>
+        <w:t>TRUE</w:t>
+      </w:r>
+      <w:r>
+        <w:t>, лъжа</w:t>
+      </w:r>
+      <w:r>
+        <w:rPr>
+          <w:lang w:val="en-US"/>
+        </w:rPr>
+        <w:t xml:space="preserve"> FALSE</w:t>
+      </w:r>
+    </w:p>
+    <w:p>
+      <w:pPr>
+        <w:pStyle w:val="a3"/>
+        <w:numPr>
+          <w:ilvl w:val="3"/>
+          <w:numId w:val="4"/>
+        </w:numPr>
+        <w:jc w:val="both"/>
+      </w:pPr>
+      <w:r>
+        <w:t>по-удобни за разбиране от хората</w:t>
+      </w:r>
+    </w:p>
+    <w:p>
+      <w:pPr>
+        <w:pStyle w:val="a3"/>
+        <w:numPr>
+          <w:ilvl w:val="2"/>
+          <w:numId w:val="4"/>
+        </w:numPr>
+        <w:jc w:val="both"/>
+      </w:pPr>
+      <w:r>
+        <w:rPr>
+          <w:lang w:val="en-US"/>
+        </w:rPr>
+        <w:t>first order predicate logic (</w:t>
+      </w:r>
+      <w:r>
+        <w:t>предикатни логики от първи ред</w:t>
+      </w:r>
+      <w:r>
+        <w:rPr>
+          <w:lang w:val="en-US"/>
+        </w:rPr>
+        <w:t>)</w:t>
+      </w:r>
+    </w:p>
+    <w:p>
+      <w:pPr>
+        <w:pStyle w:val="a3"/>
+        <w:numPr>
+          <w:ilvl w:val="3"/>
+          <w:numId w:val="4"/>
+        </w:numPr>
+        <w:jc w:val="both"/>
+      </w:pPr>
+      <w:r>
+        <w:t>имат по-голяма изразителна сила от съждителните</w:t>
+      </w:r>
+    </w:p>
+    <w:p>
+      <w:pPr>
+        <w:pStyle w:val="a3"/>
+        <w:numPr>
+          <w:ilvl w:val="3"/>
+          <w:numId w:val="4"/>
+        </w:numPr>
+        <w:jc w:val="both"/>
+      </w:pPr>
+      <w:r>
+        <w:t>имат по-разширен синтаксис от съждителните</w:t>
+      </w:r>
+    </w:p>
+    <w:p>
+      <w:pPr>
+        <w:pStyle w:val="a3"/>
+        <w:numPr>
+          <w:ilvl w:val="3"/>
+          <w:numId w:val="4"/>
+        </w:numPr>
+        <w:jc w:val="both"/>
+      </w:pPr>
+      <w:r>
+        <w:t>по-удобни за разбиране от компютрите</w:t>
+      </w:r>
+    </w:p>
+    <w:p>
+      <w:pPr>
+        <w:pStyle w:val="a3"/>
+        <w:numPr>
+          <w:ilvl w:val="3"/>
+          <w:numId w:val="4"/>
+        </w:numPr>
+        <w:jc w:val="both"/>
+      </w:pPr>
+      <w:r>
+        <w:t>Higher Order Predicate Logic</w:t>
+      </w:r>
+      <w:r>
+        <w:rPr>
+          <w:lang w:val="en-US"/>
+        </w:rPr>
+        <w:t>, Fuzzy logic, Multi-valued logics</w:t>
+      </w:r>
+      <w:r>
+        <w:t>, …</w:t>
+      </w:r>
+    </w:p>
+    <w:p>
+      <w:pPr>
+        <w:pStyle w:val="a3"/>
+        <w:numPr>
+          <w:ilvl w:val="1"/>
+          <w:numId w:val="4"/>
+        </w:numPr>
+        <w:jc w:val="both"/>
+      </w:pPr>
+      <w:r>
+        <w:t>сема</w:t>
+      </w:r>
+      <w:r>
+        <w:t>н</w:t>
+      </w:r>
+      <w:r>
+        <w:t>тични мрежи</w:t>
+      </w:r>
+    </w:p>
+    <w:p>
+      <w:pPr>
+        <w:pStyle w:val="a3"/>
+        <w:numPr>
+          <w:ilvl w:val="2"/>
+          <w:numId w:val="4"/>
+        </w:numPr>
+        <w:jc w:val="both"/>
+      </w:pPr>
+      <w:r>
+        <w:t>представят отношения между обектите чрез различни видове графи</w:t>
+      </w:r>
+    </w:p>
+    <w:p>
+      <w:pPr>
+        <w:pStyle w:val="a3"/>
+        <w:numPr>
+          <w:ilvl w:val="2"/>
+          <w:numId w:val="4"/>
+        </w:numPr>
+        <w:jc w:val="both"/>
+      </w:pPr>
+      <w:r>
+        <w:t>графи –</w:t>
+      </w:r>
+      <w:r>
+        <w:rPr>
+          <w:lang w:val="en-US"/>
+        </w:rPr>
+        <w:t>&gt;</w:t>
+      </w:r>
+      <w:r>
+        <w:t xml:space="preserve"> могат лесно да се представят графично и да са разбираеми от  хората</w:t>
+      </w:r>
+    </w:p>
+    <w:p>
+      <w:pPr>
+        <w:pStyle w:val="a3"/>
+        <w:numPr>
+          <w:ilvl w:val="2"/>
+          <w:numId w:val="4"/>
+        </w:numPr>
+        <w:jc w:val="both"/>
+      </w:pPr>
+      <w:r>
+        <w:t>позволява „разсъждения по аналогия“</w:t>
+      </w:r>
+    </w:p>
+    <w:p>
+      <w:pPr>
+        <w:pStyle w:val="a3"/>
+        <w:numPr>
+          <w:ilvl w:val="2"/>
+          <w:numId w:val="4"/>
+        </w:numPr>
+        <w:jc w:val="both"/>
+      </w:pPr>
+      <w:r>
+        <w:rPr>
+          <w:lang w:val="en-US"/>
+        </w:rPr>
+        <w:t>conceptual graphs (</w:t>
+      </w:r>
+      <w:r>
+        <w:t>понятийни графи</w:t>
+      </w:r>
+      <w:r>
+        <w:rPr>
+          <w:lang w:val="en-US"/>
+        </w:rPr>
+        <w:t>)</w:t>
+      </w:r>
+      <w:r>
+        <w:t xml:space="preserve"> – вариант на семантичните мрежи</w:t>
+      </w:r>
+    </w:p>
+    <w:p>
+      <w:pPr>
+        <w:pStyle w:val="a3"/>
+        <w:numPr>
+          <w:ilvl w:val="2"/>
+          <w:numId w:val="4"/>
+        </w:numPr>
+        <w:jc w:val="both"/>
+      </w:pPr>
+      <w:r>
+        <w:t xml:space="preserve">плюсове – </w:t>
+      </w:r>
+    </w:p>
+    <w:p>
+      <w:pPr>
+        <w:pStyle w:val="a3"/>
+        <w:numPr>
+          <w:ilvl w:val="3"/>
+          <w:numId w:val="4"/>
+        </w:numPr>
+        <w:jc w:val="both"/>
+      </w:pPr>
+      <w:r>
+        <w:t>лесно се правят йерархии, лесно се проследяват връзки и са гъвкави</w:t>
+      </w:r>
+    </w:p>
+    <w:p>
+      <w:pPr>
+        <w:pStyle w:val="a3"/>
+        <w:numPr>
+          <w:ilvl w:val="2"/>
+          <w:numId w:val="4"/>
+        </w:numPr>
+        <w:jc w:val="both"/>
+      </w:pPr>
+      <w:r>
+        <w:t>минуси</w:t>
+      </w:r>
+    </w:p>
+    <w:p>
+      <w:pPr>
+        <w:pStyle w:val="a3"/>
+        <w:numPr>
+          <w:ilvl w:val="3"/>
+          <w:numId w:val="4"/>
+        </w:numPr>
+        <w:jc w:val="both"/>
+      </w:pPr>
+      <w:r>
+        <w:t>значенията на възлите може да са неясни</w:t>
+      </w:r>
+      <w:r>
+        <w:rPr>
+          <w:lang w:val="en-US"/>
+        </w:rPr>
+        <w:t xml:space="preserve"> </w:t>
+      </w:r>
+      <w:r>
+        <w:t>(многозначност, може да липсва контекст)</w:t>
+      </w:r>
+    </w:p>
+    <w:p>
+      <w:pPr>
+        <w:pStyle w:val="a3"/>
+        <w:numPr>
+          <w:ilvl w:val="3"/>
+          <w:numId w:val="4"/>
+        </w:numPr>
+        <w:jc w:val="both"/>
+      </w:pPr>
+      <w:r>
+        <w:lastRenderedPageBreak/>
+        <w:t xml:space="preserve">трудно се </w:t>
+      </w:r>
+      <w:r>
+        <w:t xml:space="preserve">обозначават и обработват </w:t>
+      </w:r>
+      <w:r>
+        <w:t>изключения</w:t>
+      </w:r>
+    </w:p>
+    <w:p>
+      <w:pPr>
+        <w:pStyle w:val="a3"/>
+        <w:numPr>
+          <w:ilvl w:val="3"/>
+          <w:numId w:val="4"/>
+        </w:numPr>
+        <w:jc w:val="both"/>
+      </w:pPr>
+      <w:r>
+        <w:t>трудни за програмиране</w:t>
+      </w:r>
+    </w:p>
+    <w:p>
+      <w:pPr>
+        <w:pStyle w:val="a3"/>
+        <w:numPr>
+          <w:ilvl w:val="1"/>
+          <w:numId w:val="4"/>
+        </w:numPr>
+        <w:jc w:val="both"/>
+      </w:pPr>
+      <w:r>
+        <w:rPr>
+          <w:lang w:val="en-US"/>
+        </w:rPr>
+        <w:t>production rules</w:t>
+      </w:r>
+      <w:r>
+        <w:t xml:space="preserve"> </w:t>
+      </w:r>
+      <w:r>
+        <w:rPr>
+          <w:lang w:val="en-US"/>
+        </w:rPr>
+        <w:t>(продукционни</w:t>
+      </w:r>
+      <w:r>
+        <w:t xml:space="preserve"> правила</w:t>
+      </w:r>
+      <w:r>
+        <w:t>)</w:t>
+      </w:r>
+    </w:p>
+    <w:p>
+      <w:pPr>
+        <w:pStyle w:val="a3"/>
+        <w:numPr>
+          <w:ilvl w:val="2"/>
+          <w:numId w:val="4"/>
+        </w:numPr>
+        <w:jc w:val="both"/>
+      </w:pPr>
+      <w:r>
+        <w:t xml:space="preserve">съдържа двойки </w:t>
+      </w:r>
+      <w:r>
+        <w:rPr>
+          <w:lang w:val="en-US"/>
+        </w:rPr>
+        <w:t>&lt;condition, action&gt;</w:t>
+      </w:r>
+    </w:p>
+    <w:p>
+      <w:pPr>
+        <w:pStyle w:val="a3"/>
+        <w:numPr>
+          <w:ilvl w:val="2"/>
+          <w:numId w:val="4"/>
+        </w:numPr>
+        <w:jc w:val="both"/>
+      </w:pPr>
+      <w:r>
+        <w:t>плюсове – прост синтаксис, лесни за разбиране, модулярни</w:t>
+      </w:r>
+      <w:r>
+        <w:rPr>
+          <w:lang w:val="en-US"/>
+        </w:rPr>
+        <w:t>(</w:t>
+      </w:r>
+      <w:proofErr w:type="spellStart"/>
+      <w:r>
+        <w:rPr>
+          <w:lang w:val="en-US"/>
+        </w:rPr>
+        <w:t>лесно</w:t>
+      </w:r>
+      <w:proofErr w:type="spellEnd"/>
+      <w:r>
+        <w:rPr>
+          <w:lang w:val="en-US"/>
+        </w:rPr>
+        <w:t xml:space="preserve"> </w:t>
+      </w:r>
+      <w:proofErr w:type="spellStart"/>
+      <w:r>
+        <w:rPr>
+          <w:lang w:val="en-US"/>
+        </w:rPr>
+        <w:t>се</w:t>
+      </w:r>
+      <w:proofErr w:type="spellEnd"/>
+      <w:r>
+        <w:rPr>
+          <w:lang w:val="en-US"/>
+        </w:rPr>
+        <w:t xml:space="preserve"> </w:t>
+      </w:r>
+      <w:proofErr w:type="spellStart"/>
+      <w:r>
+        <w:rPr>
+          <w:lang w:val="en-US"/>
+        </w:rPr>
+        <w:t>премахват</w:t>
+      </w:r>
+      <w:proofErr w:type="spellEnd"/>
+      <w:r>
+        <w:rPr>
+          <w:lang w:val="en-US"/>
+        </w:rPr>
+        <w:t xml:space="preserve"> и </w:t>
+      </w:r>
+      <w:proofErr w:type="spellStart"/>
+      <w:r>
+        <w:rPr>
+          <w:lang w:val="en-US"/>
+        </w:rPr>
         <w:t>добавят</w:t>
       </w:r>
       <w:proofErr w:type="spellEnd"/>
@@ -3694,10 +4058,7 @@
         <w:t>плюсове</w:t>
       </w:r>
       <w:r>
-        <w:t xml:space="preserve"> - </w:t>
-      </w:r>
-      <w:r>
-        <w:t>много гъвкави, има огромна изразителна сила</w:t>
+        <w:t xml:space="preserve"> - много гъвкави, има огромна изразителна сила</w:t>
       </w:r>
       <w:r>
         <w:t>, лесна разширяемост</w:t>
@@ -3741,7 +4102,35 @@
         <w:rPr>
           <w:b/>
         </w:rPr>
-        <w:t>Expert systems</w:t>
+        <w:t xml:space="preserve">Expert </w:t>
+      </w:r>
+      <w:proofErr w:type="spellStart"/>
+      <w:r>
+        <w:rPr>
+          <w:b/>
+        </w:rPr>
+        <w:t>systems</w:t>
+      </w:r>
+      <w:proofErr w:type="spellEnd"/>
+    </w:p>
+    <w:p>
+      <w:pPr>
+        <w:pStyle w:val="a3"/>
+        <w:numPr>
+          <w:ilvl w:val="0"/>
+          <w:numId w:val="4"/>
+        </w:numPr>
+        <w:jc w:val="both"/>
+        <w:rPr>
+          <w:b/>
+        </w:rPr>
+      </w:pPr>
+      <w:r>
+        <w:rPr>
+          <w:b/>
+          <w:lang w:val="en-US"/>
+        </w:rPr>
+        <w:t>? Planning</w:t>
       </w:r>
     </w:p>
     <w:p>
@@ -3847,6 +4236,7 @@
           <w:numId w:val="7"/>
         </w:numPr>
         <w:spacing w:before="0" w:beforeAutospacing="0" w:after="0" w:afterAutospacing="0"/>
+        <w:jc w:val="both"/>
         <w:textAlignment w:val="baseline"/>
         <w:rPr>
           <w:rFonts w:ascii="Segoe UI" w:hAnsi="Segoe UI" w:cs="Segoe UI"/>
@@ -3862,7 +4252,6 @@
           <w:sz w:val="22"/>
           <w:szCs w:val="22"/>
         </w:rPr>
-        <w:lastRenderedPageBreak/>
         <w:t>Какво е евристика?</w:t>
       </w:r>
     </w:p>
@@ -3875,6 +4264,7 @@
         </w:numPr>
         <w:spacing w:before="0" w:beforeAutospacing="0" w:after="0" w:afterAutospacing="0"/>
         <w:ind w:left="1440"/>
+        <w:jc w:val="both"/>
         <w:textAlignment w:val="baseline"/>
         <w:rPr>
           <w:rFonts w:ascii="Segoe UI" w:hAnsi="Segoe UI" w:cs="Segoe UI"/>
@@ -3901,6 +4291,7 @@
           <w:numId w:val="8"/>
         </w:numPr>
         <w:spacing w:before="0" w:beforeAutospacing="0" w:after="0" w:afterAutospacing="0"/>
+        <w:jc w:val="both"/>
         <w:textAlignment w:val="baseline"/>
         <w:rPr>
           <w:rFonts w:ascii="Segoe UI" w:hAnsi="Segoe UI" w:cs="Segoe UI"/>
@@ -3987,6 +4378,7 @@
           <w:numId w:val="9"/>
         </w:numPr>
         <w:spacing w:before="0" w:beforeAutospacing="0" w:after="0" w:afterAutospacing="0"/>
+        <w:jc w:val="both"/>
         <w:textAlignment w:val="baseline"/>
         <w:rPr>
           <w:rFonts w:ascii="Segoe UI" w:hAnsi="Segoe UI" w:cs="Segoe UI"/>
@@ -4033,6 +4425,7 @@
           <w:numId w:val="9"/>
         </w:numPr>
         <w:spacing w:before="0" w:beforeAutospacing="0" w:after="0" w:afterAutospacing="0"/>
+        <w:jc w:val="both"/>
         <w:textAlignment w:val="baseline"/>
         <w:rPr>
           <w:rFonts w:ascii="Segoe UI" w:hAnsi="Segoe UI" w:cs="Segoe UI"/>
@@ -4099,6 +4492,7 @@
           <w:numId w:val="10"/>
         </w:numPr>
         <w:spacing w:before="0" w:beforeAutospacing="0" w:after="0" w:afterAutospacing="0"/>
+        <w:jc w:val="both"/>
         <w:textAlignment w:val="baseline"/>
         <w:rPr>
           <w:rFonts w:ascii="Segoe UI" w:hAnsi="Segoe UI" w:cs="Segoe UI"/>
@@ -4225,6 +4619,7 @@
           <w:numId w:val="10"/>
         </w:numPr>
         <w:spacing w:before="0" w:beforeAutospacing="0" w:after="0" w:afterAutospacing="0"/>
+        <w:jc w:val="both"/>
         <w:textAlignment w:val="baseline"/>
         <w:rPr>
           <w:rFonts w:ascii="Segoe UI" w:hAnsi="Segoe UI" w:cs="Segoe UI"/>
@@ -4291,6 +4686,7 @@
           <w:numId w:val="10"/>
         </w:numPr>
         <w:spacing w:before="0" w:beforeAutospacing="0" w:after="0" w:afterAutospacing="0"/>
+        <w:jc w:val="both"/>
         <w:textAlignment w:val="baseline"/>
         <w:rPr>
           <w:rFonts w:ascii="Segoe UI" w:hAnsi="Segoe UI" w:cs="Segoe UI"/>
@@ -4357,6 +4753,7 @@
           <w:numId w:val="11"/>
         </w:numPr>
         <w:spacing w:before="0" w:beforeAutospacing="0" w:after="0" w:afterAutospacing="0"/>
+        <w:jc w:val="both"/>
         <w:textAlignment w:val="baseline"/>
         <w:rPr>
           <w:rFonts w:ascii="Segoe UI" w:hAnsi="Segoe UI" w:cs="Segoe UI"/>
@@ -4425,6 +4822,7 @@
         <w:jc w:val="both"/>
       </w:pPr>
       <w:r>
+        <w:lastRenderedPageBreak/>
         <w:tab/>
         <w:t xml:space="preserve"> </w:t>
       </w:r>

</xml_diff>

<commit_message>
refactor homeworks, add notes
</commit_message>
<xml_diff>
--- a/exam-notes/exam-1-notes.docx
+++ b/exam-notes/exam-1-notes.docx
@@ -2199,7 +2199,13 @@
         <w:t xml:space="preserve"> позволява и</w:t>
       </w:r>
       <w:r>
-        <w:t xml:space="preserve"> преминаване към по-лоши състояния в началото, с цел да се избегнат </w:t>
+        <w:t xml:space="preserve"> преминаване към по-лоши състояния в началото</w:t>
+      </w:r>
+      <w:r>
+        <w:t xml:space="preserve"> на изпълнението на алгоритъма</w:t>
+      </w:r>
+      <w:r>
+        <w:t xml:space="preserve">, с цел да се избегнат </w:t>
       </w:r>
       <w:r>
         <w:t>локални екстремуми, плата и рамена</w:t>
@@ -2393,7 +2399,16 @@
         <w:rPr>
           <w:lang w:val="en-US"/>
         </w:rPr>
-        <w:t xml:space="preserve">beam search – </w:t>
+        <w:t>beam search</w:t>
+      </w:r>
+      <w:r>
+        <w:t xml:space="preserve"> (търсене в лъч)</w:t>
+      </w:r>
+      <w:r>
+        <w:rPr>
+          <w:lang w:val="en-US"/>
+        </w:rPr>
+        <w:t xml:space="preserve"> – </w:t>
       </w:r>
       <w:r>
         <w:t>защото оставяме само най-добрите индивиди и техния брой е фиксиран размер</w:t>
@@ -3372,12 +3387,12 @@
         <w:t xml:space="preserve">имаме информация за </w:t>
       </w:r>
       <w:r>
+        <w:t xml:space="preserve">възможността на случване на </w:t>
+      </w:r>
+      <w:r>
         <w:t>всеки</w:t>
       </w:r>
       <w:r>
-        <w:t xml:space="preserve"> възможен</w:t>
-      </w:r>
-      <w:r>
         <w:t xml:space="preserve"> </w:t>
       </w:r>
       <w:r>
@@ -3409,7 +3424,10 @@
         <w:t xml:space="preserve"> – нямаме пълна информация за следващия ход на противника (зар, </w:t>
       </w:r>
       <w:r>
-        <w:t xml:space="preserve">размесването на </w:t>
+        <w:t>размесване</w:t>
+      </w:r>
+      <w:r>
+        <w:t xml:space="preserve"> на </w:t>
       </w:r>
       <w:r>
         <w:t>карти)</w:t>
@@ -3473,7 +3491,64 @@
         <w:t xml:space="preserve">идея - </w:t>
       </w:r>
       <w:r>
-        <w:t>избиране на най-добрия резултат срещу оптимален противник</w:t>
+        <w:t>избиране на най-добрия</w:t>
+      </w:r>
+      <w:r>
+        <w:t xml:space="preserve"> постижим</w:t>
+      </w:r>
+      <w:r>
+        <w:t xml:space="preserve"> резултат срещу оптимален противник</w:t>
+      </w:r>
+      <w:r>
+        <w:t xml:space="preserve"> (</w:t>
+      </w:r>
+      <w:proofErr w:type="spellStart"/>
+      <w:r>
+        <w:t>best</w:t>
+      </w:r>
+      <w:proofErr w:type="spellEnd"/>
+      <w:r>
+        <w:t xml:space="preserve"> </w:t>
+      </w:r>
+      <w:proofErr w:type="spellStart"/>
+      <w:r>
+        <w:t>achievable</w:t>
+      </w:r>
+      <w:proofErr w:type="spellEnd"/>
+      <w:r>
+        <w:t xml:space="preserve"> </w:t>
+      </w:r>
+      <w:proofErr w:type="spellStart"/>
+      <w:r>
+        <w:t>payoff</w:t>
+      </w:r>
+      <w:proofErr w:type="spellEnd"/>
+      <w:r>
+        <w:t xml:space="preserve"> </w:t>
+      </w:r>
+      <w:proofErr w:type="spellStart"/>
+      <w:r>
+        <w:t>against</w:t>
+      </w:r>
+      <w:proofErr w:type="spellEnd"/>
+      <w:r>
+        <w:t xml:space="preserve"> </w:t>
+      </w:r>
+      <w:proofErr w:type="spellStart"/>
+      <w:r>
+        <w:t>best</w:t>
+      </w:r>
+      <w:proofErr w:type="spellEnd"/>
+      <w:r>
+        <w:t xml:space="preserve"> </w:t>
+      </w:r>
+      <w:proofErr w:type="spellStart"/>
+      <w:r>
+        <w:t>play</w:t>
+      </w:r>
+      <w:proofErr w:type="spellEnd"/>
+      <w:r>
+        <w:t>)</w:t>
       </w:r>
     </w:p>
     <w:p>
@@ -3495,7 +3570,13 @@
         <w:t>)</w:t>
       </w:r>
       <w:r>
-        <w:t xml:space="preserve"> – тя дава оценка на крайните състояния(листата или възлите на определена дълбочина), обикновено </w:t>
+        <w:t xml:space="preserve"> – тя дава оценка на крайните състояния</w:t>
+      </w:r>
+      <w:r>
+        <w:t xml:space="preserve"> </w:t>
+      </w:r>
+      <w:r>
+        <w:t xml:space="preserve">(листата или възлите на определена дълбочина), обикновено </w:t>
       </w:r>
       <w:r>
         <w:rPr>
@@ -3553,7 +3634,16 @@
         <w:jc w:val="both"/>
       </w:pPr>
       <w:r>
-        <w:t>пълнота – алгоритъма е пълен, ако пространството от състояния(в този случай дърво) е крайно</w:t>
+        <w:t>пълнота – алгоритъмът</w:t>
+      </w:r>
+      <w:r>
+        <w:t xml:space="preserve"> е пълен, ако пространството от състояния</w:t>
+      </w:r>
+      <w:r>
+        <w:t xml:space="preserve"> </w:t>
+      </w:r>
+      <w:r>
+        <w:t>(в този случай дърво) е крайно</w:t>
       </w:r>
     </w:p>
     <w:p>
@@ -3577,6 +3667,9 @@
         </w:rPr>
         <w:t xml:space="preserve"> </w:t>
       </w:r>
+      <w:r>
+        <w:t>(иначе може би пак да)</w:t>
+      </w:r>
     </w:p>
     <w:p>
       <w:pPr>
@@ -3660,6 +3753,7 @@
         <w:jc w:val="both"/>
       </w:pPr>
       <w:r>
+        <w:lastRenderedPageBreak/>
         <w:t>числото бет</w:t>
       </w:r>
       <w:r>
@@ -3706,45 +3800,777 @@
         <w:jc w:val="both"/>
       </w:pPr>
       <w:r>
+        <w:t>алфа-бета отсичането се случва</w:t>
+      </w:r>
+      <w:r>
+        <w:t xml:space="preserve"> във възел</w:t>
+      </w:r>
+      <w:r>
+        <w:t xml:space="preserve">, когато </w:t>
+      </w:r>
+      <w:r>
+        <w:rPr>
+          <w:lang w:val="en-US"/>
+        </w:rPr>
+        <w:t>beta &lt;= alpha</w:t>
+      </w:r>
+      <w:r>
+        <w:t>, т.е. максимизи</w:t>
+      </w:r>
+      <w:r>
+        <w:t>ращият играч е имал по-добра опция по някой предходен клон на дървото</w:t>
+      </w:r>
+    </w:p>
+    <w:p>
+      <w:pPr>
+        <w:pStyle w:val="a3"/>
+        <w:numPr>
+          <w:ilvl w:val="2"/>
+          <w:numId w:val="4"/>
+        </w:numPr>
+        <w:jc w:val="both"/>
+      </w:pPr>
+      <w:r>
+        <w:t>отсичането подобрява сложността по памет, но тя пак е експоненциална</w:t>
+      </w:r>
+    </w:p>
+    <w:p>
+      <w:pPr>
+        <w:pStyle w:val="a3"/>
+        <w:numPr>
+          <w:ilvl w:val="2"/>
+          <w:numId w:val="4"/>
+        </w:numPr>
+        <w:jc w:val="both"/>
+      </w:pPr>
+      <w:r>
+        <w:t>паметта не се подобрява, тя е линейна</w:t>
+      </w:r>
+    </w:p>
+    <w:p>
+      <w:pPr>
+        <w:pStyle w:val="a3"/>
+        <w:numPr>
+          <w:ilvl w:val="2"/>
+          <w:numId w:val="4"/>
+        </w:numPr>
+        <w:jc w:val="both"/>
+      </w:pPr>
+      <w:r>
+        <w:t xml:space="preserve">за по-добро отсичане е нужно </w:t>
+      </w:r>
+      <w:r>
+        <w:t>подредбата на ходовете</w:t>
+      </w:r>
+      <w:r>
+        <w:t xml:space="preserve"> да се обхождат от най-лош към най-добър</w:t>
+      </w:r>
+      <w:r>
+        <w:t>?</w:t>
+      </w:r>
+    </w:p>
+    <w:p>
+      <w:pPr>
+        <w:pStyle w:val="a3"/>
+        <w:numPr>
+          <w:ilvl w:val="0"/>
+          <w:numId w:val="4"/>
+        </w:numPr>
+        <w:jc w:val="both"/>
+        <w:rPr>
+          <w:b/>
+        </w:rPr>
+      </w:pPr>
+      <w:r>
+        <w:rPr>
+          <w:b/>
+        </w:rPr>
+        <w:t>Knowledge representation</w:t>
+      </w:r>
+    </w:p>
+    <w:p>
+      <w:pPr>
+        <w:pStyle w:val="a3"/>
+        <w:numPr>
+          <w:ilvl w:val="1"/>
+          <w:numId w:val="4"/>
+        </w:numPr>
+        <w:jc w:val="both"/>
+      </w:pPr>
+      <w:r>
+        <w:rPr>
+          <w:lang w:val="en-US"/>
+        </w:rPr>
+        <w:t>knowledge base</w:t>
+      </w:r>
+    </w:p>
+    <w:p>
+      <w:pPr>
+        <w:pStyle w:val="a3"/>
+        <w:numPr>
+          <w:ilvl w:val="1"/>
+          <w:numId w:val="4"/>
+        </w:numPr>
+        <w:jc w:val="both"/>
+      </w:pPr>
+      <w:r>
+        <w:rPr>
+          <w:lang w:val="en-US"/>
+        </w:rPr>
+        <w:t>има 4 общи</w:t>
+      </w:r>
+      <w:r>
+        <w:t xml:space="preserve"> типа за</w:t>
+      </w:r>
+      <w:r>
+        <w:t xml:space="preserve"> представяне на знания</w:t>
+      </w:r>
+    </w:p>
+    <w:p>
+      <w:pPr>
+        <w:pStyle w:val="a3"/>
+        <w:numPr>
+          <w:ilvl w:val="2"/>
+          <w:numId w:val="4"/>
+        </w:numPr>
+        <w:jc w:val="both"/>
+      </w:pPr>
+      <w:r>
+        <w:t>логики</w:t>
+      </w:r>
+    </w:p>
+    <w:p>
+      <w:pPr>
+        <w:pStyle w:val="a3"/>
+        <w:numPr>
+          <w:ilvl w:val="2"/>
+          <w:numId w:val="4"/>
+        </w:numPr>
+        <w:jc w:val="both"/>
+      </w:pPr>
+      <w:r>
+        <w:t>семантични мрежи</w:t>
+      </w:r>
+    </w:p>
+    <w:p>
+      <w:pPr>
+        <w:pStyle w:val="a3"/>
+        <w:numPr>
+          <w:ilvl w:val="2"/>
+          <w:numId w:val="4"/>
+        </w:numPr>
+        <w:jc w:val="both"/>
+      </w:pPr>
+      <w:r>
+        <w:rPr>
+          <w:lang w:val="en-US"/>
+        </w:rPr>
+        <w:t>production rules</w:t>
+      </w:r>
+      <w:r>
+        <w:t xml:space="preserve"> </w:t>
+      </w:r>
+      <w:r>
+        <w:rPr>
+          <w:lang w:val="en-US"/>
+        </w:rPr>
+        <w:t xml:space="preserve">(продукционни </w:t>
+      </w:r>
+      <w:r>
+        <w:t>правила</w:t>
+      </w:r>
+      <w:r>
+        <w:t>)</w:t>
+      </w:r>
+    </w:p>
+    <w:p>
+      <w:pPr>
+        <w:pStyle w:val="a3"/>
+        <w:numPr>
+          <w:ilvl w:val="2"/>
+          <w:numId w:val="4"/>
+        </w:numPr>
+        <w:jc w:val="both"/>
+      </w:pPr>
+      <w:r>
+        <w:rPr>
+          <w:lang w:val="en-US"/>
+        </w:rPr>
+        <w:t>frames</w:t>
+      </w:r>
+    </w:p>
+    <w:p>
+      <w:pPr>
+        <w:pStyle w:val="a3"/>
+        <w:numPr>
+          <w:ilvl w:val="1"/>
+          <w:numId w:val="4"/>
+        </w:numPr>
+        <w:jc w:val="both"/>
+      </w:pPr>
+      <w:r>
+        <w:t>дедукция – от общо към частното</w:t>
+      </w:r>
+    </w:p>
+    <w:p>
+      <w:pPr>
+        <w:pStyle w:val="a3"/>
+        <w:numPr>
+          <w:ilvl w:val="1"/>
+          <w:numId w:val="4"/>
+        </w:numPr>
+        <w:jc w:val="both"/>
+      </w:pPr>
+      <w:r>
+        <w:t>индукция – от частно към общо</w:t>
+      </w:r>
+      <w:r>
+        <w:t xml:space="preserve"> (от конкретни наблюдения извличаме заключения)</w:t>
+      </w:r>
+    </w:p>
+    <w:p>
+      <w:pPr>
+        <w:pStyle w:val="a3"/>
+        <w:numPr>
+          <w:ilvl w:val="1"/>
+          <w:numId w:val="4"/>
+        </w:numPr>
+        <w:jc w:val="both"/>
+      </w:pPr>
+      <w:r>
+        <w:t>логиги</w:t>
+      </w:r>
+      <w:r>
+        <w:rPr>
+          <w:lang w:val="en-US"/>
+        </w:rPr>
+        <w:t xml:space="preserve"> </w:t>
+      </w:r>
+      <w:r>
+        <w:t xml:space="preserve">– недостатъци на класическите : не </w:t>
+      </w:r>
+      <w:r>
+        <w:t xml:space="preserve">вземат предвид времето </w:t>
+      </w:r>
+      <w:r>
+        <w:t xml:space="preserve">(има </w:t>
+      </w:r>
+      <w:r>
+        <w:rPr>
+          <w:lang w:val="en-US"/>
+        </w:rPr>
+        <w:t>Temporal logics</w:t>
+      </w:r>
+      <w:r>
+        <w:t>, които го вземат)</w:t>
+      </w:r>
+    </w:p>
+    <w:p>
+      <w:pPr>
+        <w:pStyle w:val="a3"/>
+        <w:numPr>
+          <w:ilvl w:val="2"/>
+          <w:numId w:val="4"/>
+        </w:numPr>
+        <w:jc w:val="both"/>
+      </w:pPr>
+      <w:r>
+        <w:rPr>
+          <w:lang w:val="en-US"/>
+        </w:rPr>
+        <w:t>propositional logic (</w:t>
+      </w:r>
+      <w:r>
+        <w:t>съждителна, пропозиционална логика</w:t>
+      </w:r>
+      <w:r>
+        <w:rPr>
+          <w:lang w:val="en-US"/>
+        </w:rPr>
+        <w:t>)</w:t>
+      </w:r>
+    </w:p>
+    <w:p>
+      <w:pPr>
+        <w:pStyle w:val="a3"/>
+        <w:numPr>
+          <w:ilvl w:val="3"/>
+          <w:numId w:val="4"/>
+        </w:numPr>
+        <w:jc w:val="both"/>
+      </w:pPr>
+      <w:r>
+        <w:t xml:space="preserve">съждения </w:t>
+      </w:r>
+      <w:r>
+        <w:rPr>
+          <w:lang w:val="en-US"/>
+        </w:rPr>
+        <w:t>P = it is wet</w:t>
+      </w:r>
+    </w:p>
+    <w:p>
+      <w:pPr>
+        <w:pStyle w:val="a3"/>
+        <w:numPr>
+          <w:ilvl w:val="3"/>
+          <w:numId w:val="4"/>
+        </w:numPr>
+        <w:jc w:val="both"/>
+      </w:pPr>
+      <w:r>
+        <w:t>връзки</w:t>
+      </w:r>
+      <w:r>
+        <w:t xml:space="preserve"> </w:t>
+      </w:r>
+      <w:r>
+        <w:t xml:space="preserve"> – и, или, не, следва, еквивалентно</w:t>
+      </w:r>
+    </w:p>
+    <w:p>
+      <w:pPr>
+        <w:pStyle w:val="a3"/>
+        <w:numPr>
+          <w:ilvl w:val="3"/>
+          <w:numId w:val="4"/>
+        </w:numPr>
+        <w:jc w:val="both"/>
+      </w:pPr>
+      <w:r>
+        <w:t xml:space="preserve">скоби, истина </w:t>
+      </w:r>
+      <w:r>
+        <w:rPr>
+          <w:lang w:val="en-US"/>
+        </w:rPr>
+        <w:t>TRUE</w:t>
+      </w:r>
+      <w:r>
+        <w:t>, лъжа</w:t>
+      </w:r>
+      <w:r>
+        <w:rPr>
+          <w:lang w:val="en-US"/>
+        </w:rPr>
+        <w:t xml:space="preserve"> FALSE</w:t>
+      </w:r>
+    </w:p>
+    <w:p>
+      <w:pPr>
+        <w:pStyle w:val="a3"/>
+        <w:numPr>
+          <w:ilvl w:val="3"/>
+          <w:numId w:val="4"/>
+        </w:numPr>
+        <w:jc w:val="both"/>
+      </w:pPr>
+      <w:r>
+        <w:rPr>
+          <w:lang w:val="en-US"/>
+        </w:rPr>
+        <w:t>?</w:t>
+      </w:r>
+      <w:r>
+        <w:t>по-удобни за разбиране от хората</w:t>
+      </w:r>
+    </w:p>
+    <w:p>
+      <w:pPr>
+        <w:pStyle w:val="a3"/>
+        <w:numPr>
+          <w:ilvl w:val="2"/>
+          <w:numId w:val="4"/>
+        </w:numPr>
+        <w:jc w:val="both"/>
+      </w:pPr>
+      <w:r>
+        <w:rPr>
+          <w:lang w:val="en-US"/>
+        </w:rPr>
+        <w:t>first order predicate logic (</w:t>
+      </w:r>
+      <w:r>
+        <w:t>предикатни логики от първи ред</w:t>
+      </w:r>
+      <w:r>
+        <w:rPr>
+          <w:lang w:val="en-US"/>
+        </w:rPr>
+        <w:t>)</w:t>
+      </w:r>
+    </w:p>
+    <w:p>
+      <w:pPr>
+        <w:pStyle w:val="a3"/>
+        <w:numPr>
+          <w:ilvl w:val="3"/>
+          <w:numId w:val="4"/>
+        </w:numPr>
+        <w:jc w:val="both"/>
+      </w:pPr>
+      <w:r>
+        <w:t>имат квантори</w:t>
+      </w:r>
+    </w:p>
+    <w:p>
+      <w:pPr>
+        <w:pStyle w:val="a3"/>
+        <w:numPr>
+          <w:ilvl w:val="3"/>
+          <w:numId w:val="4"/>
+        </w:numPr>
+        <w:jc w:val="both"/>
+      </w:pPr>
+      <w:r>
+        <w:t>имат по-разширен синтаксис от съждителните</w:t>
+      </w:r>
+    </w:p>
+    <w:p>
+      <w:pPr>
+        <w:pStyle w:val="a3"/>
+        <w:numPr>
+          <w:ilvl w:val="3"/>
+          <w:numId w:val="4"/>
+        </w:numPr>
+        <w:jc w:val="both"/>
+      </w:pPr>
+      <w:r>
+        <w:t>имат по-голяма изразителна сила от съждителните</w:t>
+      </w:r>
+    </w:p>
+    <w:p>
+      <w:pPr>
+        <w:pStyle w:val="a3"/>
+        <w:numPr>
+          <w:ilvl w:val="3"/>
+          <w:numId w:val="4"/>
+        </w:numPr>
+        <w:jc w:val="both"/>
+      </w:pPr>
+      <w:r>
+        <w:rPr>
+          <w:lang w:val="en-US"/>
+        </w:rPr>
+        <w:t>?</w:t>
+      </w:r>
+      <w:r>
+        <w:t>по-удобни за разбиране от компютрите</w:t>
+      </w:r>
+    </w:p>
+    <w:p>
+      <w:pPr>
+        <w:pStyle w:val="a3"/>
+        <w:numPr>
+          <w:ilvl w:val="3"/>
+          <w:numId w:val="4"/>
+        </w:numPr>
+        <w:jc w:val="both"/>
+      </w:pPr>
+      <w:r>
+        <w:t>Higher Order Predicate Logic</w:t>
+      </w:r>
+      <w:r>
+        <w:rPr>
+          <w:lang w:val="en-US"/>
+        </w:rPr>
+        <w:t>, Fuzzy logic, Multi-valued logics</w:t>
+      </w:r>
+      <w:r>
+        <w:t>, …</w:t>
+      </w:r>
+    </w:p>
+    <w:p>
+      <w:pPr>
+        <w:pStyle w:val="a3"/>
+        <w:numPr>
+          <w:ilvl w:val="1"/>
+          <w:numId w:val="4"/>
+        </w:numPr>
+        <w:jc w:val="both"/>
+      </w:pPr>
+      <w:r>
+        <w:t>сема</w:t>
+      </w:r>
+      <w:r>
+        <w:t>н</w:t>
+      </w:r>
+      <w:r>
+        <w:t>тични мрежи</w:t>
+      </w:r>
+    </w:p>
+    <w:p>
+      <w:pPr>
+        <w:pStyle w:val="a3"/>
+        <w:numPr>
+          <w:ilvl w:val="2"/>
+          <w:numId w:val="4"/>
+        </w:numPr>
+        <w:jc w:val="both"/>
+      </w:pPr>
+      <w:r>
+        <w:t>представят отношения между обектите чрез различни видове графи</w:t>
+      </w:r>
+    </w:p>
+    <w:p>
+      <w:pPr>
+        <w:pStyle w:val="a3"/>
+        <w:numPr>
+          <w:ilvl w:val="2"/>
+          <w:numId w:val="4"/>
+        </w:numPr>
+        <w:jc w:val="both"/>
+      </w:pPr>
+      <w:r>
+        <w:t>графи –</w:t>
+      </w:r>
+      <w:r>
+        <w:rPr>
+          <w:lang w:val="en-US"/>
+        </w:rPr>
+        <w:t>&gt;</w:t>
+      </w:r>
+      <w:r>
+        <w:t xml:space="preserve"> могат лесно да се представят графично и да са разбираеми от  хората</w:t>
+      </w:r>
+    </w:p>
+    <w:p>
+      <w:pPr>
+        <w:pStyle w:val="a3"/>
+        <w:numPr>
+          <w:ilvl w:val="2"/>
+          <w:numId w:val="4"/>
+        </w:numPr>
+        <w:jc w:val="both"/>
+      </w:pPr>
+      <w:r>
+        <w:t>позволява „разсъждения по аналогия“</w:t>
+      </w:r>
+    </w:p>
+    <w:p>
+      <w:pPr>
+        <w:pStyle w:val="a3"/>
+        <w:numPr>
+          <w:ilvl w:val="2"/>
+          <w:numId w:val="4"/>
+        </w:numPr>
+        <w:jc w:val="both"/>
+      </w:pPr>
+      <w:r>
+        <w:rPr>
+          <w:lang w:val="en-US"/>
+        </w:rPr>
+        <w:t>conceptual graphs (</w:t>
+      </w:r>
+      <w:r>
+        <w:t>понятийни графи</w:t>
+      </w:r>
+      <w:r>
+        <w:rPr>
+          <w:lang w:val="en-US"/>
+        </w:rPr>
+        <w:t>)</w:t>
+      </w:r>
+      <w:r>
+        <w:t xml:space="preserve"> – вариант на семантичните мрежи</w:t>
+      </w:r>
+    </w:p>
+    <w:p>
+      <w:pPr>
+        <w:pStyle w:val="a3"/>
+        <w:numPr>
+          <w:ilvl w:val="2"/>
+          <w:numId w:val="4"/>
+        </w:numPr>
+        <w:jc w:val="both"/>
+      </w:pPr>
+      <w:r>
+        <w:t xml:space="preserve">плюсове – </w:t>
+      </w:r>
+    </w:p>
+    <w:p>
+      <w:pPr>
+        <w:pStyle w:val="a3"/>
+        <w:numPr>
+          <w:ilvl w:val="3"/>
+          <w:numId w:val="4"/>
+        </w:numPr>
+        <w:jc w:val="both"/>
+      </w:pPr>
+      <w:r>
+        <w:t>лесно се правят йерархии, лесно се проследяват връзки и са гъвкави</w:t>
+      </w:r>
+    </w:p>
+    <w:p>
+      <w:pPr>
+        <w:pStyle w:val="a3"/>
+        <w:numPr>
+          <w:ilvl w:val="2"/>
+          <w:numId w:val="4"/>
+        </w:numPr>
+        <w:jc w:val="both"/>
+      </w:pPr>
+      <w:r>
+        <w:t>минуси</w:t>
+      </w:r>
+    </w:p>
+    <w:p>
+      <w:pPr>
+        <w:pStyle w:val="a3"/>
+        <w:numPr>
+          <w:ilvl w:val="3"/>
+          <w:numId w:val="4"/>
+        </w:numPr>
+        <w:jc w:val="both"/>
+      </w:pPr>
+      <w:r>
+        <w:t>значенията на възлите може да са неясни</w:t>
+      </w:r>
+      <w:r>
+        <w:rPr>
+          <w:lang w:val="en-US"/>
+        </w:rPr>
+        <w:t xml:space="preserve"> </w:t>
+      </w:r>
+      <w:r>
+        <w:t>(многозначност, може да липсва контекст)</w:t>
+      </w:r>
+    </w:p>
+    <w:p>
+      <w:pPr>
+        <w:pStyle w:val="a3"/>
+        <w:numPr>
+          <w:ilvl w:val="3"/>
+          <w:numId w:val="4"/>
+        </w:numPr>
+        <w:jc w:val="both"/>
+      </w:pPr>
+      <w:r>
+        <w:t xml:space="preserve">трудно се </w:t>
+      </w:r>
+      <w:r>
+        <w:t xml:space="preserve">обозначават и обработват </w:t>
+      </w:r>
+      <w:r>
+        <w:t>изключения</w:t>
+      </w:r>
+    </w:p>
+    <w:p>
+      <w:pPr>
+        <w:pStyle w:val="a3"/>
+        <w:numPr>
+          <w:ilvl w:val="3"/>
+          <w:numId w:val="4"/>
+        </w:numPr>
+        <w:jc w:val="both"/>
+      </w:pPr>
+      <w:r>
+        <w:t>трудни за програмиране</w:t>
+      </w:r>
+    </w:p>
+    <w:p>
+      <w:pPr>
+        <w:pStyle w:val="a3"/>
+        <w:numPr>
+          <w:ilvl w:val="1"/>
+          <w:numId w:val="4"/>
+        </w:numPr>
+        <w:jc w:val="both"/>
+      </w:pPr>
+      <w:r>
+        <w:rPr>
+          <w:lang w:val="en-US"/>
+        </w:rPr>
+        <w:t>production rules</w:t>
+      </w:r>
+      <w:r>
+        <w:t xml:space="preserve"> </w:t>
+      </w:r>
+      <w:r>
+        <w:rPr>
+          <w:lang w:val="en-US"/>
+        </w:rPr>
+        <w:t>(продукционни</w:t>
+      </w:r>
+      <w:r>
+        <w:t xml:space="preserve"> правила</w:t>
+      </w:r>
+      <w:r>
+        <w:t>)</w:t>
+      </w:r>
+    </w:p>
+    <w:p>
+      <w:pPr>
+        <w:pStyle w:val="a3"/>
+        <w:numPr>
+          <w:ilvl w:val="2"/>
+          <w:numId w:val="4"/>
+        </w:numPr>
+        <w:jc w:val="both"/>
+      </w:pPr>
+      <w:r>
+        <w:t xml:space="preserve">съдържа двойки </w:t>
+      </w:r>
+      <w:r>
+        <w:rPr>
+          <w:lang w:val="en-US"/>
+        </w:rPr>
+        <w:t>&lt;condition, action&gt;</w:t>
+      </w:r>
+    </w:p>
+    <w:p>
+      <w:pPr>
+        <w:pStyle w:val="a3"/>
+        <w:numPr>
+          <w:ilvl w:val="2"/>
+          <w:numId w:val="4"/>
+        </w:numPr>
+        <w:jc w:val="both"/>
+      </w:pPr>
+      <w:r>
+        <w:t>плюсове – прост синтаксис, лесни за разбиране, модулярни</w:t>
+      </w:r>
+      <w:r>
+        <w:rPr>
+          <w:lang w:val="en-US"/>
+        </w:rPr>
+        <w:t>(лесно се</w:t>
+      </w:r>
+    </w:p>
+    <w:p>
+      <w:pPr>
+        <w:pStyle w:val="a3"/>
+        <w:numPr>
+          <w:ilvl w:val="2"/>
+          <w:numId w:val="4"/>
+        </w:numPr>
+        <w:jc w:val="both"/>
+      </w:pPr>
+      <w:r>
+        <w:rPr>
+          <w:lang w:val="en-US"/>
+        </w:rPr>
+        <w:t xml:space="preserve"> премахват и добавят правила</w:t>
+      </w:r>
+      <w:r>
+        <w:t>)</w:t>
+      </w:r>
+      <w:r>
+        <w:t xml:space="preserve"> и гъвкави</w:t>
+      </w:r>
+    </w:p>
+    <w:p>
+      <w:pPr>
+        <w:pStyle w:val="a3"/>
+        <w:numPr>
+          <w:ilvl w:val="2"/>
+          <w:numId w:val="4"/>
+        </w:numPr>
+        <w:jc w:val="both"/>
+      </w:pPr>
+      <w:r>
         <w:lastRenderedPageBreak/>
-        <w:t>алфа-бета отсичането се случва</w:t>
-      </w:r>
-      <w:r>
-        <w:t xml:space="preserve"> във възел</w:t>
-      </w:r>
-      <w:r>
-        <w:t xml:space="preserve">, когато </w:t>
-      </w:r>
-      <w:r>
-        <w:rPr>
-          <w:lang w:val="en-US"/>
-        </w:rPr>
-        <w:t>beta &lt;= alpha</w:t>
-      </w:r>
-      <w:r>
-        <w:t>, т.е. максимизи</w:t>
-      </w:r>
-      <w:r>
-        <w:t>ращият играч е имал по-добра опция по някой предходен клон на дървото</w:t>
-      </w:r>
-    </w:p>
-    <w:p>
-      <w:pPr>
-        <w:pStyle w:val="a3"/>
-        <w:numPr>
-          <w:ilvl w:val="0"/>
-          <w:numId w:val="4"/>
-        </w:numPr>
-        <w:jc w:val="both"/>
-        <w:rPr>
-          <w:b/>
-        </w:rPr>
-      </w:pPr>
-      <w:r>
-        <w:rPr>
-          <w:b/>
-        </w:rPr>
-        <w:t>Knowledge representation</w:t>
+        <w:t>минуси – трудно се моделират йерархии, не са ефективни при големи системи, има знания, които не могат да се изразят с правила</w:t>
       </w:r>
     </w:p>
     <w:p>
@@ -3760,71 +4586,7 @@
         <w:rPr>
           <w:lang w:val="en-US"/>
         </w:rPr>
-        <w:t>knowledge base</w:t>
-      </w:r>
-    </w:p>
-    <w:p>
-      <w:pPr>
-        <w:pStyle w:val="a3"/>
-        <w:numPr>
-          <w:ilvl w:val="1"/>
-          <w:numId w:val="4"/>
-        </w:numPr>
-        <w:jc w:val="both"/>
-      </w:pPr>
-      <w:r>
-        <w:rPr>
-          <w:lang w:val="en-US"/>
-        </w:rPr>
-        <w:t>има 4 общи</w:t>
-      </w:r>
-      <w:r>
-        <w:t xml:space="preserve"> типа за</w:t>
-      </w:r>
-      <w:r>
-        <w:t xml:space="preserve"> представяне на знания</w:t>
-      </w:r>
-    </w:p>
-    <w:p>
-      <w:pPr>
-        <w:pStyle w:val="a3"/>
-        <w:numPr>
-          <w:ilvl w:val="2"/>
-          <w:numId w:val="4"/>
-        </w:numPr>
-        <w:jc w:val="both"/>
-      </w:pPr>
-      <w:r>
-        <w:t>логики</w:t>
-      </w:r>
-    </w:p>
-    <w:p>
-      <w:pPr>
-        <w:pStyle w:val="a3"/>
-        <w:numPr>
-          <w:ilvl w:val="2"/>
-          <w:numId w:val="4"/>
-        </w:numPr>
-        <w:jc w:val="both"/>
-      </w:pPr>
-      <w:r>
-        <w:t>семантични мрежи</w:t>
-      </w:r>
-    </w:p>
-    <w:p>
-      <w:pPr>
-        <w:pStyle w:val="a3"/>
-        <w:numPr>
-          <w:ilvl w:val="2"/>
-          <w:numId w:val="4"/>
-        </w:numPr>
-        <w:jc w:val="both"/>
-      </w:pPr>
-      <w:r>
-        <w:rPr>
-          <w:lang w:val="en-US"/>
-        </w:rPr>
-        <w:t>production rules</w:t>
+        <w:t>frame representation</w:t>
       </w:r>
       <w:r>
         <w:t xml:space="preserve"> </w:t>
@@ -3833,626 +4595,6 @@
         <w:rPr>
           <w:lang w:val="en-US"/>
         </w:rPr>
-        <w:t xml:space="preserve">(продукционни </w:t>
-      </w:r>
-      <w:r>
-        <w:t>правила</w:t>
-      </w:r>
-      <w:r>
-        <w:t>)</w:t>
-      </w:r>
-    </w:p>
-    <w:p>
-      <w:pPr>
-        <w:pStyle w:val="a3"/>
-        <w:numPr>
-          <w:ilvl w:val="2"/>
-          <w:numId w:val="4"/>
-        </w:numPr>
-        <w:jc w:val="both"/>
-      </w:pPr>
-      <w:r>
-        <w:rPr>
-          <w:lang w:val="en-US"/>
-        </w:rPr>
-        <w:t>frames</w:t>
-      </w:r>
-    </w:p>
-    <w:p>
-      <w:pPr>
-        <w:pStyle w:val="a3"/>
-        <w:numPr>
-          <w:ilvl w:val="1"/>
-          <w:numId w:val="4"/>
-        </w:numPr>
-        <w:jc w:val="both"/>
-      </w:pPr>
-      <w:r>
-        <w:t>дедукция – от общо към частното</w:t>
-      </w:r>
-    </w:p>
-    <w:p>
-      <w:pPr>
-        <w:pStyle w:val="a3"/>
-        <w:numPr>
-          <w:ilvl w:val="1"/>
-          <w:numId w:val="4"/>
-        </w:numPr>
-        <w:jc w:val="both"/>
-      </w:pPr>
-      <w:r>
-        <w:t>индукция – от частно към общо</w:t>
-      </w:r>
-      <w:r>
-        <w:t xml:space="preserve"> (от конкретни наблюдения извличаме заключения)</w:t>
-      </w:r>
-    </w:p>
-    <w:p>
-      <w:pPr>
-        <w:pStyle w:val="a3"/>
-        <w:numPr>
-          <w:ilvl w:val="1"/>
-          <w:numId w:val="4"/>
-        </w:numPr>
-        <w:jc w:val="both"/>
-      </w:pPr>
-      <w:r>
-        <w:t>логиги</w:t>
-      </w:r>
-      <w:r>
-        <w:rPr>
-          <w:lang w:val="en-US"/>
-        </w:rPr>
-        <w:t xml:space="preserve"> </w:t>
-      </w:r>
-      <w:r>
-        <w:t xml:space="preserve">– недостатъци на класическите : не </w:t>
-      </w:r>
-      <w:r>
-        <w:t xml:space="preserve">вземат предвид времето </w:t>
-      </w:r>
-      <w:r>
-        <w:t xml:space="preserve">(има </w:t>
-      </w:r>
-      <w:r>
-        <w:rPr>
-          <w:lang w:val="en-US"/>
-        </w:rPr>
-        <w:t>Temporal logics</w:t>
-      </w:r>
-      <w:r>
-        <w:t>, които го вземат)</w:t>
-      </w:r>
-    </w:p>
-    <w:p>
-      <w:pPr>
-        <w:pStyle w:val="a3"/>
-        <w:numPr>
-          <w:ilvl w:val="2"/>
-          <w:numId w:val="4"/>
-        </w:numPr>
-        <w:jc w:val="both"/>
-      </w:pPr>
-      <w:r>
-        <w:rPr>
-          <w:lang w:val="en-US"/>
-        </w:rPr>
-        <w:t>propositional logic (</w:t>
-      </w:r>
-      <w:r>
-        <w:t>съждителна, пропозиционална логика</w:t>
-      </w:r>
-      <w:r>
-        <w:rPr>
-          <w:lang w:val="en-US"/>
-        </w:rPr>
-        <w:t>)</w:t>
-      </w:r>
-    </w:p>
-    <w:p>
-      <w:pPr>
-        <w:pStyle w:val="a3"/>
-        <w:numPr>
-          <w:ilvl w:val="3"/>
-          <w:numId w:val="4"/>
-        </w:numPr>
-        <w:jc w:val="both"/>
-      </w:pPr>
-      <w:r>
-        <w:t xml:space="preserve">съждения </w:t>
-      </w:r>
-      <w:r>
-        <w:rPr>
-          <w:lang w:val="en-US"/>
-        </w:rPr>
-        <w:t>P = it is wet</w:t>
-      </w:r>
-    </w:p>
-    <w:p>
-      <w:pPr>
-        <w:pStyle w:val="a3"/>
-        <w:numPr>
-          <w:ilvl w:val="3"/>
-          <w:numId w:val="4"/>
-        </w:numPr>
-        <w:jc w:val="both"/>
-      </w:pPr>
-      <w:r>
-        <w:t>връзки</w:t>
-      </w:r>
-      <w:r>
-        <w:t xml:space="preserve"> </w:t>
-      </w:r>
-      <w:r>
-        <w:t xml:space="preserve"> – и, или, не, следва, еквивалентно</w:t>
-      </w:r>
-    </w:p>
-    <w:p>
-      <w:pPr>
-        <w:pStyle w:val="a3"/>
-        <w:numPr>
-          <w:ilvl w:val="3"/>
-          <w:numId w:val="4"/>
-        </w:numPr>
-        <w:jc w:val="both"/>
-      </w:pPr>
-      <w:r>
-        <w:t xml:space="preserve">скоби, истина </w:t>
-      </w:r>
-      <w:r>
-        <w:rPr>
-          <w:lang w:val="en-US"/>
-        </w:rPr>
-        <w:t>TRUE</w:t>
-      </w:r>
-      <w:r>
-        <w:t>, лъжа</w:t>
-      </w:r>
-      <w:r>
-        <w:rPr>
-          <w:lang w:val="en-US"/>
-        </w:rPr>
-        <w:t xml:space="preserve"> FALSE</w:t>
-      </w:r>
-    </w:p>
-    <w:p>
-      <w:pPr>
-        <w:pStyle w:val="a3"/>
-        <w:numPr>
-          <w:ilvl w:val="3"/>
-          <w:numId w:val="4"/>
-        </w:numPr>
-        <w:jc w:val="both"/>
-      </w:pPr>
-      <w:r>
-        <w:rPr>
-          <w:lang w:val="en-US"/>
-        </w:rPr>
-        <w:t>?</w:t>
-      </w:r>
-      <w:r>
-        <w:t>по-удобни за разбиране от хората</w:t>
-      </w:r>
-    </w:p>
-    <w:p>
-      <w:pPr>
-        <w:pStyle w:val="a3"/>
-        <w:numPr>
-          <w:ilvl w:val="2"/>
-          <w:numId w:val="4"/>
-        </w:numPr>
-        <w:jc w:val="both"/>
-      </w:pPr>
-      <w:r>
-        <w:rPr>
-          <w:lang w:val="en-US"/>
-        </w:rPr>
-        <w:t>first order predicate logic (</w:t>
-      </w:r>
-      <w:r>
-        <w:t>предикатни логики от първи ред</w:t>
-      </w:r>
-      <w:r>
-        <w:rPr>
-          <w:lang w:val="en-US"/>
-        </w:rPr>
-        <w:t>)</w:t>
-      </w:r>
-    </w:p>
-    <w:p>
-      <w:pPr>
-        <w:pStyle w:val="a3"/>
-        <w:numPr>
-          <w:ilvl w:val="3"/>
-          <w:numId w:val="4"/>
-        </w:numPr>
-        <w:jc w:val="both"/>
-      </w:pPr>
-      <w:r>
-        <w:t>имат квантори</w:t>
-      </w:r>
-    </w:p>
-    <w:p>
-      <w:pPr>
-        <w:pStyle w:val="a3"/>
-        <w:numPr>
-          <w:ilvl w:val="3"/>
-          <w:numId w:val="4"/>
-        </w:numPr>
-        <w:jc w:val="both"/>
-      </w:pPr>
-      <w:r>
-        <w:t>имат по-разширен синтаксис от съждителните</w:t>
-      </w:r>
-    </w:p>
-    <w:p>
-      <w:pPr>
-        <w:pStyle w:val="a3"/>
-        <w:numPr>
-          <w:ilvl w:val="3"/>
-          <w:numId w:val="4"/>
-        </w:numPr>
-        <w:jc w:val="both"/>
-      </w:pPr>
-      <w:r>
-        <w:t>имат по-голяма изразителна сила от съждителните</w:t>
-      </w:r>
-    </w:p>
-    <w:p>
-      <w:pPr>
-        <w:pStyle w:val="a3"/>
-        <w:numPr>
-          <w:ilvl w:val="3"/>
-          <w:numId w:val="4"/>
-        </w:numPr>
-        <w:jc w:val="both"/>
-      </w:pPr>
-      <w:r>
-        <w:rPr>
-          <w:lang w:val="en-US"/>
-        </w:rPr>
-        <w:t>?</w:t>
-      </w:r>
-      <w:r>
-        <w:t>по-удобни за разбиране от компютрите</w:t>
-      </w:r>
-    </w:p>
-    <w:p>
-      <w:pPr>
-        <w:pStyle w:val="a3"/>
-        <w:numPr>
-          <w:ilvl w:val="3"/>
-          <w:numId w:val="4"/>
-        </w:numPr>
-        <w:jc w:val="both"/>
-      </w:pPr>
-      <w:r>
-        <w:t>Higher Order Predicate Logic</w:t>
-      </w:r>
-      <w:r>
-        <w:rPr>
-          <w:lang w:val="en-US"/>
-        </w:rPr>
-        <w:t>, Fuzzy logic, Multi-valued logics</w:t>
-      </w:r>
-      <w:r>
-        <w:t>, …</w:t>
-      </w:r>
-    </w:p>
-    <w:p>
-      <w:pPr>
-        <w:pStyle w:val="a3"/>
-        <w:numPr>
-          <w:ilvl w:val="1"/>
-          <w:numId w:val="4"/>
-        </w:numPr>
-        <w:jc w:val="both"/>
-      </w:pPr>
-      <w:r>
-        <w:t>сема</w:t>
-      </w:r>
-      <w:r>
-        <w:t>н</w:t>
-      </w:r>
-      <w:r>
-        <w:t>тични мрежи</w:t>
-      </w:r>
-    </w:p>
-    <w:p>
-      <w:pPr>
-        <w:pStyle w:val="a3"/>
-        <w:numPr>
-          <w:ilvl w:val="2"/>
-          <w:numId w:val="4"/>
-        </w:numPr>
-        <w:jc w:val="both"/>
-      </w:pPr>
-      <w:r>
-        <w:t>представят отношения между обектите чрез различни видове графи</w:t>
-      </w:r>
-    </w:p>
-    <w:p>
-      <w:pPr>
-        <w:pStyle w:val="a3"/>
-        <w:numPr>
-          <w:ilvl w:val="2"/>
-          <w:numId w:val="4"/>
-        </w:numPr>
-        <w:jc w:val="both"/>
-      </w:pPr>
-      <w:r>
-        <w:t>графи –</w:t>
-      </w:r>
-      <w:r>
-        <w:rPr>
-          <w:lang w:val="en-US"/>
-        </w:rPr>
-        <w:t>&gt;</w:t>
-      </w:r>
-      <w:r>
-        <w:t xml:space="preserve"> могат лесно да се представят графично и да са разбираеми от  хората</w:t>
-      </w:r>
-    </w:p>
-    <w:p>
-      <w:pPr>
-        <w:pStyle w:val="a3"/>
-        <w:numPr>
-          <w:ilvl w:val="2"/>
-          <w:numId w:val="4"/>
-        </w:numPr>
-        <w:jc w:val="both"/>
-      </w:pPr>
-      <w:r>
-        <w:t>позволява „разсъждения по аналогия“</w:t>
-      </w:r>
-    </w:p>
-    <w:p>
-      <w:pPr>
-        <w:pStyle w:val="a3"/>
-        <w:numPr>
-          <w:ilvl w:val="2"/>
-          <w:numId w:val="4"/>
-        </w:numPr>
-        <w:jc w:val="both"/>
-      </w:pPr>
-      <w:r>
-        <w:rPr>
-          <w:lang w:val="en-US"/>
-        </w:rPr>
-        <w:t>conceptual graphs (</w:t>
-      </w:r>
-      <w:r>
-        <w:t>понятийни графи</w:t>
-      </w:r>
-      <w:r>
-        <w:rPr>
-          <w:lang w:val="en-US"/>
-        </w:rPr>
-        <w:t>)</w:t>
-      </w:r>
-      <w:r>
-        <w:t xml:space="preserve"> – вариант на семантичните мрежи</w:t>
-      </w:r>
-    </w:p>
-    <w:p>
-      <w:pPr>
-        <w:pStyle w:val="a3"/>
-        <w:numPr>
-          <w:ilvl w:val="2"/>
-          <w:numId w:val="4"/>
-        </w:numPr>
-        <w:jc w:val="both"/>
-      </w:pPr>
-      <w:r>
-        <w:t xml:space="preserve">плюсове – </w:t>
-      </w:r>
-    </w:p>
-    <w:p>
-      <w:pPr>
-        <w:pStyle w:val="a3"/>
-        <w:numPr>
-          <w:ilvl w:val="3"/>
-          <w:numId w:val="4"/>
-        </w:numPr>
-        <w:jc w:val="both"/>
-      </w:pPr>
-      <w:r>
-        <w:t>лесно се правят йерархии, лесно се проследяват връзки и са гъвкави</w:t>
-      </w:r>
-    </w:p>
-    <w:p>
-      <w:pPr>
-        <w:pStyle w:val="a3"/>
-        <w:numPr>
-          <w:ilvl w:val="2"/>
-          <w:numId w:val="4"/>
-        </w:numPr>
-        <w:jc w:val="both"/>
-      </w:pPr>
-      <w:r>
-        <w:t>минуси</w:t>
-      </w:r>
-    </w:p>
-    <w:p>
-      <w:pPr>
-        <w:pStyle w:val="a3"/>
-        <w:numPr>
-          <w:ilvl w:val="3"/>
-          <w:numId w:val="4"/>
-        </w:numPr>
-        <w:jc w:val="both"/>
-      </w:pPr>
-      <w:r>
-        <w:t>значенията на възлите може да са неясни</w:t>
-      </w:r>
-      <w:r>
-        <w:rPr>
-          <w:lang w:val="en-US"/>
-        </w:rPr>
-        <w:t xml:space="preserve"> </w:t>
-      </w:r>
-      <w:r>
-        <w:t>(многозначност, може да липсва контекст)</w:t>
-      </w:r>
-    </w:p>
-    <w:p>
-      <w:pPr>
-        <w:pStyle w:val="a3"/>
-        <w:numPr>
-          <w:ilvl w:val="3"/>
-          <w:numId w:val="4"/>
-        </w:numPr>
-        <w:jc w:val="both"/>
-      </w:pPr>
-      <w:r>
-        <w:t xml:space="preserve">трудно се </w:t>
-      </w:r>
-      <w:r>
-        <w:t xml:space="preserve">обозначават и обработват </w:t>
-      </w:r>
-      <w:r>
-        <w:t>изключения</w:t>
-      </w:r>
-    </w:p>
-    <w:p>
-      <w:pPr>
-        <w:pStyle w:val="a3"/>
-        <w:numPr>
-          <w:ilvl w:val="3"/>
-          <w:numId w:val="4"/>
-        </w:numPr>
-        <w:jc w:val="both"/>
-      </w:pPr>
-      <w:r>
-        <w:t>трудни за програмиране</w:t>
-      </w:r>
-    </w:p>
-    <w:p>
-      <w:pPr>
-        <w:pStyle w:val="a3"/>
-        <w:numPr>
-          <w:ilvl w:val="1"/>
-          <w:numId w:val="4"/>
-        </w:numPr>
-        <w:jc w:val="both"/>
-      </w:pPr>
-      <w:r>
-        <w:rPr>
-          <w:lang w:val="en-US"/>
-        </w:rPr>
-        <w:t>production rules</w:t>
-      </w:r>
-      <w:r>
-        <w:t xml:space="preserve"> </w:t>
-      </w:r>
-      <w:r>
-        <w:rPr>
-          <w:lang w:val="en-US"/>
-        </w:rPr>
-        <w:t>(продукционни</w:t>
-      </w:r>
-      <w:r>
-        <w:t xml:space="preserve"> правила</w:t>
-      </w:r>
-      <w:r>
-        <w:t>)</w:t>
-      </w:r>
-    </w:p>
-    <w:p>
-      <w:pPr>
-        <w:pStyle w:val="a3"/>
-        <w:numPr>
-          <w:ilvl w:val="2"/>
-          <w:numId w:val="4"/>
-        </w:numPr>
-        <w:jc w:val="both"/>
-      </w:pPr>
-      <w:r>
-        <w:t xml:space="preserve">съдържа двойки </w:t>
-      </w:r>
-      <w:r>
-        <w:rPr>
-          <w:lang w:val="en-US"/>
-        </w:rPr>
-        <w:t>&lt;condition, action&gt;</w:t>
-      </w:r>
-    </w:p>
-    <w:p>
-      <w:pPr>
-        <w:pStyle w:val="a3"/>
-        <w:numPr>
-          <w:ilvl w:val="2"/>
-          <w:numId w:val="4"/>
-        </w:numPr>
-        <w:jc w:val="both"/>
-      </w:pPr>
-      <w:r>
-        <w:t>плюсове – прост синтаксис, лесни за разбиране, модулярни</w:t>
-      </w:r>
-      <w:r>
-        <w:rPr>
-          <w:lang w:val="en-US"/>
-        </w:rPr>
-        <w:t>(лесно се</w:t>
-      </w:r>
-    </w:p>
-    <w:p>
-      <w:pPr>
-        <w:pStyle w:val="a3"/>
-        <w:numPr>
-          <w:ilvl w:val="2"/>
-          <w:numId w:val="4"/>
-        </w:numPr>
-        <w:jc w:val="both"/>
-      </w:pPr>
-      <w:r>
-        <w:rPr>
-          <w:lang w:val="en-US"/>
-        </w:rPr>
-        <w:t xml:space="preserve"> премахват и добавят правила</w:t>
-      </w:r>
-      <w:r>
-        <w:t>)</w:t>
-      </w:r>
-      <w:r>
-        <w:t xml:space="preserve"> и гъвкави</w:t>
-      </w:r>
-    </w:p>
-    <w:p>
-      <w:pPr>
-        <w:pStyle w:val="a3"/>
-        <w:numPr>
-          <w:ilvl w:val="2"/>
-          <w:numId w:val="4"/>
-        </w:numPr>
-        <w:jc w:val="both"/>
-      </w:pPr>
-      <w:r>
-        <w:t>минуси – трудно се моделират йерархии, не са ефективни при големи системи, има знания, които не могат да се изразят с правила</w:t>
-      </w:r>
-    </w:p>
-    <w:p>
-      <w:pPr>
-        <w:pStyle w:val="a3"/>
-        <w:numPr>
-          <w:ilvl w:val="1"/>
-          <w:numId w:val="4"/>
-        </w:numPr>
-        <w:jc w:val="both"/>
-      </w:pPr>
-      <w:r>
-        <w:rPr>
-          <w:lang w:val="en-US"/>
-        </w:rPr>
-        <w:t>frame representation</w:t>
-      </w:r>
-      <w:r>
-        <w:t xml:space="preserve"> </w:t>
-      </w:r>
-      <w:r>
-        <w:rPr>
-          <w:lang w:val="en-US"/>
-        </w:rPr>
         <w:t>(</w:t>
       </w:r>
       <w:r>
@@ -4495,7 +4637,6 @@
         <w:jc w:val="both"/>
       </w:pPr>
       <w:r>
-        <w:lastRenderedPageBreak/>
         <w:t>плюсове</w:t>
       </w:r>
       <w:r>
@@ -5059,36 +5200,36 @@
           <w:sz w:val="22"/>
           <w:szCs w:val="22"/>
         </w:rPr>
-        <w:t>Функция, която оценява колко е добро дадено състояние (колко е близко до финалното). Тази функция трябва да е бърза (по-бърза от колкото точен алгоритъм, който ще намери точно колко далеч сме от крайното състояние). И трябва да ни дава насока кои върхове са по-добри за обхождане.</w:t>
-      </w:r>
-    </w:p>
-    <w:p>
-      <w:pPr>
-        <w:pStyle w:val="a4"/>
-        <w:numPr>
-          <w:ilvl w:val="0"/>
-          <w:numId w:val="8"/>
-        </w:numPr>
-        <w:spacing w:before="0" w:beforeAutospacing="0" w:after="0" w:afterAutospacing="0"/>
-        <w:jc w:val="both"/>
-        <w:textAlignment w:val="baseline"/>
+        <w:t xml:space="preserve">Функция, която оценява колко е добро дадено състояние (колко е близко до финалното). Тази функция трябва да е бърза (по-бърза от колкото точен алгоритъм, който ще намери </w:t>
+      </w:r>
+      <w:r>
         <w:rPr>
           <w:rFonts w:asciiTheme="minorHAnsi" w:hAnsiTheme="minorHAnsi" w:cstheme="minorHAnsi"/>
           <w:color w:val="000000"/>
           <w:sz w:val="22"/>
           <w:szCs w:val="22"/>
         </w:rPr>
-      </w:pPr>
-      <w:r>
+        <w:lastRenderedPageBreak/>
+        <w:t>точно колко далеч сме от крайното състояние). И трябва да ни дава насока кои върхове са по-добри за обхождане.</w:t>
+      </w:r>
+    </w:p>
+    <w:p>
+      <w:pPr>
+        <w:pStyle w:val="a4"/>
+        <w:numPr>
+          <w:ilvl w:val="0"/>
+          <w:numId w:val="8"/>
+        </w:numPr>
+        <w:spacing w:before="0" w:beforeAutospacing="0" w:after="0" w:afterAutospacing="0"/>
+        <w:jc w:val="both"/>
+        <w:textAlignment w:val="baseline"/>
         <w:rPr>
           <w:rFonts w:asciiTheme="minorHAnsi" w:hAnsiTheme="minorHAnsi" w:cstheme="minorHAnsi"/>
           <w:color w:val="000000"/>
           <w:sz w:val="22"/>
           <w:szCs w:val="22"/>
         </w:rPr>
-        <w:t xml:space="preserve">Какво е </w:t>
-      </w:r>
-      <w:proofErr w:type="spellStart"/>
+      </w:pPr>
       <w:r>
         <w:rPr>
           <w:rFonts w:asciiTheme="minorHAnsi" w:hAnsiTheme="minorHAnsi" w:cstheme="minorHAnsi"/>
@@ -5096,9 +5237,9 @@
           <w:sz w:val="22"/>
           <w:szCs w:val="22"/>
         </w:rPr>
-        <w:t>Best</w:t>
-      </w:r>
-      <w:proofErr w:type="spellEnd"/>
+        <w:t xml:space="preserve">Какво е </w:t>
+      </w:r>
+      <w:proofErr w:type="spellStart"/>
       <w:r>
         <w:rPr>
           <w:rFonts w:asciiTheme="minorHAnsi" w:hAnsiTheme="minorHAnsi" w:cstheme="minorHAnsi"/>
@@ -5106,9 +5247,9 @@
           <w:sz w:val="22"/>
           <w:szCs w:val="22"/>
         </w:rPr>
-        <w:t xml:space="preserve"> </w:t>
-      </w:r>
-      <w:proofErr w:type="spellStart"/>
+        <w:t>Best</w:t>
+      </w:r>
+      <w:proofErr w:type="spellEnd"/>
       <w:r>
         <w:rPr>
           <w:rFonts w:asciiTheme="minorHAnsi" w:hAnsiTheme="minorHAnsi" w:cstheme="minorHAnsi"/>
@@ -5116,9 +5257,9 @@
           <w:sz w:val="22"/>
           <w:szCs w:val="22"/>
         </w:rPr>
-        <w:t>First</w:t>
-      </w:r>
-      <w:proofErr w:type="spellEnd"/>
+        <w:t xml:space="preserve"> </w:t>
+      </w:r>
+      <w:proofErr w:type="spellStart"/>
       <w:r>
         <w:rPr>
           <w:rFonts w:asciiTheme="minorHAnsi" w:hAnsiTheme="minorHAnsi" w:cstheme="minorHAnsi"/>
@@ -5126,9 +5267,9 @@
           <w:sz w:val="22"/>
           <w:szCs w:val="22"/>
         </w:rPr>
-        <w:t xml:space="preserve"> </w:t>
-      </w:r>
-      <w:proofErr w:type="spellStart"/>
+        <w:t>First</w:t>
+      </w:r>
+      <w:proofErr w:type="spellEnd"/>
       <w:r>
         <w:rPr>
           <w:rFonts w:asciiTheme="minorHAnsi" w:hAnsiTheme="minorHAnsi" w:cstheme="minorHAnsi"/>
@@ -5136,9 +5277,9 @@
           <w:sz w:val="22"/>
           <w:szCs w:val="22"/>
         </w:rPr>
-        <w:t>Search</w:t>
-      </w:r>
-      <w:proofErr w:type="spellEnd"/>
+        <w:t xml:space="preserve"> </w:t>
+      </w:r>
+      <w:proofErr w:type="spellStart"/>
       <w:r>
         <w:rPr>
           <w:rFonts w:asciiTheme="minorHAnsi" w:hAnsiTheme="minorHAnsi" w:cstheme="minorHAnsi"/>
@@ -5146,63 +5287,63 @@
           <w:sz w:val="22"/>
           <w:szCs w:val="22"/>
         </w:rPr>
-        <w:t>?</w:t>
-      </w:r>
-    </w:p>
-    <w:p>
-      <w:pPr>
-        <w:pStyle w:val="a4"/>
-        <w:numPr>
-          <w:ilvl w:val="1"/>
-          <w:numId w:val="9"/>
-        </w:numPr>
-        <w:spacing w:before="0" w:beforeAutospacing="0" w:after="0" w:afterAutospacing="0"/>
-        <w:jc w:val="both"/>
-        <w:textAlignment w:val="baseline"/>
+        <w:t>Search</w:t>
+      </w:r>
+      <w:proofErr w:type="spellEnd"/>
+      <w:r>
         <w:rPr>
           <w:rFonts w:asciiTheme="minorHAnsi" w:hAnsiTheme="minorHAnsi" w:cstheme="minorHAnsi"/>
           <w:color w:val="000000"/>
           <w:sz w:val="22"/>
           <w:szCs w:val="22"/>
         </w:rPr>
-      </w:pPr>
-      <w:r>
+        <w:t>?</w:t>
+      </w:r>
+    </w:p>
+    <w:p>
+      <w:pPr>
+        <w:pStyle w:val="a4"/>
+        <w:numPr>
+          <w:ilvl w:val="1"/>
+          <w:numId w:val="9"/>
+        </w:numPr>
+        <w:spacing w:before="0" w:beforeAutospacing="0" w:after="0" w:afterAutospacing="0"/>
+        <w:jc w:val="both"/>
+        <w:textAlignment w:val="baseline"/>
         <w:rPr>
           <w:rFonts w:asciiTheme="minorHAnsi" w:hAnsiTheme="minorHAnsi" w:cstheme="minorHAnsi"/>
           <w:color w:val="000000"/>
           <w:sz w:val="22"/>
           <w:szCs w:val="22"/>
         </w:rPr>
-        <w:t>Алгоритъм, който приоритизира кандидатите за обработване спрямо някаква метрика (евристика). Примерно А* е такъв.</w:t>
-      </w:r>
-    </w:p>
-    <w:p>
-      <w:pPr>
-        <w:pStyle w:val="a4"/>
-        <w:numPr>
-          <w:ilvl w:val="0"/>
-          <w:numId w:val="9"/>
-        </w:numPr>
-        <w:spacing w:before="0" w:beforeAutospacing="0" w:after="0" w:afterAutospacing="0"/>
-        <w:jc w:val="both"/>
-        <w:textAlignment w:val="baseline"/>
+      </w:pPr>
+      <w:r>
         <w:rPr>
           <w:rFonts w:asciiTheme="minorHAnsi" w:hAnsiTheme="minorHAnsi" w:cstheme="minorHAnsi"/>
           <w:color w:val="000000"/>
           <w:sz w:val="22"/>
           <w:szCs w:val="22"/>
         </w:rPr>
-      </w:pPr>
-      <w:r>
+        <w:t>Алгоритъм, който приоритизира кандидатите за обработване спрямо някаква метрика (евристика). Примерно А* е такъв.</w:t>
+      </w:r>
+    </w:p>
+    <w:p>
+      <w:pPr>
+        <w:pStyle w:val="a4"/>
+        <w:numPr>
+          <w:ilvl w:val="0"/>
+          <w:numId w:val="9"/>
+        </w:numPr>
+        <w:spacing w:before="0" w:beforeAutospacing="0" w:after="0" w:afterAutospacing="0"/>
+        <w:jc w:val="both"/>
+        <w:textAlignment w:val="baseline"/>
         <w:rPr>
           <w:rFonts w:asciiTheme="minorHAnsi" w:hAnsiTheme="minorHAnsi" w:cstheme="minorHAnsi"/>
           <w:color w:val="000000"/>
           <w:sz w:val="22"/>
           <w:szCs w:val="22"/>
         </w:rPr>
-        <w:t xml:space="preserve">Какво е </w:t>
-      </w:r>
-      <w:proofErr w:type="spellStart"/>
+      </w:pPr>
       <w:r>
         <w:rPr>
           <w:rFonts w:asciiTheme="minorHAnsi" w:hAnsiTheme="minorHAnsi" w:cstheme="minorHAnsi"/>
@@ -5210,9 +5351,9 @@
           <w:sz w:val="22"/>
           <w:szCs w:val="22"/>
         </w:rPr>
-        <w:t>Beam</w:t>
-      </w:r>
-      <w:proofErr w:type="spellEnd"/>
+        <w:t xml:space="preserve">Какво е </w:t>
+      </w:r>
+      <w:proofErr w:type="spellStart"/>
       <w:r>
         <w:rPr>
           <w:rFonts w:asciiTheme="minorHAnsi" w:hAnsiTheme="minorHAnsi" w:cstheme="minorHAnsi"/>
@@ -5220,9 +5361,9 @@
           <w:sz w:val="22"/>
           <w:szCs w:val="22"/>
         </w:rPr>
-        <w:t xml:space="preserve"> </w:t>
-      </w:r>
-      <w:proofErr w:type="spellStart"/>
+        <w:t>Beam</w:t>
+      </w:r>
+      <w:proofErr w:type="spellEnd"/>
       <w:r>
         <w:rPr>
           <w:rFonts w:asciiTheme="minorHAnsi" w:hAnsiTheme="minorHAnsi" w:cstheme="minorHAnsi"/>
@@ -5230,9 +5371,9 @@
           <w:sz w:val="22"/>
           <w:szCs w:val="22"/>
         </w:rPr>
-        <w:t>Search</w:t>
-      </w:r>
-      <w:proofErr w:type="spellEnd"/>
+        <w:t xml:space="preserve"> </w:t>
+      </w:r>
+      <w:proofErr w:type="spellStart"/>
       <w:r>
         <w:rPr>
           <w:rFonts w:asciiTheme="minorHAnsi" w:hAnsiTheme="minorHAnsi" w:cstheme="minorHAnsi"/>
@@ -5240,37 +5381,36 @@
           <w:sz w:val="22"/>
           <w:szCs w:val="22"/>
         </w:rPr>
-        <w:t>?</w:t>
-      </w:r>
-    </w:p>
-    <w:p>
-      <w:pPr>
-        <w:pStyle w:val="a4"/>
-        <w:numPr>
-          <w:ilvl w:val="1"/>
-          <w:numId w:val="10"/>
-        </w:numPr>
-        <w:spacing w:before="0" w:beforeAutospacing="0" w:after="0" w:afterAutospacing="0"/>
-        <w:jc w:val="both"/>
-        <w:textAlignment w:val="baseline"/>
+        <w:t>Search</w:t>
+      </w:r>
+      <w:proofErr w:type="spellEnd"/>
+      <w:r>
         <w:rPr>
           <w:rFonts w:asciiTheme="minorHAnsi" w:hAnsiTheme="minorHAnsi" w:cstheme="minorHAnsi"/>
           <w:color w:val="000000"/>
           <w:sz w:val="22"/>
           <w:szCs w:val="22"/>
         </w:rPr>
-      </w:pPr>
-      <w:r>
+        <w:t>?</w:t>
+      </w:r>
+    </w:p>
+    <w:p>
+      <w:pPr>
+        <w:pStyle w:val="a4"/>
+        <w:numPr>
+          <w:ilvl w:val="1"/>
+          <w:numId w:val="10"/>
+        </w:numPr>
+        <w:spacing w:before="0" w:beforeAutospacing="0" w:after="0" w:afterAutospacing="0"/>
+        <w:jc w:val="both"/>
+        <w:textAlignment w:val="baseline"/>
         <w:rPr>
           <w:rFonts w:asciiTheme="minorHAnsi" w:hAnsiTheme="minorHAnsi" w:cstheme="minorHAnsi"/>
           <w:color w:val="000000"/>
           <w:sz w:val="22"/>
           <w:szCs w:val="22"/>
         </w:rPr>
-        <w:lastRenderedPageBreak/>
-        <w:t xml:space="preserve">Алгоритъм, който държи само предефиниран константен брой кандидати. Т.е приоритетната опашка е с ограничен размер. Използва се за да пестим памет. Може да правим </w:t>
-      </w:r>
-      <w:proofErr w:type="spellStart"/>
+      </w:pPr>
       <w:r>
         <w:rPr>
           <w:rFonts w:asciiTheme="minorHAnsi" w:hAnsiTheme="minorHAnsi" w:cstheme="minorHAnsi"/>
@@ -5278,9 +5418,9 @@
           <w:sz w:val="22"/>
           <w:szCs w:val="22"/>
         </w:rPr>
-        <w:t>Beam</w:t>
-      </w:r>
-      <w:proofErr w:type="spellEnd"/>
+        <w:t xml:space="preserve">Алгоритъм, който държи само предефиниран константен брой кандидати. Т.е приоритетната опашка е с ограничен размер. Използва се за да пестим памет. Може да правим </w:t>
+      </w:r>
+      <w:proofErr w:type="spellStart"/>
       <w:r>
         <w:rPr>
           <w:rFonts w:asciiTheme="minorHAnsi" w:hAnsiTheme="minorHAnsi" w:cstheme="minorHAnsi"/>
@@ -5288,9 +5428,9 @@
           <w:sz w:val="22"/>
           <w:szCs w:val="22"/>
         </w:rPr>
-        <w:t xml:space="preserve"> </w:t>
-      </w:r>
-      <w:proofErr w:type="spellStart"/>
+        <w:t>Beam</w:t>
+      </w:r>
+      <w:proofErr w:type="spellEnd"/>
       <w:r>
         <w:rPr>
           <w:rFonts w:asciiTheme="minorHAnsi" w:hAnsiTheme="minorHAnsi" w:cstheme="minorHAnsi"/>
@@ -5298,9 +5438,9 @@
           <w:sz w:val="22"/>
           <w:szCs w:val="22"/>
         </w:rPr>
-        <w:t>Search</w:t>
-      </w:r>
-      <w:proofErr w:type="spellEnd"/>
+        <w:t xml:space="preserve"> </w:t>
+      </w:r>
+      <w:proofErr w:type="spellStart"/>
       <w:r>
         <w:rPr>
           <w:rFonts w:asciiTheme="minorHAnsi" w:hAnsiTheme="minorHAnsi" w:cstheme="minorHAnsi"/>
@@ -5308,9 +5448,9 @@
           <w:sz w:val="22"/>
           <w:szCs w:val="22"/>
         </w:rPr>
-        <w:t xml:space="preserve"> само когато имаме </w:t>
-      </w:r>
-      <w:proofErr w:type="spellStart"/>
+        <w:t>Search</w:t>
+      </w:r>
+      <w:proofErr w:type="spellEnd"/>
       <w:r>
         <w:rPr>
           <w:rFonts w:asciiTheme="minorHAnsi" w:hAnsiTheme="minorHAnsi" w:cstheme="minorHAnsi"/>
@@ -5318,9 +5458,9 @@
           <w:sz w:val="22"/>
           <w:szCs w:val="22"/>
         </w:rPr>
-        <w:t>Best</w:t>
-      </w:r>
-      <w:proofErr w:type="spellEnd"/>
+        <w:t xml:space="preserve"> само когато имаме </w:t>
+      </w:r>
+      <w:proofErr w:type="spellStart"/>
       <w:r>
         <w:rPr>
           <w:rFonts w:asciiTheme="minorHAnsi" w:hAnsiTheme="minorHAnsi" w:cstheme="minorHAnsi"/>
@@ -5328,9 +5468,9 @@
           <w:sz w:val="22"/>
           <w:szCs w:val="22"/>
         </w:rPr>
-        <w:t xml:space="preserve"> </w:t>
-      </w:r>
-      <w:proofErr w:type="spellStart"/>
+        <w:t>Best</w:t>
+      </w:r>
+      <w:proofErr w:type="spellEnd"/>
       <w:r>
         <w:rPr>
           <w:rFonts w:asciiTheme="minorHAnsi" w:hAnsiTheme="minorHAnsi" w:cstheme="minorHAnsi"/>
@@ -5338,9 +5478,9 @@
           <w:sz w:val="22"/>
           <w:szCs w:val="22"/>
         </w:rPr>
-        <w:t>First</w:t>
-      </w:r>
-      <w:proofErr w:type="spellEnd"/>
+        <w:t xml:space="preserve"> </w:t>
+      </w:r>
+      <w:proofErr w:type="spellStart"/>
       <w:r>
         <w:rPr>
           <w:rFonts w:asciiTheme="minorHAnsi" w:hAnsiTheme="minorHAnsi" w:cstheme="minorHAnsi"/>
@@ -5348,9 +5488,9 @@
           <w:sz w:val="22"/>
           <w:szCs w:val="22"/>
         </w:rPr>
-        <w:t xml:space="preserve"> </w:t>
-      </w:r>
-      <w:proofErr w:type="spellStart"/>
+        <w:t>First</w:t>
+      </w:r>
+      <w:proofErr w:type="spellEnd"/>
       <w:r>
         <w:rPr>
           <w:rFonts w:asciiTheme="minorHAnsi" w:hAnsiTheme="minorHAnsi" w:cstheme="minorHAnsi"/>
@@ -5358,9 +5498,9 @@
           <w:sz w:val="22"/>
           <w:szCs w:val="22"/>
         </w:rPr>
-        <w:t>Search</w:t>
-      </w:r>
-      <w:proofErr w:type="spellEnd"/>
+        <w:t xml:space="preserve"> </w:t>
+      </w:r>
+      <w:proofErr w:type="spellStart"/>
       <w:r>
         <w:rPr>
           <w:rFonts w:asciiTheme="minorHAnsi" w:hAnsiTheme="minorHAnsi" w:cstheme="minorHAnsi"/>
@@ -5368,36 +5508,36 @@
           <w:sz w:val="22"/>
           <w:szCs w:val="22"/>
         </w:rPr>
-        <w:t>.</w:t>
-      </w:r>
-    </w:p>
-    <w:p>
-      <w:pPr>
-        <w:pStyle w:val="a4"/>
-        <w:numPr>
-          <w:ilvl w:val="0"/>
-          <w:numId w:val="10"/>
-        </w:numPr>
-        <w:spacing w:before="0" w:beforeAutospacing="0" w:after="0" w:afterAutospacing="0"/>
-        <w:jc w:val="both"/>
-        <w:textAlignment w:val="baseline"/>
+        <w:t>Search</w:t>
+      </w:r>
+      <w:proofErr w:type="spellEnd"/>
+      <w:r>
         <w:rPr>
           <w:rFonts w:asciiTheme="minorHAnsi" w:hAnsiTheme="minorHAnsi" w:cstheme="minorHAnsi"/>
           <w:color w:val="000000"/>
           <w:sz w:val="22"/>
           <w:szCs w:val="22"/>
         </w:rPr>
-      </w:pPr>
-      <w:r>
+        <w:t>.</w:t>
+      </w:r>
+    </w:p>
+    <w:p>
+      <w:pPr>
+        <w:pStyle w:val="a4"/>
+        <w:numPr>
+          <w:ilvl w:val="0"/>
+          <w:numId w:val="10"/>
+        </w:numPr>
+        <w:spacing w:before="0" w:beforeAutospacing="0" w:after="0" w:afterAutospacing="0"/>
+        <w:jc w:val="both"/>
+        <w:textAlignment w:val="baseline"/>
         <w:rPr>
           <w:rFonts w:asciiTheme="minorHAnsi" w:hAnsiTheme="minorHAnsi" w:cstheme="minorHAnsi"/>
           <w:color w:val="000000"/>
           <w:sz w:val="22"/>
           <w:szCs w:val="22"/>
         </w:rPr>
-        <w:t xml:space="preserve">При даден граф да се опише в какъв ред </w:t>
-      </w:r>
-      <w:proofErr w:type="spellStart"/>
+      </w:pPr>
       <w:r>
         <w:rPr>
           <w:rFonts w:asciiTheme="minorHAnsi" w:hAnsiTheme="minorHAnsi" w:cstheme="minorHAnsi"/>
@@ -5405,9 +5545,9 @@
           <w:sz w:val="22"/>
           <w:szCs w:val="22"/>
         </w:rPr>
-        <w:t>Uniform</w:t>
-      </w:r>
-      <w:proofErr w:type="spellEnd"/>
+        <w:t xml:space="preserve">При даден граф да се опише в какъв ред </w:t>
+      </w:r>
+      <w:proofErr w:type="spellStart"/>
       <w:r>
         <w:rPr>
           <w:rFonts w:asciiTheme="minorHAnsi" w:hAnsiTheme="minorHAnsi" w:cstheme="minorHAnsi"/>
@@ -5415,9 +5555,9 @@
           <w:sz w:val="22"/>
           <w:szCs w:val="22"/>
         </w:rPr>
-        <w:t xml:space="preserve"> </w:t>
-      </w:r>
-      <w:proofErr w:type="spellStart"/>
+        <w:t>Uniform</w:t>
+      </w:r>
+      <w:proofErr w:type="spellEnd"/>
       <w:r>
         <w:rPr>
           <w:rFonts w:asciiTheme="minorHAnsi" w:hAnsiTheme="minorHAnsi" w:cstheme="minorHAnsi"/>
@@ -5425,9 +5565,9 @@
           <w:sz w:val="22"/>
           <w:szCs w:val="22"/>
         </w:rPr>
-        <w:t>Search</w:t>
-      </w:r>
-      <w:proofErr w:type="spellEnd"/>
+        <w:t xml:space="preserve"> </w:t>
+      </w:r>
+      <w:proofErr w:type="spellStart"/>
       <w:r>
         <w:rPr>
           <w:rFonts w:asciiTheme="minorHAnsi" w:hAnsiTheme="minorHAnsi" w:cstheme="minorHAnsi"/>
@@ -5435,36 +5575,36 @@
           <w:sz w:val="22"/>
           <w:szCs w:val="22"/>
         </w:rPr>
-        <w:t xml:space="preserve"> ще посети върховете.</w:t>
-      </w:r>
-    </w:p>
-    <w:p>
-      <w:pPr>
-        <w:pStyle w:val="a4"/>
-        <w:numPr>
-          <w:ilvl w:val="0"/>
-          <w:numId w:val="10"/>
-        </w:numPr>
-        <w:spacing w:before="0" w:beforeAutospacing="0" w:after="0" w:afterAutospacing="0"/>
-        <w:jc w:val="both"/>
-        <w:textAlignment w:val="baseline"/>
+        <w:t>Search</w:t>
+      </w:r>
+      <w:proofErr w:type="spellEnd"/>
+      <w:r>
         <w:rPr>
           <w:rFonts w:asciiTheme="minorHAnsi" w:hAnsiTheme="minorHAnsi" w:cstheme="minorHAnsi"/>
           <w:color w:val="000000"/>
           <w:sz w:val="22"/>
           <w:szCs w:val="22"/>
         </w:rPr>
-      </w:pPr>
-      <w:r>
+        <w:t xml:space="preserve"> ще посети върховете.</w:t>
+      </w:r>
+    </w:p>
+    <w:p>
+      <w:pPr>
+        <w:pStyle w:val="a4"/>
+        <w:numPr>
+          <w:ilvl w:val="0"/>
+          <w:numId w:val="10"/>
+        </w:numPr>
+        <w:spacing w:before="0" w:beforeAutospacing="0" w:after="0" w:afterAutospacing="0"/>
+        <w:jc w:val="both"/>
+        <w:textAlignment w:val="baseline"/>
         <w:rPr>
           <w:rFonts w:asciiTheme="minorHAnsi" w:hAnsiTheme="minorHAnsi" w:cstheme="minorHAnsi"/>
           <w:color w:val="000000"/>
           <w:sz w:val="22"/>
           <w:szCs w:val="22"/>
         </w:rPr>
-        <w:t xml:space="preserve">Какво е </w:t>
-      </w:r>
-      <w:proofErr w:type="spellStart"/>
+      </w:pPr>
       <w:r>
         <w:rPr>
           <w:rFonts w:asciiTheme="minorHAnsi" w:hAnsiTheme="minorHAnsi" w:cstheme="minorHAnsi"/>
@@ -5472,9 +5612,9 @@
           <w:sz w:val="22"/>
           <w:szCs w:val="22"/>
         </w:rPr>
-        <w:t>Random</w:t>
-      </w:r>
-      <w:proofErr w:type="spellEnd"/>
+        <w:t xml:space="preserve">Какво е </w:t>
+      </w:r>
+      <w:proofErr w:type="spellStart"/>
       <w:r>
         <w:rPr>
           <w:rFonts w:asciiTheme="minorHAnsi" w:hAnsiTheme="minorHAnsi" w:cstheme="minorHAnsi"/>
@@ -5482,9 +5622,9 @@
           <w:sz w:val="22"/>
           <w:szCs w:val="22"/>
         </w:rPr>
-        <w:t xml:space="preserve"> </w:t>
-      </w:r>
-      <w:proofErr w:type="spellStart"/>
+        <w:t>Random</w:t>
+      </w:r>
+      <w:proofErr w:type="spellEnd"/>
       <w:r>
         <w:rPr>
           <w:rFonts w:asciiTheme="minorHAnsi" w:hAnsiTheme="minorHAnsi" w:cstheme="minorHAnsi"/>
@@ -5492,9 +5632,9 @@
           <w:sz w:val="22"/>
           <w:szCs w:val="22"/>
         </w:rPr>
-        <w:t>Restart</w:t>
-      </w:r>
-      <w:proofErr w:type="spellEnd"/>
+        <w:t xml:space="preserve"> </w:t>
+      </w:r>
+      <w:proofErr w:type="spellStart"/>
       <w:r>
         <w:rPr>
           <w:rFonts w:asciiTheme="minorHAnsi" w:hAnsiTheme="minorHAnsi" w:cstheme="minorHAnsi"/>
@@ -5502,36 +5642,36 @@
           <w:sz w:val="22"/>
           <w:szCs w:val="22"/>
         </w:rPr>
-        <w:t>?</w:t>
-      </w:r>
-    </w:p>
-    <w:p>
-      <w:pPr>
-        <w:pStyle w:val="a4"/>
-        <w:numPr>
-          <w:ilvl w:val="1"/>
-          <w:numId w:val="11"/>
-        </w:numPr>
-        <w:spacing w:before="0" w:beforeAutospacing="0" w:after="0" w:afterAutospacing="0"/>
-        <w:jc w:val="both"/>
-        <w:textAlignment w:val="baseline"/>
+        <w:t>Restart</w:t>
+      </w:r>
+      <w:proofErr w:type="spellEnd"/>
+      <w:r>
         <w:rPr>
           <w:rFonts w:asciiTheme="minorHAnsi" w:hAnsiTheme="minorHAnsi" w:cstheme="minorHAnsi"/>
           <w:color w:val="000000"/>
           <w:sz w:val="22"/>
           <w:szCs w:val="22"/>
         </w:rPr>
-      </w:pPr>
-      <w:r>
+        <w:t>?</w:t>
+      </w:r>
+    </w:p>
+    <w:p>
+      <w:pPr>
+        <w:pStyle w:val="a4"/>
+        <w:numPr>
+          <w:ilvl w:val="1"/>
+          <w:numId w:val="11"/>
+        </w:numPr>
+        <w:spacing w:before="0" w:beforeAutospacing="0" w:after="0" w:afterAutospacing="0"/>
+        <w:jc w:val="both"/>
+        <w:textAlignment w:val="baseline"/>
         <w:rPr>
           <w:rFonts w:asciiTheme="minorHAnsi" w:hAnsiTheme="minorHAnsi" w:cstheme="minorHAnsi"/>
           <w:color w:val="000000"/>
           <w:sz w:val="22"/>
           <w:szCs w:val="22"/>
         </w:rPr>
-        <w:t xml:space="preserve">Рестартиране на алгоритъма с друго произволно начално състояние при даден </w:t>
-      </w:r>
-      <w:proofErr w:type="spellStart"/>
+      </w:pPr>
       <w:r>
         <w:rPr>
           <w:rFonts w:asciiTheme="minorHAnsi" w:hAnsiTheme="minorHAnsi" w:cstheme="minorHAnsi"/>
@@ -5539,9 +5679,9 @@
           <w:sz w:val="22"/>
           <w:szCs w:val="22"/>
         </w:rPr>
-        <w:t>threshold</w:t>
-      </w:r>
-      <w:proofErr w:type="spellEnd"/>
+        <w:t xml:space="preserve">Рестартиране на алгоритъма с друго произволно начално състояние при даден </w:t>
+      </w:r>
+      <w:proofErr w:type="spellStart"/>
       <w:r>
         <w:rPr>
           <w:rFonts w:asciiTheme="minorHAnsi" w:hAnsiTheme="minorHAnsi" w:cstheme="minorHAnsi"/>
@@ -5549,9 +5689,9 @@
           <w:sz w:val="22"/>
           <w:szCs w:val="22"/>
         </w:rPr>
-        <w:t xml:space="preserve"> или след постигане на отговор. Използва се при задачи с локален минимум/максимум, за да избягаме от локалния мин/</w:t>
-      </w:r>
-      <w:proofErr w:type="spellStart"/>
+        <w:t>threshold</w:t>
+      </w:r>
+      <w:proofErr w:type="spellEnd"/>
       <w:r>
         <w:rPr>
           <w:rFonts w:asciiTheme="minorHAnsi" w:hAnsiTheme="minorHAnsi" w:cstheme="minorHAnsi"/>
@@ -5559,9 +5699,9 @@
           <w:sz w:val="22"/>
           <w:szCs w:val="22"/>
         </w:rPr>
-        <w:t>макс</w:t>
-      </w:r>
-      <w:proofErr w:type="spellEnd"/>
+        <w:t xml:space="preserve"> или след постигане на отговор. Използва се при задачи с локален минимум/максимум, за да избягаме от локалния мин/</w:t>
+      </w:r>
+      <w:proofErr w:type="spellStart"/>
       <w:r>
         <w:rPr>
           <w:rFonts w:asciiTheme="minorHAnsi" w:hAnsiTheme="minorHAnsi" w:cstheme="minorHAnsi"/>
@@ -5569,6 +5709,16 @@
           <w:sz w:val="22"/>
           <w:szCs w:val="22"/>
         </w:rPr>
+        <w:t>макс</w:t>
+      </w:r>
+      <w:proofErr w:type="spellEnd"/>
+      <w:r>
+        <w:rPr>
+          <w:rFonts w:asciiTheme="minorHAnsi" w:hAnsiTheme="minorHAnsi" w:cstheme="minorHAnsi"/>
+          <w:color w:val="000000"/>
+          <w:sz w:val="22"/>
+          <w:szCs w:val="22"/>
+        </w:rPr>
         <w:t xml:space="preserve"> и да търсим глобален такъв, като започнем търсенето на друго произволно място.</w:t>
       </w:r>
     </w:p>
@@ -5618,11 +5768,13 @@
         </w:numPr>
         <w:jc w:val="both"/>
         <w:rPr>
-          <w:lang w:val="en-US"/>
-        </w:rPr>
-      </w:pPr>
-      <w:r>
-        <w:rPr>
+          <w:b/>
+          <w:lang w:val="en-US"/>
+        </w:rPr>
+      </w:pPr>
+      <w:r>
+        <w:rPr>
+          <w:b/>
           <w:lang w:val="en-US"/>
         </w:rPr>
         <w:t>Intro to ML</w:t>
@@ -5646,6 +5798,15 @@
         </w:rPr>
         <w:t>supervised learning</w:t>
       </w:r>
+      <w:r>
+        <w:t xml:space="preserve"> (учене с учител</w:t>
+      </w:r>
+      <w:r>
+        <w:t>, има допълнителен атрибут - клас</w:t>
+      </w:r>
+      <w:r>
+        <w:t>)</w:t>
+      </w:r>
     </w:p>
     <w:p>
       <w:pPr>
@@ -5665,6 +5826,33 @@
         </w:rPr>
         <w:t>classification</w:t>
       </w:r>
+      <w:r>
+        <w:t xml:space="preserve"> –</w:t>
+      </w:r>
+      <w:r>
+        <w:t xml:space="preserve"> класът </w:t>
+      </w:r>
+      <w:r>
+        <w:t xml:space="preserve">е </w:t>
+      </w:r>
+      <w:r>
+        <w:t>номинална, диск</w:t>
+      </w:r>
+      <w:r>
+        <w:t>р</w:t>
+      </w:r>
+      <w:r>
+        <w:t>етна стойност</w:t>
+      </w:r>
+      <w:r>
+        <w:t xml:space="preserve">, към който принадлежи </w:t>
+      </w:r>
+      <w:r>
+        <w:t>примерът</w:t>
+      </w:r>
+      <w:r>
+        <w:t xml:space="preserve"> на наборът от данни</w:t>
+      </w:r>
     </w:p>
     <w:p>
       <w:pPr>
@@ -5684,6 +5872,24 @@
         </w:rPr>
         <w:t>regression</w:t>
       </w:r>
+      <w:r>
+        <w:t xml:space="preserve"> – изходът е числова стойност</w:t>
+      </w:r>
+      <w:r>
+        <w:t>, напр</w:t>
+      </w:r>
+      <w:r>
+        <w:t>имер</w:t>
+      </w:r>
+      <w:r>
+        <w:t xml:space="preserve"> линейна регресия</w:t>
+      </w:r>
+      <w:r>
+        <w:t xml:space="preserve"> от статистика</w:t>
+      </w:r>
+      <w:r>
+        <w:t>(не  и логистична регресия, тя е класификационен алгоритъм)</w:t>
+      </w:r>
     </w:p>
     <w:p>
       <w:pPr>
@@ -5703,27 +5909,447 @@
         </w:rPr>
         <w:t>unsupervised learning</w:t>
       </w:r>
-    </w:p>
-    <w:p>
-      <w:pPr>
-        <w:pStyle w:val="a3"/>
-        <w:numPr>
-          <w:ilvl w:val="2"/>
-          <w:numId w:val="4"/>
-        </w:numPr>
-        <w:jc w:val="both"/>
-        <w:rPr>
-          <w:lang w:val="en-US"/>
-        </w:rPr>
-      </w:pPr>
+      <w:r>
+        <w:t xml:space="preserve"> </w:t>
+      </w:r>
+      <w:r>
+        <w:t>(учене без учител)</w:t>
+      </w:r>
+    </w:p>
+    <w:p>
+      <w:pPr>
+        <w:pStyle w:val="a3"/>
+        <w:numPr>
+          <w:ilvl w:val="2"/>
+          <w:numId w:val="4"/>
+        </w:numPr>
+        <w:jc w:val="both"/>
+        <w:rPr>
+          <w:lang w:val="en-US"/>
+        </w:rPr>
+      </w:pPr>
+      <w:r>
+        <w:rPr>
+          <w:lang w:val="en-US"/>
+        </w:rPr>
+        <w:t>clustering</w:t>
+      </w:r>
+      <w:r>
+        <w:t xml:space="preserve"> (</w:t>
+      </w:r>
+      <w:r>
+        <w:t>клъстеризация ,</w:t>
+      </w:r>
+      <w:r>
+        <w:t>сегментация</w:t>
+      </w:r>
+      <w:r>
+        <w:t xml:space="preserve">) </w:t>
+      </w:r>
+      <w:r>
+        <w:t xml:space="preserve">– групира </w:t>
+      </w:r>
+      <w:r>
+        <w:t>примерите</w:t>
+      </w:r>
+      <w:r>
+        <w:t xml:space="preserve"> в клъстери, т.е. множества, в които елементите имат нещо общо</w:t>
+      </w:r>
+      <w:r>
+        <w:t xml:space="preserve"> (може клъстерите да съответстват на някакви класове)</w:t>
+      </w:r>
+    </w:p>
+    <w:p>
+      <w:pPr>
+        <w:pStyle w:val="a3"/>
+        <w:numPr>
+          <w:ilvl w:val="1"/>
+          <w:numId w:val="4"/>
+        </w:numPr>
+        <w:jc w:val="both"/>
+        <w:rPr>
+          <w:lang w:val="en-US"/>
+        </w:rPr>
+      </w:pPr>
+      <w:r>
+        <w:rPr>
+          <w:lang w:val="en-US"/>
+        </w:rPr>
+        <w:t>dataset</w:t>
+      </w:r>
+      <w:r>
+        <w:t xml:space="preserve"> </w:t>
+      </w:r>
+      <w:r>
+        <w:rPr>
+          <w:lang w:val="en-US"/>
+        </w:rPr>
+        <w:t>-</w:t>
+      </w:r>
+      <w:r>
+        <w:t xml:space="preserve"> </w:t>
+      </w:r>
+      <w:r>
+        <w:t>набор от данни, който се състои от множество примери, наблюдения</w:t>
+      </w:r>
+    </w:p>
+    <w:p>
+      <w:pPr>
+        <w:pStyle w:val="a3"/>
+        <w:numPr>
+          <w:ilvl w:val="1"/>
+          <w:numId w:val="4"/>
+        </w:numPr>
+        <w:jc w:val="both"/>
+        <w:rPr>
+          <w:lang w:val="en-US"/>
+        </w:rPr>
+      </w:pPr>
+      <w:r>
+        <w:t xml:space="preserve">всяко наблюдение се състои от </w:t>
+      </w:r>
+      <w:r>
+        <w:rPr>
+          <w:lang w:val="en-US"/>
+        </w:rPr>
+        <w:t>n-</w:t>
+      </w:r>
+      <w:r>
+        <w:t xml:space="preserve">на броя </w:t>
+      </w:r>
+      <w:r>
+        <w:t xml:space="preserve">атрибути, </w:t>
+      </w:r>
+      <w:r>
+        <w:t>характеристики</w:t>
+      </w:r>
+    </w:p>
+    <w:p>
+      <w:pPr>
+        <w:pStyle w:val="a3"/>
+        <w:numPr>
+          <w:ilvl w:val="1"/>
+          <w:numId w:val="4"/>
+        </w:numPr>
+        <w:jc w:val="both"/>
+        <w:rPr>
+          <w:lang w:val="en-US"/>
+        </w:rPr>
+      </w:pPr>
+      <w:r>
+        <w:rPr>
+          <w:lang w:val="en-US"/>
+        </w:rPr>
+        <w:t>data preprocessing</w:t>
+      </w:r>
+    </w:p>
+    <w:p>
+      <w:pPr>
+        <w:pStyle w:val="a3"/>
+        <w:numPr>
+          <w:ilvl w:val="2"/>
+          <w:numId w:val="4"/>
+        </w:numPr>
+        <w:jc w:val="both"/>
+        <w:rPr>
+          <w:lang w:val="en-US"/>
+        </w:rPr>
+      </w:pPr>
+      <w:r>
+        <w:t>основни проблеми</w:t>
+      </w:r>
+    </w:p>
+    <w:p>
+      <w:pPr>
+        <w:pStyle w:val="a3"/>
+        <w:numPr>
+          <w:ilvl w:val="3"/>
+          <w:numId w:val="4"/>
+        </w:numPr>
+        <w:jc w:val="both"/>
+        <w:rPr>
+          <w:lang w:val="en-US"/>
+        </w:rPr>
+      </w:pPr>
+      <w:r>
+        <w:t>стойности извън диапазона</w:t>
+      </w:r>
+    </w:p>
+    <w:p>
+      <w:pPr>
+        <w:pStyle w:val="a3"/>
+        <w:numPr>
+          <w:ilvl w:val="3"/>
+          <w:numId w:val="4"/>
+        </w:numPr>
+        <w:jc w:val="both"/>
+        <w:rPr>
+          <w:lang w:val="en-US"/>
+        </w:rPr>
+      </w:pPr>
+      <w:r>
+        <w:t>пример с не съвпадащи атрибути</w:t>
+      </w:r>
+    </w:p>
+    <w:p>
+      <w:pPr>
+        <w:pStyle w:val="a3"/>
+        <w:numPr>
+          <w:ilvl w:val="3"/>
+          <w:numId w:val="4"/>
+        </w:numPr>
+        <w:jc w:val="both"/>
+        <w:rPr>
+          <w:lang w:val="en-US"/>
+        </w:rPr>
+      </w:pPr>
+      <w:r>
+        <w:t>липсващи стойности</w:t>
+      </w:r>
+      <w:r>
+        <w:t xml:space="preserve"> </w:t>
+      </w:r>
+    </w:p>
+    <w:p>
+      <w:pPr>
+        <w:pStyle w:val="a3"/>
+        <w:numPr>
+          <w:ilvl w:val="4"/>
+          <w:numId w:val="4"/>
+        </w:numPr>
+        <w:jc w:val="both"/>
+        <w:rPr>
+          <w:lang w:val="en-US"/>
+        </w:rPr>
+      </w:pPr>
+      <w:r>
+        <w:t>махаме примера</w:t>
+      </w:r>
+    </w:p>
+    <w:p>
+      <w:pPr>
+        <w:pStyle w:val="a3"/>
+        <w:numPr>
+          <w:ilvl w:val="4"/>
+          <w:numId w:val="4"/>
+        </w:numPr>
+        <w:jc w:val="both"/>
+        <w:rPr>
+          <w:lang w:val="en-US"/>
+        </w:rPr>
+      </w:pPr>
+      <w:r>
+        <w:t xml:space="preserve"> попълваме стойността със средното</w:t>
+      </w:r>
+      <w:r>
+        <w:t xml:space="preserve"> (при числови)</w:t>
+      </w:r>
+      <w:r>
+        <w:t xml:space="preserve"> или модата</w:t>
+      </w:r>
+      <w:r>
+        <w:t xml:space="preserve"> </w:t>
+      </w:r>
+      <w:r>
+        <w:t>(при дискретни) за всички примери, или за примери от същия клас,</w:t>
+      </w:r>
+    </w:p>
+    <w:p>
+      <w:pPr>
+        <w:pStyle w:val="a3"/>
+        <w:numPr>
+          <w:ilvl w:val="4"/>
+          <w:numId w:val="4"/>
+        </w:numPr>
+        <w:jc w:val="both"/>
+        <w:rPr>
+          <w:lang w:val="en-US"/>
+        </w:rPr>
+      </w:pPr>
+      <w:r>
+        <w:t>може целият клас да се махне</w:t>
+      </w:r>
+    </w:p>
+    <w:p>
+      <w:pPr>
+        <w:pStyle w:val="a3"/>
+        <w:numPr>
+          <w:ilvl w:val="3"/>
+          <w:numId w:val="4"/>
+        </w:numPr>
+        <w:jc w:val="both"/>
+        <w:rPr>
+          <w:lang w:val="en-US"/>
+        </w:rPr>
+      </w:pPr>
+      <w:r>
+        <w:rPr>
+          <w:lang w:val="en-US"/>
+        </w:rPr>
+        <w:t xml:space="preserve">outlier-s – </w:t>
+      </w:r>
+      <w:r>
+        <w:t>примери, които се различават от масата от примери</w:t>
+      </w:r>
+    </w:p>
+    <w:p>
+      <w:pPr>
+        <w:pStyle w:val="a3"/>
+        <w:numPr>
+          <w:ilvl w:val="2"/>
+          <w:numId w:val="4"/>
+        </w:numPr>
+        <w:jc w:val="both"/>
+        <w:rPr>
+          <w:lang w:val="en-US"/>
+        </w:rPr>
+      </w:pPr>
+      <w:r>
+        <w:rPr>
+          <w:lang w:val="en-US"/>
+        </w:rPr>
+        <w:t>data transformation</w:t>
+      </w:r>
+    </w:p>
+    <w:p>
+      <w:pPr>
+        <w:pStyle w:val="a3"/>
+        <w:numPr>
+          <w:ilvl w:val="3"/>
+          <w:numId w:val="4"/>
+        </w:numPr>
+        <w:jc w:val="both"/>
+        <w:rPr>
+          <w:lang w:val="en-US"/>
+        </w:rPr>
+      </w:pPr>
+      <w:r>
+        <w:t>изчистване на данните</w:t>
+      </w:r>
+    </w:p>
+    <w:p>
+      <w:pPr>
+        <w:pStyle w:val="a3"/>
+        <w:numPr>
+          <w:ilvl w:val="3"/>
+          <w:numId w:val="4"/>
+        </w:numPr>
+        <w:jc w:val="both"/>
+        <w:rPr>
+          <w:lang w:val="en-US"/>
+        </w:rPr>
+      </w:pPr>
+      <w:r>
+        <w:t>нормализация (</w:t>
+      </w:r>
       <w:proofErr w:type="spellStart"/>
       <w:r>
-        <w:rPr>
-          <w:lang w:val="en-US"/>
-        </w:rPr>
-        <w:t>clusterging</w:t>
+        <w:t>напр</w:t>
       </w:r>
       <w:proofErr w:type="spellEnd"/>
+      <w:r>
+        <w:t xml:space="preserve"> мин-</w:t>
+      </w:r>
+      <w:proofErr w:type="spellStart"/>
+      <w:r>
+        <w:t>макс</w:t>
+      </w:r>
+      <w:proofErr w:type="spellEnd"/>
+      <w:r>
+        <w:t xml:space="preserve"> скалиране, или със средно и стандартно отклонение)</w:t>
+      </w:r>
+    </w:p>
+    <w:p>
+      <w:pPr>
+        <w:pStyle w:val="a3"/>
+        <w:numPr>
+          <w:ilvl w:val="3"/>
+          <w:numId w:val="4"/>
+        </w:numPr>
+        <w:jc w:val="both"/>
+        <w:rPr>
+          <w:lang w:val="en-US"/>
+        </w:rPr>
+      </w:pPr>
+      <w:r>
+        <w:t>обединяване на атрибути</w:t>
+      </w:r>
+      <w:r>
+        <w:t>, агрегация (при числови), генерализация (при дискретни)</w:t>
+      </w:r>
+    </w:p>
+    <w:p>
+      <w:pPr>
+        <w:pStyle w:val="a3"/>
+        <w:numPr>
+          <w:ilvl w:val="3"/>
+          <w:numId w:val="4"/>
+        </w:numPr>
+        <w:jc w:val="both"/>
+        <w:rPr>
+          <w:lang w:val="en-US"/>
+        </w:rPr>
+      </w:pPr>
+      <w:r>
+        <w:t>конструиране на</w:t>
+      </w:r>
+      <w:r>
+        <w:t xml:space="preserve"> нови</w:t>
+      </w:r>
+      <w:r>
+        <w:t xml:space="preserve"> атрибути – разбиване на даден атрибут на няколко по-малки, например </w:t>
+      </w:r>
+      <w:r>
+        <w:rPr>
+          <w:lang w:val="en-US"/>
+        </w:rPr>
+        <w:t xml:space="preserve">timestamp </w:t>
+      </w:r>
+      <w:r>
+        <w:t>на ден, час и т.н.</w:t>
+      </w:r>
+    </w:p>
+    <w:p>
+      <w:pPr>
+        <w:pStyle w:val="a3"/>
+        <w:numPr>
+          <w:ilvl w:val="2"/>
+          <w:numId w:val="4"/>
+        </w:numPr>
+        <w:jc w:val="both"/>
+        <w:rPr>
+          <w:lang w:val="en-US"/>
+        </w:rPr>
+      </w:pPr>
+      <w:r>
+        <w:rPr>
+          <w:lang w:val="en-US"/>
+        </w:rPr>
+        <w:lastRenderedPageBreak/>
+        <w:t>data reduction</w:t>
+      </w:r>
+    </w:p>
+    <w:p>
+      <w:pPr>
+        <w:pStyle w:val="a3"/>
+        <w:numPr>
+          <w:ilvl w:val="2"/>
+          <w:numId w:val="4"/>
+        </w:numPr>
+        <w:jc w:val="both"/>
+        <w:rPr>
+          <w:lang w:val="en-US"/>
+        </w:rPr>
+      </w:pPr>
+      <w:r>
+        <w:rPr>
+          <w:lang w:val="en-US"/>
+        </w:rPr>
+        <w:t>data discretization</w:t>
+      </w:r>
+      <w:r>
+        <w:t xml:space="preserve"> – минаване от числови в номинални атрибути</w:t>
+      </w:r>
     </w:p>
     <w:p>
       <w:pPr>
@@ -5738,6 +6364,276 @@
         </w:rPr>
       </w:pPr>
       <w:r>
+        <w:t>видове класифициращи алгоритми</w:t>
+      </w:r>
+    </w:p>
+    <w:p>
+      <w:pPr>
+        <w:pStyle w:val="a3"/>
+        <w:numPr>
+          <w:ilvl w:val="2"/>
+          <w:numId w:val="4"/>
+        </w:numPr>
+        <w:jc w:val="both"/>
+        <w:rPr>
+          <w:lang w:val="en-US"/>
+        </w:rPr>
+      </w:pPr>
+      <w:r>
+        <w:t>линейни – представяме примерите като точки в н-мерна координатна система, и можем да разделим точките на отделните класове с линейна функция</w:t>
+      </w:r>
+    </w:p>
+    <w:p>
+      <w:pPr>
+        <w:pStyle w:val="a3"/>
+        <w:numPr>
+          <w:ilvl w:val="3"/>
+          <w:numId w:val="4"/>
+        </w:numPr>
+        <w:jc w:val="both"/>
+        <w:rPr>
+          <w:lang w:val="en-US"/>
+        </w:rPr>
+      </w:pPr>
+      <w:r>
+        <w:t xml:space="preserve">примери – наивен </w:t>
+      </w:r>
+      <w:proofErr w:type="spellStart"/>
+      <w:r>
+        <w:t>бейсов</w:t>
+      </w:r>
+      <w:proofErr w:type="spellEnd"/>
+      <w:r>
+        <w:t xml:space="preserve"> класификатор, логистична регресия</w:t>
+      </w:r>
+    </w:p>
+    <w:p>
+      <w:pPr>
+        <w:pStyle w:val="a3"/>
+        <w:numPr>
+          <w:ilvl w:val="2"/>
+          <w:numId w:val="4"/>
+        </w:numPr>
+        <w:jc w:val="both"/>
+        <w:rPr>
+          <w:lang w:val="en-US"/>
+        </w:rPr>
+      </w:pPr>
+      <w:r>
+        <w:t>нелинейни</w:t>
+      </w:r>
+    </w:p>
+    <w:p>
+      <w:pPr>
+        <w:pStyle w:val="a3"/>
+        <w:numPr>
+          <w:ilvl w:val="3"/>
+          <w:numId w:val="4"/>
+        </w:numPr>
+        <w:jc w:val="both"/>
+        <w:rPr>
+          <w:lang w:val="en-US"/>
+        </w:rPr>
+      </w:pPr>
+      <w:r>
+        <w:rPr>
+          <w:lang w:val="en-US"/>
+        </w:rPr>
+        <w:t>support vector machines, quadratic classifiers</w:t>
+      </w:r>
+    </w:p>
+    <w:p>
+      <w:pPr>
+        <w:pStyle w:val="a3"/>
+        <w:numPr>
+          <w:ilvl w:val="3"/>
+          <w:numId w:val="4"/>
+        </w:numPr>
+        <w:jc w:val="both"/>
+        <w:rPr>
+          <w:lang w:val="en-US"/>
+        </w:rPr>
+      </w:pPr>
+      <w:r>
+        <w:rPr>
+          <w:lang w:val="en-US"/>
+        </w:rPr>
+        <w:t>kernel estimation</w:t>
+      </w:r>
+      <w:r>
+        <w:t xml:space="preserve"> </w:t>
+      </w:r>
+      <w:r>
+        <w:t>–</w:t>
+      </w:r>
+      <w:r>
+        <w:t xml:space="preserve"> </w:t>
+      </w:r>
+      <w:proofErr w:type="spellStart"/>
+      <w:r>
+        <w:rPr>
+          <w:lang w:val="en-US"/>
+        </w:rPr>
+        <w:t>kNN</w:t>
+      </w:r>
+      <w:proofErr w:type="spellEnd"/>
+    </w:p>
+    <w:p>
+      <w:pPr>
+        <w:pStyle w:val="a3"/>
+        <w:numPr>
+          <w:ilvl w:val="3"/>
+          <w:numId w:val="4"/>
+        </w:numPr>
+        <w:jc w:val="both"/>
+        <w:rPr>
+          <w:lang w:val="en-US"/>
+        </w:rPr>
+      </w:pPr>
+      <w:r>
+        <w:rPr>
+          <w:lang w:val="en-US"/>
+        </w:rPr>
+        <w:t>decision trees</w:t>
+      </w:r>
+    </w:p>
+    <w:p>
+      <w:pPr>
+        <w:pStyle w:val="a3"/>
+        <w:numPr>
+          <w:ilvl w:val="3"/>
+          <w:numId w:val="4"/>
+        </w:numPr>
+        <w:jc w:val="both"/>
+        <w:rPr>
+          <w:lang w:val="en-US"/>
+        </w:rPr>
+      </w:pPr>
+      <w:r>
+        <w:rPr>
+          <w:lang w:val="en-US"/>
+        </w:rPr>
+        <w:t>neural networks</w:t>
+      </w:r>
+    </w:p>
+    <w:p>
+      <w:pPr>
+        <w:pStyle w:val="a3"/>
+        <w:numPr>
+          <w:ilvl w:val="4"/>
+          <w:numId w:val="4"/>
+        </w:numPr>
+        <w:jc w:val="both"/>
+        <w:rPr>
+          <w:lang w:val="en-US"/>
+        </w:rPr>
+      </w:pPr>
+      <w:r>
+        <w:t>еднослойни – имат само вход и изход</w:t>
+      </w:r>
+    </w:p>
+    <w:p>
+      <w:pPr>
+        <w:pStyle w:val="a3"/>
+        <w:numPr>
+          <w:ilvl w:val="4"/>
+          <w:numId w:val="4"/>
+        </w:numPr>
+        <w:jc w:val="both"/>
+        <w:rPr>
+          <w:lang w:val="en-US"/>
+        </w:rPr>
+      </w:pPr>
+      <w:r>
+        <w:t>многослойни – имат вход, изход и слоеве по средата</w:t>
+      </w:r>
+    </w:p>
+    <w:p>
+      <w:pPr>
+        <w:pStyle w:val="a3"/>
+        <w:numPr>
+          <w:ilvl w:val="1"/>
+          <w:numId w:val="4"/>
+        </w:numPr>
+        <w:jc w:val="both"/>
+        <w:rPr>
+          <w:lang w:val="en-US"/>
+        </w:rPr>
+      </w:pPr>
+      <w:r>
+        <w:t>как се обучават алгоритмите</w:t>
+      </w:r>
+    </w:p>
+    <w:p>
+      <w:pPr>
+        <w:pStyle w:val="a3"/>
+        <w:numPr>
+          <w:ilvl w:val="2"/>
+          <w:numId w:val="4"/>
+        </w:numPr>
+        <w:jc w:val="both"/>
+        <w:rPr>
+          <w:lang w:val="en-US"/>
+        </w:rPr>
+      </w:pPr>
+      <w:r>
+        <w:rPr>
+          <w:lang w:val="en-US"/>
+        </w:rPr>
+        <w:t>train dataset</w:t>
+      </w:r>
+    </w:p>
+    <w:p>
+      <w:pPr>
+        <w:pStyle w:val="a3"/>
+        <w:numPr>
+          <w:ilvl w:val="2"/>
+          <w:numId w:val="4"/>
+        </w:numPr>
+        <w:jc w:val="both"/>
+        <w:rPr>
+          <w:lang w:val="en-US"/>
+        </w:rPr>
+      </w:pPr>
+      <w:r>
+        <w:rPr>
+          <w:lang w:val="en-US"/>
+        </w:rPr>
+        <w:t>validation dataset</w:t>
+      </w:r>
+    </w:p>
+    <w:p>
+      <w:pPr>
+        <w:pStyle w:val="a3"/>
+        <w:numPr>
+          <w:ilvl w:val="2"/>
+          <w:numId w:val="4"/>
+        </w:numPr>
+        <w:jc w:val="both"/>
+        <w:rPr>
+          <w:lang w:val="en-US"/>
+        </w:rPr>
+      </w:pPr>
+      <w:r>
+        <w:rPr>
+          <w:lang w:val="en-US"/>
+        </w:rPr>
+        <w:t>test dataset</w:t>
+      </w:r>
+    </w:p>
+    <w:p>
+      <w:pPr>
+        <w:pStyle w:val="a3"/>
+        <w:numPr>
+          <w:ilvl w:val="1"/>
+          <w:numId w:val="4"/>
+        </w:numPr>
+        <w:jc w:val="both"/>
+        <w:rPr>
+          <w:lang w:val="en-US"/>
+        </w:rPr>
+      </w:pPr>
+      <w:r>
         <w:rPr>
           <w:lang w:val="en-US"/>
         </w:rPr>
@@ -5759,22 +6655,550 @@
           <w:lang w:val="en-US"/>
         </w:rPr>
       </w:pPr>
+      <w:r>
+        <w:rPr>
+          <w:lang w:val="en-US"/>
+        </w:rPr>
+        <w:t xml:space="preserve">underfitting – </w:t>
+      </w:r>
+      <w:r>
+        <w:t>точността и за тренировъчните данни е ниска</w:t>
+      </w:r>
+    </w:p>
+    <w:p>
+      <w:pPr>
+        <w:pStyle w:val="a3"/>
+        <w:numPr>
+          <w:ilvl w:val="0"/>
+          <w:numId w:val="4"/>
+        </w:numPr>
+        <w:jc w:val="both"/>
+        <w:rPr>
+          <w:b/>
+          <w:lang w:val="en-US"/>
+        </w:rPr>
+      </w:pPr>
       <w:proofErr w:type="spellStart"/>
       <w:r>
         <w:rPr>
-          <w:lang w:val="en-US"/>
-        </w:rPr>
-        <w:t>underfitting</w:t>
+          <w:b/>
+          <w:lang w:val="en-US"/>
+        </w:rPr>
+        <w:t>kNN</w:t>
       </w:r>
       <w:proofErr w:type="spellEnd"/>
-      <w:r>
-        <w:rPr>
-          <w:lang w:val="en-US"/>
-        </w:rPr>
-        <w:t xml:space="preserve"> – </w:t>
-      </w:r>
-      <w:r>
-        <w:t>точността и за тренировъчните данни е ниска</w:t>
+    </w:p>
+    <w:p>
+      <w:pPr>
+        <w:pStyle w:val="a3"/>
+        <w:numPr>
+          <w:ilvl w:val="1"/>
+          <w:numId w:val="4"/>
+        </w:numPr>
+        <w:jc w:val="both"/>
+        <w:rPr>
+          <w:lang w:val="en-US"/>
+        </w:rPr>
+      </w:pPr>
+      <w:r>
+        <w:rPr>
+          <w:lang w:val="en-US"/>
+        </w:rPr>
+        <w:t xml:space="preserve">global learning </w:t>
+      </w:r>
+      <w:r>
+        <w:rPr>
+          <w:lang w:val="en-US"/>
+        </w:rPr>
+        <w:t>–</w:t>
+      </w:r>
+      <w:r>
+        <w:rPr>
+          <w:lang w:val="en-US"/>
+        </w:rPr>
+        <w:t xml:space="preserve"> </w:t>
+      </w:r>
+      <w:r>
+        <w:t xml:space="preserve">алгоритъмът се учи </w:t>
+      </w:r>
+      <w:r>
+        <w:t xml:space="preserve">и </w:t>
+      </w:r>
+      <w:r>
+        <w:t>изгражда</w:t>
+      </w:r>
+      <w:r>
+        <w:t xml:space="preserve"> хипотезата си </w:t>
+      </w:r>
+      <w:r>
+        <w:t>от всички примери в набора от данни</w:t>
+      </w:r>
+      <w:r>
+        <w:t xml:space="preserve"> (напр</w:t>
+      </w:r>
+      <w:r>
+        <w:t>имер</w:t>
+      </w:r>
+      <w:r>
+        <w:t xml:space="preserve"> </w:t>
+      </w:r>
+      <w:r>
+        <w:rPr>
+          <w:lang w:val="en-US"/>
+        </w:rPr>
+        <w:t>naïve bayes)</w:t>
+      </w:r>
+    </w:p>
+    <w:p>
+      <w:pPr>
+        <w:pStyle w:val="a3"/>
+        <w:numPr>
+          <w:ilvl w:val="1"/>
+          <w:numId w:val="4"/>
+        </w:numPr>
+        <w:jc w:val="both"/>
+        <w:rPr>
+          <w:lang w:val="en-US"/>
+        </w:rPr>
+      </w:pPr>
+      <w:r>
+        <w:rPr>
+          <w:lang w:val="en-US"/>
+        </w:rPr>
+        <w:t>local learning</w:t>
+      </w:r>
+      <w:r>
+        <w:t xml:space="preserve"> - алгоритъмът се учи</w:t>
+      </w:r>
+      <w:r>
+        <w:t xml:space="preserve"> и </w:t>
+      </w:r>
+      <w:r>
+        <w:t xml:space="preserve">изгражда </w:t>
+      </w:r>
+      <w:r>
+        <w:t>хипотезата си</w:t>
+      </w:r>
+      <w:r>
+        <w:t xml:space="preserve"> от някои примери в набора от данни</w:t>
+      </w:r>
+      <w:r>
+        <w:rPr>
+          <w:lang w:val="en-US"/>
+        </w:rPr>
+        <w:t xml:space="preserve"> (</w:t>
+      </w:r>
+      <w:r>
+        <w:t xml:space="preserve">например </w:t>
+      </w:r>
+      <w:r>
+        <w:rPr>
+          <w:lang w:val="en-US"/>
+        </w:rPr>
+        <w:t>knn</w:t>
+      </w:r>
+      <w:r>
+        <w:t>)</w:t>
+      </w:r>
+    </w:p>
+    <w:p>
+      <w:pPr>
+        <w:pStyle w:val="a3"/>
+        <w:numPr>
+          <w:ilvl w:val="1"/>
+          <w:numId w:val="4"/>
+        </w:numPr>
+        <w:jc w:val="both"/>
+        <w:rPr>
+          <w:lang w:val="en-US"/>
+        </w:rPr>
+      </w:pPr>
+      <w:r>
+        <w:rPr>
+          <w:lang w:val="en-US"/>
+        </w:rPr>
+        <w:t>instance</w:t>
+      </w:r>
+      <w:r>
+        <w:rPr>
+          <w:lang w:val="en-US"/>
+        </w:rPr>
+        <w:t>-</w:t>
+      </w:r>
+      <w:r>
+        <w:rPr>
+          <w:lang w:val="en-US"/>
+        </w:rPr>
+        <w:t xml:space="preserve">based learning </w:t>
+      </w:r>
+      <w:r>
+        <w:t>(учене основано на примери)</w:t>
+      </w:r>
+      <w:r>
+        <w:rPr>
+          <w:lang w:val="en-US"/>
+        </w:rPr>
+        <w:t xml:space="preserve"> </w:t>
+      </w:r>
+      <w:r>
+        <w:rPr>
+          <w:lang w:val="en-US"/>
+        </w:rPr>
+        <w:t>–</w:t>
+      </w:r>
+      <w:r>
+        <w:rPr>
+          <w:lang w:val="en-US"/>
+        </w:rPr>
+        <w:t xml:space="preserve"> </w:t>
+      </w:r>
+      <w:r>
+        <w:t xml:space="preserve">използва целия </w:t>
+      </w:r>
+      <w:r>
+        <w:rPr>
+          <w:lang w:val="en-US"/>
+        </w:rPr>
+        <w:t xml:space="preserve">dataset </w:t>
+      </w:r>
+      <w:r>
+        <w:t>за модел, изводът се формира изцяло от примерите</w:t>
+      </w:r>
+      <w:r>
+        <w:rPr>
+          <w:lang w:val="en-US"/>
+        </w:rPr>
+        <w:t xml:space="preserve"> (напр</w:t>
+      </w:r>
+      <w:r>
+        <w:t>имер</w:t>
+      </w:r>
+      <w:r>
+        <w:rPr>
+          <w:lang w:val="en-US"/>
+        </w:rPr>
+        <w:t xml:space="preserve"> knn)</w:t>
+      </w:r>
+    </w:p>
+    <w:p>
+      <w:pPr>
+        <w:pStyle w:val="a3"/>
+        <w:numPr>
+          <w:ilvl w:val="1"/>
+          <w:numId w:val="4"/>
+        </w:numPr>
+        <w:jc w:val="both"/>
+        <w:rPr>
+          <w:lang w:val="en-US"/>
+        </w:rPr>
+      </w:pPr>
+      <w:r>
+        <w:rPr>
+          <w:lang w:val="en-US"/>
+        </w:rPr>
+        <w:t>model-</w:t>
+      </w:r>
+      <w:r>
+        <w:rPr>
+          <w:lang w:val="en-US"/>
+        </w:rPr>
+        <w:t>based learning</w:t>
+      </w:r>
+      <w:r>
+        <w:t xml:space="preserve"> (учене основано на модел</w:t>
+      </w:r>
+      <w:r>
+        <w:t>) – изграждаме модел(</w:t>
+      </w:r>
+      <w:r>
+        <w:t>закономерности</w:t>
+      </w:r>
+      <w:r>
+        <w:t>) и използваме него за формиране на извод</w:t>
+      </w:r>
+      <w:r>
+        <w:t xml:space="preserve"> (например </w:t>
+      </w:r>
+      <w:r>
+        <w:rPr>
+          <w:lang w:val="en-US"/>
+        </w:rPr>
+        <w:t>naïve bayes</w:t>
+      </w:r>
+      <w:r>
+        <w:t xml:space="preserve">, </w:t>
+      </w:r>
+      <w:r>
+        <w:rPr>
+          <w:lang w:val="en-US"/>
+        </w:rPr>
+        <w:t>decision tree</w:t>
+      </w:r>
+      <w:r>
+        <w:rPr>
+          <w:lang w:val="en-US"/>
+        </w:rPr>
+        <w:t>)</w:t>
+      </w:r>
+    </w:p>
+    <w:p>
+      <w:pPr>
+        <w:pStyle w:val="a3"/>
+        <w:numPr>
+          <w:ilvl w:val="1"/>
+          <w:numId w:val="4"/>
+        </w:numPr>
+        <w:jc w:val="both"/>
+        <w:rPr>
+          <w:lang w:val="en-US"/>
+        </w:rPr>
+      </w:pPr>
+      <w:r>
+        <w:rPr>
+          <w:lang w:val="en-US"/>
+        </w:rPr>
+        <w:t xml:space="preserve">lazy learning – </w:t>
+      </w:r>
+      <w:r>
+        <w:t xml:space="preserve">свързва се с </w:t>
+      </w:r>
+      <w:r>
+        <w:rPr>
+          <w:lang w:val="en-US"/>
+        </w:rPr>
+        <w:t>instance based learning</w:t>
+      </w:r>
+      <w:r>
+        <w:t>, алгоритъмът не се обучава предварително, а когато постъпи заявка</w:t>
+      </w:r>
+      <w:r>
+        <w:t xml:space="preserve"> се изгражда хипотезата</w:t>
+      </w:r>
+      <w:r>
+        <w:t xml:space="preserve"> (отнема повече време за даване на отговор на заявка)</w:t>
+      </w:r>
+    </w:p>
+    <w:p>
+      <w:pPr>
+        <w:pStyle w:val="a3"/>
+        <w:numPr>
+          <w:ilvl w:val="1"/>
+          <w:numId w:val="4"/>
+        </w:numPr>
+        <w:jc w:val="both"/>
+        <w:rPr>
+          <w:lang w:val="en-US"/>
+        </w:rPr>
+      </w:pPr>
+      <w:r>
+        <w:rPr>
+          <w:lang w:val="en-US"/>
+        </w:rPr>
+        <w:t>eager learning</w:t>
+      </w:r>
+      <w:r>
+        <w:t xml:space="preserve"> - свързва се с </w:t>
+      </w:r>
+      <w:r>
+        <w:rPr>
+          <w:lang w:val="en-US"/>
+        </w:rPr>
+        <w:t>mode-based learning</w:t>
+      </w:r>
+      <w:r>
+        <w:t>, изгражда хипотезата си, създава модел върху данните, когато постъпи заявка се обръщаме към модела</w:t>
+      </w:r>
+      <w:r>
+        <w:t xml:space="preserve"> (може да му е нужно доста време за обучение, но работи бързо при заявка)</w:t>
+      </w:r>
+    </w:p>
+    <w:p>
+      <w:pPr>
+        <w:pStyle w:val="a3"/>
+        <w:numPr>
+          <w:ilvl w:val="1"/>
+          <w:numId w:val="4"/>
+        </w:numPr>
+        <w:jc w:val="both"/>
+        <w:rPr>
+          <w:lang w:val="en-US"/>
+        </w:rPr>
+      </w:pPr>
+      <w:r>
+        <w:t>най-близките съседи се пресмятат например с Евклидово разстояние</w:t>
+      </w:r>
+    </w:p>
+    <w:p>
+      <w:pPr>
+        <w:pStyle w:val="a3"/>
+        <w:numPr>
+          <w:ilvl w:val="1"/>
+          <w:numId w:val="4"/>
+        </w:numPr>
+        <w:jc w:val="both"/>
+        <w:rPr>
+          <w:lang w:val="en-US"/>
+        </w:rPr>
+      </w:pPr>
+      <w:r>
+        <w:t xml:space="preserve">може да се използва за тегло на по-близките в пространството примери, в комбинация </w:t>
+      </w:r>
+      <w:r>
+        <w:t>с броя на най-близките съседи</w:t>
+      </w:r>
+      <w:r>
+        <w:rPr>
+          <w:lang w:val="en-US"/>
+        </w:rPr>
+        <w:t xml:space="preserve"> </w:t>
+      </w:r>
+      <w:r>
+        <w:t>(т.е. доминиращият)</w:t>
+      </w:r>
+    </w:p>
+    <w:p>
+      <w:pPr>
+        <w:pStyle w:val="a3"/>
+        <w:numPr>
+          <w:ilvl w:val="1"/>
+          <w:numId w:val="4"/>
+        </w:numPr>
+        <w:jc w:val="both"/>
+        <w:rPr>
+          <w:lang w:val="en-US"/>
+        </w:rPr>
+      </w:pPr>
+      <w:r>
+        <w:t xml:space="preserve">за справяне с проблема на бързодействието при много атрибути </w:t>
+      </w:r>
+      <w:r>
+        <w:rPr>
+          <w:lang w:val="en-US"/>
+        </w:rPr>
+        <w:t xml:space="preserve">(т.е. </w:t>
+      </w:r>
+      <w:r>
+        <w:t xml:space="preserve">висока размерност) може да се ползват </w:t>
+      </w:r>
+      <w:r>
+        <w:rPr>
+          <w:lang w:val="en-US"/>
+        </w:rPr>
+        <w:t xml:space="preserve">k-d </w:t>
+      </w:r>
+      <w:r>
+        <w:t>дървета</w:t>
+      </w:r>
+    </w:p>
+    <w:p>
+      <w:pPr>
+        <w:pStyle w:val="a3"/>
+        <w:numPr>
+          <w:ilvl w:val="1"/>
+          <w:numId w:val="4"/>
+        </w:numPr>
+        <w:jc w:val="both"/>
+        <w:rPr>
+          <w:lang w:val="en-US"/>
+        </w:rPr>
+      </w:pPr>
+      <w:r>
+        <w:t xml:space="preserve">по-стабилен при </w:t>
+      </w:r>
+      <w:proofErr w:type="spellStart"/>
+      <w:r>
+        <w:rPr>
+          <w:lang w:val="en-US"/>
+        </w:rPr>
+        <w:t>outliеr</w:t>
+      </w:r>
+      <w:proofErr w:type="spellEnd"/>
+      <w:r>
+        <w:rPr>
+          <w:lang w:val="en-US"/>
+        </w:rPr>
+        <w:t>-</w:t>
+      </w:r>
+      <w:r>
+        <w:t>и</w:t>
+      </w:r>
+    </w:p>
+    <w:p>
+      <w:pPr>
+        <w:pStyle w:val="a3"/>
+        <w:numPr>
+          <w:ilvl w:val="1"/>
+          <w:numId w:val="4"/>
+        </w:numPr>
+        <w:jc w:val="both"/>
+        <w:rPr>
+          <w:lang w:val="en-US"/>
+        </w:rPr>
+      </w:pPr>
+      <w:proofErr w:type="spellStart"/>
+      <w:r>
+        <w:rPr>
+          <w:lang w:val="en-US"/>
+        </w:rPr>
+        <w:t>kNN</w:t>
+      </w:r>
+      <w:proofErr w:type="spellEnd"/>
+      <w:r>
+        <w:rPr>
+          <w:lang w:val="en-US"/>
+        </w:rPr>
+        <w:t xml:space="preserve"> </w:t>
+      </w:r>
+      <w:proofErr w:type="spellStart"/>
+      <w:r>
+        <w:rPr>
+          <w:lang w:val="en-US"/>
+        </w:rPr>
+        <w:t>overfi</w:t>
+      </w:r>
+      <w:r>
+        <w:rPr>
+          <w:lang w:val="en-US"/>
+        </w:rPr>
+        <w:t>t</w:t>
+      </w:r>
+      <w:proofErr w:type="spellEnd"/>
+      <w:r>
+        <w:rPr>
+          <w:lang w:val="en-US"/>
+        </w:rPr>
+        <w:t>-</w:t>
+      </w:r>
+      <w:r>
+        <w:t>ва при малки к</w:t>
+      </w:r>
+    </w:p>
+    <w:p>
+      <w:pPr>
+        <w:pStyle w:val="a3"/>
+        <w:numPr>
+          <w:ilvl w:val="1"/>
+          <w:numId w:val="4"/>
+        </w:numPr>
+        <w:jc w:val="both"/>
+        <w:rPr>
+          <w:lang w:val="en-US"/>
+        </w:rPr>
+      </w:pPr>
+      <w:r>
+        <w:rPr>
+          <w:lang w:val="en-US"/>
+        </w:rPr>
+        <w:t xml:space="preserve">kNN </w:t>
+      </w:r>
+      <w:r>
+        <w:rPr>
+          <w:lang w:val="en-US"/>
+        </w:rPr>
+        <w:t>underfit-</w:t>
+      </w:r>
+      <w:r>
+        <w:t>ва при големи к</w:t>
       </w:r>
     </w:p>
     <w:p>
@@ -5786,15 +7210,165 @@
         </w:numPr>
         <w:jc w:val="both"/>
         <w:rPr>
-          <w:lang w:val="en-US"/>
-        </w:rPr>
-      </w:pPr>
+          <w:b/>
+          <w:lang w:val="en-US"/>
+        </w:rPr>
+      </w:pPr>
+      <w:r>
+        <w:rPr>
+          <w:b/>
+          <w:lang w:val="en-US"/>
+        </w:rPr>
+        <w:t>Naïve Bayes classifier</w:t>
+      </w:r>
+    </w:p>
+    <w:p>
+      <w:pPr>
+        <w:pStyle w:val="a3"/>
+        <w:numPr>
+          <w:ilvl w:val="2"/>
+          <w:numId w:val="4"/>
+        </w:numPr>
+        <w:jc w:val="both"/>
+        <w:rPr>
+          <w:lang w:val="en-US"/>
+        </w:rPr>
+      </w:pPr>
+      <w:r>
+        <w:t>алгоритъм от тип учене с учител</w:t>
+      </w:r>
+      <w:r>
+        <w:t>,</w:t>
+      </w:r>
+      <w:r>
+        <w:t xml:space="preserve"> класифициращ</w:t>
+      </w:r>
+      <w:r>
+        <w:t xml:space="preserve"> (</w:t>
+      </w:r>
+      <w:r>
+        <w:rPr>
+          <w:lang w:val="en-US"/>
+        </w:rPr>
+        <w:t>supervised learning</w:t>
+      </w:r>
+      <w:r>
+        <w:t xml:space="preserve">, </w:t>
+      </w:r>
+      <w:r>
+        <w:rPr>
+          <w:lang w:val="en-US"/>
+        </w:rPr>
+        <w:t>classification</w:t>
+      </w:r>
+      <w:r>
+        <w:t>)</w:t>
+      </w:r>
+    </w:p>
+    <w:p>
+      <w:pPr>
+        <w:pStyle w:val="a3"/>
+        <w:numPr>
+          <w:ilvl w:val="2"/>
+          <w:numId w:val="4"/>
+        </w:numPr>
+        <w:jc w:val="both"/>
+        <w:rPr>
+          <w:lang w:val="en-US"/>
+        </w:rPr>
+      </w:pPr>
+      <w:r>
+        <w:t>вероятностен алгоритъм</w:t>
+      </w:r>
+      <w:r>
+        <w:t>, защото използва вероятности</w:t>
+      </w:r>
+    </w:p>
+    <w:p>
+      <w:pPr>
+        <w:pStyle w:val="a3"/>
+        <w:numPr>
+          <w:ilvl w:val="2"/>
+          <w:numId w:val="4"/>
+        </w:numPr>
+        <w:jc w:val="both"/>
+        <w:rPr>
+          <w:lang w:val="en-US"/>
+        </w:rPr>
+      </w:pPr>
+      <w:r>
+        <w:rPr>
+          <w:lang w:val="en-US"/>
+        </w:rPr>
+        <w:t>global learning</w:t>
+      </w:r>
+    </w:p>
+    <w:p>
+      <w:pPr>
+        <w:pStyle w:val="a3"/>
+        <w:numPr>
+          <w:ilvl w:val="2"/>
+          <w:numId w:val="4"/>
+        </w:numPr>
+        <w:jc w:val="both"/>
+        <w:rPr>
+          <w:lang w:val="en-US"/>
+        </w:rPr>
+      </w:pPr>
+      <w:r>
+        <w:rPr>
+          <w:lang w:val="en-US"/>
+        </w:rPr>
+        <w:lastRenderedPageBreak/>
+        <w:t>model-based learning</w:t>
+      </w:r>
+    </w:p>
+    <w:p>
+      <w:pPr>
+        <w:pStyle w:val="a3"/>
+        <w:numPr>
+          <w:ilvl w:val="2"/>
+          <w:numId w:val="4"/>
+        </w:numPr>
+        <w:jc w:val="both"/>
+        <w:rPr>
+          <w:lang w:val="en-US"/>
+        </w:rPr>
+      </w:pPr>
+      <w:r>
+        <w:rPr>
+          <w:lang w:val="en-US"/>
+        </w:rPr>
+        <w:t>eager-based learning</w:t>
+      </w:r>
+    </w:p>
+    <w:p>
+      <w:pPr>
+        <w:pStyle w:val="a3"/>
+        <w:numPr>
+          <w:ilvl w:val="2"/>
+          <w:numId w:val="4"/>
+        </w:numPr>
+        <w:jc w:val="both"/>
+        <w:rPr>
+          <w:lang w:val="en-US"/>
+        </w:rPr>
+      </w:pPr>
+      <w:r>
+        <w:t>наивен защото приемаме, че атрибутите са независими случайни величини</w:t>
+      </w:r>
+      <w:r>
+        <w:t>, ?зависещи от класа</w:t>
+      </w:r>
+      <w:r>
+        <w:t xml:space="preserve"> </w:t>
+      </w:r>
       <w:proofErr w:type="spellStart"/>
       <w:r>
         <w:rPr>
           <w:lang w:val="en-US"/>
         </w:rPr>
-        <w:t>kNN</w:t>
+        <w:t>Ck</w:t>
       </w:r>
       <w:proofErr w:type="spellEnd"/>
     </w:p>
@@ -5802,6 +7376,71 @@
       <w:pPr>
         <w:pStyle w:val="a3"/>
         <w:numPr>
+          <w:ilvl w:val="2"/>
+          <w:numId w:val="4"/>
+        </w:numPr>
+        <w:jc w:val="both"/>
+        <w:rPr>
+          <w:lang w:val="en-US"/>
+        </w:rPr>
+      </w:pPr>
+      <w:r>
+        <w:t xml:space="preserve">заглаждане на </w:t>
+      </w:r>
+      <w:proofErr w:type="spellStart"/>
+      <w:r>
+        <w:t>Лаплас</w:t>
+      </w:r>
+      <w:proofErr w:type="spellEnd"/>
+      <w:r>
+        <w:t xml:space="preserve"> – за избягване на нулеви вероятности се добавят малки стойности към вероятностите</w:t>
+      </w:r>
+    </w:p>
+    <w:p>
+      <w:pPr>
+        <w:pStyle w:val="a3"/>
+        <w:numPr>
+          <w:ilvl w:val="2"/>
+          <w:numId w:val="4"/>
+        </w:numPr>
+        <w:jc w:val="both"/>
+        <w:rPr>
+          <w:lang w:val="en-US"/>
+        </w:rPr>
+      </w:pPr>
+      <w:r>
+        <w:t>използване на логаритъм за пресмятане на вероятностите – за да не се срещне отново нулева вероятност при умножението на вероятностите</w:t>
+      </w:r>
+      <w:r>
+        <w:t>, може да настъпи при</w:t>
+      </w:r>
+      <w:r>
+        <w:t xml:space="preserve"> голям брой атрибути</w:t>
+      </w:r>
+    </w:p>
+    <w:p>
+      <w:pPr>
+        <w:pStyle w:val="a3"/>
+        <w:numPr>
+          <w:ilvl w:val="0"/>
+          <w:numId w:val="4"/>
+        </w:numPr>
+        <w:jc w:val="both"/>
+        <w:rPr>
+          <w:lang w:val="en-US"/>
+        </w:rPr>
+      </w:pPr>
+      <w:r>
+        <w:rPr>
+          <w:lang w:val="en-US"/>
+        </w:rPr>
+        <w:t>Decision tree</w:t>
+      </w:r>
+    </w:p>
+    <w:p>
+      <w:pPr>
+        <w:pStyle w:val="a3"/>
+        <w:numPr>
           <w:ilvl w:val="1"/>
           <w:numId w:val="4"/>
         </w:numPr>
@@ -5810,42 +7449,11 @@
           <w:lang w:val="en-US"/>
         </w:rPr>
       </w:pPr>
-      <w:proofErr w:type="spellStart"/>
-      <w:r>
-        <w:rPr>
-          <w:lang w:val="en-US"/>
-        </w:rPr>
-        <w:t>kNN</w:t>
-      </w:r>
-      <w:proofErr w:type="spellEnd"/>
-      <w:r>
-        <w:rPr>
-          <w:lang w:val="en-US"/>
-        </w:rPr>
-        <w:t xml:space="preserve"> </w:t>
-      </w:r>
-      <w:proofErr w:type="spellStart"/>
-      <w:r>
-        <w:rPr>
-          <w:lang w:val="en-US"/>
-        </w:rPr>
-        <w:t>overfi</w:t>
-      </w:r>
-      <w:r>
-        <w:rPr>
-          <w:lang w:val="en-US"/>
-        </w:rPr>
-        <w:t>t</w:t>
-      </w:r>
-      <w:proofErr w:type="spellEnd"/>
-      <w:r>
-        <w:rPr>
-          <w:lang w:val="en-US"/>
-        </w:rPr>
-        <w:t>-</w:t>
-      </w:r>
-      <w:r>
-        <w:t>ва при малки к</w:t>
+      <w:r>
+        <w:rPr>
+          <w:lang w:val="en-US"/>
+        </w:rPr>
+        <w:t>supervised learning, can be used for classification and regression</w:t>
       </w:r>
     </w:p>
     <w:p>
@@ -5860,171 +7468,134 @@
           <w:lang w:val="en-US"/>
         </w:rPr>
       </w:pPr>
-      <w:proofErr w:type="spellStart"/>
-      <w:r>
-        <w:rPr>
-          <w:lang w:val="en-US"/>
-        </w:rPr>
-        <w:t>kNN</w:t>
-      </w:r>
-      <w:proofErr w:type="spellEnd"/>
-      <w:r>
-        <w:rPr>
-          <w:lang w:val="en-US"/>
-        </w:rPr>
-        <w:t xml:space="preserve"> </w:t>
-      </w:r>
-      <w:proofErr w:type="spellStart"/>
-      <w:r>
-        <w:rPr>
-          <w:lang w:val="en-US"/>
-        </w:rPr>
-        <w:t>underfit</w:t>
-      </w:r>
-      <w:proofErr w:type="spellEnd"/>
-      <w:r>
-        <w:rPr>
-          <w:lang w:val="en-US"/>
-        </w:rPr>
-        <w:t>-</w:t>
-      </w:r>
-      <w:r>
-        <w:t>ва при големи к</w:t>
-      </w:r>
-    </w:p>
-    <w:p>
-      <w:pPr>
-        <w:pStyle w:val="a3"/>
-        <w:numPr>
-          <w:ilvl w:val="0"/>
-          <w:numId w:val="4"/>
-        </w:numPr>
-        <w:jc w:val="both"/>
-        <w:rPr>
-          <w:lang w:val="en-US"/>
-        </w:rPr>
-      </w:pPr>
-      <w:r>
-        <w:rPr>
-          <w:lang w:val="en-US"/>
-        </w:rPr>
-        <w:t>Naïve Bayes classifier</w:t>
-      </w:r>
-    </w:p>
-    <w:p>
-      <w:pPr>
-        <w:pStyle w:val="a3"/>
-        <w:numPr>
-          <w:ilvl w:val="2"/>
-          <w:numId w:val="4"/>
-        </w:numPr>
-        <w:jc w:val="both"/>
-        <w:rPr>
-          <w:lang w:val="en-US"/>
-        </w:rPr>
-      </w:pPr>
-      <w:r>
-        <w:t>алгоритъм от тип учене с учител класифициращ</w:t>
-      </w:r>
-      <w:r>
+      <w:r>
+        <w:rPr>
+          <w:lang w:val="en-US"/>
+        </w:rPr>
+        <w:t>global learning, but local searching</w:t>
+      </w:r>
+    </w:p>
+    <w:p>
+      <w:pPr>
+        <w:pStyle w:val="a3"/>
+        <w:numPr>
+          <w:ilvl w:val="1"/>
+          <w:numId w:val="4"/>
+        </w:numPr>
+        <w:jc w:val="both"/>
+        <w:rPr>
+          <w:lang w:val="en-US"/>
+        </w:rPr>
+      </w:pPr>
+      <w:r>
+        <w:rPr>
+          <w:lang w:val="en-US"/>
+        </w:rPr>
+        <w:t>model-based learning, eager learning</w:t>
+      </w:r>
+    </w:p>
+    <w:p>
+      <w:pPr>
+        <w:pStyle w:val="a3"/>
+        <w:numPr>
+          <w:ilvl w:val="1"/>
+          <w:numId w:val="4"/>
+        </w:numPr>
+        <w:jc w:val="both"/>
+        <w:rPr>
+          <w:lang w:val="en-US"/>
+        </w:rPr>
+      </w:pPr>
+      <w:r>
+        <w:t>моделът е дърво</w:t>
+      </w:r>
+    </w:p>
+    <w:p>
+      <w:pPr>
+        <w:pStyle w:val="a3"/>
+        <w:numPr>
+          <w:ilvl w:val="1"/>
+          <w:numId w:val="4"/>
+        </w:numPr>
+        <w:jc w:val="both"/>
+        <w:rPr>
+          <w:lang w:val="en-US"/>
+        </w:rPr>
+      </w:pPr>
+      <w:proofErr w:type="gramStart"/>
+      <w:r>
+        <w:rPr>
+          <w:lang w:val="en-US"/>
+        </w:rPr>
+        <w:t>entropy</w:t>
+      </w:r>
+      <w:proofErr w:type="gramEnd"/>
+      <w:r>
+        <w:rPr>
+          <w:lang w:val="en-US"/>
+        </w:rPr>
         <w:t xml:space="preserve"> (</w:t>
       </w:r>
       <w:r>
-        <w:rPr>
-          <w:lang w:val="en-US"/>
-        </w:rPr>
-        <w:t>supervised learning</w:t>
-      </w:r>
-      <w:r>
-        <w:t xml:space="preserve">, </w:t>
-      </w:r>
-      <w:r>
-        <w:rPr>
-          <w:lang w:val="en-US"/>
-        </w:rPr>
-        <w:t>classification</w:t>
-      </w:r>
-      <w:r>
+        <w:t>ентропия</w:t>
+      </w:r>
+      <w:r>
+        <w:rPr>
+          <w:lang w:val="en-US"/>
+        </w:rPr>
         <w:t>)</w:t>
       </w:r>
-    </w:p>
-    <w:p>
-      <w:pPr>
-        <w:pStyle w:val="a3"/>
-        <w:numPr>
-          <w:ilvl w:val="2"/>
-          <w:numId w:val="4"/>
-        </w:numPr>
-        <w:jc w:val="both"/>
-        <w:rPr>
-          <w:lang w:val="en-US"/>
-        </w:rPr>
-      </w:pPr>
-      <w:r>
-        <w:t>вероятностен алгоритъм</w:t>
-      </w:r>
-      <w:r>
-        <w:t>, защото използва вероятности</w:t>
-      </w:r>
-    </w:p>
-    <w:p>
-      <w:pPr>
-        <w:pStyle w:val="a3"/>
-        <w:numPr>
-          <w:ilvl w:val="2"/>
-          <w:numId w:val="4"/>
-        </w:numPr>
-        <w:jc w:val="both"/>
-        <w:rPr>
-          <w:lang w:val="en-US"/>
-        </w:rPr>
-      </w:pPr>
-      <w:r>
-        <w:rPr>
-          <w:lang w:val="en-US"/>
-        </w:rPr>
-        <w:t>global learning</w:t>
-      </w:r>
-    </w:p>
-    <w:p>
-      <w:pPr>
-        <w:pStyle w:val="a3"/>
-        <w:numPr>
-          <w:ilvl w:val="2"/>
-          <w:numId w:val="4"/>
-        </w:numPr>
-        <w:jc w:val="both"/>
-        <w:rPr>
-          <w:lang w:val="en-US"/>
-        </w:rPr>
-      </w:pPr>
-      <w:r>
-        <w:rPr>
-          <w:lang w:val="en-US"/>
-        </w:rPr>
-        <w:t>model-based learning</w:t>
-      </w:r>
-    </w:p>
-    <w:p>
-      <w:pPr>
-        <w:pStyle w:val="a3"/>
-        <w:numPr>
-          <w:ilvl w:val="2"/>
-          <w:numId w:val="4"/>
-        </w:numPr>
-        <w:jc w:val="both"/>
-        <w:rPr>
-          <w:lang w:val="en-US"/>
-        </w:rPr>
-      </w:pPr>
-      <w:r>
-        <w:rPr>
-          <w:lang w:val="en-US"/>
-        </w:rPr>
-        <w:t>eager-based learning</w:t>
+      <w:r>
+        <w:t xml:space="preserve"> –</w:t>
+      </w:r>
+      <w:r>
+        <w:t xml:space="preserve"> мярка/начин</w:t>
+      </w:r>
+      <w:r>
+        <w:t xml:space="preserve"> за измерване на несигурността на дадена информация</w:t>
+      </w:r>
+      <w:r>
+        <w:t>, измерва се в битове?</w:t>
+      </w:r>
+    </w:p>
+    <w:p>
+      <w:pPr>
+        <w:pStyle w:val="a3"/>
+        <w:numPr>
+          <w:ilvl w:val="1"/>
+          <w:numId w:val="4"/>
+        </w:numPr>
+        <w:jc w:val="both"/>
+        <w:rPr>
+          <w:lang w:val="en-US"/>
+        </w:rPr>
+      </w:pPr>
+      <w:r>
+        <w:rPr>
+          <w:lang w:val="en-US"/>
+        </w:rPr>
+        <w:t>information gain (</w:t>
+      </w:r>
+      <w:r>
+        <w:t xml:space="preserve">още </w:t>
+      </w:r>
+      <w:r>
+        <w:rPr>
+          <w:lang w:val="en-US"/>
+        </w:rPr>
+        <w:t xml:space="preserve">mutual information, </w:t>
       </w:r>
       <w:bookmarkStart w:id="0" w:name="_GoBack"/>
       <w:bookmarkEnd w:id="0"/>
+      <w:r>
+        <w:t xml:space="preserve">информационна печалба) – </w:t>
+      </w:r>
+      <w:r>
+        <w:t>мярка/</w:t>
+      </w:r>
+      <w:r>
+        <w:t>начин за измерване на значимостта на дадена информация</w:t>
+      </w:r>
     </w:p>
     <w:sectPr>
       <w:pgSz w:w="11906" w:h="16838"/>
@@ -6313,7 +7884,7 @@
       <w:lvlText w:val="%5."/>
       <w:lvlJc w:val="left"/>
       <w:pPr>
-        <w:ind w:left="3240" w:hanging="360"/>
+        <w:ind w:left="2345" w:hanging="360"/>
       </w:pPr>
     </w:lvl>
     <w:lvl w:ilvl="5" w:tplc="0402001B" w:tentative="1">

</xml_diff>

<commit_message>
add notes for planing and uncertainty
</commit_message>
<xml_diff>
--- a/exam-notes/exam-1-notes.docx
+++ b/exam-notes/exam-1-notes.docx
@@ -986,7 +986,7 @@
             <v:path o:extrusionok="f" gradientshapeok="t" o:connecttype="rect"/>
             <o:lock v:ext="edit" aspectratio="t"/>
           </v:shapetype>
-          <v:shape id="_x0000_i1025" type="#_x0000_t75" style="width:312.75pt;height:175.7pt">
+          <v:shape id="_x0000_i1025" type="#_x0000_t75" style="width:312.6pt;height:175.8pt">
             <v:imagedata r:id="rId5" o:title="Screenshot (47)"/>
           </v:shape>
         </w:pict>
@@ -1017,7 +1017,7 @@
       </w:pPr>
       <w:r>
         <w:pict>
-          <v:shape id="_x0000_i1026" type="#_x0000_t75" style="width:315.65pt;height:178pt">
+          <v:shape id="_x0000_i1026" type="#_x0000_t75" style="width:315.6pt;height:178.2pt">
             <v:imagedata r:id="rId6" o:title="Screenshot (48)"/>
           </v:shape>
         </w:pict>
@@ -1102,7 +1102,7 @@
       </w:pPr>
       <w:r>
         <w:pict>
-          <v:shape id="_x0000_i1027" type="#_x0000_t75" style="width:308.15pt;height:173.4pt">
+          <v:shape id="_x0000_i1027" type="#_x0000_t75" style="width:308.4pt;height:173.4pt">
             <v:imagedata r:id="rId7" o:title="Screenshot (49)"/>
           </v:shape>
         </w:pict>
@@ -1163,7 +1163,7 @@
       </w:pPr>
       <w:r>
         <w:pict>
-          <v:shape id="_x0000_i1028" type="#_x0000_t75" style="width:309.9pt;height:173.95pt">
+          <v:shape id="_x0000_i1028" type="#_x0000_t75" style="width:309.6pt;height:174pt">
             <v:imagedata r:id="rId8" o:title="Screenshot (50)"/>
           </v:shape>
         </w:pict>
@@ -1805,7 +1805,7 @@
           <w:b/>
         </w:rPr>
         <w:pict>
-          <v:shape id="_x0000_i1029" type="#_x0000_t75" style="width:292.6pt;height:163pt">
+          <v:shape id="_x0000_i1029" type="#_x0000_t75" style="width:292.2pt;height:162.6pt">
             <v:imagedata r:id="rId10" o:title="Screenshot (46)"/>
           </v:shape>
         </w:pict>
@@ -5729,14 +5729,617 @@
     </w:p>
     <w:p>
       <w:pPr>
-        <w:jc w:val="both"/>
-      </w:pPr>
-      <w:r>
-        <w:tab/>
+        <w:pStyle w:val="a3"/>
+        <w:numPr>
+          <w:ilvl w:val="0"/>
+          <w:numId w:val="4"/>
+        </w:numPr>
+        <w:jc w:val="both"/>
+        <w:rPr>
+          <w:b/>
+        </w:rPr>
+      </w:pPr>
+      <w:r>
+        <w:rPr>
+          <w:b/>
+          <w:lang w:val="en-US"/>
+        </w:rPr>
+        <w:t>Planning</w:t>
+      </w:r>
+    </w:p>
+    <w:p>
+      <w:pPr>
+        <w:pStyle w:val="a3"/>
+        <w:numPr>
+          <w:ilvl w:val="1"/>
+          <w:numId w:val="4"/>
+        </w:numPr>
+        <w:jc w:val="both"/>
+        <w:rPr>
+          <w:b/>
+        </w:rPr>
+      </w:pPr>
+      <w:r>
+        <w:t>какво е планиране</w:t>
+      </w:r>
+      <w:r>
+        <w:t xml:space="preserve"> – има за цел да намери последователност от действия, чрез която да можем да изпълним някаква цел (състояния, действия, цели)</w:t>
+      </w:r>
+    </w:p>
+    <w:p>
+      <w:pPr>
+        <w:pStyle w:val="a3"/>
+        <w:numPr>
+          <w:ilvl w:val="1"/>
+          <w:numId w:val="4"/>
+        </w:numPr>
+        <w:jc w:val="both"/>
+        <w:rPr>
+          <w:b/>
+        </w:rPr>
+      </w:pPr>
+      <w:r>
+        <w:t xml:space="preserve">езици за описване на планове – </w:t>
+      </w:r>
+      <w:r>
+        <w:rPr>
+          <w:lang w:val="en-US"/>
+        </w:rPr>
+        <w:t xml:space="preserve">STRIPS </w:t>
+      </w:r>
+      <w:r>
+        <w:t xml:space="preserve">и </w:t>
+      </w:r>
+      <w:r>
+        <w:rPr>
+          <w:lang w:val="en-US"/>
+        </w:rPr>
+        <w:t>ADL</w:t>
+      </w:r>
+      <w:r>
+        <w:rPr>
+          <w:lang w:val="en-US"/>
+        </w:rPr>
+        <w:t xml:space="preserve"> (action definition language)</w:t>
+      </w:r>
+    </w:p>
+    <w:p>
+      <w:pPr>
+        <w:pStyle w:val="a3"/>
+        <w:numPr>
+          <w:ilvl w:val="1"/>
+          <w:numId w:val="4"/>
+        </w:numPr>
+        <w:jc w:val="both"/>
+      </w:pPr>
+      <w:r>
+        <w:t xml:space="preserve">описване на </w:t>
+      </w:r>
+      <w:r>
+        <w:t>състояние</w:t>
+      </w:r>
+      <w:r>
+        <w:t xml:space="preserve"> – с конюнкции на позитивни литерали(т.е. логическо „и“)</w:t>
+      </w:r>
+      <w:r>
         <w:t xml:space="preserve"> </w:t>
       </w:r>
       <w:r>
-        <w:tab/>
+        <w:t>съждителни логики</w:t>
+      </w:r>
+      <w:r>
+        <w:t xml:space="preserve"> и логики от предикатни логики от първи ред</w:t>
+      </w:r>
+      <w:r>
+        <w:t>(без функции)</w:t>
+      </w:r>
+    </w:p>
+    <w:p>
+      <w:pPr>
+        <w:pStyle w:val="a3"/>
+        <w:numPr>
+          <w:ilvl w:val="2"/>
+          <w:numId w:val="4"/>
+        </w:numPr>
+        <w:jc w:val="both"/>
+      </w:pPr>
+      <w:r>
+        <w:t>предположение за затвореност на света</w:t>
+      </w:r>
+      <w:r>
+        <w:t xml:space="preserve"> – всяко нещо, за което нямаме информация го смятаме за невярно</w:t>
+      </w:r>
+    </w:p>
+    <w:p>
+      <w:pPr>
+        <w:pStyle w:val="a3"/>
+        <w:numPr>
+          <w:ilvl w:val="1"/>
+          <w:numId w:val="4"/>
+        </w:numPr>
+        <w:jc w:val="both"/>
+      </w:pPr>
+      <w:proofErr w:type="spellStart"/>
+      <w:r>
+        <w:rPr>
+          <w:lang w:val="en-US"/>
+        </w:rPr>
+        <w:t>представяне</w:t>
+      </w:r>
+      <w:proofErr w:type="spellEnd"/>
+      <w:r>
+        <w:rPr>
+          <w:lang w:val="en-US"/>
+        </w:rPr>
+        <w:t xml:space="preserve"> на </w:t>
+      </w:r>
+      <w:proofErr w:type="spellStart"/>
+      <w:r>
+        <w:rPr>
+          <w:lang w:val="en-US"/>
+        </w:rPr>
+        <w:t>целта</w:t>
+      </w:r>
+      <w:proofErr w:type="spellEnd"/>
+      <w:r>
+        <w:t xml:space="preserve"> – частично </w:t>
+      </w:r>
+      <w:r>
+        <w:t xml:space="preserve">описано(т.е. не цялата възможна информация от реалния свят, </w:t>
+      </w:r>
+      <w:proofErr w:type="spellStart"/>
+      <w:r>
+        <w:t>т.к</w:t>
+      </w:r>
+      <w:proofErr w:type="spellEnd"/>
+      <w:r>
+        <w:t xml:space="preserve">. това е </w:t>
+      </w:r>
+      <w:r>
+        <w:t>невъзможно</w:t>
+      </w:r>
+      <w:r>
+        <w:t xml:space="preserve">, а </w:t>
+      </w:r>
+      <w:proofErr w:type="spellStart"/>
+      <w:r>
+        <w:t>напр</w:t>
+      </w:r>
+      <w:proofErr w:type="spellEnd"/>
+      <w:r>
+        <w:t xml:space="preserve"> промените, които трябва да се случат от началното състояние</w:t>
+      </w:r>
+      <w:r>
+        <w:t>)</w:t>
+      </w:r>
+      <w:r>
+        <w:t xml:space="preserve"> състояние, отново чрез конюнкция на позитивно свързани литерали</w:t>
+      </w:r>
+      <w:r>
+        <w:rPr>
+          <w:lang w:val="en-US"/>
+        </w:rPr>
+        <w:t>;</w:t>
+      </w:r>
+      <w:r>
+        <w:t xml:space="preserve"> целта е постигната, когато текущото състояние </w:t>
+      </w:r>
+      <w:r>
+        <w:t>съдържа същите литерали в целевото</w:t>
+      </w:r>
+    </w:p>
+    <w:p>
+      <w:pPr>
+        <w:pStyle w:val="a3"/>
+        <w:numPr>
+          <w:ilvl w:val="1"/>
+          <w:numId w:val="4"/>
+        </w:numPr>
+        <w:jc w:val="both"/>
+      </w:pPr>
+      <w:r>
+        <w:t>представяне на действията</w:t>
+      </w:r>
+      <w:r>
+        <w:t xml:space="preserve"> – състои се от пре</w:t>
+      </w:r>
+      <w:r>
+        <w:t>д</w:t>
+      </w:r>
+      <w:r>
+        <w:t>условия и съответен ефект</w:t>
+      </w:r>
+    </w:p>
+    <w:p>
+      <w:pPr>
+        <w:pStyle w:val="a3"/>
+        <w:numPr>
+          <w:ilvl w:val="2"/>
+          <w:numId w:val="4"/>
+        </w:numPr>
+        <w:jc w:val="both"/>
+      </w:pPr>
+      <w:r>
+        <w:t xml:space="preserve">име на действието и списък с параметри </w:t>
+      </w:r>
+      <w:r>
+        <w:rPr>
+          <w:lang w:val="en-US"/>
+        </w:rPr>
+        <w:t xml:space="preserve">– Action (Fly(plane, from, to), </w:t>
+      </w:r>
+    </w:p>
+    <w:p>
+      <w:pPr>
+        <w:pStyle w:val="a3"/>
+        <w:numPr>
+          <w:ilvl w:val="2"/>
+          <w:numId w:val="4"/>
+        </w:numPr>
+        <w:jc w:val="both"/>
+      </w:pPr>
+      <w:r>
+        <w:t>предусловие (конюнкция на литерали без функции)</w:t>
+      </w:r>
+    </w:p>
+    <w:p>
+      <w:pPr>
+        <w:pStyle w:val="a3"/>
+        <w:numPr>
+          <w:ilvl w:val="2"/>
+          <w:numId w:val="4"/>
+        </w:numPr>
+        <w:jc w:val="both"/>
+      </w:pPr>
+      <w:r>
+        <w:t xml:space="preserve">ефект – конюнкция на литерали без функции и </w:t>
+      </w:r>
+      <w:r>
+        <w:t xml:space="preserve">литерали, които са истина и такива, които са </w:t>
+      </w:r>
+      <w:proofErr w:type="spellStart"/>
+      <w:r>
+        <w:t>отрицани</w:t>
+      </w:r>
+      <w:proofErr w:type="spellEnd"/>
+    </w:p>
+    <w:p>
+      <w:pPr>
+        <w:pStyle w:val="a3"/>
+        <w:numPr>
+          <w:ilvl w:val="1"/>
+          <w:numId w:val="4"/>
+        </w:numPr>
+        <w:jc w:val="both"/>
+      </w:pPr>
+      <w:r>
+        <w:t xml:space="preserve">предположение на </w:t>
+      </w:r>
+      <w:r>
+        <w:rPr>
+          <w:lang w:val="en-US"/>
+        </w:rPr>
+        <w:t>STRIPS</w:t>
+      </w:r>
+      <w:r>
+        <w:t xml:space="preserve"> – всеки литерал, който не е в ефекта, остава </w:t>
+      </w:r>
+      <w:proofErr w:type="spellStart"/>
+      <w:r>
+        <w:t>непромемен</w:t>
+      </w:r>
+      <w:proofErr w:type="spellEnd"/>
+    </w:p>
+    <w:p>
+      <w:pPr>
+        <w:pStyle w:val="a3"/>
+        <w:numPr>
+          <w:ilvl w:val="1"/>
+          <w:numId w:val="4"/>
+        </w:numPr>
+        <w:jc w:val="both"/>
+      </w:pPr>
+      <w:r>
+        <w:t xml:space="preserve">изразителна сила на </w:t>
+      </w:r>
+      <w:r>
+        <w:rPr>
+          <w:lang w:val="en-US"/>
+        </w:rPr>
+        <w:t>STRIPS</w:t>
+      </w:r>
+    </w:p>
+    <w:p>
+      <w:pPr>
+        <w:pStyle w:val="a3"/>
+        <w:numPr>
+          <w:ilvl w:val="2"/>
+          <w:numId w:val="4"/>
+        </w:numPr>
+        <w:jc w:val="both"/>
+      </w:pPr>
+      <w:r>
+        <w:t>ограничение – литералите трябва да са без функции</w:t>
+      </w:r>
+    </w:p>
+    <w:p>
+      <w:pPr>
+        <w:pStyle w:val="a3"/>
+        <w:numPr>
+          <w:ilvl w:val="2"/>
+          <w:numId w:val="4"/>
+        </w:numPr>
+        <w:jc w:val="both"/>
+      </w:pPr>
+      <w:r>
+        <w:t>плюс – позволява представяне със съждителни логики</w:t>
+      </w:r>
+    </w:p>
+    <w:p>
+      <w:pPr>
+        <w:pStyle w:val="a3"/>
+        <w:numPr>
+          <w:ilvl w:val="1"/>
+          <w:numId w:val="4"/>
+        </w:numPr>
+        <w:jc w:val="both"/>
+      </w:pPr>
+      <w:r>
+        <w:rPr>
+          <w:lang w:val="en-US"/>
+        </w:rPr>
+        <w:t>ADL –</w:t>
+      </w:r>
+      <w:r>
+        <w:t xml:space="preserve"> разширение на </w:t>
+      </w:r>
+      <w:r>
+        <w:rPr>
+          <w:lang w:val="en-US"/>
+        </w:rPr>
+        <w:t>STRIPS</w:t>
+      </w:r>
+      <w:r>
+        <w:t>, има по-голяма изразителна сила</w:t>
+      </w:r>
+    </w:p>
+    <w:p>
+      <w:pPr>
+        <w:pStyle w:val="a3"/>
+        <w:numPr>
+          <w:ilvl w:val="2"/>
+          <w:numId w:val="4"/>
+        </w:numPr>
+        <w:jc w:val="both"/>
+      </w:pPr>
+      <w:r>
+        <w:t xml:space="preserve">позволява </w:t>
+      </w:r>
+      <w:r>
+        <w:t>задаване на отношения(не точно функция)</w:t>
+      </w:r>
+    </w:p>
+    <w:p>
+      <w:pPr>
+        <w:pStyle w:val="a3"/>
+        <w:numPr>
+          <w:ilvl w:val="1"/>
+          <w:numId w:val="4"/>
+        </w:numPr>
+        <w:jc w:val="both"/>
+      </w:pPr>
+      <w:r>
+        <w:t>планиране с търсене в пространството от състояния</w:t>
+      </w:r>
+    </w:p>
+    <w:p>
+      <w:pPr>
+        <w:pStyle w:val="a3"/>
+        <w:numPr>
+          <w:ilvl w:val="2"/>
+          <w:numId w:val="4"/>
+        </w:numPr>
+        <w:jc w:val="both"/>
+      </w:pPr>
+      <w:r>
+        <w:t>позволява търсене напред и назад</w:t>
+      </w:r>
+      <w:r>
+        <w:t xml:space="preserve"> (спрямо целта)</w:t>
+      </w:r>
+    </w:p>
+    <w:p>
+      <w:pPr>
+        <w:pStyle w:val="a3"/>
+        <w:numPr>
+          <w:ilvl w:val="2"/>
+          <w:numId w:val="4"/>
+        </w:numPr>
+        <w:jc w:val="both"/>
+      </w:pPr>
+      <w:r>
+        <w:t xml:space="preserve">прогресивно </w:t>
+      </w:r>
+      <w:r>
+        <w:t>планиране</w:t>
+      </w:r>
+      <w:r>
+        <w:t xml:space="preserve"> – преглеждаме всички възможни действия от текущото състояние и ефекта от тях</w:t>
+      </w:r>
+    </w:p>
+    <w:p>
+      <w:pPr>
+        <w:pStyle w:val="a3"/>
+        <w:numPr>
+          <w:ilvl w:val="2"/>
+          <w:numId w:val="4"/>
+        </w:numPr>
+        <w:jc w:val="both"/>
+      </w:pPr>
+      <w:r>
+        <w:t xml:space="preserve">регресивно </w:t>
+      </w:r>
+      <w:r>
+        <w:t>планиране</w:t>
+      </w:r>
+      <w:r>
+        <w:t xml:space="preserve"> – тръгваме от целта и търсим кое състояние е по-близо до началното</w:t>
+      </w:r>
+    </w:p>
+    <w:p>
+      <w:pPr>
+        <w:pStyle w:val="a3"/>
+        <w:numPr>
+          <w:ilvl w:val="3"/>
+          <w:numId w:val="4"/>
+        </w:numPr>
+        <w:jc w:val="both"/>
+      </w:pPr>
+      <w:r>
+        <w:t>предимство – може да има по-малък фактор на разклонение</w:t>
+      </w:r>
+      <w:r>
+        <w:t xml:space="preserve"> от прогресивното</w:t>
+      </w:r>
+    </w:p>
+    <w:p>
+      <w:pPr>
+        <w:pStyle w:val="a3"/>
+        <w:numPr>
+          <w:ilvl w:val="1"/>
+          <w:numId w:val="4"/>
+        </w:numPr>
+        <w:jc w:val="both"/>
+      </w:pPr>
+      <w:r>
+        <w:lastRenderedPageBreak/>
+        <w:t>частично нареден план</w:t>
+      </w:r>
+      <w:r>
+        <w:t xml:space="preserve"> - </w:t>
+      </w:r>
+      <w:proofErr w:type="spellStart"/>
+      <w:r>
+        <w:t>Any</w:t>
+      </w:r>
+      <w:proofErr w:type="spellEnd"/>
+      <w:r>
+        <w:t xml:space="preserve"> </w:t>
+      </w:r>
+      <w:proofErr w:type="spellStart"/>
+      <w:r>
+        <w:t>planning</w:t>
+      </w:r>
+      <w:proofErr w:type="spellEnd"/>
+      <w:r>
+        <w:t xml:space="preserve"> </w:t>
+      </w:r>
+      <w:proofErr w:type="spellStart"/>
+      <w:r>
+        <w:t>algorithm</w:t>
+      </w:r>
+      <w:proofErr w:type="spellEnd"/>
+      <w:r>
+        <w:t xml:space="preserve"> </w:t>
+      </w:r>
+      <w:proofErr w:type="spellStart"/>
+      <w:r>
+        <w:t>that</w:t>
+      </w:r>
+      <w:proofErr w:type="spellEnd"/>
+      <w:r>
+        <w:t xml:space="preserve"> </w:t>
+      </w:r>
+      <w:proofErr w:type="spellStart"/>
+      <w:r>
+        <w:t>can</w:t>
+      </w:r>
+      <w:proofErr w:type="spellEnd"/>
+      <w:r>
+        <w:t xml:space="preserve"> </w:t>
+      </w:r>
+      <w:proofErr w:type="spellStart"/>
+      <w:r>
+        <w:t>place</w:t>
+      </w:r>
+      <w:proofErr w:type="spellEnd"/>
+      <w:r>
+        <w:t xml:space="preserve"> </w:t>
+      </w:r>
+      <w:proofErr w:type="spellStart"/>
+      <w:r>
+        <w:t>two</w:t>
+      </w:r>
+      <w:proofErr w:type="spellEnd"/>
+      <w:r>
+        <w:t xml:space="preserve"> </w:t>
+      </w:r>
+      <w:proofErr w:type="spellStart"/>
+      <w:r>
+        <w:t>actions</w:t>
+      </w:r>
+      <w:proofErr w:type="spellEnd"/>
+      <w:r>
+        <w:t xml:space="preserve"> </w:t>
+      </w:r>
+      <w:proofErr w:type="spellStart"/>
+      <w:r>
+        <w:t>into</w:t>
+      </w:r>
+      <w:proofErr w:type="spellEnd"/>
+      <w:r>
+        <w:t xml:space="preserve"> a</w:t>
+      </w:r>
+      <w:r>
+        <w:t xml:space="preserve"> </w:t>
+      </w:r>
+      <w:proofErr w:type="spellStart"/>
+      <w:r>
+        <w:t>plan</w:t>
+      </w:r>
+      <w:proofErr w:type="spellEnd"/>
+      <w:r>
+        <w:t xml:space="preserve"> </w:t>
+      </w:r>
+      <w:proofErr w:type="spellStart"/>
+      <w:r>
+        <w:t>without</w:t>
+      </w:r>
+      <w:proofErr w:type="spellEnd"/>
+      <w:r>
+        <w:t xml:space="preserve"> </w:t>
+      </w:r>
+      <w:proofErr w:type="spellStart"/>
+      <w:r>
+        <w:t>which</w:t>
+      </w:r>
+      <w:proofErr w:type="spellEnd"/>
+      <w:r>
+        <w:t xml:space="preserve"> </w:t>
+      </w:r>
+      <w:proofErr w:type="spellStart"/>
+      <w:r>
+        <w:t>comes</w:t>
+      </w:r>
+      <w:proofErr w:type="spellEnd"/>
+      <w:r>
+        <w:t xml:space="preserve"> </w:t>
+      </w:r>
+      <w:proofErr w:type="spellStart"/>
+      <w:r>
+        <w:t>first</w:t>
+      </w:r>
+      <w:proofErr w:type="spellEnd"/>
+      <w:r>
+        <w:t xml:space="preserve"> </w:t>
+      </w:r>
+      <w:proofErr w:type="spellStart"/>
+      <w:r>
+        <w:t>is</w:t>
+      </w:r>
+      <w:proofErr w:type="spellEnd"/>
+      <w:r>
+        <w:t xml:space="preserve"> a POP</w:t>
       </w:r>
     </w:p>
     <w:p>
@@ -5749,35 +6352,14 @@
         <w:jc w:val="both"/>
         <w:rPr>
           <w:b/>
+          <w:lang w:val="en-US"/>
         </w:rPr>
       </w:pPr>
       <w:r>
         <w:rPr>
           <w:b/>
-          <w:lang w:val="en-US"/>
-        </w:rPr>
-        <w:t>? Planning</w:t>
-      </w:r>
-    </w:p>
-    <w:p>
-      <w:pPr>
-        <w:pStyle w:val="a3"/>
-        <w:numPr>
-          <w:ilvl w:val="0"/>
-          <w:numId w:val="4"/>
-        </w:numPr>
-        <w:jc w:val="both"/>
-        <w:rPr>
-          <w:b/>
-          <w:lang w:val="en-US"/>
-        </w:rPr>
-      </w:pPr>
-      <w:r>
-        <w:rPr>
-          <w:b/>
-          <w:lang w:val="en-US"/>
-        </w:rPr>
-        <w:t>Intro to ML</w:t>
+        </w:rPr>
+        <w:t>Неяснота</w:t>
       </w:r>
     </w:p>
     <w:p>
@@ -5793,1800 +6375,1948 @@
         </w:rPr>
       </w:pPr>
       <w:r>
-        <w:rPr>
-          <w:lang w:val="en-US"/>
-        </w:rPr>
-        <w:t>supervised learning</w:t>
-      </w:r>
-      <w:r>
-        <w:t xml:space="preserve"> (учене с учител</w:t>
-      </w:r>
-      <w:r>
-        <w:t>, има допълнителен атрибут - клас</w:t>
-      </w:r>
-      <w:r>
-        <w:t>)</w:t>
-      </w:r>
-    </w:p>
-    <w:p>
-      <w:pPr>
-        <w:pStyle w:val="a3"/>
-        <w:numPr>
-          <w:ilvl w:val="2"/>
-          <w:numId w:val="4"/>
-        </w:numPr>
-        <w:jc w:val="both"/>
-        <w:rPr>
-          <w:lang w:val="en-US"/>
-        </w:rPr>
-      </w:pPr>
-      <w:r>
-        <w:rPr>
-          <w:lang w:val="en-US"/>
-        </w:rPr>
-        <w:t>classification</w:t>
-      </w:r>
-      <w:r>
-        <w:t xml:space="preserve"> –</w:t>
-      </w:r>
-      <w:r>
-        <w:t xml:space="preserve"> класът </w:t>
-      </w:r>
-      <w:r>
-        <w:t xml:space="preserve">е </w:t>
-      </w:r>
-      <w:r>
-        <w:t>номинална, диск</w:t>
-      </w:r>
-      <w:r>
-        <w:t>р</w:t>
-      </w:r>
-      <w:r>
-        <w:t>етна стойност</w:t>
-      </w:r>
-      <w:r>
-        <w:t xml:space="preserve">, към който принадлежи </w:t>
-      </w:r>
-      <w:r>
-        <w:t>примерът</w:t>
-      </w:r>
-      <w:r>
-        <w:t xml:space="preserve"> на наборът от данни</w:t>
-      </w:r>
-    </w:p>
-    <w:p>
-      <w:pPr>
-        <w:pStyle w:val="a3"/>
-        <w:numPr>
-          <w:ilvl w:val="2"/>
-          <w:numId w:val="4"/>
-        </w:numPr>
-        <w:jc w:val="both"/>
-        <w:rPr>
-          <w:lang w:val="en-US"/>
-        </w:rPr>
-      </w:pPr>
-      <w:r>
-        <w:rPr>
-          <w:lang w:val="en-US"/>
-        </w:rPr>
-        <w:t>regression</w:t>
-      </w:r>
-      <w:r>
-        <w:t xml:space="preserve"> – изходът е числова стойност</w:t>
-      </w:r>
-      <w:r>
-        <w:t>, напр</w:t>
-      </w:r>
-      <w:r>
-        <w:t>имер</w:t>
-      </w:r>
-      <w:r>
-        <w:t xml:space="preserve"> линейна регресия</w:t>
-      </w:r>
-      <w:r>
-        <w:t xml:space="preserve"> от статистика</w:t>
-      </w:r>
-      <w:r>
-        <w:t>(не  и логистична регресия, тя е класификационен алгоритъм)</w:t>
-      </w:r>
-    </w:p>
-    <w:p>
-      <w:pPr>
-        <w:pStyle w:val="a3"/>
-        <w:numPr>
-          <w:ilvl w:val="1"/>
-          <w:numId w:val="4"/>
-        </w:numPr>
-        <w:jc w:val="both"/>
-        <w:rPr>
-          <w:lang w:val="en-US"/>
-        </w:rPr>
-      </w:pPr>
-      <w:r>
-        <w:rPr>
-          <w:lang w:val="en-US"/>
-        </w:rPr>
-        <w:t>unsupervised learning</w:t>
-      </w:r>
-      <w:r>
-        <w:t xml:space="preserve"> </w:t>
-      </w:r>
-      <w:r>
-        <w:t>(учене без учител)</w:t>
-      </w:r>
-    </w:p>
-    <w:p>
-      <w:pPr>
-        <w:pStyle w:val="a3"/>
-        <w:numPr>
-          <w:ilvl w:val="2"/>
-          <w:numId w:val="4"/>
-        </w:numPr>
-        <w:jc w:val="both"/>
-        <w:rPr>
-          <w:lang w:val="en-US"/>
-        </w:rPr>
-      </w:pPr>
-      <w:r>
-        <w:rPr>
-          <w:lang w:val="en-US"/>
-        </w:rPr>
-        <w:t>clustering</w:t>
-      </w:r>
-      <w:r>
-        <w:t xml:space="preserve"> (</w:t>
-      </w:r>
-      <w:r>
-        <w:t>клъстеризация ,</w:t>
-      </w:r>
-      <w:r>
-        <w:t>сегментация</w:t>
-      </w:r>
-      <w:r>
-        <w:t xml:space="preserve">) </w:t>
-      </w:r>
-      <w:r>
-        <w:t xml:space="preserve">– групира </w:t>
-      </w:r>
-      <w:r>
-        <w:t>примерите</w:t>
-      </w:r>
-      <w:r>
-        <w:t xml:space="preserve"> в клъстери, т.е. множества, в които елементите имат нещо общо</w:t>
-      </w:r>
-      <w:r>
-        <w:t xml:space="preserve"> (може клъстерите да съответстват на някакви класове)</w:t>
-      </w:r>
-    </w:p>
-    <w:p>
-      <w:pPr>
-        <w:pStyle w:val="a3"/>
-        <w:numPr>
-          <w:ilvl w:val="1"/>
-          <w:numId w:val="4"/>
-        </w:numPr>
-        <w:jc w:val="both"/>
-        <w:rPr>
-          <w:lang w:val="en-US"/>
-        </w:rPr>
-      </w:pPr>
-      <w:r>
-        <w:rPr>
-          <w:lang w:val="en-US"/>
-        </w:rPr>
-        <w:t>dataset</w:t>
-      </w:r>
-      <w:r>
-        <w:t xml:space="preserve"> </w:t>
-      </w:r>
-      <w:r>
-        <w:rPr>
-          <w:lang w:val="en-US"/>
-        </w:rPr>
-        <w:t>-</w:t>
-      </w:r>
-      <w:r>
-        <w:t xml:space="preserve"> </w:t>
-      </w:r>
-      <w:r>
-        <w:t>набор от данни, който се състои от множество примери, наблюдения</w:t>
-      </w:r>
-    </w:p>
-    <w:p>
-      <w:pPr>
-        <w:pStyle w:val="a3"/>
-        <w:numPr>
-          <w:ilvl w:val="1"/>
-          <w:numId w:val="4"/>
-        </w:numPr>
-        <w:jc w:val="both"/>
-        <w:rPr>
-          <w:lang w:val="en-US"/>
-        </w:rPr>
-      </w:pPr>
-      <w:r>
-        <w:t xml:space="preserve">всяко наблюдение се състои от </w:t>
-      </w:r>
-      <w:r>
-        <w:rPr>
-          <w:lang w:val="en-US"/>
-        </w:rPr>
-        <w:t>n-</w:t>
-      </w:r>
-      <w:r>
-        <w:t xml:space="preserve">на броя </w:t>
-      </w:r>
-      <w:r>
-        <w:t xml:space="preserve">атрибути, </w:t>
-      </w:r>
-      <w:r>
-        <w:t>характеристики</w:t>
-      </w:r>
-    </w:p>
-    <w:p>
-      <w:pPr>
-        <w:pStyle w:val="a3"/>
-        <w:numPr>
-          <w:ilvl w:val="1"/>
-          <w:numId w:val="4"/>
-        </w:numPr>
-        <w:jc w:val="both"/>
-        <w:rPr>
-          <w:lang w:val="en-US"/>
-        </w:rPr>
-      </w:pPr>
-      <w:r>
-        <w:rPr>
-          <w:lang w:val="en-US"/>
-        </w:rPr>
-        <w:t>data preprocessing</w:t>
-      </w:r>
-    </w:p>
-    <w:p>
-      <w:pPr>
-        <w:pStyle w:val="a3"/>
-        <w:numPr>
-          <w:ilvl w:val="2"/>
-          <w:numId w:val="4"/>
-        </w:numPr>
-        <w:jc w:val="both"/>
-        <w:rPr>
-          <w:lang w:val="en-US"/>
-        </w:rPr>
-      </w:pPr>
-      <w:r>
-        <w:t>основни проблеми</w:t>
-      </w:r>
-    </w:p>
-    <w:p>
-      <w:pPr>
-        <w:pStyle w:val="a3"/>
-        <w:numPr>
-          <w:ilvl w:val="3"/>
-          <w:numId w:val="4"/>
-        </w:numPr>
-        <w:jc w:val="both"/>
-        <w:rPr>
-          <w:lang w:val="en-US"/>
-        </w:rPr>
-      </w:pPr>
-      <w:r>
-        <w:t>стойности извън диапазона</w:t>
-      </w:r>
-    </w:p>
-    <w:p>
-      <w:pPr>
-        <w:pStyle w:val="a3"/>
-        <w:numPr>
-          <w:ilvl w:val="3"/>
-          <w:numId w:val="4"/>
-        </w:numPr>
-        <w:jc w:val="both"/>
-        <w:rPr>
-          <w:lang w:val="en-US"/>
-        </w:rPr>
-      </w:pPr>
-      <w:r>
-        <w:t>пример с не съвпадащи атрибути</w:t>
-      </w:r>
-    </w:p>
-    <w:p>
-      <w:pPr>
-        <w:pStyle w:val="a3"/>
-        <w:numPr>
-          <w:ilvl w:val="3"/>
-          <w:numId w:val="4"/>
-        </w:numPr>
-        <w:jc w:val="both"/>
-        <w:rPr>
-          <w:lang w:val="en-US"/>
-        </w:rPr>
-      </w:pPr>
-      <w:r>
-        <w:t>липсващи стойности</w:t>
-      </w:r>
-      <w:r>
-        <w:t xml:space="preserve"> </w:t>
-      </w:r>
-    </w:p>
-    <w:p>
-      <w:pPr>
-        <w:pStyle w:val="a3"/>
-        <w:numPr>
-          <w:ilvl w:val="4"/>
-          <w:numId w:val="4"/>
-        </w:numPr>
-        <w:jc w:val="both"/>
-        <w:rPr>
-          <w:lang w:val="en-US"/>
-        </w:rPr>
-      </w:pPr>
-      <w:r>
-        <w:t>махаме примера</w:t>
-      </w:r>
-    </w:p>
-    <w:p>
-      <w:pPr>
-        <w:pStyle w:val="a3"/>
-        <w:numPr>
-          <w:ilvl w:val="4"/>
-          <w:numId w:val="4"/>
-        </w:numPr>
-        <w:jc w:val="both"/>
-        <w:rPr>
-          <w:lang w:val="en-US"/>
-        </w:rPr>
-      </w:pPr>
-      <w:r>
-        <w:t xml:space="preserve"> попълваме стойността със средното</w:t>
-      </w:r>
-      <w:r>
-        <w:t xml:space="preserve"> (при числови)</w:t>
-      </w:r>
-      <w:r>
-        <w:t xml:space="preserve"> или модата</w:t>
-      </w:r>
-      <w:r>
-        <w:t xml:space="preserve"> </w:t>
-      </w:r>
-      <w:r>
-        <w:t>(при дискретни) за всички примери, или за примери от същия клас,</w:t>
-      </w:r>
-    </w:p>
-    <w:p>
-      <w:pPr>
-        <w:pStyle w:val="a3"/>
-        <w:numPr>
-          <w:ilvl w:val="4"/>
-          <w:numId w:val="4"/>
-        </w:numPr>
-        <w:jc w:val="both"/>
-        <w:rPr>
-          <w:lang w:val="en-US"/>
-        </w:rPr>
-      </w:pPr>
-      <w:r>
-        <w:t>може целият клас да се махне</w:t>
-      </w:r>
-    </w:p>
-    <w:p>
-      <w:pPr>
-        <w:pStyle w:val="a3"/>
-        <w:numPr>
-          <w:ilvl w:val="3"/>
-          <w:numId w:val="4"/>
-        </w:numPr>
-        <w:jc w:val="both"/>
-        <w:rPr>
-          <w:lang w:val="en-US"/>
-        </w:rPr>
-      </w:pPr>
-      <w:r>
-        <w:rPr>
-          <w:lang w:val="en-US"/>
-        </w:rPr>
-        <w:t xml:space="preserve">outlier-s – </w:t>
-      </w:r>
-      <w:r>
-        <w:t>примери, които се различават от масата от примери</w:t>
-      </w:r>
-    </w:p>
-    <w:p>
-      <w:pPr>
-        <w:pStyle w:val="a3"/>
-        <w:numPr>
-          <w:ilvl w:val="2"/>
-          <w:numId w:val="4"/>
-        </w:numPr>
-        <w:jc w:val="both"/>
-        <w:rPr>
-          <w:lang w:val="en-US"/>
-        </w:rPr>
-      </w:pPr>
-      <w:r>
-        <w:rPr>
-          <w:lang w:val="en-US"/>
-        </w:rPr>
-        <w:t>data transformation</w:t>
-      </w:r>
-    </w:p>
-    <w:p>
-      <w:pPr>
-        <w:pStyle w:val="a3"/>
-        <w:numPr>
-          <w:ilvl w:val="3"/>
-          <w:numId w:val="4"/>
-        </w:numPr>
-        <w:jc w:val="both"/>
-        <w:rPr>
-          <w:lang w:val="en-US"/>
-        </w:rPr>
-      </w:pPr>
-      <w:r>
-        <w:t>изчистване на данните</w:t>
-      </w:r>
-    </w:p>
-    <w:p>
-      <w:pPr>
-        <w:pStyle w:val="a3"/>
-        <w:numPr>
-          <w:ilvl w:val="3"/>
-          <w:numId w:val="4"/>
-        </w:numPr>
-        <w:jc w:val="both"/>
-        <w:rPr>
-          <w:lang w:val="en-US"/>
-        </w:rPr>
-      </w:pPr>
-      <w:r>
-        <w:t>нормализация (</w:t>
+        <w:t xml:space="preserve">използваме </w:t>
       </w:r>
       <w:proofErr w:type="spellStart"/>
       <w:r>
-        <w:t>напр</w:t>
-      </w:r>
-      <w:proofErr w:type="spellEnd"/>
-      <w:r>
-        <w:t xml:space="preserve"> мин-</w:t>
-      </w:r>
-      <w:proofErr w:type="spellStart"/>
-      <w:r>
-        <w:t>макс</w:t>
-      </w:r>
-      <w:proofErr w:type="spellEnd"/>
-      <w:r>
-        <w:t xml:space="preserve"> скалиране, или със средно и стандартно отклонение)</w:t>
-      </w:r>
-    </w:p>
-    <w:p>
-      <w:pPr>
-        <w:pStyle w:val="a3"/>
-        <w:numPr>
-          <w:ilvl w:val="3"/>
-          <w:numId w:val="4"/>
-        </w:numPr>
-        <w:jc w:val="both"/>
-        <w:rPr>
-          <w:lang w:val="en-US"/>
-        </w:rPr>
-      </w:pPr>
-      <w:r>
-        <w:t>обединяване на атрибути</w:t>
-      </w:r>
-      <w:r>
-        <w:t>, агрегация (при числови), генерализация (при дискретни)</w:t>
-      </w:r>
-    </w:p>
-    <w:p>
-      <w:pPr>
-        <w:pStyle w:val="a3"/>
-        <w:numPr>
-          <w:ilvl w:val="3"/>
-          <w:numId w:val="4"/>
-        </w:numPr>
-        <w:jc w:val="both"/>
-        <w:rPr>
-          <w:lang w:val="en-US"/>
-        </w:rPr>
-      </w:pPr>
-      <w:r>
-        <w:t>конструиране на</w:t>
-      </w:r>
-      <w:r>
-        <w:t xml:space="preserve"> нови</w:t>
-      </w:r>
-      <w:r>
-        <w:t xml:space="preserve"> атрибути – разбиване на даден атрибут на няколко по-малки, например </w:t>
-      </w:r>
-      <w:r>
-        <w:rPr>
-          <w:lang w:val="en-US"/>
-        </w:rPr>
-        <w:t xml:space="preserve">timestamp </w:t>
-      </w:r>
-      <w:r>
-        <w:t>на ден, час и т.н.</w:t>
-      </w:r>
-    </w:p>
-    <w:p>
-      <w:pPr>
-        <w:pStyle w:val="a3"/>
-        <w:numPr>
-          <w:ilvl w:val="2"/>
-          <w:numId w:val="4"/>
-        </w:numPr>
-        <w:jc w:val="both"/>
-        <w:rPr>
-          <w:lang w:val="en-US"/>
-        </w:rPr>
-      </w:pPr>
-      <w:r>
-        <w:rPr>
-          <w:lang w:val="en-US"/>
-        </w:rPr>
-        <w:lastRenderedPageBreak/>
-        <w:t>data reduction</w:t>
-      </w:r>
-    </w:p>
-    <w:p>
-      <w:pPr>
-        <w:pStyle w:val="a3"/>
-        <w:numPr>
-          <w:ilvl w:val="2"/>
-          <w:numId w:val="4"/>
-        </w:numPr>
-        <w:jc w:val="both"/>
-        <w:rPr>
-          <w:lang w:val="en-US"/>
-        </w:rPr>
-      </w:pPr>
-      <w:r>
-        <w:rPr>
-          <w:lang w:val="en-US"/>
-        </w:rPr>
-        <w:t>data discretization</w:t>
-      </w:r>
-      <w:r>
-        <w:t xml:space="preserve"> – минаване от числови в номинални атрибути</w:t>
-      </w:r>
-    </w:p>
-    <w:p>
-      <w:pPr>
-        <w:pStyle w:val="a3"/>
-        <w:numPr>
-          <w:ilvl w:val="1"/>
-          <w:numId w:val="4"/>
-        </w:numPr>
-        <w:jc w:val="both"/>
-        <w:rPr>
-          <w:lang w:val="en-US"/>
-        </w:rPr>
-      </w:pPr>
-      <w:r>
-        <w:t>видове класифициращи алгоритми</w:t>
-      </w:r>
-    </w:p>
-    <w:p>
-      <w:pPr>
-        <w:pStyle w:val="a3"/>
-        <w:numPr>
-          <w:ilvl w:val="2"/>
-          <w:numId w:val="4"/>
-        </w:numPr>
-        <w:jc w:val="both"/>
-        <w:rPr>
-          <w:lang w:val="en-US"/>
-        </w:rPr>
-      </w:pPr>
-      <w:r>
-        <w:t>линейни – представяме примерите като точки в н-мерна координатна система, и можем да разделим точките на отделните класове с линейна функция</w:t>
-      </w:r>
-    </w:p>
-    <w:p>
-      <w:pPr>
-        <w:pStyle w:val="a3"/>
-        <w:numPr>
-          <w:ilvl w:val="3"/>
-          <w:numId w:val="4"/>
-        </w:numPr>
-        <w:jc w:val="both"/>
-        <w:rPr>
-          <w:lang w:val="en-US"/>
-        </w:rPr>
-      </w:pPr>
-      <w:r>
-        <w:t xml:space="preserve">примери – наивен </w:t>
-      </w:r>
-      <w:proofErr w:type="spellStart"/>
-      <w:r>
-        <w:t>бейсов</w:t>
-      </w:r>
-      <w:proofErr w:type="spellEnd"/>
-      <w:r>
-        <w:t xml:space="preserve"> класификатор, логистична регресия</w:t>
-      </w:r>
-    </w:p>
-    <w:p>
-      <w:pPr>
-        <w:pStyle w:val="a3"/>
-        <w:numPr>
-          <w:ilvl w:val="2"/>
-          <w:numId w:val="4"/>
-        </w:numPr>
-        <w:jc w:val="both"/>
-        <w:rPr>
-          <w:lang w:val="en-US"/>
-        </w:rPr>
-      </w:pPr>
-      <w:r>
-        <w:t>нелинейни</w:t>
-      </w:r>
-    </w:p>
-    <w:p>
-      <w:pPr>
-        <w:pStyle w:val="a3"/>
-        <w:numPr>
-          <w:ilvl w:val="3"/>
-          <w:numId w:val="4"/>
-        </w:numPr>
-        <w:jc w:val="both"/>
-        <w:rPr>
-          <w:lang w:val="en-US"/>
-        </w:rPr>
-      </w:pPr>
-      <w:r>
-        <w:rPr>
-          <w:lang w:val="en-US"/>
-        </w:rPr>
-        <w:t>support vector machines, quadratic classifiers</w:t>
-      </w:r>
-    </w:p>
-    <w:p>
-      <w:pPr>
-        <w:pStyle w:val="a3"/>
-        <w:numPr>
-          <w:ilvl w:val="3"/>
-          <w:numId w:val="4"/>
-        </w:numPr>
-        <w:jc w:val="both"/>
-        <w:rPr>
-          <w:lang w:val="en-US"/>
-        </w:rPr>
-      </w:pPr>
-      <w:r>
-        <w:rPr>
-          <w:lang w:val="en-US"/>
-        </w:rPr>
-        <w:t>kernel estimation</w:t>
-      </w:r>
-      <w:r>
-        <w:t xml:space="preserve"> </w:t>
-      </w:r>
-      <w:r>
-        <w:t>–</w:t>
-      </w:r>
-      <w:r>
-        <w:t xml:space="preserve"> </w:t>
-      </w:r>
-      <w:proofErr w:type="spellStart"/>
-      <w:r>
-        <w:rPr>
-          <w:lang w:val="en-US"/>
-        </w:rPr>
-        <w:t>kNN</w:t>
-      </w:r>
-      <w:proofErr w:type="spellEnd"/>
-    </w:p>
-    <w:p>
-      <w:pPr>
-        <w:pStyle w:val="a3"/>
-        <w:numPr>
-          <w:ilvl w:val="3"/>
-          <w:numId w:val="4"/>
-        </w:numPr>
-        <w:jc w:val="both"/>
-        <w:rPr>
-          <w:lang w:val="en-US"/>
-        </w:rPr>
-      </w:pPr>
-      <w:r>
-        <w:rPr>
-          <w:lang w:val="en-US"/>
-        </w:rPr>
-        <w:t>decision trees</w:t>
-      </w:r>
-    </w:p>
-    <w:p>
-      <w:pPr>
-        <w:pStyle w:val="a3"/>
-        <w:numPr>
-          <w:ilvl w:val="3"/>
-          <w:numId w:val="4"/>
-        </w:numPr>
-        <w:jc w:val="both"/>
-        <w:rPr>
-          <w:lang w:val="en-US"/>
-        </w:rPr>
-      </w:pPr>
-      <w:r>
-        <w:rPr>
-          <w:lang w:val="en-US"/>
-        </w:rPr>
-        <w:t>neural networks</w:t>
-      </w:r>
-    </w:p>
-    <w:p>
-      <w:pPr>
-        <w:pStyle w:val="a3"/>
-        <w:numPr>
-          <w:ilvl w:val="4"/>
-          <w:numId w:val="4"/>
-        </w:numPr>
-        <w:jc w:val="both"/>
-        <w:rPr>
-          <w:lang w:val="en-US"/>
-        </w:rPr>
-      </w:pPr>
-      <w:r>
-        <w:t>еднослойни – имат само вход и изход</w:t>
-      </w:r>
-    </w:p>
-    <w:p>
-      <w:pPr>
-        <w:pStyle w:val="a3"/>
-        <w:numPr>
-          <w:ilvl w:val="4"/>
-          <w:numId w:val="4"/>
-        </w:numPr>
-        <w:jc w:val="both"/>
-        <w:rPr>
-          <w:lang w:val="en-US"/>
-        </w:rPr>
-      </w:pPr>
-      <w:r>
-        <w:t>многослойни – имат вход, изход и слоеве по средата</w:t>
-      </w:r>
-    </w:p>
-    <w:p>
-      <w:pPr>
-        <w:pStyle w:val="a3"/>
-        <w:numPr>
-          <w:ilvl w:val="1"/>
-          <w:numId w:val="4"/>
-        </w:numPr>
-        <w:jc w:val="both"/>
-        <w:rPr>
-          <w:lang w:val="en-US"/>
-        </w:rPr>
-      </w:pPr>
-      <w:r>
-        <w:t>как се обучават алгоритмите</w:t>
-      </w:r>
-    </w:p>
-    <w:p>
-      <w:pPr>
-        <w:pStyle w:val="a3"/>
-        <w:numPr>
-          <w:ilvl w:val="2"/>
-          <w:numId w:val="4"/>
-        </w:numPr>
-        <w:jc w:val="both"/>
-        <w:rPr>
-          <w:lang w:val="en-US"/>
-        </w:rPr>
-      </w:pPr>
-      <w:r>
-        <w:rPr>
-          <w:lang w:val="en-US"/>
-        </w:rPr>
-        <w:t>train dataset</w:t>
-      </w:r>
-    </w:p>
-    <w:p>
-      <w:pPr>
-        <w:pStyle w:val="a3"/>
-        <w:numPr>
-          <w:ilvl w:val="2"/>
-          <w:numId w:val="4"/>
-        </w:numPr>
-        <w:jc w:val="both"/>
-        <w:rPr>
-          <w:lang w:val="en-US"/>
-        </w:rPr>
-      </w:pPr>
-      <w:r>
-        <w:rPr>
-          <w:lang w:val="en-US"/>
-        </w:rPr>
-        <w:t>validation dataset</w:t>
-      </w:r>
-    </w:p>
-    <w:p>
-      <w:pPr>
-        <w:pStyle w:val="a3"/>
-        <w:numPr>
-          <w:ilvl w:val="2"/>
-          <w:numId w:val="4"/>
-        </w:numPr>
-        <w:jc w:val="both"/>
-        <w:rPr>
-          <w:lang w:val="en-US"/>
-        </w:rPr>
-      </w:pPr>
-      <w:r>
-        <w:rPr>
-          <w:lang w:val="en-US"/>
-        </w:rPr>
-        <w:t>test dataset</w:t>
-      </w:r>
-    </w:p>
-    <w:p>
-      <w:pPr>
-        <w:pStyle w:val="a3"/>
-        <w:numPr>
-          <w:ilvl w:val="1"/>
-          <w:numId w:val="4"/>
-        </w:numPr>
-        <w:jc w:val="both"/>
-        <w:rPr>
-          <w:lang w:val="en-US"/>
-        </w:rPr>
-      </w:pPr>
-      <w:r>
-        <w:rPr>
-          <w:lang w:val="en-US"/>
-        </w:rPr>
-        <w:t>overfitting –</w:t>
-      </w:r>
-      <w:r>
-        <w:t xml:space="preserve"> прекомерно нагаждане върху тренировъчните данни, алгоритъмът постига висока точност, но при нови данни (тестови, които не са участвали, в процеса на обучение) грешката е голяма, т.е. точността пада драстично</w:t>
-      </w:r>
-    </w:p>
-    <w:p>
-      <w:pPr>
-        <w:pStyle w:val="a3"/>
-        <w:numPr>
-          <w:ilvl w:val="1"/>
-          <w:numId w:val="4"/>
-        </w:numPr>
-        <w:jc w:val="both"/>
-        <w:rPr>
-          <w:lang w:val="en-US"/>
-        </w:rPr>
-      </w:pPr>
-      <w:r>
-        <w:rPr>
-          <w:lang w:val="en-US"/>
-        </w:rPr>
-        <w:t xml:space="preserve">underfitting – </w:t>
-      </w:r>
-      <w:r>
-        <w:t>точността и за тренировъчните данни е ниска</w:t>
-      </w:r>
-    </w:p>
-    <w:p>
-      <w:pPr>
-        <w:pStyle w:val="a3"/>
-        <w:numPr>
-          <w:ilvl w:val="0"/>
-          <w:numId w:val="4"/>
-        </w:numPr>
-        <w:jc w:val="both"/>
-        <w:rPr>
-          <w:b/>
-          <w:lang w:val="en-US"/>
-        </w:rPr>
-      </w:pPr>
-      <w:proofErr w:type="spellStart"/>
-      <w:r>
-        <w:rPr>
-          <w:b/>
-          <w:lang w:val="en-US"/>
-        </w:rPr>
-        <w:t>kNN</w:t>
-      </w:r>
-      <w:proofErr w:type="spellEnd"/>
-    </w:p>
-    <w:p>
-      <w:pPr>
-        <w:pStyle w:val="a3"/>
-        <w:numPr>
-          <w:ilvl w:val="1"/>
-          <w:numId w:val="4"/>
-        </w:numPr>
-        <w:jc w:val="both"/>
-        <w:rPr>
-          <w:lang w:val="en-US"/>
-        </w:rPr>
-      </w:pPr>
-      <w:r>
-        <w:rPr>
-          <w:lang w:val="en-US"/>
-        </w:rPr>
-        <w:t xml:space="preserve">global learning </w:t>
-      </w:r>
-      <w:r>
-        <w:rPr>
-          <w:lang w:val="en-US"/>
-        </w:rPr>
-        <w:t>–</w:t>
-      </w:r>
-      <w:r>
-        <w:rPr>
-          <w:lang w:val="en-US"/>
-        </w:rPr>
-        <w:t xml:space="preserve"> </w:t>
-      </w:r>
-      <w:r>
-        <w:t xml:space="preserve">алгоритъмът се учи </w:t>
-      </w:r>
-      <w:r>
-        <w:t xml:space="preserve">и </w:t>
-      </w:r>
-      <w:r>
-        <w:t>изгражда</w:t>
-      </w:r>
-      <w:r>
-        <w:t xml:space="preserve"> хипотезата си </w:t>
-      </w:r>
-      <w:r>
-        <w:t>от всички примери в набора от данни</w:t>
-      </w:r>
-      <w:r>
-        <w:t xml:space="preserve"> (напр</w:t>
-      </w:r>
-      <w:r>
-        <w:t>имер</w:t>
-      </w:r>
-      <w:r>
-        <w:t xml:space="preserve"> </w:t>
-      </w:r>
-      <w:r>
-        <w:rPr>
-          <w:lang w:val="en-US"/>
-        </w:rPr>
-        <w:t>naïve bayes)</w:t>
-      </w:r>
-    </w:p>
-    <w:p>
-      <w:pPr>
-        <w:pStyle w:val="a3"/>
-        <w:numPr>
-          <w:ilvl w:val="1"/>
-          <w:numId w:val="4"/>
-        </w:numPr>
-        <w:jc w:val="both"/>
-        <w:rPr>
-          <w:lang w:val="en-US"/>
-        </w:rPr>
-      </w:pPr>
-      <w:r>
-        <w:rPr>
-          <w:lang w:val="en-US"/>
-        </w:rPr>
-        <w:t>local learning</w:t>
-      </w:r>
-      <w:r>
-        <w:t xml:space="preserve"> - алгоритъмът се учи</w:t>
-      </w:r>
-      <w:r>
-        <w:t xml:space="preserve"> и </w:t>
-      </w:r>
-      <w:r>
-        <w:t xml:space="preserve">изгражда </w:t>
-      </w:r>
-      <w:r>
-        <w:t>хипотезата си</w:t>
-      </w:r>
-      <w:r>
-        <w:t xml:space="preserve"> от някои примери в набора от данни</w:t>
-      </w:r>
-      <w:r>
-        <w:rPr>
-          <w:lang w:val="en-US"/>
-        </w:rPr>
-        <w:t xml:space="preserve"> (</w:t>
-      </w:r>
-      <w:r>
-        <w:t xml:space="preserve">например </w:t>
-      </w:r>
-      <w:r>
-        <w:rPr>
-          <w:lang w:val="en-US"/>
-        </w:rPr>
-        <w:t>knn</w:t>
-      </w:r>
-      <w:r>
-        <w:t>)</w:t>
-      </w:r>
-    </w:p>
-    <w:p>
-      <w:pPr>
-        <w:pStyle w:val="a3"/>
-        <w:numPr>
-          <w:ilvl w:val="1"/>
-          <w:numId w:val="4"/>
-        </w:numPr>
-        <w:jc w:val="both"/>
-        <w:rPr>
-          <w:lang w:val="en-US"/>
-        </w:rPr>
-      </w:pPr>
-      <w:r>
-        <w:rPr>
-          <w:lang w:val="en-US"/>
-        </w:rPr>
-        <w:t>instance</w:t>
-      </w:r>
-      <w:r>
-        <w:rPr>
-          <w:lang w:val="en-US"/>
-        </w:rPr>
-        <w:t>-</w:t>
-      </w:r>
-      <w:r>
-        <w:rPr>
-          <w:lang w:val="en-US"/>
-        </w:rPr>
-        <w:t xml:space="preserve">based learning </w:t>
-      </w:r>
-      <w:r>
-        <w:t>(учене основано на примери)</w:t>
-      </w:r>
-      <w:r>
-        <w:rPr>
-          <w:lang w:val="en-US"/>
-        </w:rPr>
-        <w:t xml:space="preserve"> </w:t>
-      </w:r>
-      <w:r>
-        <w:rPr>
-          <w:lang w:val="en-US"/>
-        </w:rPr>
-        <w:t>–</w:t>
-      </w:r>
-      <w:r>
-        <w:rPr>
-          <w:lang w:val="en-US"/>
-        </w:rPr>
-        <w:t xml:space="preserve"> </w:t>
-      </w:r>
-      <w:r>
-        <w:t xml:space="preserve">използва целия </w:t>
-      </w:r>
-      <w:r>
-        <w:rPr>
-          <w:lang w:val="en-US"/>
-        </w:rPr>
-        <w:t xml:space="preserve">dataset </w:t>
-      </w:r>
-      <w:r>
-        <w:t>за модел, изводът се формира изцяло от примерите</w:t>
-      </w:r>
-      <w:r>
-        <w:rPr>
-          <w:lang w:val="en-US"/>
-        </w:rPr>
-        <w:t xml:space="preserve"> (напр</w:t>
-      </w:r>
-      <w:r>
-        <w:t>имер</w:t>
-      </w:r>
-      <w:r>
-        <w:rPr>
-          <w:lang w:val="en-US"/>
-        </w:rPr>
-        <w:t xml:space="preserve"> knn)</w:t>
-      </w:r>
-    </w:p>
-    <w:p>
-      <w:pPr>
-        <w:pStyle w:val="a3"/>
-        <w:numPr>
-          <w:ilvl w:val="1"/>
-          <w:numId w:val="4"/>
-        </w:numPr>
-        <w:jc w:val="both"/>
-        <w:rPr>
-          <w:lang w:val="en-US"/>
-        </w:rPr>
-      </w:pPr>
-      <w:r>
-        <w:rPr>
-          <w:lang w:val="en-US"/>
-        </w:rPr>
-        <w:t>model-</w:t>
-      </w:r>
-      <w:r>
-        <w:rPr>
-          <w:lang w:val="en-US"/>
-        </w:rPr>
-        <w:t>based learning</w:t>
-      </w:r>
-      <w:r>
-        <w:t xml:space="preserve"> (учене основано на модел</w:t>
-      </w:r>
-      <w:r>
-        <w:t>) – изграждаме модел(</w:t>
-      </w:r>
-      <w:r>
-        <w:t>закономерности</w:t>
-      </w:r>
-      <w:r>
-        <w:t>) и използваме него за формиране на извод</w:t>
-      </w:r>
-      <w:r>
-        <w:t xml:space="preserve"> (например </w:t>
-      </w:r>
-      <w:r>
-        <w:rPr>
-          <w:lang w:val="en-US"/>
-        </w:rPr>
-        <w:t>naïve bayes</w:t>
-      </w:r>
-      <w:r>
-        <w:t xml:space="preserve">, </w:t>
-      </w:r>
-      <w:r>
-        <w:rPr>
-          <w:lang w:val="en-US"/>
-        </w:rPr>
-        <w:t>decision tree</w:t>
-      </w:r>
-      <w:r>
-        <w:rPr>
-          <w:lang w:val="en-US"/>
-        </w:rPr>
-        <w:t>)</w:t>
-      </w:r>
-    </w:p>
-    <w:p>
-      <w:pPr>
-        <w:pStyle w:val="a3"/>
-        <w:numPr>
-          <w:ilvl w:val="1"/>
-          <w:numId w:val="4"/>
-        </w:numPr>
-        <w:jc w:val="both"/>
-        <w:rPr>
-          <w:lang w:val="en-US"/>
-        </w:rPr>
-      </w:pPr>
-      <w:r>
-        <w:rPr>
-          <w:lang w:val="en-US"/>
-        </w:rPr>
-        <w:t xml:space="preserve">lazy learning – </w:t>
-      </w:r>
-      <w:r>
-        <w:t xml:space="preserve">свързва се с </w:t>
-      </w:r>
-      <w:r>
-        <w:rPr>
-          <w:lang w:val="en-US"/>
-        </w:rPr>
-        <w:t>instance based learning</w:t>
-      </w:r>
-      <w:r>
-        <w:t>, алгоритъмът не се обучава предварително, а когато постъпи заявка</w:t>
-      </w:r>
-      <w:r>
-        <w:t xml:space="preserve"> се изгражда хипотезата</w:t>
-      </w:r>
-      <w:r>
-        <w:t xml:space="preserve"> (отнема повече време за даване на отговор на заявка)</w:t>
-      </w:r>
-    </w:p>
-    <w:p>
-      <w:pPr>
-        <w:pStyle w:val="a3"/>
-        <w:numPr>
-          <w:ilvl w:val="1"/>
-          <w:numId w:val="4"/>
-        </w:numPr>
-        <w:jc w:val="both"/>
-        <w:rPr>
-          <w:lang w:val="en-US"/>
-        </w:rPr>
-      </w:pPr>
-      <w:r>
-        <w:rPr>
-          <w:lang w:val="en-US"/>
-        </w:rPr>
-        <w:t>eager learning</w:t>
-      </w:r>
-      <w:r>
-        <w:t xml:space="preserve"> - свързва се с </w:t>
-      </w:r>
-      <w:r>
-        <w:rPr>
-          <w:lang w:val="en-US"/>
-        </w:rPr>
-        <w:t>mode-based learning</w:t>
-      </w:r>
-      <w:r>
-        <w:t>, изгражда хипотезата си, създава модел върху данните, когато постъпи заявка се обръщаме към модела</w:t>
-      </w:r>
-      <w:r>
-        <w:t xml:space="preserve"> (може да му е нужно доста време за обучение, но работи бързо при заявка)</w:t>
-      </w:r>
-    </w:p>
-    <w:p>
-      <w:pPr>
-        <w:pStyle w:val="a3"/>
-        <w:numPr>
-          <w:ilvl w:val="1"/>
-          <w:numId w:val="4"/>
-        </w:numPr>
-        <w:jc w:val="both"/>
-        <w:rPr>
-          <w:lang w:val="en-US"/>
-        </w:rPr>
-      </w:pPr>
-      <w:r>
-        <w:t>най-близките съседи се пресмятат например с Евклидово разстояние</w:t>
-      </w:r>
-    </w:p>
-    <w:p>
-      <w:pPr>
-        <w:pStyle w:val="a3"/>
-        <w:numPr>
-          <w:ilvl w:val="1"/>
-          <w:numId w:val="4"/>
-        </w:numPr>
-        <w:jc w:val="both"/>
-        <w:rPr>
-          <w:lang w:val="en-US"/>
-        </w:rPr>
-      </w:pPr>
-      <w:r>
-        <w:t xml:space="preserve">може да се използва за тегло на по-близките в пространството примери, в комбинация </w:t>
-      </w:r>
-      <w:r>
-        <w:t>с броя на най-близките съседи</w:t>
-      </w:r>
-      <w:r>
-        <w:rPr>
-          <w:lang w:val="en-US"/>
-        </w:rPr>
-        <w:t xml:space="preserve"> </w:t>
-      </w:r>
-      <w:r>
-        <w:t>(т.е. доминиращият)</w:t>
-      </w:r>
-    </w:p>
-    <w:p>
-      <w:pPr>
-        <w:pStyle w:val="a3"/>
-        <w:numPr>
-          <w:ilvl w:val="1"/>
-          <w:numId w:val="4"/>
-        </w:numPr>
-        <w:jc w:val="both"/>
-        <w:rPr>
-          <w:lang w:val="en-US"/>
-        </w:rPr>
-      </w:pPr>
-      <w:r>
-        <w:t xml:space="preserve">за справяне с проблема на бързодействието при много атрибути </w:t>
-      </w:r>
-      <w:r>
-        <w:rPr>
-          <w:lang w:val="en-US"/>
-        </w:rPr>
-        <w:t xml:space="preserve">(т.е. </w:t>
-      </w:r>
-      <w:r>
-        <w:t xml:space="preserve">висока размерност) може да се ползват </w:t>
-      </w:r>
-      <w:r>
-        <w:rPr>
-          <w:lang w:val="en-US"/>
-        </w:rPr>
-        <w:t xml:space="preserve">k-d </w:t>
-      </w:r>
-      <w:r>
-        <w:t>дървета</w:t>
-      </w:r>
-    </w:p>
-    <w:p>
-      <w:pPr>
-        <w:pStyle w:val="a3"/>
-        <w:numPr>
-          <w:ilvl w:val="1"/>
-          <w:numId w:val="4"/>
-        </w:numPr>
-        <w:jc w:val="both"/>
-        <w:rPr>
-          <w:lang w:val="en-US"/>
-        </w:rPr>
-      </w:pPr>
-      <w:r>
-        <w:t xml:space="preserve">по-стабилен при </w:t>
-      </w:r>
-      <w:proofErr w:type="spellStart"/>
-      <w:r>
-        <w:rPr>
-          <w:lang w:val="en-US"/>
-        </w:rPr>
-        <w:t>outliеr</w:t>
-      </w:r>
-      <w:proofErr w:type="spellEnd"/>
-      <w:r>
-        <w:rPr>
-          <w:lang w:val="en-US"/>
-        </w:rPr>
-        <w:t>-</w:t>
-      </w:r>
-      <w:r>
-        <w:t>и</w:t>
-      </w:r>
-    </w:p>
-    <w:p>
-      <w:pPr>
-        <w:pStyle w:val="a3"/>
-        <w:numPr>
-          <w:ilvl w:val="1"/>
-          <w:numId w:val="4"/>
-        </w:numPr>
-        <w:jc w:val="both"/>
-        <w:rPr>
-          <w:lang w:val="en-US"/>
-        </w:rPr>
-      </w:pPr>
-      <w:proofErr w:type="spellStart"/>
-      <w:r>
-        <w:rPr>
-          <w:lang w:val="en-US"/>
-        </w:rPr>
-        <w:t>kNN</w:t>
-      </w:r>
-      <w:proofErr w:type="spellEnd"/>
-      <w:r>
-        <w:rPr>
-          <w:lang w:val="en-US"/>
-        </w:rPr>
-        <w:t xml:space="preserve"> </w:t>
-      </w:r>
-      <w:proofErr w:type="spellStart"/>
-      <w:r>
-        <w:rPr>
-          <w:lang w:val="en-US"/>
-        </w:rPr>
-        <w:t>overfi</w:t>
-      </w:r>
-      <w:r>
-        <w:rPr>
-          <w:lang w:val="en-US"/>
-        </w:rPr>
-        <w:t>t</w:t>
-      </w:r>
-      <w:proofErr w:type="spellEnd"/>
-      <w:r>
-        <w:rPr>
-          <w:lang w:val="en-US"/>
-        </w:rPr>
-        <w:t>-</w:t>
-      </w:r>
-      <w:r>
-        <w:t>ва при малки к</w:t>
-      </w:r>
-    </w:p>
-    <w:p>
-      <w:pPr>
-        <w:pStyle w:val="a3"/>
-        <w:numPr>
-          <w:ilvl w:val="1"/>
-          <w:numId w:val="4"/>
-        </w:numPr>
-        <w:jc w:val="both"/>
-        <w:rPr>
-          <w:lang w:val="en-US"/>
-        </w:rPr>
-      </w:pPr>
-      <w:r>
-        <w:rPr>
-          <w:lang w:val="en-US"/>
-        </w:rPr>
-        <w:t xml:space="preserve">kNN </w:t>
-      </w:r>
-      <w:r>
-        <w:rPr>
-          <w:lang w:val="en-US"/>
-        </w:rPr>
-        <w:t>underfit-</w:t>
-      </w:r>
-      <w:r>
-        <w:t>ва при големи к</w:t>
-      </w:r>
-    </w:p>
-    <w:p>
-      <w:pPr>
-        <w:pStyle w:val="a3"/>
-        <w:numPr>
-          <w:ilvl w:val="0"/>
-          <w:numId w:val="4"/>
-        </w:numPr>
-        <w:jc w:val="both"/>
-        <w:rPr>
-          <w:b/>
-          <w:lang w:val="en-US"/>
-        </w:rPr>
-      </w:pPr>
-      <w:r>
-        <w:rPr>
-          <w:b/>
-          <w:lang w:val="en-US"/>
-        </w:rPr>
-        <w:t>Naïve Bayes classifier</w:t>
-      </w:r>
-    </w:p>
-    <w:p>
-      <w:pPr>
-        <w:pStyle w:val="a3"/>
-        <w:numPr>
-          <w:ilvl w:val="2"/>
-          <w:numId w:val="4"/>
-        </w:numPr>
-        <w:jc w:val="both"/>
-        <w:rPr>
-          <w:lang w:val="en-US"/>
-        </w:rPr>
-      </w:pPr>
-      <w:r>
-        <w:t>алгоритъм от тип учене с учител</w:t>
-      </w:r>
-      <w:r>
-        <w:t>,</w:t>
-      </w:r>
-      <w:r>
-        <w:t xml:space="preserve"> класифициращ</w:t>
-      </w:r>
-      <w:r>
-        <w:t xml:space="preserve"> (</w:t>
-      </w:r>
-      <w:r>
-        <w:rPr>
-          <w:lang w:val="en-US"/>
-        </w:rPr>
-        <w:t>supervised learning</w:t>
-      </w:r>
-      <w:r>
-        <w:t xml:space="preserve">, </w:t>
-      </w:r>
-      <w:r>
-        <w:rPr>
-          <w:lang w:val="en-US"/>
-        </w:rPr>
-        <w:t>classification</w:t>
-      </w:r>
-      <w:r>
-        <w:t>)</w:t>
-      </w:r>
-    </w:p>
-    <w:p>
-      <w:pPr>
-        <w:pStyle w:val="a3"/>
-        <w:numPr>
-          <w:ilvl w:val="2"/>
-          <w:numId w:val="4"/>
-        </w:numPr>
-        <w:jc w:val="both"/>
-        <w:rPr>
-          <w:lang w:val="en-US"/>
-        </w:rPr>
-      </w:pPr>
-      <w:r>
-        <w:t>вероятностен алгоритъм</w:t>
-      </w:r>
-      <w:r>
-        <w:t>, защото използва вероятности</w:t>
-      </w:r>
-    </w:p>
-    <w:p>
-      <w:pPr>
-        <w:pStyle w:val="a3"/>
-        <w:numPr>
-          <w:ilvl w:val="2"/>
-          <w:numId w:val="4"/>
-        </w:numPr>
-        <w:jc w:val="both"/>
-        <w:rPr>
-          <w:lang w:val="en-US"/>
-        </w:rPr>
-      </w:pPr>
-      <w:r>
-        <w:rPr>
-          <w:lang w:val="en-US"/>
-        </w:rPr>
-        <w:t>global learning</w:t>
-      </w:r>
-    </w:p>
-    <w:p>
-      <w:pPr>
-        <w:pStyle w:val="a3"/>
-        <w:numPr>
-          <w:ilvl w:val="2"/>
-          <w:numId w:val="4"/>
-        </w:numPr>
-        <w:jc w:val="both"/>
-        <w:rPr>
-          <w:lang w:val="en-US"/>
-        </w:rPr>
-      </w:pPr>
-      <w:r>
-        <w:rPr>
-          <w:lang w:val="en-US"/>
-        </w:rPr>
-        <w:lastRenderedPageBreak/>
-        <w:t>model-based learning</w:t>
-      </w:r>
-    </w:p>
-    <w:p>
-      <w:pPr>
-        <w:pStyle w:val="a3"/>
-        <w:numPr>
-          <w:ilvl w:val="2"/>
-          <w:numId w:val="4"/>
-        </w:numPr>
-        <w:jc w:val="both"/>
-        <w:rPr>
-          <w:lang w:val="en-US"/>
-        </w:rPr>
-      </w:pPr>
-      <w:r>
-        <w:rPr>
-          <w:lang w:val="en-US"/>
-        </w:rPr>
-        <w:t>eager-based learning</w:t>
-      </w:r>
-    </w:p>
-    <w:p>
-      <w:pPr>
-        <w:pStyle w:val="a3"/>
-        <w:numPr>
-          <w:ilvl w:val="2"/>
-          <w:numId w:val="4"/>
-        </w:numPr>
-        <w:jc w:val="both"/>
-        <w:rPr>
-          <w:lang w:val="en-US"/>
-        </w:rPr>
-      </w:pPr>
-      <w:r>
-        <w:t>наивен защото приемаме, че атрибутите са независими случайни величини</w:t>
-      </w:r>
-      <w:r>
-        <w:t>, ?зависещи от класа</w:t>
-      </w:r>
-      <w:r>
-        <w:t xml:space="preserve"> </w:t>
-      </w:r>
-      <w:proofErr w:type="spellStart"/>
-      <w:r>
-        <w:rPr>
-          <w:lang w:val="en-US"/>
-        </w:rPr>
-        <w:t>Ck</w:t>
-      </w:r>
-      <w:proofErr w:type="spellEnd"/>
-    </w:p>
-    <w:p>
-      <w:pPr>
-        <w:pStyle w:val="a3"/>
-        <w:numPr>
-          <w:ilvl w:val="2"/>
-          <w:numId w:val="4"/>
-        </w:numPr>
-        <w:jc w:val="both"/>
-        <w:rPr>
-          <w:lang w:val="en-US"/>
-        </w:rPr>
-      </w:pPr>
-      <w:r>
-        <w:t xml:space="preserve">заглаждане на </w:t>
-      </w:r>
-      <w:proofErr w:type="spellStart"/>
-      <w:r>
-        <w:t>Лаплас</w:t>
-      </w:r>
-      <w:proofErr w:type="spellEnd"/>
-      <w:r>
-        <w:t xml:space="preserve"> – за избягване на нулеви вероятности се добавят малки стойности към вероятностите</w:t>
-      </w:r>
-    </w:p>
-    <w:p>
-      <w:pPr>
-        <w:pStyle w:val="a3"/>
-        <w:numPr>
-          <w:ilvl w:val="2"/>
-          <w:numId w:val="4"/>
-        </w:numPr>
-        <w:jc w:val="both"/>
-        <w:rPr>
-          <w:lang w:val="en-US"/>
-        </w:rPr>
-      </w:pPr>
-      <w:r>
-        <w:t>използване на логаритъм за пресмятане на вероятностите – за да не се срещне отново нулева вероятност при умножението на вероятностите</w:t>
-      </w:r>
-      <w:r>
-        <w:t>, може да настъпи при</w:t>
-      </w:r>
-      <w:r>
-        <w:t xml:space="preserve"> голям брой атрибути</w:t>
-      </w:r>
-    </w:p>
-    <w:p>
-      <w:pPr>
-        <w:pStyle w:val="a3"/>
-        <w:numPr>
-          <w:ilvl w:val="0"/>
-          <w:numId w:val="4"/>
-        </w:numPr>
-        <w:jc w:val="both"/>
-        <w:rPr>
-          <w:lang w:val="en-US"/>
-        </w:rPr>
-      </w:pPr>
-      <w:r>
-        <w:rPr>
-          <w:lang w:val="en-US"/>
-        </w:rPr>
-        <w:t>Decision tree</w:t>
-      </w:r>
-    </w:p>
-    <w:p>
-      <w:pPr>
-        <w:pStyle w:val="a3"/>
-        <w:numPr>
-          <w:ilvl w:val="1"/>
-          <w:numId w:val="4"/>
-        </w:numPr>
-        <w:jc w:val="both"/>
-        <w:rPr>
-          <w:lang w:val="en-US"/>
-        </w:rPr>
-      </w:pPr>
-      <w:r>
-        <w:rPr>
-          <w:lang w:val="en-US"/>
-        </w:rPr>
-        <w:t>supervised learning, can be used for classification and regression</w:t>
-      </w:r>
-    </w:p>
-    <w:p>
-      <w:pPr>
-        <w:pStyle w:val="a3"/>
-        <w:numPr>
-          <w:ilvl w:val="1"/>
-          <w:numId w:val="4"/>
-        </w:numPr>
-        <w:jc w:val="both"/>
-        <w:rPr>
-          <w:lang w:val="en-US"/>
-        </w:rPr>
-      </w:pPr>
-      <w:r>
-        <w:rPr>
-          <w:lang w:val="en-US"/>
-        </w:rPr>
-        <w:t>global learning, but local searching</w:t>
-      </w:r>
-    </w:p>
-    <w:p>
-      <w:pPr>
-        <w:pStyle w:val="a3"/>
-        <w:numPr>
-          <w:ilvl w:val="1"/>
-          <w:numId w:val="4"/>
-        </w:numPr>
-        <w:jc w:val="both"/>
-        <w:rPr>
-          <w:lang w:val="en-US"/>
-        </w:rPr>
-      </w:pPr>
-      <w:r>
-        <w:rPr>
-          <w:lang w:val="en-US"/>
-        </w:rPr>
-        <w:t>model-based learning, eager learning</w:t>
-      </w:r>
-    </w:p>
-    <w:p>
-      <w:pPr>
-        <w:pStyle w:val="a3"/>
-        <w:numPr>
-          <w:ilvl w:val="1"/>
-          <w:numId w:val="4"/>
-        </w:numPr>
-        <w:jc w:val="both"/>
-        <w:rPr>
-          <w:lang w:val="en-US"/>
-        </w:rPr>
-      </w:pPr>
-      <w:r>
-        <w:t>моделът е дърво</w:t>
-      </w:r>
-    </w:p>
-    <w:p>
-      <w:pPr>
-        <w:pStyle w:val="a3"/>
-        <w:numPr>
-          <w:ilvl w:val="1"/>
-          <w:numId w:val="4"/>
-        </w:numPr>
-        <w:jc w:val="both"/>
-        <w:rPr>
-          <w:lang w:val="en-US"/>
-        </w:rPr>
-      </w:pPr>
-      <w:proofErr w:type="gramStart"/>
-      <w:r>
-        <w:rPr>
-          <w:lang w:val="en-US"/>
-        </w:rPr>
-        <w:t>entropy</w:t>
-      </w:r>
-      <w:proofErr w:type="gramEnd"/>
-      <w:r>
-        <w:rPr>
-          <w:lang w:val="en-US"/>
-        </w:rPr>
-        <w:t xml:space="preserve"> (</w:t>
-      </w:r>
-      <w:r>
-        <w:t>ентропия</w:t>
-      </w:r>
-      <w:r>
-        <w:rPr>
-          <w:lang w:val="en-US"/>
-        </w:rPr>
-        <w:t>)</w:t>
-      </w:r>
-      <w:r>
-        <w:t xml:space="preserve"> –</w:t>
-      </w:r>
-      <w:r>
-        <w:t xml:space="preserve"> мярка/начин</w:t>
-      </w:r>
-      <w:r>
-        <w:t xml:space="preserve"> за измерване на несигурността на дадена информация</w:t>
-      </w:r>
-      <w:r>
-        <w:t>, измерва се в битове?</w:t>
-      </w:r>
-    </w:p>
-    <w:p>
-      <w:pPr>
-        <w:pStyle w:val="a3"/>
-        <w:numPr>
-          <w:ilvl w:val="1"/>
-          <w:numId w:val="4"/>
-        </w:numPr>
-        <w:jc w:val="both"/>
-        <w:rPr>
-          <w:lang w:val="en-US"/>
-        </w:rPr>
-      </w:pPr>
-      <w:r>
-        <w:rPr>
-          <w:lang w:val="en-US"/>
-        </w:rPr>
-        <w:t>information gain (</w:t>
-      </w:r>
-      <w:r>
-        <w:t xml:space="preserve">още </w:t>
-      </w:r>
-      <w:r>
-        <w:rPr>
-          <w:lang w:val="en-US"/>
-        </w:rPr>
-        <w:t xml:space="preserve">mutual information, </w:t>
+        <w:t>Б</w:t>
       </w:r>
       <w:bookmarkStart w:id="0" w:name="_GoBack"/>
       <w:bookmarkEnd w:id="0"/>
+      <w:r>
+        <w:t>ейсова</w:t>
+      </w:r>
+      <w:proofErr w:type="spellEnd"/>
+      <w:r>
+        <w:t xml:space="preserve"> (условна</w:t>
+      </w:r>
+      <w:r>
+        <w:t>, субективна</w:t>
+      </w:r>
+      <w:r>
+        <w:t>)</w:t>
+      </w:r>
+      <w:r>
+        <w:t xml:space="preserve"> вероятност</w:t>
+      </w:r>
+    </w:p>
+    <w:p>
+      <w:pPr>
+        <w:pStyle w:val="a3"/>
+        <w:numPr>
+          <w:ilvl w:val="1"/>
+          <w:numId w:val="4"/>
+        </w:numPr>
+        <w:jc w:val="both"/>
+        <w:rPr>
+          <w:lang w:val="en-US"/>
+        </w:rPr>
+      </w:pPr>
+      <w:proofErr w:type="spellStart"/>
+      <w:r>
+        <w:t>Б</w:t>
+      </w:r>
+      <w:r>
+        <w:t>ейсова</w:t>
+      </w:r>
+      <w:proofErr w:type="spellEnd"/>
+      <w:r>
+        <w:t xml:space="preserve"> мрежа</w:t>
+      </w:r>
+    </w:p>
+    <w:p>
+      <w:pPr>
+        <w:pStyle w:val="a3"/>
+        <w:numPr>
+          <w:ilvl w:val="0"/>
+          <w:numId w:val="4"/>
+        </w:numPr>
+        <w:jc w:val="both"/>
+        <w:rPr>
+          <w:b/>
+          <w:lang w:val="en-US"/>
+        </w:rPr>
+      </w:pPr>
+      <w:r>
+        <w:rPr>
+          <w:b/>
+          <w:lang w:val="en-US"/>
+        </w:rPr>
+        <w:t>Intro to ML</w:t>
+      </w:r>
+    </w:p>
+    <w:p>
+      <w:pPr>
+        <w:pStyle w:val="a3"/>
+        <w:numPr>
+          <w:ilvl w:val="1"/>
+          <w:numId w:val="4"/>
+        </w:numPr>
+        <w:jc w:val="both"/>
+        <w:rPr>
+          <w:lang w:val="en-US"/>
+        </w:rPr>
+      </w:pPr>
+      <w:r>
+        <w:rPr>
+          <w:lang w:val="en-US"/>
+        </w:rPr>
+        <w:t>supervised learning</w:t>
+      </w:r>
+      <w:r>
+        <w:t xml:space="preserve"> (учене с учител</w:t>
+      </w:r>
+      <w:r>
+        <w:t>, има допълнителен атрибут - клас</w:t>
+      </w:r>
+      <w:r>
+        <w:t>)</w:t>
+      </w:r>
+    </w:p>
+    <w:p>
+      <w:pPr>
+        <w:pStyle w:val="a3"/>
+        <w:numPr>
+          <w:ilvl w:val="2"/>
+          <w:numId w:val="4"/>
+        </w:numPr>
+        <w:jc w:val="both"/>
+        <w:rPr>
+          <w:lang w:val="en-US"/>
+        </w:rPr>
+      </w:pPr>
+      <w:r>
+        <w:rPr>
+          <w:lang w:val="en-US"/>
+        </w:rPr>
+        <w:t>classification</w:t>
+      </w:r>
+      <w:r>
+        <w:t xml:space="preserve"> –</w:t>
+      </w:r>
+      <w:r>
+        <w:t xml:space="preserve"> класът </w:t>
+      </w:r>
+      <w:r>
+        <w:t xml:space="preserve">е </w:t>
+      </w:r>
+      <w:r>
+        <w:t>номинална, диск</w:t>
+      </w:r>
+      <w:r>
+        <w:t>р</w:t>
+      </w:r>
+      <w:r>
+        <w:t>етна стойност</w:t>
+      </w:r>
+      <w:r>
+        <w:t xml:space="preserve">, към който принадлежи </w:t>
+      </w:r>
+      <w:r>
+        <w:t>примерът</w:t>
+      </w:r>
+      <w:r>
+        <w:t xml:space="preserve"> на наборът от данни</w:t>
+      </w:r>
+    </w:p>
+    <w:p>
+      <w:pPr>
+        <w:pStyle w:val="a3"/>
+        <w:numPr>
+          <w:ilvl w:val="2"/>
+          <w:numId w:val="4"/>
+        </w:numPr>
+        <w:jc w:val="both"/>
+        <w:rPr>
+          <w:lang w:val="en-US"/>
+        </w:rPr>
+      </w:pPr>
+      <w:r>
+        <w:rPr>
+          <w:lang w:val="en-US"/>
+        </w:rPr>
+        <w:t>regression</w:t>
+      </w:r>
+      <w:r>
+        <w:t xml:space="preserve"> – изходът е числова стойност</w:t>
+      </w:r>
+      <w:r>
+        <w:t>, напр</w:t>
+      </w:r>
+      <w:r>
+        <w:t>имер</w:t>
+      </w:r>
+      <w:r>
+        <w:t xml:space="preserve"> линейна регресия</w:t>
+      </w:r>
+      <w:r>
+        <w:t xml:space="preserve"> от статистика</w:t>
+      </w:r>
+      <w:r>
+        <w:t>(не  и логистична регресия, тя е класификационен алгоритъм)</w:t>
+      </w:r>
+    </w:p>
+    <w:p>
+      <w:pPr>
+        <w:pStyle w:val="a3"/>
+        <w:numPr>
+          <w:ilvl w:val="1"/>
+          <w:numId w:val="4"/>
+        </w:numPr>
+        <w:jc w:val="both"/>
+        <w:rPr>
+          <w:lang w:val="en-US"/>
+        </w:rPr>
+      </w:pPr>
+      <w:r>
+        <w:rPr>
+          <w:lang w:val="en-US"/>
+        </w:rPr>
+        <w:t>unsupervised learning</w:t>
+      </w:r>
+      <w:r>
+        <w:t xml:space="preserve"> </w:t>
+      </w:r>
+      <w:r>
+        <w:t>(учене без учител)</w:t>
+      </w:r>
+    </w:p>
+    <w:p>
+      <w:pPr>
+        <w:pStyle w:val="a3"/>
+        <w:numPr>
+          <w:ilvl w:val="2"/>
+          <w:numId w:val="4"/>
+        </w:numPr>
+        <w:jc w:val="both"/>
+        <w:rPr>
+          <w:lang w:val="en-US"/>
+        </w:rPr>
+      </w:pPr>
+      <w:r>
+        <w:rPr>
+          <w:lang w:val="en-US"/>
+        </w:rPr>
+        <w:t>clustering</w:t>
+      </w:r>
+      <w:r>
+        <w:t xml:space="preserve"> (</w:t>
+      </w:r>
+      <w:r>
+        <w:t>клъстеризация ,</w:t>
+      </w:r>
+      <w:r>
+        <w:t>сегментация</w:t>
+      </w:r>
+      <w:r>
+        <w:t xml:space="preserve">) </w:t>
+      </w:r>
+      <w:r>
+        <w:t xml:space="preserve">– групира </w:t>
+      </w:r>
+      <w:r>
+        <w:t>примерите</w:t>
+      </w:r>
+      <w:r>
+        <w:t xml:space="preserve"> в клъстери, т.е. множества, в които елементите имат нещо общо</w:t>
+      </w:r>
+      <w:r>
+        <w:t xml:space="preserve"> (може клъстерите да съответстват на някакви класове)</w:t>
+      </w:r>
+    </w:p>
+    <w:p>
+      <w:pPr>
+        <w:pStyle w:val="a3"/>
+        <w:numPr>
+          <w:ilvl w:val="1"/>
+          <w:numId w:val="4"/>
+        </w:numPr>
+        <w:jc w:val="both"/>
+        <w:rPr>
+          <w:lang w:val="en-US"/>
+        </w:rPr>
+      </w:pPr>
+      <w:r>
+        <w:rPr>
+          <w:lang w:val="en-US"/>
+        </w:rPr>
+        <w:t>dataset</w:t>
+      </w:r>
+      <w:r>
+        <w:t xml:space="preserve"> </w:t>
+      </w:r>
+      <w:r>
+        <w:rPr>
+          <w:lang w:val="en-US"/>
+        </w:rPr>
+        <w:t>-</w:t>
+      </w:r>
+      <w:r>
+        <w:t xml:space="preserve"> </w:t>
+      </w:r>
+      <w:r>
+        <w:t>набор от данни, който се състои от множество примери, наблюдения</w:t>
+      </w:r>
+    </w:p>
+    <w:p>
+      <w:pPr>
+        <w:pStyle w:val="a3"/>
+        <w:numPr>
+          <w:ilvl w:val="1"/>
+          <w:numId w:val="4"/>
+        </w:numPr>
+        <w:jc w:val="both"/>
+        <w:rPr>
+          <w:lang w:val="en-US"/>
+        </w:rPr>
+      </w:pPr>
+      <w:r>
+        <w:t xml:space="preserve">всяко наблюдение се състои от </w:t>
+      </w:r>
+      <w:r>
+        <w:rPr>
+          <w:lang w:val="en-US"/>
+        </w:rPr>
+        <w:t>n-</w:t>
+      </w:r>
+      <w:r>
+        <w:t xml:space="preserve">на броя </w:t>
+      </w:r>
+      <w:r>
+        <w:t xml:space="preserve">атрибути, </w:t>
+      </w:r>
+      <w:r>
+        <w:t>характеристики</w:t>
+      </w:r>
+    </w:p>
+    <w:p>
+      <w:pPr>
+        <w:pStyle w:val="a3"/>
+        <w:numPr>
+          <w:ilvl w:val="1"/>
+          <w:numId w:val="4"/>
+        </w:numPr>
+        <w:jc w:val="both"/>
+        <w:rPr>
+          <w:lang w:val="en-US"/>
+        </w:rPr>
+      </w:pPr>
+      <w:r>
+        <w:rPr>
+          <w:lang w:val="en-US"/>
+        </w:rPr>
+        <w:t>data preprocessing</w:t>
+      </w:r>
+    </w:p>
+    <w:p>
+      <w:pPr>
+        <w:pStyle w:val="a3"/>
+        <w:numPr>
+          <w:ilvl w:val="2"/>
+          <w:numId w:val="4"/>
+        </w:numPr>
+        <w:jc w:val="both"/>
+        <w:rPr>
+          <w:lang w:val="en-US"/>
+        </w:rPr>
+      </w:pPr>
+      <w:r>
+        <w:t>основни проблеми</w:t>
+      </w:r>
+    </w:p>
+    <w:p>
+      <w:pPr>
+        <w:pStyle w:val="a3"/>
+        <w:numPr>
+          <w:ilvl w:val="3"/>
+          <w:numId w:val="4"/>
+        </w:numPr>
+        <w:jc w:val="both"/>
+        <w:rPr>
+          <w:lang w:val="en-US"/>
+        </w:rPr>
+      </w:pPr>
+      <w:r>
+        <w:t>стойности извън диапазона</w:t>
+      </w:r>
+    </w:p>
+    <w:p>
+      <w:pPr>
+        <w:pStyle w:val="a3"/>
+        <w:numPr>
+          <w:ilvl w:val="3"/>
+          <w:numId w:val="4"/>
+        </w:numPr>
+        <w:jc w:val="both"/>
+        <w:rPr>
+          <w:lang w:val="en-US"/>
+        </w:rPr>
+      </w:pPr>
+      <w:r>
+        <w:t>пример с не съвпадащи атрибути</w:t>
+      </w:r>
+    </w:p>
+    <w:p>
+      <w:pPr>
+        <w:pStyle w:val="a3"/>
+        <w:numPr>
+          <w:ilvl w:val="3"/>
+          <w:numId w:val="4"/>
+        </w:numPr>
+        <w:jc w:val="both"/>
+        <w:rPr>
+          <w:lang w:val="en-US"/>
+        </w:rPr>
+      </w:pPr>
+      <w:r>
+        <w:t>липсващи стойности</w:t>
+      </w:r>
+      <w:r>
+        <w:t xml:space="preserve"> </w:t>
+      </w:r>
+    </w:p>
+    <w:p>
+      <w:pPr>
+        <w:pStyle w:val="a3"/>
+        <w:numPr>
+          <w:ilvl w:val="4"/>
+          <w:numId w:val="4"/>
+        </w:numPr>
+        <w:jc w:val="both"/>
+        <w:rPr>
+          <w:lang w:val="en-US"/>
+        </w:rPr>
+      </w:pPr>
+      <w:r>
+        <w:t>махаме примера</w:t>
+      </w:r>
+    </w:p>
+    <w:p>
+      <w:pPr>
+        <w:pStyle w:val="a3"/>
+        <w:numPr>
+          <w:ilvl w:val="4"/>
+          <w:numId w:val="4"/>
+        </w:numPr>
+        <w:jc w:val="both"/>
+        <w:rPr>
+          <w:lang w:val="en-US"/>
+        </w:rPr>
+      </w:pPr>
+      <w:r>
+        <w:t xml:space="preserve"> попълваме стойността със средното</w:t>
+      </w:r>
+      <w:r>
+        <w:t xml:space="preserve"> (при числови)</w:t>
+      </w:r>
+      <w:r>
+        <w:t xml:space="preserve"> или модата</w:t>
+      </w:r>
+      <w:r>
+        <w:t xml:space="preserve"> </w:t>
+      </w:r>
+      <w:r>
+        <w:t>(при дискретни) за всички примери, или за примери от същия клас,</w:t>
+      </w:r>
+    </w:p>
+    <w:p>
+      <w:pPr>
+        <w:pStyle w:val="a3"/>
+        <w:numPr>
+          <w:ilvl w:val="4"/>
+          <w:numId w:val="4"/>
+        </w:numPr>
+        <w:jc w:val="both"/>
+        <w:rPr>
+          <w:lang w:val="en-US"/>
+        </w:rPr>
+      </w:pPr>
+      <w:r>
+        <w:t>може целият клас да се махне</w:t>
+      </w:r>
+    </w:p>
+    <w:p>
+      <w:pPr>
+        <w:pStyle w:val="a3"/>
+        <w:numPr>
+          <w:ilvl w:val="3"/>
+          <w:numId w:val="4"/>
+        </w:numPr>
+        <w:jc w:val="both"/>
+        <w:rPr>
+          <w:lang w:val="en-US"/>
+        </w:rPr>
+      </w:pPr>
+      <w:r>
+        <w:rPr>
+          <w:lang w:val="en-US"/>
+        </w:rPr>
+        <w:t xml:space="preserve">outlier-s – </w:t>
+      </w:r>
+      <w:r>
+        <w:t>примери, които се различават от масата от примери</w:t>
+      </w:r>
+    </w:p>
+    <w:p>
+      <w:pPr>
+        <w:pStyle w:val="a3"/>
+        <w:numPr>
+          <w:ilvl w:val="2"/>
+          <w:numId w:val="4"/>
+        </w:numPr>
+        <w:jc w:val="both"/>
+        <w:rPr>
+          <w:lang w:val="en-US"/>
+        </w:rPr>
+      </w:pPr>
+      <w:r>
+        <w:rPr>
+          <w:lang w:val="en-US"/>
+        </w:rPr>
+        <w:t>data transformation</w:t>
+      </w:r>
+    </w:p>
+    <w:p>
+      <w:pPr>
+        <w:pStyle w:val="a3"/>
+        <w:numPr>
+          <w:ilvl w:val="3"/>
+          <w:numId w:val="4"/>
+        </w:numPr>
+        <w:jc w:val="both"/>
+        <w:rPr>
+          <w:lang w:val="en-US"/>
+        </w:rPr>
+      </w:pPr>
+      <w:r>
+        <w:t>изчистване на данните</w:t>
+      </w:r>
+    </w:p>
+    <w:p>
+      <w:pPr>
+        <w:pStyle w:val="a3"/>
+        <w:numPr>
+          <w:ilvl w:val="3"/>
+          <w:numId w:val="4"/>
+        </w:numPr>
+        <w:jc w:val="both"/>
+        <w:rPr>
+          <w:lang w:val="en-US"/>
+        </w:rPr>
+      </w:pPr>
+      <w:r>
+        <w:t>нормализация (</w:t>
+      </w:r>
+      <w:proofErr w:type="spellStart"/>
+      <w:r>
+        <w:t>напр</w:t>
+      </w:r>
+      <w:proofErr w:type="spellEnd"/>
+      <w:r>
+        <w:t xml:space="preserve"> мин-</w:t>
+      </w:r>
+      <w:proofErr w:type="spellStart"/>
+      <w:r>
+        <w:t>макс</w:t>
+      </w:r>
+      <w:proofErr w:type="spellEnd"/>
+      <w:r>
+        <w:t xml:space="preserve"> скалиране, или със средно и стандартно отклонение)</w:t>
+      </w:r>
+    </w:p>
+    <w:p>
+      <w:pPr>
+        <w:pStyle w:val="a3"/>
+        <w:numPr>
+          <w:ilvl w:val="3"/>
+          <w:numId w:val="4"/>
+        </w:numPr>
+        <w:jc w:val="both"/>
+        <w:rPr>
+          <w:lang w:val="en-US"/>
+        </w:rPr>
+      </w:pPr>
+      <w:r>
+        <w:t>обединяване на атрибути</w:t>
+      </w:r>
+      <w:r>
+        <w:t>, агрегация (при числови), генерализация (при дискретни)</w:t>
+      </w:r>
+    </w:p>
+    <w:p>
+      <w:pPr>
+        <w:pStyle w:val="a3"/>
+        <w:numPr>
+          <w:ilvl w:val="3"/>
+          <w:numId w:val="4"/>
+        </w:numPr>
+        <w:jc w:val="both"/>
+        <w:rPr>
+          <w:lang w:val="en-US"/>
+        </w:rPr>
+      </w:pPr>
+      <w:r>
+        <w:t>конструиране на</w:t>
+      </w:r>
+      <w:r>
+        <w:t xml:space="preserve"> нови</w:t>
+      </w:r>
+      <w:r>
+        <w:t xml:space="preserve"> атрибути – разбиване на даден атрибут на няколко по-малки, например </w:t>
+      </w:r>
+      <w:r>
+        <w:rPr>
+          <w:lang w:val="en-US"/>
+        </w:rPr>
+        <w:t xml:space="preserve">timestamp </w:t>
+      </w:r>
+      <w:r>
+        <w:t>на ден, час и т.н.</w:t>
+      </w:r>
+    </w:p>
+    <w:p>
+      <w:pPr>
+        <w:pStyle w:val="a3"/>
+        <w:numPr>
+          <w:ilvl w:val="2"/>
+          <w:numId w:val="4"/>
+        </w:numPr>
+        <w:jc w:val="both"/>
+        <w:rPr>
+          <w:lang w:val="en-US"/>
+        </w:rPr>
+      </w:pPr>
+      <w:r>
+        <w:rPr>
+          <w:lang w:val="en-US"/>
+        </w:rPr>
+        <w:t>data reduction</w:t>
+      </w:r>
+    </w:p>
+    <w:p>
+      <w:pPr>
+        <w:pStyle w:val="a3"/>
+        <w:numPr>
+          <w:ilvl w:val="2"/>
+          <w:numId w:val="4"/>
+        </w:numPr>
+        <w:jc w:val="both"/>
+        <w:rPr>
+          <w:lang w:val="en-US"/>
+        </w:rPr>
+      </w:pPr>
+      <w:r>
+        <w:rPr>
+          <w:lang w:val="en-US"/>
+        </w:rPr>
+        <w:t>data discretization</w:t>
+      </w:r>
+      <w:r>
+        <w:t xml:space="preserve"> – минаване от числови в номинални атрибути</w:t>
+      </w:r>
+    </w:p>
+    <w:p>
+      <w:pPr>
+        <w:pStyle w:val="a3"/>
+        <w:numPr>
+          <w:ilvl w:val="1"/>
+          <w:numId w:val="4"/>
+        </w:numPr>
+        <w:jc w:val="both"/>
+        <w:rPr>
+          <w:lang w:val="en-US"/>
+        </w:rPr>
+      </w:pPr>
+      <w:r>
+        <w:t>видове класифициращи алгоритми</w:t>
+      </w:r>
+    </w:p>
+    <w:p>
+      <w:pPr>
+        <w:pStyle w:val="a3"/>
+        <w:numPr>
+          <w:ilvl w:val="2"/>
+          <w:numId w:val="4"/>
+        </w:numPr>
+        <w:jc w:val="both"/>
+        <w:rPr>
+          <w:lang w:val="en-US"/>
+        </w:rPr>
+      </w:pPr>
+      <w:r>
+        <w:t>линейни – представяме примерите като точки в н-мерна координатна система, и можем да разделим точките на отделните класове с линейна функция</w:t>
+      </w:r>
+    </w:p>
+    <w:p>
+      <w:pPr>
+        <w:pStyle w:val="a3"/>
+        <w:numPr>
+          <w:ilvl w:val="3"/>
+          <w:numId w:val="4"/>
+        </w:numPr>
+        <w:jc w:val="both"/>
+        <w:rPr>
+          <w:lang w:val="en-US"/>
+        </w:rPr>
+      </w:pPr>
+      <w:r>
+        <w:t xml:space="preserve">примери – наивен </w:t>
+      </w:r>
+      <w:proofErr w:type="spellStart"/>
+      <w:r>
+        <w:t>бейсов</w:t>
+      </w:r>
+      <w:proofErr w:type="spellEnd"/>
+      <w:r>
+        <w:t xml:space="preserve"> класификатор, логистична регресия</w:t>
+      </w:r>
+    </w:p>
+    <w:p>
+      <w:pPr>
+        <w:pStyle w:val="a3"/>
+        <w:numPr>
+          <w:ilvl w:val="2"/>
+          <w:numId w:val="4"/>
+        </w:numPr>
+        <w:jc w:val="both"/>
+        <w:rPr>
+          <w:lang w:val="en-US"/>
+        </w:rPr>
+      </w:pPr>
+      <w:r>
+        <w:t>нелинейни</w:t>
+      </w:r>
+    </w:p>
+    <w:p>
+      <w:pPr>
+        <w:pStyle w:val="a3"/>
+        <w:numPr>
+          <w:ilvl w:val="3"/>
+          <w:numId w:val="4"/>
+        </w:numPr>
+        <w:jc w:val="both"/>
+        <w:rPr>
+          <w:lang w:val="en-US"/>
+        </w:rPr>
+      </w:pPr>
+      <w:r>
+        <w:rPr>
+          <w:lang w:val="en-US"/>
+        </w:rPr>
+        <w:t>support vector machines, quadratic classifiers</w:t>
+      </w:r>
+    </w:p>
+    <w:p>
+      <w:pPr>
+        <w:pStyle w:val="a3"/>
+        <w:numPr>
+          <w:ilvl w:val="3"/>
+          <w:numId w:val="4"/>
+        </w:numPr>
+        <w:jc w:val="both"/>
+        <w:rPr>
+          <w:lang w:val="en-US"/>
+        </w:rPr>
+      </w:pPr>
+      <w:r>
+        <w:rPr>
+          <w:lang w:val="en-US"/>
+        </w:rPr>
+        <w:t>kernel estimation</w:t>
+      </w:r>
+      <w:r>
+        <w:t xml:space="preserve"> </w:t>
+      </w:r>
+      <w:r>
+        <w:t>–</w:t>
+      </w:r>
+      <w:r>
+        <w:t xml:space="preserve"> </w:t>
+      </w:r>
+      <w:proofErr w:type="spellStart"/>
+      <w:r>
+        <w:rPr>
+          <w:lang w:val="en-US"/>
+        </w:rPr>
+        <w:t>kNN</w:t>
+      </w:r>
+      <w:proofErr w:type="spellEnd"/>
+    </w:p>
+    <w:p>
+      <w:pPr>
+        <w:pStyle w:val="a3"/>
+        <w:numPr>
+          <w:ilvl w:val="3"/>
+          <w:numId w:val="4"/>
+        </w:numPr>
+        <w:jc w:val="both"/>
+        <w:rPr>
+          <w:lang w:val="en-US"/>
+        </w:rPr>
+      </w:pPr>
+      <w:r>
+        <w:rPr>
+          <w:lang w:val="en-US"/>
+        </w:rPr>
+        <w:t>decision trees</w:t>
+      </w:r>
+    </w:p>
+    <w:p>
+      <w:pPr>
+        <w:pStyle w:val="a3"/>
+        <w:numPr>
+          <w:ilvl w:val="3"/>
+          <w:numId w:val="4"/>
+        </w:numPr>
+        <w:jc w:val="both"/>
+        <w:rPr>
+          <w:lang w:val="en-US"/>
+        </w:rPr>
+      </w:pPr>
+      <w:r>
+        <w:rPr>
+          <w:lang w:val="en-US"/>
+        </w:rPr>
+        <w:t>neural networks</w:t>
+      </w:r>
+    </w:p>
+    <w:p>
+      <w:pPr>
+        <w:pStyle w:val="a3"/>
+        <w:numPr>
+          <w:ilvl w:val="4"/>
+          <w:numId w:val="4"/>
+        </w:numPr>
+        <w:jc w:val="both"/>
+        <w:rPr>
+          <w:lang w:val="en-US"/>
+        </w:rPr>
+      </w:pPr>
+      <w:r>
+        <w:t>еднослойни – имат само вход и изход</w:t>
+      </w:r>
+    </w:p>
+    <w:p>
+      <w:pPr>
+        <w:pStyle w:val="a3"/>
+        <w:numPr>
+          <w:ilvl w:val="4"/>
+          <w:numId w:val="4"/>
+        </w:numPr>
+        <w:jc w:val="both"/>
+        <w:rPr>
+          <w:lang w:val="en-US"/>
+        </w:rPr>
+      </w:pPr>
+      <w:r>
+        <w:t>многослойни – имат вход, изход и слоеве по средата</w:t>
+      </w:r>
+    </w:p>
+    <w:p>
+      <w:pPr>
+        <w:pStyle w:val="a3"/>
+        <w:numPr>
+          <w:ilvl w:val="1"/>
+          <w:numId w:val="4"/>
+        </w:numPr>
+        <w:jc w:val="both"/>
+        <w:rPr>
+          <w:lang w:val="en-US"/>
+        </w:rPr>
+      </w:pPr>
+      <w:r>
+        <w:lastRenderedPageBreak/>
+        <w:t>как се обучават алгоритмите</w:t>
+      </w:r>
+    </w:p>
+    <w:p>
+      <w:pPr>
+        <w:pStyle w:val="a3"/>
+        <w:numPr>
+          <w:ilvl w:val="2"/>
+          <w:numId w:val="4"/>
+        </w:numPr>
+        <w:jc w:val="both"/>
+        <w:rPr>
+          <w:lang w:val="en-US"/>
+        </w:rPr>
+      </w:pPr>
+      <w:r>
+        <w:rPr>
+          <w:lang w:val="en-US"/>
+        </w:rPr>
+        <w:t>train dataset</w:t>
+      </w:r>
+    </w:p>
+    <w:p>
+      <w:pPr>
+        <w:pStyle w:val="a3"/>
+        <w:numPr>
+          <w:ilvl w:val="2"/>
+          <w:numId w:val="4"/>
+        </w:numPr>
+        <w:jc w:val="both"/>
+        <w:rPr>
+          <w:lang w:val="en-US"/>
+        </w:rPr>
+      </w:pPr>
+      <w:r>
+        <w:rPr>
+          <w:lang w:val="en-US"/>
+        </w:rPr>
+        <w:t>validation dataset</w:t>
+      </w:r>
+    </w:p>
+    <w:p>
+      <w:pPr>
+        <w:pStyle w:val="a3"/>
+        <w:numPr>
+          <w:ilvl w:val="2"/>
+          <w:numId w:val="4"/>
+        </w:numPr>
+        <w:jc w:val="both"/>
+        <w:rPr>
+          <w:lang w:val="en-US"/>
+        </w:rPr>
+      </w:pPr>
+      <w:r>
+        <w:rPr>
+          <w:lang w:val="en-US"/>
+        </w:rPr>
+        <w:t>test dataset</w:t>
+      </w:r>
+    </w:p>
+    <w:p>
+      <w:pPr>
+        <w:pStyle w:val="a3"/>
+        <w:numPr>
+          <w:ilvl w:val="1"/>
+          <w:numId w:val="4"/>
+        </w:numPr>
+        <w:jc w:val="both"/>
+        <w:rPr>
+          <w:lang w:val="en-US"/>
+        </w:rPr>
+      </w:pPr>
+      <w:r>
+        <w:rPr>
+          <w:lang w:val="en-US"/>
+        </w:rPr>
+        <w:t>overfitting –</w:t>
+      </w:r>
+      <w:r>
+        <w:t xml:space="preserve"> прекомерно нагаждане върху тренировъчните данни, алгоритъмът постига висока точност, но при нови данни (тестови, които не са участвали, в процеса на обучение) грешката е голяма, т.е. точността пада драстично</w:t>
+      </w:r>
+    </w:p>
+    <w:p>
+      <w:pPr>
+        <w:pStyle w:val="a3"/>
+        <w:numPr>
+          <w:ilvl w:val="1"/>
+          <w:numId w:val="4"/>
+        </w:numPr>
+        <w:jc w:val="both"/>
+        <w:rPr>
+          <w:lang w:val="en-US"/>
+        </w:rPr>
+      </w:pPr>
+      <w:r>
+        <w:rPr>
+          <w:lang w:val="en-US"/>
+        </w:rPr>
+        <w:t xml:space="preserve">underfitting – </w:t>
+      </w:r>
+      <w:r>
+        <w:t>точността и за тренировъчните данни е ниска</w:t>
+      </w:r>
+    </w:p>
+    <w:p>
+      <w:pPr>
+        <w:pStyle w:val="a3"/>
+        <w:numPr>
+          <w:ilvl w:val="0"/>
+          <w:numId w:val="4"/>
+        </w:numPr>
+        <w:jc w:val="both"/>
+        <w:rPr>
+          <w:b/>
+          <w:lang w:val="en-US"/>
+        </w:rPr>
+      </w:pPr>
+      <w:proofErr w:type="spellStart"/>
+      <w:r>
+        <w:rPr>
+          <w:b/>
+          <w:lang w:val="en-US"/>
+        </w:rPr>
+        <w:t>kNN</w:t>
+      </w:r>
+      <w:proofErr w:type="spellEnd"/>
+    </w:p>
+    <w:p>
+      <w:pPr>
+        <w:pStyle w:val="a3"/>
+        <w:numPr>
+          <w:ilvl w:val="1"/>
+          <w:numId w:val="4"/>
+        </w:numPr>
+        <w:jc w:val="both"/>
+        <w:rPr>
+          <w:lang w:val="en-US"/>
+        </w:rPr>
+      </w:pPr>
+      <w:r>
+        <w:rPr>
+          <w:lang w:val="en-US"/>
+        </w:rPr>
+        <w:t>global learning</w:t>
+      </w:r>
+      <w:r>
+        <w:t xml:space="preserve"> </w:t>
+      </w:r>
+      <w:r>
+        <w:rPr>
+          <w:lang w:val="en-US"/>
+        </w:rPr>
+        <w:t>vs local learning</w:t>
+      </w:r>
+    </w:p>
+    <w:p>
+      <w:pPr>
+        <w:pStyle w:val="a3"/>
+        <w:numPr>
+          <w:ilvl w:val="2"/>
+          <w:numId w:val="4"/>
+        </w:numPr>
+        <w:jc w:val="both"/>
+        <w:rPr>
+          <w:lang w:val="en-US"/>
+        </w:rPr>
+      </w:pPr>
+      <w:r>
+        <w:rPr>
+          <w:lang w:val="en-US"/>
+        </w:rPr>
+        <w:t xml:space="preserve">global learning </w:t>
+      </w:r>
+      <w:r>
+        <w:rPr>
+          <w:lang w:val="en-US"/>
+        </w:rPr>
+        <w:t>–</w:t>
+      </w:r>
+      <w:r>
+        <w:rPr>
+          <w:lang w:val="en-US"/>
+        </w:rPr>
+        <w:t xml:space="preserve"> </w:t>
+      </w:r>
+      <w:r>
+        <w:t xml:space="preserve">алгоритъмът се учи </w:t>
+      </w:r>
+      <w:r>
+        <w:t xml:space="preserve">и </w:t>
+      </w:r>
+      <w:r>
+        <w:t>изгражда</w:t>
+      </w:r>
+      <w:r>
+        <w:t xml:space="preserve"> хипотезата си </w:t>
+      </w:r>
+      <w:r>
+        <w:t>от всички примери в набора от данни</w:t>
+      </w:r>
+      <w:r>
+        <w:t xml:space="preserve"> (напр</w:t>
+      </w:r>
+      <w:r>
+        <w:t>имер</w:t>
+      </w:r>
+      <w:r>
+        <w:t xml:space="preserve"> </w:t>
+      </w:r>
+      <w:r>
+        <w:rPr>
+          <w:lang w:val="en-US"/>
+        </w:rPr>
+        <w:t>naïve bayes)</w:t>
+      </w:r>
+    </w:p>
+    <w:p>
+      <w:pPr>
+        <w:pStyle w:val="a3"/>
+        <w:numPr>
+          <w:ilvl w:val="2"/>
+          <w:numId w:val="4"/>
+        </w:numPr>
+        <w:jc w:val="both"/>
+        <w:rPr>
+          <w:lang w:val="en-US"/>
+        </w:rPr>
+      </w:pPr>
+      <w:r>
+        <w:rPr>
+          <w:lang w:val="en-US"/>
+        </w:rPr>
+        <w:t>local learning</w:t>
+      </w:r>
+      <w:r>
+        <w:t xml:space="preserve"> - алгоритъмът се учи</w:t>
+      </w:r>
+      <w:r>
+        <w:t xml:space="preserve"> и </w:t>
+      </w:r>
+      <w:r>
+        <w:t xml:space="preserve">изгражда </w:t>
+      </w:r>
+      <w:r>
+        <w:t>хипотезата си</w:t>
+      </w:r>
+      <w:r>
+        <w:t xml:space="preserve"> от някои примери в набора от данни</w:t>
+      </w:r>
+      <w:r>
+        <w:rPr>
+          <w:lang w:val="en-US"/>
+        </w:rPr>
+        <w:t xml:space="preserve"> (</w:t>
+      </w:r>
+      <w:r>
+        <w:t xml:space="preserve">например </w:t>
+      </w:r>
+      <w:r>
+        <w:rPr>
+          <w:lang w:val="en-US"/>
+        </w:rPr>
+        <w:t>knn</w:t>
+      </w:r>
+      <w:r>
+        <w:t>)</w:t>
+      </w:r>
+    </w:p>
+    <w:p>
+      <w:pPr>
+        <w:pStyle w:val="a3"/>
+        <w:numPr>
+          <w:ilvl w:val="1"/>
+          <w:numId w:val="4"/>
+        </w:numPr>
+        <w:jc w:val="both"/>
+        <w:rPr>
+          <w:lang w:val="en-US"/>
+        </w:rPr>
+      </w:pPr>
+      <w:r>
+        <w:rPr>
+          <w:lang w:val="en-US"/>
+        </w:rPr>
+        <w:t>instance-based learning vs model-based learning</w:t>
+      </w:r>
+    </w:p>
+    <w:p>
+      <w:pPr>
+        <w:pStyle w:val="a3"/>
+        <w:numPr>
+          <w:ilvl w:val="2"/>
+          <w:numId w:val="4"/>
+        </w:numPr>
+        <w:jc w:val="both"/>
+        <w:rPr>
+          <w:lang w:val="en-US"/>
+        </w:rPr>
+      </w:pPr>
+      <w:r>
+        <w:rPr>
+          <w:lang w:val="en-US"/>
+        </w:rPr>
+        <w:t>instance</w:t>
+      </w:r>
+      <w:r>
+        <w:rPr>
+          <w:lang w:val="en-US"/>
+        </w:rPr>
+        <w:t>-</w:t>
+      </w:r>
+      <w:r>
+        <w:rPr>
+          <w:lang w:val="en-US"/>
+        </w:rPr>
+        <w:t xml:space="preserve">based learning </w:t>
+      </w:r>
+      <w:r>
+        <w:t>(учене основано на примери)</w:t>
+      </w:r>
+      <w:r>
+        <w:rPr>
+          <w:lang w:val="en-US"/>
+        </w:rPr>
+        <w:t xml:space="preserve"> </w:t>
+      </w:r>
+      <w:r>
+        <w:rPr>
+          <w:lang w:val="en-US"/>
+        </w:rPr>
+        <w:t>–</w:t>
+      </w:r>
+      <w:r>
+        <w:rPr>
+          <w:lang w:val="en-US"/>
+        </w:rPr>
+        <w:t xml:space="preserve"> </w:t>
+      </w:r>
+      <w:r>
+        <w:t xml:space="preserve">използва целия </w:t>
+      </w:r>
+      <w:r>
+        <w:rPr>
+          <w:lang w:val="en-US"/>
+        </w:rPr>
+        <w:t xml:space="preserve">dataset </w:t>
+      </w:r>
+      <w:r>
+        <w:t>за модел, изводът се формира изцяло от примерите</w:t>
+      </w:r>
+      <w:r>
+        <w:rPr>
+          <w:lang w:val="en-US"/>
+        </w:rPr>
+        <w:t xml:space="preserve"> (напр</w:t>
+      </w:r>
+      <w:r>
+        <w:t>имер</w:t>
+      </w:r>
+      <w:r>
+        <w:rPr>
+          <w:lang w:val="en-US"/>
+        </w:rPr>
+        <w:t xml:space="preserve"> knn)</w:t>
+      </w:r>
+    </w:p>
+    <w:p>
+      <w:pPr>
+        <w:pStyle w:val="a3"/>
+        <w:numPr>
+          <w:ilvl w:val="2"/>
+          <w:numId w:val="4"/>
+        </w:numPr>
+        <w:jc w:val="both"/>
+        <w:rPr>
+          <w:lang w:val="en-US"/>
+        </w:rPr>
+      </w:pPr>
+      <w:r>
+        <w:rPr>
+          <w:lang w:val="en-US"/>
+        </w:rPr>
+        <w:t>model-</w:t>
+      </w:r>
+      <w:r>
+        <w:rPr>
+          <w:lang w:val="en-US"/>
+        </w:rPr>
+        <w:t>based learning</w:t>
+      </w:r>
+      <w:r>
+        <w:t xml:space="preserve"> (учене основано на модел</w:t>
+      </w:r>
+      <w:r>
+        <w:t>) – изграждаме модел(</w:t>
+      </w:r>
+      <w:r>
+        <w:t>закономерности</w:t>
+      </w:r>
+      <w:r>
+        <w:t>) и използваме него за формиране на извод</w:t>
+      </w:r>
+      <w:r>
+        <w:t xml:space="preserve"> (например </w:t>
+      </w:r>
+      <w:r>
+        <w:rPr>
+          <w:lang w:val="en-US"/>
+        </w:rPr>
+        <w:t>naïve bayes</w:t>
+      </w:r>
+      <w:r>
+        <w:t xml:space="preserve">, </w:t>
+      </w:r>
+      <w:r>
+        <w:rPr>
+          <w:lang w:val="en-US"/>
+        </w:rPr>
+        <w:t>decision tree</w:t>
+      </w:r>
+      <w:r>
+        <w:rPr>
+          <w:lang w:val="en-US"/>
+        </w:rPr>
+        <w:t>)</w:t>
+      </w:r>
+    </w:p>
+    <w:p>
+      <w:pPr>
+        <w:pStyle w:val="a3"/>
+        <w:numPr>
+          <w:ilvl w:val="1"/>
+          <w:numId w:val="4"/>
+        </w:numPr>
+        <w:jc w:val="both"/>
+        <w:rPr>
+          <w:lang w:val="en-US"/>
+        </w:rPr>
+      </w:pPr>
+      <w:r>
+        <w:rPr>
+          <w:lang w:val="en-US"/>
+        </w:rPr>
+        <w:t>lazy learning vs eager learning</w:t>
+      </w:r>
+    </w:p>
+    <w:p>
+      <w:pPr>
+        <w:pStyle w:val="a3"/>
+        <w:numPr>
+          <w:ilvl w:val="2"/>
+          <w:numId w:val="4"/>
+        </w:numPr>
+        <w:jc w:val="both"/>
+        <w:rPr>
+          <w:lang w:val="en-US"/>
+        </w:rPr>
+      </w:pPr>
+      <w:r>
+        <w:rPr>
+          <w:lang w:val="en-US"/>
+        </w:rPr>
+        <w:t xml:space="preserve">lazy learning – </w:t>
+      </w:r>
+      <w:r>
+        <w:t xml:space="preserve">свързва се с </w:t>
+      </w:r>
+      <w:r>
+        <w:rPr>
+          <w:lang w:val="en-US"/>
+        </w:rPr>
+        <w:t>instance based learning</w:t>
+      </w:r>
+      <w:r>
+        <w:t>, алгоритъмът не се обучава предварително, а когато постъпи заявка</w:t>
+      </w:r>
+      <w:r>
+        <w:t xml:space="preserve"> се изгражда хипотезата</w:t>
+      </w:r>
+      <w:r>
+        <w:t xml:space="preserve"> (отнема повече време за даване на отговор на заявка)</w:t>
+      </w:r>
+    </w:p>
+    <w:p>
+      <w:pPr>
+        <w:pStyle w:val="a3"/>
+        <w:numPr>
+          <w:ilvl w:val="2"/>
+          <w:numId w:val="4"/>
+        </w:numPr>
+        <w:jc w:val="both"/>
+        <w:rPr>
+          <w:lang w:val="en-US"/>
+        </w:rPr>
+      </w:pPr>
+      <w:r>
+        <w:rPr>
+          <w:lang w:val="en-US"/>
+        </w:rPr>
+        <w:t>eager learning</w:t>
+      </w:r>
+      <w:r>
+        <w:t xml:space="preserve"> - свързва се с </w:t>
+      </w:r>
+      <w:r>
+        <w:rPr>
+          <w:lang w:val="en-US"/>
+        </w:rPr>
+        <w:t>mode-based learning</w:t>
+      </w:r>
+      <w:r>
+        <w:t>, изгражда хипотезата си, създава модел върху данните, когато постъпи заявка се обръщаме към модела</w:t>
+      </w:r>
+      <w:r>
+        <w:t xml:space="preserve"> (може да му е нужно доста време за обучение, но работи бързо при заявка)</w:t>
+      </w:r>
+    </w:p>
+    <w:p>
+      <w:pPr>
+        <w:pStyle w:val="a3"/>
+        <w:numPr>
+          <w:ilvl w:val="1"/>
+          <w:numId w:val="4"/>
+        </w:numPr>
+        <w:jc w:val="both"/>
+        <w:rPr>
+          <w:lang w:val="en-US"/>
+        </w:rPr>
+      </w:pPr>
+      <w:r>
+        <w:t>най-близките съседи се пресмятат например с Евклидово разстояние</w:t>
+      </w:r>
+    </w:p>
+    <w:p>
+      <w:pPr>
+        <w:pStyle w:val="a3"/>
+        <w:numPr>
+          <w:ilvl w:val="1"/>
+          <w:numId w:val="4"/>
+        </w:numPr>
+        <w:jc w:val="both"/>
+        <w:rPr>
+          <w:lang w:val="en-US"/>
+        </w:rPr>
+      </w:pPr>
+      <w:r>
+        <w:t xml:space="preserve">може да се използва за тегло на по-близките в пространството примери, в комбинация </w:t>
+      </w:r>
+      <w:r>
+        <w:t>с броя на най-близките съседи</w:t>
+      </w:r>
+      <w:r>
+        <w:rPr>
+          <w:lang w:val="en-US"/>
+        </w:rPr>
+        <w:t xml:space="preserve"> </w:t>
+      </w:r>
+      <w:r>
+        <w:t>(т.е. доминиращият)</w:t>
+      </w:r>
+    </w:p>
+    <w:p>
+      <w:pPr>
+        <w:pStyle w:val="a3"/>
+        <w:numPr>
+          <w:ilvl w:val="1"/>
+          <w:numId w:val="4"/>
+        </w:numPr>
+        <w:jc w:val="both"/>
+        <w:rPr>
+          <w:lang w:val="en-US"/>
+        </w:rPr>
+      </w:pPr>
+      <w:r>
+        <w:t xml:space="preserve">за справяне с проблема на бързодействието при много атрибути </w:t>
+      </w:r>
+      <w:r>
+        <w:rPr>
+          <w:lang w:val="en-US"/>
+        </w:rPr>
+        <w:t xml:space="preserve">(т.е. </w:t>
+      </w:r>
+      <w:r>
+        <w:t xml:space="preserve">висока размерност) може да се ползват </w:t>
+      </w:r>
+      <w:r>
+        <w:rPr>
+          <w:lang w:val="en-US"/>
+        </w:rPr>
+        <w:t xml:space="preserve">k-d </w:t>
+      </w:r>
+      <w:r>
+        <w:t>дървета</w:t>
+      </w:r>
+    </w:p>
+    <w:p>
+      <w:pPr>
+        <w:pStyle w:val="a3"/>
+        <w:numPr>
+          <w:ilvl w:val="1"/>
+          <w:numId w:val="4"/>
+        </w:numPr>
+        <w:jc w:val="both"/>
+        <w:rPr>
+          <w:lang w:val="en-US"/>
+        </w:rPr>
+      </w:pPr>
+      <w:r>
+        <w:t xml:space="preserve">по-стабилен при </w:t>
+      </w:r>
+      <w:proofErr w:type="spellStart"/>
+      <w:r>
+        <w:rPr>
+          <w:lang w:val="en-US"/>
+        </w:rPr>
+        <w:t>outliеr</w:t>
+      </w:r>
+      <w:proofErr w:type="spellEnd"/>
+      <w:r>
+        <w:rPr>
+          <w:lang w:val="en-US"/>
+        </w:rPr>
+        <w:t>-</w:t>
+      </w:r>
+      <w:r>
+        <w:t>и</w:t>
+      </w:r>
+    </w:p>
+    <w:p>
+      <w:pPr>
+        <w:pStyle w:val="a3"/>
+        <w:numPr>
+          <w:ilvl w:val="1"/>
+          <w:numId w:val="4"/>
+        </w:numPr>
+        <w:jc w:val="both"/>
+        <w:rPr>
+          <w:lang w:val="en-US"/>
+        </w:rPr>
+      </w:pPr>
+      <w:proofErr w:type="spellStart"/>
+      <w:r>
+        <w:rPr>
+          <w:lang w:val="en-US"/>
+        </w:rPr>
+        <w:t>kNN</w:t>
+      </w:r>
+      <w:proofErr w:type="spellEnd"/>
+      <w:r>
+        <w:rPr>
+          <w:lang w:val="en-US"/>
+        </w:rPr>
+        <w:t xml:space="preserve"> </w:t>
+      </w:r>
+      <w:proofErr w:type="spellStart"/>
+      <w:r>
+        <w:rPr>
+          <w:lang w:val="en-US"/>
+        </w:rPr>
+        <w:t>overfi</w:t>
+      </w:r>
+      <w:r>
+        <w:rPr>
+          <w:lang w:val="en-US"/>
+        </w:rPr>
+        <w:t>t</w:t>
+      </w:r>
+      <w:proofErr w:type="spellEnd"/>
+      <w:r>
+        <w:rPr>
+          <w:lang w:val="en-US"/>
+        </w:rPr>
+        <w:t>-</w:t>
+      </w:r>
+      <w:r>
+        <w:t>ва при малки к</w:t>
+      </w:r>
+    </w:p>
+    <w:p>
+      <w:pPr>
+        <w:pStyle w:val="a3"/>
+        <w:numPr>
+          <w:ilvl w:val="1"/>
+          <w:numId w:val="4"/>
+        </w:numPr>
+        <w:jc w:val="both"/>
+        <w:rPr>
+          <w:lang w:val="en-US"/>
+        </w:rPr>
+      </w:pPr>
+      <w:r>
+        <w:rPr>
+          <w:lang w:val="en-US"/>
+        </w:rPr>
+        <w:t xml:space="preserve">kNN </w:t>
+      </w:r>
+      <w:r>
+        <w:rPr>
+          <w:lang w:val="en-US"/>
+        </w:rPr>
+        <w:t>underfit-</w:t>
+      </w:r>
+      <w:r>
+        <w:t>ва при големи к</w:t>
+      </w:r>
+    </w:p>
+    <w:p>
+      <w:pPr>
+        <w:pStyle w:val="a3"/>
+        <w:numPr>
+          <w:ilvl w:val="0"/>
+          <w:numId w:val="4"/>
+        </w:numPr>
+        <w:jc w:val="both"/>
+        <w:rPr>
+          <w:b/>
+          <w:lang w:val="en-US"/>
+        </w:rPr>
+      </w:pPr>
+      <w:r>
+        <w:rPr>
+          <w:b/>
+          <w:lang w:val="en-US"/>
+        </w:rPr>
+        <w:t>Naïve Bayes classifier</w:t>
+      </w:r>
+    </w:p>
+    <w:p>
+      <w:pPr>
+        <w:pStyle w:val="a3"/>
+        <w:numPr>
+          <w:ilvl w:val="2"/>
+          <w:numId w:val="4"/>
+        </w:numPr>
+        <w:jc w:val="both"/>
+        <w:rPr>
+          <w:lang w:val="en-US"/>
+        </w:rPr>
+      </w:pPr>
+      <w:r>
+        <w:t>алгоритъм от тип учене с учител</w:t>
+      </w:r>
+      <w:r>
+        <w:t>,</w:t>
+      </w:r>
+      <w:r>
+        <w:t xml:space="preserve"> класифициращ</w:t>
+      </w:r>
+      <w:r>
+        <w:t xml:space="preserve"> (</w:t>
+      </w:r>
+      <w:r>
+        <w:rPr>
+          <w:lang w:val="en-US"/>
+        </w:rPr>
+        <w:t>supervised learning</w:t>
+      </w:r>
+      <w:r>
+        <w:t xml:space="preserve">, </w:t>
+      </w:r>
+      <w:r>
+        <w:rPr>
+          <w:lang w:val="en-US"/>
+        </w:rPr>
+        <w:t>classification</w:t>
+      </w:r>
+      <w:r>
+        <w:t>)</w:t>
+      </w:r>
+    </w:p>
+    <w:p>
+      <w:pPr>
+        <w:pStyle w:val="a3"/>
+        <w:numPr>
+          <w:ilvl w:val="2"/>
+          <w:numId w:val="4"/>
+        </w:numPr>
+        <w:jc w:val="both"/>
+        <w:rPr>
+          <w:lang w:val="en-US"/>
+        </w:rPr>
+      </w:pPr>
+      <w:r>
+        <w:t>вероятностен алгоритъм</w:t>
+      </w:r>
+      <w:r>
+        <w:t>, защото използва вероятности</w:t>
+      </w:r>
+    </w:p>
+    <w:p>
+      <w:pPr>
+        <w:pStyle w:val="a3"/>
+        <w:numPr>
+          <w:ilvl w:val="2"/>
+          <w:numId w:val="4"/>
+        </w:numPr>
+        <w:jc w:val="both"/>
+        <w:rPr>
+          <w:lang w:val="en-US"/>
+        </w:rPr>
+      </w:pPr>
+      <w:r>
+        <w:rPr>
+          <w:lang w:val="en-US"/>
+        </w:rPr>
+        <w:t>global learning</w:t>
+      </w:r>
+    </w:p>
+    <w:p>
+      <w:pPr>
+        <w:pStyle w:val="a3"/>
+        <w:numPr>
+          <w:ilvl w:val="2"/>
+          <w:numId w:val="4"/>
+        </w:numPr>
+        <w:jc w:val="both"/>
+        <w:rPr>
+          <w:lang w:val="en-US"/>
+        </w:rPr>
+      </w:pPr>
+      <w:r>
+        <w:rPr>
+          <w:lang w:val="en-US"/>
+        </w:rPr>
+        <w:t>model-based learning</w:t>
+      </w:r>
+    </w:p>
+    <w:p>
+      <w:pPr>
+        <w:pStyle w:val="a3"/>
+        <w:numPr>
+          <w:ilvl w:val="2"/>
+          <w:numId w:val="4"/>
+        </w:numPr>
+        <w:jc w:val="both"/>
+        <w:rPr>
+          <w:lang w:val="en-US"/>
+        </w:rPr>
+      </w:pPr>
+      <w:r>
+        <w:rPr>
+          <w:lang w:val="en-US"/>
+        </w:rPr>
+        <w:t>eager-based learning</w:t>
+      </w:r>
+    </w:p>
+    <w:p>
+      <w:pPr>
+        <w:pStyle w:val="a3"/>
+        <w:numPr>
+          <w:ilvl w:val="2"/>
+          <w:numId w:val="4"/>
+        </w:numPr>
+        <w:jc w:val="both"/>
+        <w:rPr>
+          <w:lang w:val="en-US"/>
+        </w:rPr>
+      </w:pPr>
+      <w:r>
+        <w:t>наивен защото приемаме, че атрибутите са</w:t>
+      </w:r>
+      <w:r>
+        <w:t xml:space="preserve"> условно</w:t>
+      </w:r>
+      <w:r>
+        <w:t xml:space="preserve"> независими случайни величини</w:t>
+      </w:r>
+      <w:r>
+        <w:t xml:space="preserve">, </w:t>
+      </w:r>
+      <w:r>
+        <w:t>зависещи от класа</w:t>
+      </w:r>
+      <w:r>
+        <w:t xml:space="preserve"> </w:t>
+      </w:r>
+      <w:proofErr w:type="spellStart"/>
+      <w:r>
+        <w:rPr>
+          <w:lang w:val="en-US"/>
+        </w:rPr>
+        <w:t>Ck</w:t>
+      </w:r>
+      <w:proofErr w:type="spellEnd"/>
+    </w:p>
+    <w:p>
+      <w:pPr>
+        <w:pStyle w:val="a3"/>
+        <w:numPr>
+          <w:ilvl w:val="2"/>
+          <w:numId w:val="4"/>
+        </w:numPr>
+        <w:jc w:val="both"/>
+        <w:rPr>
+          <w:lang w:val="en-US"/>
+        </w:rPr>
+      </w:pPr>
+      <w:r>
+        <w:t>заглаждане на Лаплас – за избягване на нулеви вероятности се добавят малки стойности към вероятностите</w:t>
+      </w:r>
+    </w:p>
+    <w:p>
+      <w:pPr>
+        <w:pStyle w:val="a3"/>
+        <w:numPr>
+          <w:ilvl w:val="2"/>
+          <w:numId w:val="4"/>
+        </w:numPr>
+        <w:jc w:val="both"/>
+        <w:rPr>
+          <w:lang w:val="en-US"/>
+        </w:rPr>
+      </w:pPr>
+      <w:r>
+        <w:t>използване на логаритъм за пресмятане на вероятностите – за да не се срещне отново нулева вероятност при умножението на вероятностите</w:t>
+      </w:r>
+      <w:r>
+        <w:t>, може да настъпи при</w:t>
+      </w:r>
+      <w:r>
+        <w:t xml:space="preserve"> голям брой атрибути</w:t>
+      </w:r>
+    </w:p>
+    <w:p>
+      <w:pPr>
+        <w:pStyle w:val="a3"/>
+        <w:numPr>
+          <w:ilvl w:val="0"/>
+          <w:numId w:val="4"/>
+        </w:numPr>
+        <w:jc w:val="both"/>
+        <w:rPr>
+          <w:lang w:val="en-US"/>
+        </w:rPr>
+      </w:pPr>
+      <w:r>
+        <w:rPr>
+          <w:lang w:val="en-US"/>
+        </w:rPr>
+        <w:lastRenderedPageBreak/>
+        <w:t>Decision tree</w:t>
+      </w:r>
+    </w:p>
+    <w:p>
+      <w:pPr>
+        <w:pStyle w:val="a3"/>
+        <w:numPr>
+          <w:ilvl w:val="1"/>
+          <w:numId w:val="4"/>
+        </w:numPr>
+        <w:jc w:val="both"/>
+        <w:rPr>
+          <w:lang w:val="en-US"/>
+        </w:rPr>
+      </w:pPr>
+      <w:r>
+        <w:rPr>
+          <w:lang w:val="en-US"/>
+        </w:rPr>
+        <w:t>supervised learning, can be used for classification and regression</w:t>
+      </w:r>
+    </w:p>
+    <w:p>
+      <w:pPr>
+        <w:pStyle w:val="a3"/>
+        <w:numPr>
+          <w:ilvl w:val="1"/>
+          <w:numId w:val="4"/>
+        </w:numPr>
+        <w:jc w:val="both"/>
+        <w:rPr>
+          <w:lang w:val="en-US"/>
+        </w:rPr>
+      </w:pPr>
+      <w:r>
+        <w:rPr>
+          <w:lang w:val="en-US"/>
+        </w:rPr>
+        <w:t>global learning, but local searching</w:t>
+      </w:r>
+    </w:p>
+    <w:p>
+      <w:pPr>
+        <w:pStyle w:val="a3"/>
+        <w:numPr>
+          <w:ilvl w:val="1"/>
+          <w:numId w:val="4"/>
+        </w:numPr>
+        <w:jc w:val="both"/>
+        <w:rPr>
+          <w:lang w:val="en-US"/>
+        </w:rPr>
+      </w:pPr>
+      <w:r>
+        <w:rPr>
+          <w:lang w:val="en-US"/>
+        </w:rPr>
+        <w:t>model-based learning, eager learning</w:t>
+      </w:r>
+    </w:p>
+    <w:p>
+      <w:pPr>
+        <w:pStyle w:val="a3"/>
+        <w:numPr>
+          <w:ilvl w:val="1"/>
+          <w:numId w:val="4"/>
+        </w:numPr>
+        <w:jc w:val="both"/>
+        <w:rPr>
+          <w:lang w:val="en-US"/>
+        </w:rPr>
+      </w:pPr>
+      <w:r>
+        <w:t>моделът е дърво</w:t>
+      </w:r>
+    </w:p>
+    <w:p>
+      <w:pPr>
+        <w:pStyle w:val="a3"/>
+        <w:numPr>
+          <w:ilvl w:val="1"/>
+          <w:numId w:val="4"/>
+        </w:numPr>
+        <w:jc w:val="both"/>
+        <w:rPr>
+          <w:lang w:val="en-US"/>
+        </w:rPr>
+      </w:pPr>
+      <w:proofErr w:type="gramStart"/>
+      <w:r>
+        <w:rPr>
+          <w:lang w:val="en-US"/>
+        </w:rPr>
+        <w:t>entropy</w:t>
+      </w:r>
+      <w:proofErr w:type="gramEnd"/>
+      <w:r>
+        <w:rPr>
+          <w:lang w:val="en-US"/>
+        </w:rPr>
+        <w:t xml:space="preserve"> (</w:t>
+      </w:r>
+      <w:r>
+        <w:t>ентропия</w:t>
+      </w:r>
+      <w:r>
+        <w:rPr>
+          <w:lang w:val="en-US"/>
+        </w:rPr>
+        <w:t>)</w:t>
+      </w:r>
+      <w:r>
+        <w:t xml:space="preserve"> –</w:t>
+      </w:r>
+      <w:r>
+        <w:t xml:space="preserve"> мярка/начин</w:t>
+      </w:r>
+      <w:r>
+        <w:t xml:space="preserve"> за измерване на несигурността на дадена информация</w:t>
+      </w:r>
+      <w:r>
+        <w:t>, измерва се в битове?</w:t>
+      </w:r>
+    </w:p>
+    <w:p>
+      <w:pPr>
+        <w:pStyle w:val="a3"/>
+        <w:numPr>
+          <w:ilvl w:val="1"/>
+          <w:numId w:val="4"/>
+        </w:numPr>
+        <w:jc w:val="both"/>
+        <w:rPr>
+          <w:lang w:val="en-US"/>
+        </w:rPr>
+      </w:pPr>
+      <w:r>
+        <w:rPr>
+          <w:lang w:val="en-US"/>
+        </w:rPr>
+        <w:t>information gain (</w:t>
+      </w:r>
+      <w:r>
+        <w:t xml:space="preserve">още </w:t>
+      </w:r>
+      <w:r>
+        <w:rPr>
+          <w:lang w:val="en-US"/>
+        </w:rPr>
+        <w:t xml:space="preserve">mutual information, </w:t>
+      </w:r>
       <w:r>
         <w:t xml:space="preserve">информационна печалба) – </w:t>
       </w:r>
@@ -7838,7 +8568,7 @@
   <w:abstractNum w:abstractNumId="2" w15:restartNumberingAfterBreak="0">
     <w:nsid w:val="14B879FC"/>
     <w:multiLevelType w:val="hybridMultilevel"/>
-    <w:tmpl w:val="20CC9116"/>
+    <w:tmpl w:val="621400DC"/>
     <w:lvl w:ilvl="0" w:tplc="0402000F">
       <w:start w:val="1"/>
       <w:numFmt w:val="decimal"/>
@@ -7851,7 +8581,7 @@
         <w:rFonts w:hint="default"/>
       </w:rPr>
     </w:lvl>
-    <w:lvl w:ilvl="1" w:tplc="04020019">
+    <w:lvl w:ilvl="1" w:tplc="4D2C2908">
       <w:start w:val="1"/>
       <w:numFmt w:val="lowerLetter"/>
       <w:lvlText w:val="%2."/>
@@ -7859,6 +8589,9 @@
       <w:pPr>
         <w:ind w:left="785" w:hanging="360"/>
       </w:pPr>
+      <w:rPr>
+        <w:b w:val="0"/>
+      </w:rPr>
     </w:lvl>
     <w:lvl w:ilvl="2" w:tplc="0402001B">
       <w:start w:val="1"/>

</xml_diff>

<commit_message>
add notes on visualisation
</commit_message>
<xml_diff>
--- a/exam-notes/exam-1-notes.docx
+++ b/exam-notes/exam-1-notes.docx
@@ -6381,23 +6381,657 @@
       <w:r>
         <w:t>Б</w:t>
       </w:r>
+      <w:r>
+        <w:t>ейсова</w:t>
+      </w:r>
+      <w:proofErr w:type="spellEnd"/>
+      <w:r>
+        <w:t xml:space="preserve"> (условна</w:t>
+      </w:r>
+      <w:r>
+        <w:t>, субективна</w:t>
+      </w:r>
+      <w:r>
+        <w:t>)</w:t>
+      </w:r>
+      <w:r>
+        <w:t xml:space="preserve"> вероятност</w:t>
+      </w:r>
+    </w:p>
+    <w:p>
+      <w:pPr>
+        <w:pStyle w:val="a3"/>
+        <w:numPr>
+          <w:ilvl w:val="1"/>
+          <w:numId w:val="4"/>
+        </w:numPr>
+        <w:jc w:val="both"/>
+        <w:rPr>
+          <w:lang w:val="en-US"/>
+        </w:rPr>
+      </w:pPr>
+      <w:proofErr w:type="spellStart"/>
+      <w:r>
+        <w:t>Б</w:t>
+      </w:r>
+      <w:r>
+        <w:t>ейсова</w:t>
+      </w:r>
+      <w:proofErr w:type="spellEnd"/>
+      <w:r>
+        <w:t xml:space="preserve"> мрежа</w:t>
+      </w:r>
+    </w:p>
+    <w:p>
+      <w:pPr>
+        <w:pStyle w:val="a3"/>
+        <w:numPr>
+          <w:ilvl w:val="0"/>
+          <w:numId w:val="4"/>
+        </w:numPr>
+        <w:jc w:val="both"/>
+        <w:rPr>
+          <w:lang w:val="en-US"/>
+        </w:rPr>
+      </w:pPr>
+      <w:r>
+        <w:t>Визуализация</w:t>
+      </w:r>
+    </w:p>
+    <w:p>
+      <w:pPr>
+        <w:pStyle w:val="a3"/>
+        <w:numPr>
+          <w:ilvl w:val="1"/>
+          <w:numId w:val="4"/>
+        </w:numPr>
+        <w:jc w:val="both"/>
+        <w:rPr>
+          <w:lang w:val="en-US"/>
+        </w:rPr>
+      </w:pPr>
+      <w:r>
+        <w:t xml:space="preserve">бръсначът на </w:t>
+      </w:r>
+      <w:proofErr w:type="spellStart"/>
+      <w:r>
+        <w:t>Окам</w:t>
+      </w:r>
+      <w:proofErr w:type="spellEnd"/>
+      <w:r>
+        <w:t xml:space="preserve"> – при две или повече равноправни хипотези, избираме тази, която е по-проста</w:t>
+      </w:r>
+    </w:p>
+    <w:p>
+      <w:pPr>
+        <w:pStyle w:val="a3"/>
+        <w:numPr>
+          <w:ilvl w:val="1"/>
+          <w:numId w:val="4"/>
+        </w:numPr>
+        <w:jc w:val="both"/>
+        <w:rPr>
+          <w:lang w:val="en-US"/>
+        </w:rPr>
+      </w:pPr>
+      <w:r>
+        <w:t>дърво на решенията</w:t>
+      </w:r>
+    </w:p>
+    <w:p>
+      <w:pPr>
+        <w:pStyle w:val="a3"/>
+        <w:numPr>
+          <w:ilvl w:val="2"/>
+          <w:numId w:val="4"/>
+        </w:numPr>
+        <w:jc w:val="both"/>
+        <w:rPr>
+          <w:lang w:val="en-US"/>
+        </w:rPr>
+      </w:pPr>
+      <w:r>
+        <w:t xml:space="preserve">строенето на дървото е </w:t>
+      </w:r>
+      <w:r>
+        <w:rPr>
+          <w:lang w:val="en-US"/>
+        </w:rPr>
+        <w:t xml:space="preserve">hill climbing </w:t>
+      </w:r>
+      <w:r>
+        <w:t>алгоритъм</w:t>
+      </w:r>
+    </w:p>
+    <w:p>
+      <w:pPr>
+        <w:pStyle w:val="a3"/>
+        <w:numPr>
+          <w:ilvl w:val="2"/>
+          <w:numId w:val="4"/>
+        </w:numPr>
+        <w:jc w:val="both"/>
+        <w:rPr>
+          <w:lang w:val="en-US"/>
+        </w:rPr>
+      </w:pPr>
+      <w:r>
+        <w:t>мярка за количество информация се мери в битове</w:t>
+      </w:r>
+    </w:p>
+    <w:p>
+      <w:pPr>
+        <w:pStyle w:val="a3"/>
+        <w:numPr>
+          <w:ilvl w:val="2"/>
+          <w:numId w:val="4"/>
+        </w:numPr>
+        <w:spacing w:before="240"/>
+        <w:jc w:val="both"/>
+        <w:rPr>
+          <w:lang w:val="en-US"/>
+        </w:rPr>
+      </w:pPr>
+      <w:r>
+        <w:rPr>
+          <w:lang w:val="en-US"/>
+        </w:rPr>
+        <w:t>entropy</w:t>
+      </w:r>
+      <w:r>
+        <w:rPr>
+          <w:lang w:val="en-US"/>
+        </w:rPr>
+        <w:t xml:space="preserve"> </w:t>
+      </w:r>
+      <w:r>
+        <w:t>на информацията</w:t>
+      </w:r>
+      <w:r>
+        <w:t xml:space="preserve"> </w:t>
+      </w:r>
+      <w:r>
+        <w:t>–</w:t>
+      </w:r>
+    </w:p>
+    <w:p>
+      <w:pPr>
+        <w:pStyle w:val="a3"/>
+        <w:numPr>
+          <w:ilvl w:val="3"/>
+          <w:numId w:val="4"/>
+        </w:numPr>
+        <w:spacing w:before="240"/>
+        <w:jc w:val="both"/>
+        <w:rPr>
+          <w:lang w:val="en-US"/>
+        </w:rPr>
+      </w:pPr>
+      <w:r>
+        <w:t xml:space="preserve">мери колко информация ни липсва, </w:t>
+      </w:r>
+      <w:r>
+        <w:t>за да може алгоритъмът</w:t>
+      </w:r>
+      <w:r>
+        <w:t xml:space="preserve"> да вземе решение</w:t>
+      </w:r>
+      <w:r>
+        <w:t xml:space="preserve"> – т.е. ако се получи 1, то 1 бит информация ни липсва …</w:t>
+      </w:r>
+    </w:p>
+    <w:p>
+      <w:pPr>
+        <w:pStyle w:val="a3"/>
+        <w:numPr>
+          <w:ilvl w:val="3"/>
+          <w:numId w:val="4"/>
+        </w:numPr>
+        <w:spacing w:before="240"/>
+        <w:jc w:val="both"/>
+        <w:rPr>
+          <w:lang w:val="en-US"/>
+        </w:rPr>
+      </w:pPr>
+      <w:r>
+        <w:t>H(P1 ,...,P</w:t>
+      </w:r>
+      <w:r>
+        <w:rPr>
+          <w:lang w:val="en-US"/>
+        </w:rPr>
+        <w:t>n</w:t>
+      </w:r>
+      <w:r>
+        <w:t xml:space="preserve">) = Σ </w:t>
+      </w:r>
+      <w:r>
+        <w:t>i=1</w:t>
+      </w:r>
+      <w:r>
+        <w:t xml:space="preserve"> до </w:t>
+      </w:r>
+      <w:r>
+        <w:rPr>
+          <w:lang w:val="en-US"/>
+        </w:rPr>
+        <w:t>n (</w:t>
+      </w:r>
+      <w:r>
+        <w:t>−</w:t>
+      </w:r>
+      <w:r>
+        <w:t xml:space="preserve"> </w:t>
+      </w:r>
+      <w:proofErr w:type="spellStart"/>
+      <w:r>
+        <w:t>P</w:t>
+      </w:r>
+      <w:r>
+        <w:t>i</w:t>
+      </w:r>
+      <w:proofErr w:type="spellEnd"/>
+      <w:r>
+        <w:rPr>
+          <w:lang w:val="en-US"/>
+        </w:rPr>
+        <w:t xml:space="preserve"> *</w:t>
+      </w:r>
+      <w:r>
+        <w:t xml:space="preserve"> </w:t>
+      </w:r>
+      <w:proofErr w:type="spellStart"/>
+      <w:r>
+        <w:t>log</w:t>
+      </w:r>
+      <w:proofErr w:type="spellEnd"/>
+      <w:r>
+        <w:t xml:space="preserve"> 2 </w:t>
+      </w:r>
+      <w:r>
+        <w:rPr>
+          <w:lang w:val="en-US"/>
+        </w:rPr>
+        <w:t>(</w:t>
+      </w:r>
+      <w:r>
+        <w:t>P</w:t>
+      </w:r>
+      <w:proofErr w:type="spellStart"/>
+      <w:r>
+        <w:rPr>
+          <w:lang w:val="en-US"/>
+        </w:rPr>
+        <w:t>i</w:t>
+      </w:r>
+      <w:proofErr w:type="spellEnd"/>
+      <w:r>
+        <w:rPr>
+          <w:lang w:val="en-US"/>
+        </w:rPr>
+        <w:t>))</w:t>
+      </w:r>
+      <w:r>
+        <w:t>, може да е по-голяма от 1, мери се от 0 нагоре</w:t>
+      </w:r>
+    </w:p>
+    <w:p>
+      <w:pPr>
+        <w:pStyle w:val="a3"/>
+        <w:numPr>
+          <w:ilvl w:val="2"/>
+          <w:numId w:val="4"/>
+        </w:numPr>
+        <w:jc w:val="both"/>
+        <w:rPr>
+          <w:lang w:val="en-US"/>
+        </w:rPr>
+      </w:pPr>
+      <w:r>
+        <w:rPr>
+          <w:lang w:val="en-US"/>
+        </w:rPr>
+        <w:t xml:space="preserve">information </w:t>
+      </w:r>
       <w:bookmarkStart w:id="0" w:name="_GoBack"/>
       <w:bookmarkEnd w:id="0"/>
       <w:r>
-        <w:t>ейсова</w:t>
+        <w:rPr>
+          <w:lang w:val="en-US"/>
+        </w:rPr>
+        <w:t>gain</w:t>
+      </w:r>
+      <w:r>
+        <w:rPr>
+          <w:lang w:val="en-US"/>
+        </w:rPr>
+        <w:t xml:space="preserve"> </w:t>
+      </w:r>
+      <w:r>
+        <w:t>– показва ни колко е значима дадена информация</w:t>
+      </w:r>
+    </w:p>
+    <w:p>
+      <w:pPr>
+        <w:pStyle w:val="a3"/>
+        <w:numPr>
+          <w:ilvl w:val="2"/>
+          <w:numId w:val="4"/>
+        </w:numPr>
+        <w:spacing w:before="240"/>
+        <w:jc w:val="both"/>
+        <w:rPr>
+          <w:lang w:val="en-US"/>
+        </w:rPr>
+      </w:pPr>
+      <w:r>
+        <w:t xml:space="preserve">за корен на дървото </w:t>
+      </w:r>
+      <w:r>
+        <w:t>избираме атрибут, който минимизира</w:t>
+      </w:r>
+      <w:r>
+        <w:rPr>
+          <w:lang w:val="en-US"/>
+        </w:rPr>
+        <w:t xml:space="preserve"> </w:t>
+      </w:r>
+      <w:r>
+        <w:t>(с възможно по-малка) ентропията – т.е. да ни липсва по-малко информация</w:t>
+      </w:r>
+    </w:p>
+    <w:p>
+      <w:pPr>
+        <w:pStyle w:val="a3"/>
+        <w:numPr>
+          <w:ilvl w:val="2"/>
+          <w:numId w:val="4"/>
+        </w:numPr>
+        <w:jc w:val="both"/>
+        <w:rPr>
+          <w:lang w:val="en-US"/>
+        </w:rPr>
+      </w:pPr>
+      <w:r>
+        <w:rPr>
+          <w:lang w:val="en-US"/>
+        </w:rPr>
+        <w:t>ID</w:t>
+      </w:r>
+      <w:r>
+        <w:rPr>
+          <w:lang w:val="en-US"/>
+        </w:rPr>
+        <w:t xml:space="preserve">3 </w:t>
+      </w:r>
+      <w:r>
+        <w:t xml:space="preserve">алгоритъм – основен алгоритъм за построяване на </w:t>
+      </w:r>
+      <w:r>
+        <w:t xml:space="preserve">дърво на решенията, </w:t>
+      </w:r>
+      <w:r>
+        <w:rPr>
+          <w:lang w:val="en-US"/>
+        </w:rPr>
+        <w:t xml:space="preserve">top-down </w:t>
+      </w:r>
+      <w:r>
+        <w:t>подход, избира се „най-добрия“ възел (</w:t>
+      </w:r>
+      <w:proofErr w:type="spellStart"/>
+      <w:r>
+        <w:t>напр</w:t>
       </w:r>
       <w:proofErr w:type="spellEnd"/>
       <w:r>
-        <w:t xml:space="preserve"> (условна</w:t>
-      </w:r>
-      <w:r>
-        <w:t>, субективна</w:t>
+        <w:t xml:space="preserve"> с най-ниска ентропия) и за всяка негова стойност се правят ребра към нови възли</w:t>
+      </w:r>
+      <w:r>
+        <w:t>(които може да са листа, или възел с атрибут и т.н.)</w:t>
+      </w:r>
+    </w:p>
+    <w:p>
+      <w:pPr>
+        <w:pStyle w:val="a3"/>
+        <w:numPr>
+          <w:ilvl w:val="2"/>
+          <w:numId w:val="4"/>
+        </w:numPr>
+        <w:jc w:val="both"/>
+        <w:rPr>
+          <w:lang w:val="en-US"/>
+        </w:rPr>
+      </w:pPr>
+      <w:r>
+        <w:rPr>
+          <w:lang w:val="en-US"/>
+        </w:rPr>
+        <w:t>C</w:t>
+      </w:r>
+      <w:r>
+        <w:rPr>
+          <w:lang w:val="en-US"/>
+        </w:rPr>
+        <w:t>4.5</w:t>
+      </w:r>
+      <w:r>
+        <w:t xml:space="preserve"> алгоритъм</w:t>
+      </w:r>
+      <w:r>
+        <w:t xml:space="preserve"> – подобрение на </w:t>
+      </w:r>
+      <w:r>
+        <w:rPr>
+          <w:lang w:val="en-US"/>
+        </w:rPr>
+        <w:t xml:space="preserve">id3, </w:t>
+      </w:r>
+      <w:r>
+        <w:rPr>
+          <w:lang w:val="en-US"/>
+        </w:rPr>
+        <w:t>accounts for</w:t>
+      </w:r>
+      <w:r>
+        <w:rPr>
+          <w:lang w:val="en-US"/>
+        </w:rPr>
+        <w:t xml:space="preserve"> </w:t>
+      </w:r>
+      <w:r>
+        <w:rPr>
+          <w:lang w:val="en-US"/>
+        </w:rPr>
+        <w:t>unavailable values, continuous attribute value</w:t>
+      </w:r>
+      <w:r>
+        <w:rPr>
+          <w:lang w:val="en-US"/>
+        </w:rPr>
+        <w:t xml:space="preserve"> </w:t>
+      </w:r>
+      <w:r>
+        <w:rPr>
+          <w:lang w:val="en-US"/>
+        </w:rPr>
+        <w:t>ranges, pruning of decision trees, rule</w:t>
+      </w:r>
+      <w:r>
+        <w:rPr>
+          <w:lang w:val="en-US"/>
+        </w:rPr>
+        <w:t xml:space="preserve"> </w:t>
+      </w:r>
+      <w:r>
+        <w:rPr>
+          <w:lang w:val="en-US"/>
+        </w:rPr>
+        <w:t>derivation</w:t>
+      </w:r>
+    </w:p>
+    <w:p>
+      <w:pPr>
+        <w:pStyle w:val="a3"/>
+        <w:numPr>
+          <w:ilvl w:val="2"/>
+          <w:numId w:val="4"/>
+        </w:numPr>
+        <w:jc w:val="both"/>
+        <w:rPr>
+          <w:lang w:val="en-US"/>
+        </w:rPr>
+      </w:pPr>
+      <w:r>
+        <w:t xml:space="preserve">справяне с </w:t>
+      </w:r>
+      <w:r>
+        <w:rPr>
+          <w:lang w:val="en-US"/>
+        </w:rPr>
+        <w:t xml:space="preserve">overfitting(прекалено нагаждане </w:t>
+      </w:r>
+      <w:proofErr w:type="spellStart"/>
+      <w:r>
+        <w:rPr>
+          <w:lang w:val="en-US"/>
+        </w:rPr>
+        <w:t>към</w:t>
+      </w:r>
+      <w:proofErr w:type="spellEnd"/>
+      <w:r>
+        <w:rPr>
+          <w:lang w:val="en-US"/>
+        </w:rPr>
+        <w:t xml:space="preserve"> примерите</w:t>
       </w:r>
       <w:r>
         <w:t>)</w:t>
       </w:r>
-      <w:r>
-        <w:t xml:space="preserve"> вероятност</w:t>
+    </w:p>
+    <w:p>
+      <w:pPr>
+        <w:pStyle w:val="a3"/>
+        <w:numPr>
+          <w:ilvl w:val="3"/>
+          <w:numId w:val="4"/>
+        </w:numPr>
+        <w:jc w:val="both"/>
+        <w:rPr>
+          <w:lang w:val="en-US"/>
+        </w:rPr>
+      </w:pPr>
+      <w:r>
+        <w:rPr>
+          <w:lang w:val="en-US"/>
+        </w:rPr>
+        <w:t xml:space="preserve">prunning </w:t>
+      </w:r>
+      <w:r>
+        <w:t>(кастрене) на атрибути</w:t>
+      </w:r>
+    </w:p>
+    <w:p>
+      <w:pPr>
+        <w:pStyle w:val="a3"/>
+        <w:numPr>
+          <w:ilvl w:val="3"/>
+          <w:numId w:val="4"/>
+        </w:numPr>
+        <w:jc w:val="both"/>
+        <w:rPr>
+          <w:lang w:val="en-US"/>
+        </w:rPr>
+      </w:pPr>
+      <w:r>
+        <w:t>добавяне на още данни за обучение на алгоритъма</w:t>
+      </w:r>
+    </w:p>
+    <w:p>
+      <w:pPr>
+        <w:pStyle w:val="a3"/>
+        <w:numPr>
+          <w:ilvl w:val="2"/>
+          <w:numId w:val="4"/>
+        </w:numPr>
+        <w:jc w:val="both"/>
+        <w:rPr>
+          <w:lang w:val="en-US"/>
+        </w:rPr>
+      </w:pPr>
+      <w:r>
+        <w:rPr>
+          <w:lang w:val="en-US"/>
+        </w:rPr>
+        <w:t>prunning</w:t>
+      </w:r>
+    </w:p>
+    <w:p>
+      <w:pPr>
+        <w:pStyle w:val="a3"/>
+        <w:numPr>
+          <w:ilvl w:val="3"/>
+          <w:numId w:val="4"/>
+        </w:numPr>
+        <w:jc w:val="both"/>
+        <w:rPr>
+          <w:lang w:val="en-US"/>
+        </w:rPr>
+      </w:pPr>
+      <w:r>
+        <w:rPr>
+          <w:lang w:val="en-US"/>
+        </w:rPr>
+        <w:t>pre-prun</w:t>
+      </w:r>
+      <w:r>
+        <w:rPr>
+          <w:lang w:val="en-US"/>
+        </w:rPr>
+        <w:t>n</w:t>
+      </w:r>
+      <w:r>
+        <w:rPr>
+          <w:lang w:val="en-US"/>
+        </w:rPr>
+        <w:t xml:space="preserve">ing </w:t>
+      </w:r>
+      <w:r>
+        <w:t>– строим дървото до определена дълбочина и спираме (т.е. не включваме всички атрибути)</w:t>
+      </w:r>
+    </w:p>
+    <w:p>
+      <w:pPr>
+        <w:pStyle w:val="a3"/>
+        <w:numPr>
+          <w:ilvl w:val="3"/>
+          <w:numId w:val="4"/>
+        </w:numPr>
+        <w:jc w:val="both"/>
+        <w:rPr>
+          <w:lang w:val="en-US"/>
+        </w:rPr>
+      </w:pPr>
+      <w:r>
+        <w:rPr>
+          <w:lang w:val="en-US"/>
+        </w:rPr>
+        <w:t xml:space="preserve">post-prunning </w:t>
+      </w:r>
+      <w:r>
+        <w:rPr>
+          <w:lang w:val="en-US"/>
+        </w:rPr>
+        <w:t>–</w:t>
+      </w:r>
+      <w:r>
+        <w:rPr>
+          <w:lang w:val="en-US"/>
+        </w:rPr>
+        <w:t xml:space="preserve"> </w:t>
+      </w:r>
+      <w:r>
+        <w:t>построяваме цялото и после премахваме някои клони</w:t>
       </w:r>
     </w:p>
     <w:p>
@@ -6412,16 +7046,970 @@
           <w:lang w:val="en-US"/>
         </w:rPr>
       </w:pPr>
+      <w:r>
+        <w:rPr>
+          <w:lang w:val="en-US"/>
+        </w:rPr>
+        <w:t>ансамблово учене</w:t>
+      </w:r>
+    </w:p>
+    <w:p>
+      <w:pPr>
+        <w:pStyle w:val="a3"/>
+        <w:numPr>
+          <w:ilvl w:val="2"/>
+          <w:numId w:val="4"/>
+        </w:numPr>
+        <w:jc w:val="both"/>
+        <w:rPr>
+          <w:lang w:val="en-US"/>
+        </w:rPr>
+      </w:pPr>
+      <w:r>
+        <w:t>комбиниране на няколко</w:t>
+      </w:r>
+      <w:r>
+        <w:t xml:space="preserve"> „слаби“</w:t>
+      </w:r>
+      <w:r>
+        <w:t xml:space="preserve"> класифициращи алгоритми в един и вземане на решение чрез „гласуване“</w:t>
+      </w:r>
+      <w:r>
+        <w:t xml:space="preserve"> или чрез сумиране на </w:t>
+      </w:r>
+      <w:r>
+        <w:t>претеглен</w:t>
+      </w:r>
+      <w:r>
+        <w:t xml:space="preserve"> вот на всеки алгоритъм</w:t>
+      </w:r>
+    </w:p>
+    <w:p>
+      <w:pPr>
+        <w:pStyle w:val="a3"/>
+        <w:numPr>
+          <w:ilvl w:val="2"/>
+          <w:numId w:val="4"/>
+        </w:numPr>
+        <w:jc w:val="both"/>
+        <w:rPr>
+          <w:lang w:val="en-US"/>
+        </w:rPr>
+      </w:pPr>
+      <w:r>
+        <w:t xml:space="preserve">типове </w:t>
+      </w:r>
+      <w:r>
+        <w:rPr>
+          <w:lang w:val="en-US"/>
+        </w:rPr>
+        <w:t xml:space="preserve">– boosting, bagging </w:t>
+      </w:r>
+    </w:p>
+    <w:p>
+      <w:pPr>
+        <w:pStyle w:val="a3"/>
+        <w:numPr>
+          <w:ilvl w:val="0"/>
+          <w:numId w:val="4"/>
+        </w:numPr>
+        <w:jc w:val="both"/>
+        <w:rPr>
+          <w:b/>
+          <w:lang w:val="en-US"/>
+        </w:rPr>
+      </w:pPr>
+      <w:r>
+        <w:rPr>
+          <w:b/>
+          <w:lang w:val="en-US"/>
+        </w:rPr>
+        <w:t>Intro to ML</w:t>
+      </w:r>
+    </w:p>
+    <w:p>
+      <w:pPr>
+        <w:pStyle w:val="a3"/>
+        <w:numPr>
+          <w:ilvl w:val="1"/>
+          <w:numId w:val="4"/>
+        </w:numPr>
+        <w:jc w:val="both"/>
+        <w:rPr>
+          <w:lang w:val="en-US"/>
+        </w:rPr>
+      </w:pPr>
+      <w:r>
+        <w:rPr>
+          <w:lang w:val="en-US"/>
+        </w:rPr>
+        <w:t>supervised learning</w:t>
+      </w:r>
+      <w:r>
+        <w:t xml:space="preserve"> (учене с учител</w:t>
+      </w:r>
+      <w:r>
+        <w:t>, има допълнителен атрибут - клас</w:t>
+      </w:r>
+      <w:r>
+        <w:t>)</w:t>
+      </w:r>
+    </w:p>
+    <w:p>
+      <w:pPr>
+        <w:pStyle w:val="a3"/>
+        <w:numPr>
+          <w:ilvl w:val="2"/>
+          <w:numId w:val="4"/>
+        </w:numPr>
+        <w:jc w:val="both"/>
+        <w:rPr>
+          <w:lang w:val="en-US"/>
+        </w:rPr>
+      </w:pPr>
+      <w:r>
+        <w:rPr>
+          <w:lang w:val="en-US"/>
+        </w:rPr>
+        <w:t>classification</w:t>
+      </w:r>
+      <w:r>
+        <w:t xml:space="preserve"> –</w:t>
+      </w:r>
+      <w:r>
+        <w:t xml:space="preserve"> класът </w:t>
+      </w:r>
+      <w:r>
+        <w:t xml:space="preserve">е </w:t>
+      </w:r>
+      <w:r>
+        <w:t>номинална, диск</w:t>
+      </w:r>
+      <w:r>
+        <w:t>р</w:t>
+      </w:r>
+      <w:r>
+        <w:t>етна стойност</w:t>
+      </w:r>
+      <w:r>
+        <w:t xml:space="preserve">, към който принадлежи </w:t>
+      </w:r>
+      <w:r>
+        <w:t>примерът</w:t>
+      </w:r>
+      <w:r>
+        <w:t xml:space="preserve"> на наборът от данни</w:t>
+      </w:r>
+    </w:p>
+    <w:p>
+      <w:pPr>
+        <w:pStyle w:val="a3"/>
+        <w:numPr>
+          <w:ilvl w:val="2"/>
+          <w:numId w:val="4"/>
+        </w:numPr>
+        <w:jc w:val="both"/>
+        <w:rPr>
+          <w:lang w:val="en-US"/>
+        </w:rPr>
+      </w:pPr>
+      <w:r>
+        <w:rPr>
+          <w:lang w:val="en-US"/>
+        </w:rPr>
+        <w:t>regression</w:t>
+      </w:r>
+      <w:r>
+        <w:t xml:space="preserve"> – изходът е числова стойност</w:t>
+      </w:r>
+      <w:r>
+        <w:t>, напр</w:t>
+      </w:r>
+      <w:r>
+        <w:t>имер</w:t>
+      </w:r>
+      <w:r>
+        <w:t xml:space="preserve"> линейна регресия</w:t>
+      </w:r>
+      <w:r>
+        <w:t xml:space="preserve"> от статистика</w:t>
+      </w:r>
+      <w:r>
+        <w:t>(не  и логистична регресия, тя е класификационен алгоритъм)</w:t>
+      </w:r>
+    </w:p>
+    <w:p>
+      <w:pPr>
+        <w:pStyle w:val="a3"/>
+        <w:numPr>
+          <w:ilvl w:val="1"/>
+          <w:numId w:val="4"/>
+        </w:numPr>
+        <w:jc w:val="both"/>
+        <w:rPr>
+          <w:lang w:val="en-US"/>
+        </w:rPr>
+      </w:pPr>
+      <w:r>
+        <w:rPr>
+          <w:lang w:val="en-US"/>
+        </w:rPr>
+        <w:t>unsupervised learning</w:t>
+      </w:r>
+      <w:r>
+        <w:t xml:space="preserve"> </w:t>
+      </w:r>
+      <w:r>
+        <w:t>(учене без учител)</w:t>
+      </w:r>
+    </w:p>
+    <w:p>
+      <w:pPr>
+        <w:pStyle w:val="a3"/>
+        <w:numPr>
+          <w:ilvl w:val="2"/>
+          <w:numId w:val="4"/>
+        </w:numPr>
+        <w:jc w:val="both"/>
+        <w:rPr>
+          <w:lang w:val="en-US"/>
+        </w:rPr>
+      </w:pPr>
+      <w:r>
+        <w:rPr>
+          <w:lang w:val="en-US"/>
+        </w:rPr>
+        <w:t>clustering</w:t>
+      </w:r>
+      <w:r>
+        <w:t xml:space="preserve"> (</w:t>
+      </w:r>
+      <w:r>
+        <w:t>клъстеризация ,</w:t>
+      </w:r>
+      <w:r>
+        <w:t>сегментация</w:t>
+      </w:r>
+      <w:r>
+        <w:t xml:space="preserve">) </w:t>
+      </w:r>
+      <w:r>
+        <w:t xml:space="preserve">– групира </w:t>
+      </w:r>
+      <w:r>
+        <w:t>примерите</w:t>
+      </w:r>
+      <w:r>
+        <w:t xml:space="preserve"> в клъстери, т.е. множества, в които елементите имат нещо общо</w:t>
+      </w:r>
+      <w:r>
+        <w:t xml:space="preserve"> (може клъстерите да съответстват на някакви класове)</w:t>
+      </w:r>
+    </w:p>
+    <w:p>
+      <w:pPr>
+        <w:pStyle w:val="a3"/>
+        <w:numPr>
+          <w:ilvl w:val="1"/>
+          <w:numId w:val="4"/>
+        </w:numPr>
+        <w:jc w:val="both"/>
+        <w:rPr>
+          <w:lang w:val="en-US"/>
+        </w:rPr>
+      </w:pPr>
+      <w:r>
+        <w:rPr>
+          <w:lang w:val="en-US"/>
+        </w:rPr>
+        <w:t>dataset</w:t>
+      </w:r>
+      <w:r>
+        <w:t xml:space="preserve"> </w:t>
+      </w:r>
+      <w:r>
+        <w:rPr>
+          <w:lang w:val="en-US"/>
+        </w:rPr>
+        <w:t>-</w:t>
+      </w:r>
+      <w:r>
+        <w:t xml:space="preserve"> </w:t>
+      </w:r>
+      <w:r>
+        <w:t>набор от данни, който се състои от множество примери, наблюдения</w:t>
+      </w:r>
+    </w:p>
+    <w:p>
+      <w:pPr>
+        <w:pStyle w:val="a3"/>
+        <w:numPr>
+          <w:ilvl w:val="1"/>
+          <w:numId w:val="4"/>
+        </w:numPr>
+        <w:jc w:val="both"/>
+        <w:rPr>
+          <w:lang w:val="en-US"/>
+        </w:rPr>
+      </w:pPr>
+      <w:r>
+        <w:t xml:space="preserve">всяко наблюдение се състои от </w:t>
+      </w:r>
+      <w:r>
+        <w:rPr>
+          <w:lang w:val="en-US"/>
+        </w:rPr>
+        <w:t>n-</w:t>
+      </w:r>
+      <w:r>
+        <w:t xml:space="preserve">на броя </w:t>
+      </w:r>
+      <w:r>
+        <w:t xml:space="preserve">атрибути, </w:t>
+      </w:r>
+      <w:r>
+        <w:t>характеристики</w:t>
+      </w:r>
+    </w:p>
+    <w:p>
+      <w:pPr>
+        <w:pStyle w:val="a3"/>
+        <w:numPr>
+          <w:ilvl w:val="1"/>
+          <w:numId w:val="4"/>
+        </w:numPr>
+        <w:jc w:val="both"/>
+        <w:rPr>
+          <w:lang w:val="en-US"/>
+        </w:rPr>
+      </w:pPr>
+      <w:r>
+        <w:rPr>
+          <w:lang w:val="en-US"/>
+        </w:rPr>
+        <w:lastRenderedPageBreak/>
+        <w:t>data preprocessing</w:t>
+      </w:r>
+    </w:p>
+    <w:p>
+      <w:pPr>
+        <w:pStyle w:val="a3"/>
+        <w:numPr>
+          <w:ilvl w:val="2"/>
+          <w:numId w:val="4"/>
+        </w:numPr>
+        <w:jc w:val="both"/>
+        <w:rPr>
+          <w:lang w:val="en-US"/>
+        </w:rPr>
+      </w:pPr>
+      <w:r>
+        <w:t>основни проблеми</w:t>
+      </w:r>
+    </w:p>
+    <w:p>
+      <w:pPr>
+        <w:pStyle w:val="a3"/>
+        <w:numPr>
+          <w:ilvl w:val="3"/>
+          <w:numId w:val="4"/>
+        </w:numPr>
+        <w:jc w:val="both"/>
+        <w:rPr>
+          <w:lang w:val="en-US"/>
+        </w:rPr>
+      </w:pPr>
+      <w:r>
+        <w:t>стойности извън диапазона</w:t>
+      </w:r>
+    </w:p>
+    <w:p>
+      <w:pPr>
+        <w:pStyle w:val="a3"/>
+        <w:numPr>
+          <w:ilvl w:val="3"/>
+          <w:numId w:val="4"/>
+        </w:numPr>
+        <w:jc w:val="both"/>
+        <w:rPr>
+          <w:lang w:val="en-US"/>
+        </w:rPr>
+      </w:pPr>
+      <w:r>
+        <w:t>пример с не съвпадащи атрибути</w:t>
+      </w:r>
+    </w:p>
+    <w:p>
+      <w:pPr>
+        <w:pStyle w:val="a3"/>
+        <w:numPr>
+          <w:ilvl w:val="3"/>
+          <w:numId w:val="4"/>
+        </w:numPr>
+        <w:jc w:val="both"/>
+        <w:rPr>
+          <w:lang w:val="en-US"/>
+        </w:rPr>
+      </w:pPr>
+      <w:r>
+        <w:t>липсващи стойности</w:t>
+      </w:r>
+      <w:r>
+        <w:t xml:space="preserve"> </w:t>
+      </w:r>
+    </w:p>
+    <w:p>
+      <w:pPr>
+        <w:pStyle w:val="a3"/>
+        <w:numPr>
+          <w:ilvl w:val="4"/>
+          <w:numId w:val="4"/>
+        </w:numPr>
+        <w:jc w:val="both"/>
+        <w:rPr>
+          <w:lang w:val="en-US"/>
+        </w:rPr>
+      </w:pPr>
+      <w:r>
+        <w:t>махаме примера</w:t>
+      </w:r>
+    </w:p>
+    <w:p>
+      <w:pPr>
+        <w:pStyle w:val="a3"/>
+        <w:numPr>
+          <w:ilvl w:val="4"/>
+          <w:numId w:val="4"/>
+        </w:numPr>
+        <w:jc w:val="both"/>
+        <w:rPr>
+          <w:lang w:val="en-US"/>
+        </w:rPr>
+      </w:pPr>
+      <w:r>
+        <w:t xml:space="preserve"> попълваме стойността със средното</w:t>
+      </w:r>
+      <w:r>
+        <w:t xml:space="preserve"> (при числови)</w:t>
+      </w:r>
+      <w:r>
+        <w:t xml:space="preserve"> или модата</w:t>
+      </w:r>
+      <w:r>
+        <w:t xml:space="preserve"> </w:t>
+      </w:r>
+      <w:r>
+        <w:t>(при дискретни) за всички примери, или за примери от същия клас,</w:t>
+      </w:r>
+    </w:p>
+    <w:p>
+      <w:pPr>
+        <w:pStyle w:val="a3"/>
+        <w:numPr>
+          <w:ilvl w:val="4"/>
+          <w:numId w:val="4"/>
+        </w:numPr>
+        <w:jc w:val="both"/>
+        <w:rPr>
+          <w:lang w:val="en-US"/>
+        </w:rPr>
+      </w:pPr>
+      <w:r>
+        <w:t>може целият клас да се махне</w:t>
+      </w:r>
+    </w:p>
+    <w:p>
+      <w:pPr>
+        <w:pStyle w:val="a3"/>
+        <w:numPr>
+          <w:ilvl w:val="3"/>
+          <w:numId w:val="4"/>
+        </w:numPr>
+        <w:jc w:val="both"/>
+        <w:rPr>
+          <w:lang w:val="en-US"/>
+        </w:rPr>
+      </w:pPr>
+      <w:r>
+        <w:rPr>
+          <w:lang w:val="en-US"/>
+        </w:rPr>
+        <w:t xml:space="preserve">outlier-s – </w:t>
+      </w:r>
+      <w:r>
+        <w:t>примери, които се различават от масата от примери</w:t>
+      </w:r>
+    </w:p>
+    <w:p>
+      <w:pPr>
+        <w:pStyle w:val="a3"/>
+        <w:numPr>
+          <w:ilvl w:val="2"/>
+          <w:numId w:val="4"/>
+        </w:numPr>
+        <w:jc w:val="both"/>
+        <w:rPr>
+          <w:lang w:val="en-US"/>
+        </w:rPr>
+      </w:pPr>
+      <w:r>
+        <w:rPr>
+          <w:lang w:val="en-US"/>
+        </w:rPr>
+        <w:t>data transformation</w:t>
+      </w:r>
+    </w:p>
+    <w:p>
+      <w:pPr>
+        <w:pStyle w:val="a3"/>
+        <w:numPr>
+          <w:ilvl w:val="3"/>
+          <w:numId w:val="4"/>
+        </w:numPr>
+        <w:jc w:val="both"/>
+        <w:rPr>
+          <w:lang w:val="en-US"/>
+        </w:rPr>
+      </w:pPr>
+      <w:r>
+        <w:t>изчистване на данните</w:t>
+      </w:r>
+    </w:p>
+    <w:p>
+      <w:pPr>
+        <w:pStyle w:val="a3"/>
+        <w:numPr>
+          <w:ilvl w:val="3"/>
+          <w:numId w:val="4"/>
+        </w:numPr>
+        <w:jc w:val="both"/>
+        <w:rPr>
+          <w:lang w:val="en-US"/>
+        </w:rPr>
+      </w:pPr>
+      <w:r>
+        <w:t>нормализация (</w:t>
+      </w:r>
       <w:proofErr w:type="spellStart"/>
       <w:r>
-        <w:t>Б</w:t>
-      </w:r>
-      <w:r>
-        <w:t>ейсова</w:t>
+        <w:t>напр</w:t>
       </w:r>
       <w:proofErr w:type="spellEnd"/>
       <w:r>
-        <w:t xml:space="preserve"> мрежа</w:t>
+        <w:t xml:space="preserve"> мин-</w:t>
+      </w:r>
+      <w:proofErr w:type="spellStart"/>
+      <w:r>
+        <w:t>макс</w:t>
+      </w:r>
+      <w:proofErr w:type="spellEnd"/>
+      <w:r>
+        <w:t xml:space="preserve"> скалиране, или със средно и стандартно отклонение)</w:t>
+      </w:r>
+    </w:p>
+    <w:p>
+      <w:pPr>
+        <w:pStyle w:val="a3"/>
+        <w:numPr>
+          <w:ilvl w:val="3"/>
+          <w:numId w:val="4"/>
+        </w:numPr>
+        <w:jc w:val="both"/>
+        <w:rPr>
+          <w:lang w:val="en-US"/>
+        </w:rPr>
+      </w:pPr>
+      <w:r>
+        <w:t>обединяване на атрибути</w:t>
+      </w:r>
+      <w:r>
+        <w:t>, агрегация (при числови), генерализация (при дискретни)</w:t>
+      </w:r>
+    </w:p>
+    <w:p>
+      <w:pPr>
+        <w:pStyle w:val="a3"/>
+        <w:numPr>
+          <w:ilvl w:val="3"/>
+          <w:numId w:val="4"/>
+        </w:numPr>
+        <w:jc w:val="both"/>
+        <w:rPr>
+          <w:lang w:val="en-US"/>
+        </w:rPr>
+      </w:pPr>
+      <w:r>
+        <w:t>конструиране на</w:t>
+      </w:r>
+      <w:r>
+        <w:t xml:space="preserve"> нови</w:t>
+      </w:r>
+      <w:r>
+        <w:t xml:space="preserve"> атрибути – разбиване на даден атрибут на няколко по-малки, например </w:t>
+      </w:r>
+      <w:r>
+        <w:rPr>
+          <w:lang w:val="en-US"/>
+        </w:rPr>
+        <w:t xml:space="preserve">timestamp </w:t>
+      </w:r>
+      <w:r>
+        <w:t>на ден, час и т.н.</w:t>
+      </w:r>
+    </w:p>
+    <w:p>
+      <w:pPr>
+        <w:pStyle w:val="a3"/>
+        <w:numPr>
+          <w:ilvl w:val="2"/>
+          <w:numId w:val="4"/>
+        </w:numPr>
+        <w:jc w:val="both"/>
+        <w:rPr>
+          <w:lang w:val="en-US"/>
+        </w:rPr>
+      </w:pPr>
+      <w:r>
+        <w:rPr>
+          <w:lang w:val="en-US"/>
+        </w:rPr>
+        <w:t>data reduction</w:t>
+      </w:r>
+    </w:p>
+    <w:p>
+      <w:pPr>
+        <w:pStyle w:val="a3"/>
+        <w:numPr>
+          <w:ilvl w:val="2"/>
+          <w:numId w:val="4"/>
+        </w:numPr>
+        <w:jc w:val="both"/>
+        <w:rPr>
+          <w:lang w:val="en-US"/>
+        </w:rPr>
+      </w:pPr>
+      <w:r>
+        <w:rPr>
+          <w:lang w:val="en-US"/>
+        </w:rPr>
+        <w:t>data discretization</w:t>
+      </w:r>
+      <w:r>
+        <w:t xml:space="preserve"> – минаване от числови в номинални атрибути</w:t>
+      </w:r>
+    </w:p>
+    <w:p>
+      <w:pPr>
+        <w:pStyle w:val="a3"/>
+        <w:numPr>
+          <w:ilvl w:val="1"/>
+          <w:numId w:val="4"/>
+        </w:numPr>
+        <w:jc w:val="both"/>
+        <w:rPr>
+          <w:lang w:val="en-US"/>
+        </w:rPr>
+      </w:pPr>
+      <w:r>
+        <w:t>видове класифициращи алгоритми</w:t>
+      </w:r>
+    </w:p>
+    <w:p>
+      <w:pPr>
+        <w:pStyle w:val="a3"/>
+        <w:numPr>
+          <w:ilvl w:val="2"/>
+          <w:numId w:val="4"/>
+        </w:numPr>
+        <w:jc w:val="both"/>
+        <w:rPr>
+          <w:lang w:val="en-US"/>
+        </w:rPr>
+      </w:pPr>
+      <w:r>
+        <w:t>линейни – представяме примерите като точки в н-мерна координатна система, и можем да разделим точките на отделните класове с линейна функция</w:t>
+      </w:r>
+    </w:p>
+    <w:p>
+      <w:pPr>
+        <w:pStyle w:val="a3"/>
+        <w:numPr>
+          <w:ilvl w:val="3"/>
+          <w:numId w:val="4"/>
+        </w:numPr>
+        <w:jc w:val="both"/>
+        <w:rPr>
+          <w:lang w:val="en-US"/>
+        </w:rPr>
+      </w:pPr>
+      <w:r>
+        <w:t xml:space="preserve">примери – наивен </w:t>
+      </w:r>
+      <w:proofErr w:type="spellStart"/>
+      <w:r>
+        <w:t>бейсов</w:t>
+      </w:r>
+      <w:proofErr w:type="spellEnd"/>
+      <w:r>
+        <w:t xml:space="preserve"> класификатор, логистична регресия</w:t>
+      </w:r>
+    </w:p>
+    <w:p>
+      <w:pPr>
+        <w:pStyle w:val="a3"/>
+        <w:numPr>
+          <w:ilvl w:val="2"/>
+          <w:numId w:val="4"/>
+        </w:numPr>
+        <w:jc w:val="both"/>
+        <w:rPr>
+          <w:lang w:val="en-US"/>
+        </w:rPr>
+      </w:pPr>
+      <w:r>
+        <w:t>нелинейни</w:t>
+      </w:r>
+    </w:p>
+    <w:p>
+      <w:pPr>
+        <w:pStyle w:val="a3"/>
+        <w:numPr>
+          <w:ilvl w:val="3"/>
+          <w:numId w:val="4"/>
+        </w:numPr>
+        <w:jc w:val="both"/>
+        <w:rPr>
+          <w:lang w:val="en-US"/>
+        </w:rPr>
+      </w:pPr>
+      <w:r>
+        <w:rPr>
+          <w:lang w:val="en-US"/>
+        </w:rPr>
+        <w:t>support vector machines, quadratic classifiers</w:t>
+      </w:r>
+    </w:p>
+    <w:p>
+      <w:pPr>
+        <w:pStyle w:val="a3"/>
+        <w:numPr>
+          <w:ilvl w:val="3"/>
+          <w:numId w:val="4"/>
+        </w:numPr>
+        <w:jc w:val="both"/>
+        <w:rPr>
+          <w:lang w:val="en-US"/>
+        </w:rPr>
+      </w:pPr>
+      <w:r>
+        <w:rPr>
+          <w:lang w:val="en-US"/>
+        </w:rPr>
+        <w:t>kernel estimation</w:t>
+      </w:r>
+      <w:r>
+        <w:t xml:space="preserve"> </w:t>
+      </w:r>
+      <w:r>
+        <w:t>–</w:t>
+      </w:r>
+      <w:r>
+        <w:t xml:space="preserve"> </w:t>
+      </w:r>
+      <w:proofErr w:type="spellStart"/>
+      <w:r>
+        <w:rPr>
+          <w:lang w:val="en-US"/>
+        </w:rPr>
+        <w:t>kNN</w:t>
+      </w:r>
+      <w:proofErr w:type="spellEnd"/>
+    </w:p>
+    <w:p>
+      <w:pPr>
+        <w:pStyle w:val="a3"/>
+        <w:numPr>
+          <w:ilvl w:val="3"/>
+          <w:numId w:val="4"/>
+        </w:numPr>
+        <w:jc w:val="both"/>
+        <w:rPr>
+          <w:lang w:val="en-US"/>
+        </w:rPr>
+      </w:pPr>
+      <w:r>
+        <w:rPr>
+          <w:lang w:val="en-US"/>
+        </w:rPr>
+        <w:t>decision trees</w:t>
+      </w:r>
+    </w:p>
+    <w:p>
+      <w:pPr>
+        <w:pStyle w:val="a3"/>
+        <w:numPr>
+          <w:ilvl w:val="3"/>
+          <w:numId w:val="4"/>
+        </w:numPr>
+        <w:jc w:val="both"/>
+        <w:rPr>
+          <w:lang w:val="en-US"/>
+        </w:rPr>
+      </w:pPr>
+      <w:r>
+        <w:rPr>
+          <w:lang w:val="en-US"/>
+        </w:rPr>
+        <w:t>neural networks</w:t>
+      </w:r>
+    </w:p>
+    <w:p>
+      <w:pPr>
+        <w:pStyle w:val="a3"/>
+        <w:numPr>
+          <w:ilvl w:val="4"/>
+          <w:numId w:val="4"/>
+        </w:numPr>
+        <w:jc w:val="both"/>
+        <w:rPr>
+          <w:lang w:val="en-US"/>
+        </w:rPr>
+      </w:pPr>
+      <w:r>
+        <w:t>еднослойни – имат само вход и изход</w:t>
+      </w:r>
+    </w:p>
+    <w:p>
+      <w:pPr>
+        <w:pStyle w:val="a3"/>
+        <w:numPr>
+          <w:ilvl w:val="4"/>
+          <w:numId w:val="4"/>
+        </w:numPr>
+        <w:jc w:val="both"/>
+        <w:rPr>
+          <w:lang w:val="en-US"/>
+        </w:rPr>
+      </w:pPr>
+      <w:r>
+        <w:t>многослойни – имат вход, изход и слоеве по средата</w:t>
+      </w:r>
+    </w:p>
+    <w:p>
+      <w:pPr>
+        <w:pStyle w:val="a3"/>
+        <w:numPr>
+          <w:ilvl w:val="1"/>
+          <w:numId w:val="4"/>
+        </w:numPr>
+        <w:jc w:val="both"/>
+        <w:rPr>
+          <w:lang w:val="en-US"/>
+        </w:rPr>
+      </w:pPr>
+      <w:r>
+        <w:t>как се обучават алгоритмите</w:t>
+      </w:r>
+    </w:p>
+    <w:p>
+      <w:pPr>
+        <w:pStyle w:val="a3"/>
+        <w:numPr>
+          <w:ilvl w:val="2"/>
+          <w:numId w:val="4"/>
+        </w:numPr>
+        <w:jc w:val="both"/>
+        <w:rPr>
+          <w:lang w:val="en-US"/>
+        </w:rPr>
+      </w:pPr>
+      <w:r>
+        <w:rPr>
+          <w:lang w:val="en-US"/>
+        </w:rPr>
+        <w:t>train dataset</w:t>
+      </w:r>
+    </w:p>
+    <w:p>
+      <w:pPr>
+        <w:pStyle w:val="a3"/>
+        <w:numPr>
+          <w:ilvl w:val="2"/>
+          <w:numId w:val="4"/>
+        </w:numPr>
+        <w:jc w:val="both"/>
+        <w:rPr>
+          <w:lang w:val="en-US"/>
+        </w:rPr>
+      </w:pPr>
+      <w:r>
+        <w:rPr>
+          <w:lang w:val="en-US"/>
+        </w:rPr>
+        <w:t>validation dataset</w:t>
+      </w:r>
+    </w:p>
+    <w:p>
+      <w:pPr>
+        <w:pStyle w:val="a3"/>
+        <w:numPr>
+          <w:ilvl w:val="2"/>
+          <w:numId w:val="4"/>
+        </w:numPr>
+        <w:jc w:val="both"/>
+        <w:rPr>
+          <w:lang w:val="en-US"/>
+        </w:rPr>
+      </w:pPr>
+      <w:r>
+        <w:rPr>
+          <w:lang w:val="en-US"/>
+        </w:rPr>
+        <w:t>test dataset</w:t>
+      </w:r>
+    </w:p>
+    <w:p>
+      <w:pPr>
+        <w:pStyle w:val="a3"/>
+        <w:numPr>
+          <w:ilvl w:val="1"/>
+          <w:numId w:val="4"/>
+        </w:numPr>
+        <w:jc w:val="both"/>
+        <w:rPr>
+          <w:lang w:val="en-US"/>
+        </w:rPr>
+      </w:pPr>
+      <w:r>
+        <w:rPr>
+          <w:lang w:val="en-US"/>
+        </w:rPr>
+        <w:t>overfitting –</w:t>
+      </w:r>
+      <w:r>
+        <w:t xml:space="preserve"> прекомерно нагаждане върху тренировъчните данни, алгоритъмът постига висока точност, но при нови данни (тестови, които не са участвали, в процеса на обучение) грешката е голяма, т.е. точността пада драстично</w:t>
+      </w:r>
+    </w:p>
+    <w:p>
+      <w:pPr>
+        <w:pStyle w:val="a3"/>
+        <w:numPr>
+          <w:ilvl w:val="1"/>
+          <w:numId w:val="4"/>
+        </w:numPr>
+        <w:jc w:val="both"/>
+        <w:rPr>
+          <w:lang w:val="en-US"/>
+        </w:rPr>
+      </w:pPr>
+      <w:r>
+        <w:rPr>
+          <w:lang w:val="en-US"/>
+        </w:rPr>
+        <w:t xml:space="preserve">underfitting – </w:t>
+      </w:r>
+      <w:r>
+        <w:t>точността и за тренировъчните данни е ниска</w:t>
       </w:r>
     </w:p>
     <w:p>
@@ -6437,13 +8025,15 @@
           <w:lang w:val="en-US"/>
         </w:rPr>
       </w:pPr>
+      <w:proofErr w:type="spellStart"/>
       <w:r>
         <w:rPr>
           <w:b/>
           <w:lang w:val="en-US"/>
         </w:rPr>
-        <w:t>Intro to ML</w:t>
-      </w:r>
+        <w:t>kNN</w:t>
+      </w:r>
+      <w:proofErr w:type="spellEnd"/>
     </w:p>
     <w:p>
       <w:pPr>
@@ -6461,13 +8051,629 @@
         <w:rPr>
           <w:lang w:val="en-US"/>
         </w:rPr>
+        <w:t>global learning</w:t>
+      </w:r>
+      <w:r>
+        <w:t xml:space="preserve"> </w:t>
+      </w:r>
+      <w:r>
+        <w:rPr>
+          <w:lang w:val="en-US"/>
+        </w:rPr>
+        <w:t>vs local learning</w:t>
+      </w:r>
+    </w:p>
+    <w:p>
+      <w:pPr>
+        <w:pStyle w:val="a3"/>
+        <w:numPr>
+          <w:ilvl w:val="2"/>
+          <w:numId w:val="4"/>
+        </w:numPr>
+        <w:jc w:val="both"/>
+        <w:rPr>
+          <w:lang w:val="en-US"/>
+        </w:rPr>
+      </w:pPr>
+      <w:r>
+        <w:rPr>
+          <w:lang w:val="en-US"/>
+        </w:rPr>
+        <w:t xml:space="preserve">global learning </w:t>
+      </w:r>
+      <w:r>
+        <w:rPr>
+          <w:lang w:val="en-US"/>
+        </w:rPr>
+        <w:t>–</w:t>
+      </w:r>
+      <w:r>
+        <w:rPr>
+          <w:lang w:val="en-US"/>
+        </w:rPr>
+        <w:t xml:space="preserve"> </w:t>
+      </w:r>
+      <w:r>
+        <w:t xml:space="preserve">алгоритъмът се учи </w:t>
+      </w:r>
+      <w:r>
+        <w:t xml:space="preserve">и </w:t>
+      </w:r>
+      <w:r>
+        <w:t>изгражда</w:t>
+      </w:r>
+      <w:r>
+        <w:t xml:space="preserve"> хипотезата си </w:t>
+      </w:r>
+      <w:r>
+        <w:t>от всички примери в набора от данни</w:t>
+      </w:r>
+      <w:r>
+        <w:t xml:space="preserve"> (напр</w:t>
+      </w:r>
+      <w:r>
+        <w:t>имер</w:t>
+      </w:r>
+      <w:r>
+        <w:t xml:space="preserve"> </w:t>
+      </w:r>
+      <w:r>
+        <w:rPr>
+          <w:lang w:val="en-US"/>
+        </w:rPr>
+        <w:t>naïve bayes)</w:t>
+      </w:r>
+    </w:p>
+    <w:p>
+      <w:pPr>
+        <w:pStyle w:val="a3"/>
+        <w:numPr>
+          <w:ilvl w:val="2"/>
+          <w:numId w:val="4"/>
+        </w:numPr>
+        <w:jc w:val="both"/>
+        <w:rPr>
+          <w:lang w:val="en-US"/>
+        </w:rPr>
+      </w:pPr>
+      <w:r>
+        <w:rPr>
+          <w:lang w:val="en-US"/>
+        </w:rPr>
+        <w:t>local learning</w:t>
+      </w:r>
+      <w:r>
+        <w:t xml:space="preserve"> - алгоритъмът се учи</w:t>
+      </w:r>
+      <w:r>
+        <w:t xml:space="preserve"> и </w:t>
+      </w:r>
+      <w:r>
+        <w:t xml:space="preserve">изгражда </w:t>
+      </w:r>
+      <w:r>
+        <w:t>хипотезата си</w:t>
+      </w:r>
+      <w:r>
+        <w:t xml:space="preserve"> от някои примери в набора от данни</w:t>
+      </w:r>
+      <w:r>
+        <w:rPr>
+          <w:lang w:val="en-US"/>
+        </w:rPr>
+        <w:t xml:space="preserve"> (</w:t>
+      </w:r>
+      <w:r>
+        <w:t xml:space="preserve">например </w:t>
+      </w:r>
+      <w:r>
+        <w:rPr>
+          <w:lang w:val="en-US"/>
+        </w:rPr>
+        <w:t>knn</w:t>
+      </w:r>
+      <w:r>
+        <w:t>)</w:t>
+      </w:r>
+    </w:p>
+    <w:p>
+      <w:pPr>
+        <w:pStyle w:val="a3"/>
+        <w:numPr>
+          <w:ilvl w:val="1"/>
+          <w:numId w:val="4"/>
+        </w:numPr>
+        <w:jc w:val="both"/>
+        <w:rPr>
+          <w:lang w:val="en-US"/>
+        </w:rPr>
+      </w:pPr>
+      <w:r>
+        <w:rPr>
+          <w:lang w:val="en-US"/>
+        </w:rPr>
+        <w:t>instance-based learning vs model-based learning</w:t>
+      </w:r>
+    </w:p>
+    <w:p>
+      <w:pPr>
+        <w:pStyle w:val="a3"/>
+        <w:numPr>
+          <w:ilvl w:val="2"/>
+          <w:numId w:val="4"/>
+        </w:numPr>
+        <w:jc w:val="both"/>
+        <w:rPr>
+          <w:lang w:val="en-US"/>
+        </w:rPr>
+      </w:pPr>
+      <w:r>
+        <w:rPr>
+          <w:lang w:val="en-US"/>
+        </w:rPr>
+        <w:t>instance</w:t>
+      </w:r>
+      <w:r>
+        <w:rPr>
+          <w:lang w:val="en-US"/>
+        </w:rPr>
+        <w:t>-</w:t>
+      </w:r>
+      <w:r>
+        <w:rPr>
+          <w:lang w:val="en-US"/>
+        </w:rPr>
+        <w:t xml:space="preserve">based learning </w:t>
+      </w:r>
+      <w:r>
+        <w:t>(учене основано на примери)</w:t>
+      </w:r>
+      <w:r>
+        <w:rPr>
+          <w:lang w:val="en-US"/>
+        </w:rPr>
+        <w:t xml:space="preserve"> </w:t>
+      </w:r>
+      <w:r>
+        <w:rPr>
+          <w:lang w:val="en-US"/>
+        </w:rPr>
+        <w:t>–</w:t>
+      </w:r>
+      <w:r>
+        <w:rPr>
+          <w:lang w:val="en-US"/>
+        </w:rPr>
+        <w:t xml:space="preserve"> </w:t>
+      </w:r>
+      <w:r>
+        <w:t xml:space="preserve">използва целия </w:t>
+      </w:r>
+      <w:r>
+        <w:rPr>
+          <w:lang w:val="en-US"/>
+        </w:rPr>
+        <w:t xml:space="preserve">dataset </w:t>
+      </w:r>
+      <w:r>
+        <w:t>за модел, изводът се формира изцяло от примерите</w:t>
+      </w:r>
+      <w:r>
+        <w:rPr>
+          <w:lang w:val="en-US"/>
+        </w:rPr>
+        <w:t xml:space="preserve"> (напр</w:t>
+      </w:r>
+      <w:r>
+        <w:t>имер</w:t>
+      </w:r>
+      <w:r>
+        <w:rPr>
+          <w:lang w:val="en-US"/>
+        </w:rPr>
+        <w:t xml:space="preserve"> knn)</w:t>
+      </w:r>
+    </w:p>
+    <w:p>
+      <w:pPr>
+        <w:pStyle w:val="a3"/>
+        <w:numPr>
+          <w:ilvl w:val="2"/>
+          <w:numId w:val="4"/>
+        </w:numPr>
+        <w:jc w:val="both"/>
+        <w:rPr>
+          <w:lang w:val="en-US"/>
+        </w:rPr>
+      </w:pPr>
+      <w:r>
+        <w:rPr>
+          <w:lang w:val="en-US"/>
+        </w:rPr>
+        <w:lastRenderedPageBreak/>
+        <w:t>model-</w:t>
+      </w:r>
+      <w:r>
+        <w:rPr>
+          <w:lang w:val="en-US"/>
+        </w:rPr>
+        <w:t>based learning</w:t>
+      </w:r>
+      <w:r>
+        <w:t xml:space="preserve"> (учене основано на модел</w:t>
+      </w:r>
+      <w:r>
+        <w:t>) – изграждаме модел(</w:t>
+      </w:r>
+      <w:r>
+        <w:t>закономерности</w:t>
+      </w:r>
+      <w:r>
+        <w:t>) и използваме него за формиране на извод</w:t>
+      </w:r>
+      <w:r>
+        <w:t xml:space="preserve"> (например </w:t>
+      </w:r>
+      <w:r>
+        <w:rPr>
+          <w:lang w:val="en-US"/>
+        </w:rPr>
+        <w:t>naïve bayes</w:t>
+      </w:r>
+      <w:r>
+        <w:t xml:space="preserve">, </w:t>
+      </w:r>
+      <w:r>
+        <w:rPr>
+          <w:lang w:val="en-US"/>
+        </w:rPr>
+        <w:t>decision tree</w:t>
+      </w:r>
+      <w:r>
+        <w:rPr>
+          <w:lang w:val="en-US"/>
+        </w:rPr>
+        <w:t>)</w:t>
+      </w:r>
+    </w:p>
+    <w:p>
+      <w:pPr>
+        <w:pStyle w:val="a3"/>
+        <w:numPr>
+          <w:ilvl w:val="1"/>
+          <w:numId w:val="4"/>
+        </w:numPr>
+        <w:jc w:val="both"/>
+        <w:rPr>
+          <w:lang w:val="en-US"/>
+        </w:rPr>
+      </w:pPr>
+      <w:r>
+        <w:rPr>
+          <w:lang w:val="en-US"/>
+        </w:rPr>
+        <w:t>lazy learning vs eager learning</w:t>
+      </w:r>
+    </w:p>
+    <w:p>
+      <w:pPr>
+        <w:pStyle w:val="a3"/>
+        <w:numPr>
+          <w:ilvl w:val="2"/>
+          <w:numId w:val="4"/>
+        </w:numPr>
+        <w:jc w:val="both"/>
+        <w:rPr>
+          <w:lang w:val="en-US"/>
+        </w:rPr>
+      </w:pPr>
+      <w:r>
+        <w:rPr>
+          <w:lang w:val="en-US"/>
+        </w:rPr>
+        <w:t xml:space="preserve">lazy learning – </w:t>
+      </w:r>
+      <w:r>
+        <w:t xml:space="preserve">свързва се с </w:t>
+      </w:r>
+      <w:r>
+        <w:rPr>
+          <w:lang w:val="en-US"/>
+        </w:rPr>
+        <w:t>instance based learning</w:t>
+      </w:r>
+      <w:r>
+        <w:t>, алгоритъмът не се обучава предварително, а когато постъпи заявка</w:t>
+      </w:r>
+      <w:r>
+        <w:t xml:space="preserve"> се изгражда хипотезата</w:t>
+      </w:r>
+      <w:r>
+        <w:t xml:space="preserve"> (отнема повече време за даване на отговор на заявка)</w:t>
+      </w:r>
+    </w:p>
+    <w:p>
+      <w:pPr>
+        <w:pStyle w:val="a3"/>
+        <w:numPr>
+          <w:ilvl w:val="2"/>
+          <w:numId w:val="4"/>
+        </w:numPr>
+        <w:jc w:val="both"/>
+        <w:rPr>
+          <w:lang w:val="en-US"/>
+        </w:rPr>
+      </w:pPr>
+      <w:r>
+        <w:rPr>
+          <w:lang w:val="en-US"/>
+        </w:rPr>
+        <w:t>eager learning</w:t>
+      </w:r>
+      <w:r>
+        <w:t xml:space="preserve"> - свързва се с </w:t>
+      </w:r>
+      <w:r>
+        <w:rPr>
+          <w:lang w:val="en-US"/>
+        </w:rPr>
+        <w:t>mode-based learning</w:t>
+      </w:r>
+      <w:r>
+        <w:t>, изгражда хипотезата си, създава модел върху данните, когато постъпи заявка се обръщаме към модела</w:t>
+      </w:r>
+      <w:r>
+        <w:t xml:space="preserve"> (може да му е нужно доста време за обучение, но работи бързо при заявка)</w:t>
+      </w:r>
+    </w:p>
+    <w:p>
+      <w:pPr>
+        <w:pStyle w:val="a3"/>
+        <w:numPr>
+          <w:ilvl w:val="1"/>
+          <w:numId w:val="4"/>
+        </w:numPr>
+        <w:jc w:val="both"/>
+        <w:rPr>
+          <w:lang w:val="en-US"/>
+        </w:rPr>
+      </w:pPr>
+      <w:r>
+        <w:t>най-близките съседи се пресмятат например с Евклидово разстояние</w:t>
+      </w:r>
+    </w:p>
+    <w:p>
+      <w:pPr>
+        <w:pStyle w:val="a3"/>
+        <w:numPr>
+          <w:ilvl w:val="1"/>
+          <w:numId w:val="4"/>
+        </w:numPr>
+        <w:jc w:val="both"/>
+        <w:rPr>
+          <w:lang w:val="en-US"/>
+        </w:rPr>
+      </w:pPr>
+      <w:r>
+        <w:t xml:space="preserve">може да се използва за тегло на по-близките в пространството примери, в комбинация </w:t>
+      </w:r>
+      <w:r>
+        <w:t>с броя на най-близките съседи</w:t>
+      </w:r>
+      <w:r>
+        <w:rPr>
+          <w:lang w:val="en-US"/>
+        </w:rPr>
+        <w:t xml:space="preserve"> </w:t>
+      </w:r>
+      <w:r>
+        <w:t>(т.е. доминиращият)</w:t>
+      </w:r>
+    </w:p>
+    <w:p>
+      <w:pPr>
+        <w:pStyle w:val="a3"/>
+        <w:numPr>
+          <w:ilvl w:val="1"/>
+          <w:numId w:val="4"/>
+        </w:numPr>
+        <w:jc w:val="both"/>
+        <w:rPr>
+          <w:lang w:val="en-US"/>
+        </w:rPr>
+      </w:pPr>
+      <w:r>
+        <w:t xml:space="preserve">за справяне с проблема на бързодействието при много атрибути </w:t>
+      </w:r>
+      <w:r>
+        <w:rPr>
+          <w:lang w:val="en-US"/>
+        </w:rPr>
+        <w:t xml:space="preserve">(т.е. </w:t>
+      </w:r>
+      <w:r>
+        <w:t xml:space="preserve">висока размерност) може да се ползват </w:t>
+      </w:r>
+      <w:r>
+        <w:rPr>
+          <w:lang w:val="en-US"/>
+        </w:rPr>
+        <w:t xml:space="preserve">k-d </w:t>
+      </w:r>
+      <w:r>
+        <w:t>дървета</w:t>
+      </w:r>
+    </w:p>
+    <w:p>
+      <w:pPr>
+        <w:pStyle w:val="a3"/>
+        <w:numPr>
+          <w:ilvl w:val="1"/>
+          <w:numId w:val="4"/>
+        </w:numPr>
+        <w:jc w:val="both"/>
+        <w:rPr>
+          <w:lang w:val="en-US"/>
+        </w:rPr>
+      </w:pPr>
+      <w:r>
+        <w:t xml:space="preserve">по-стабилен при </w:t>
+      </w:r>
+      <w:proofErr w:type="spellStart"/>
+      <w:r>
+        <w:rPr>
+          <w:lang w:val="en-US"/>
+        </w:rPr>
+        <w:t>outliеr</w:t>
+      </w:r>
+      <w:proofErr w:type="spellEnd"/>
+      <w:r>
+        <w:rPr>
+          <w:lang w:val="en-US"/>
+        </w:rPr>
+        <w:t>-</w:t>
+      </w:r>
+      <w:r>
+        <w:t>и</w:t>
+      </w:r>
+    </w:p>
+    <w:p>
+      <w:pPr>
+        <w:pStyle w:val="a3"/>
+        <w:numPr>
+          <w:ilvl w:val="1"/>
+          <w:numId w:val="4"/>
+        </w:numPr>
+        <w:jc w:val="both"/>
+        <w:rPr>
+          <w:lang w:val="en-US"/>
+        </w:rPr>
+      </w:pPr>
+      <w:proofErr w:type="spellStart"/>
+      <w:r>
+        <w:rPr>
+          <w:lang w:val="en-US"/>
+        </w:rPr>
+        <w:t>kNN</w:t>
+      </w:r>
+      <w:proofErr w:type="spellEnd"/>
+      <w:r>
+        <w:rPr>
+          <w:lang w:val="en-US"/>
+        </w:rPr>
+        <w:t xml:space="preserve"> </w:t>
+      </w:r>
+      <w:proofErr w:type="spellStart"/>
+      <w:r>
+        <w:rPr>
+          <w:lang w:val="en-US"/>
+        </w:rPr>
+        <w:t>overfi</w:t>
+      </w:r>
+      <w:r>
+        <w:rPr>
+          <w:lang w:val="en-US"/>
+        </w:rPr>
+        <w:t>t</w:t>
+      </w:r>
+      <w:proofErr w:type="spellEnd"/>
+      <w:r>
+        <w:rPr>
+          <w:lang w:val="en-US"/>
+        </w:rPr>
+        <w:t>-</w:t>
+      </w:r>
+      <w:r>
+        <w:t>ва при малки к</w:t>
+      </w:r>
+    </w:p>
+    <w:p>
+      <w:pPr>
+        <w:pStyle w:val="a3"/>
+        <w:numPr>
+          <w:ilvl w:val="1"/>
+          <w:numId w:val="4"/>
+        </w:numPr>
+        <w:jc w:val="both"/>
+        <w:rPr>
+          <w:lang w:val="en-US"/>
+        </w:rPr>
+      </w:pPr>
+      <w:r>
+        <w:rPr>
+          <w:lang w:val="en-US"/>
+        </w:rPr>
+        <w:t xml:space="preserve">kNN </w:t>
+      </w:r>
+      <w:r>
+        <w:rPr>
+          <w:lang w:val="en-US"/>
+        </w:rPr>
+        <w:t>underfit-</w:t>
+      </w:r>
+      <w:r>
+        <w:t>ва при големи к</w:t>
+      </w:r>
+    </w:p>
+    <w:p>
+      <w:pPr>
+        <w:pStyle w:val="a3"/>
+        <w:numPr>
+          <w:ilvl w:val="0"/>
+          <w:numId w:val="4"/>
+        </w:numPr>
+        <w:jc w:val="both"/>
+        <w:rPr>
+          <w:b/>
+          <w:lang w:val="en-US"/>
+        </w:rPr>
+      </w:pPr>
+      <w:r>
+        <w:rPr>
+          <w:b/>
+          <w:lang w:val="en-US"/>
+        </w:rPr>
+        <w:t>Naïve Bayes classifier</w:t>
+      </w:r>
+    </w:p>
+    <w:p>
+      <w:pPr>
+        <w:pStyle w:val="a3"/>
+        <w:numPr>
+          <w:ilvl w:val="2"/>
+          <w:numId w:val="4"/>
+        </w:numPr>
+        <w:jc w:val="both"/>
+        <w:rPr>
+          <w:lang w:val="en-US"/>
+        </w:rPr>
+      </w:pPr>
+      <w:r>
+        <w:t>алгоритъм от тип учене с учител</w:t>
+      </w:r>
+      <w:r>
+        <w:t>,</w:t>
+      </w:r>
+      <w:r>
+        <w:t xml:space="preserve"> класифициращ</w:t>
+      </w:r>
+      <w:r>
+        <w:t xml:space="preserve"> (</w:t>
+      </w:r>
+      <w:r>
+        <w:rPr>
+          <w:lang w:val="en-US"/>
+        </w:rPr>
         <w:t>supervised learning</w:t>
       </w:r>
       <w:r>
-        <w:t xml:space="preserve"> (учене с учител</w:t>
-      </w:r>
-      <w:r>
-        <w:t>, има допълнителен атрибут - клас</w:t>
+        <w:t xml:space="preserve">, </w:t>
+      </w:r>
+      <w:r>
+        <w:rPr>
+          <w:lang w:val="en-US"/>
+        </w:rPr>
+        <w:t>classification</w:t>
       </w:r>
       <w:r>
         <w:t>)</w:t>
@@ -6486,74 +8692,286 @@
         </w:rPr>
       </w:pPr>
       <w:r>
-        <w:rPr>
-          <w:lang w:val="en-US"/>
-        </w:rPr>
-        <w:t>classification</w:t>
+        <w:t>вероятностен алгоритъм</w:t>
+      </w:r>
+      <w:r>
+        <w:t>, защото използва вероятности</w:t>
+      </w:r>
+    </w:p>
+    <w:p>
+      <w:pPr>
+        <w:pStyle w:val="a3"/>
+        <w:numPr>
+          <w:ilvl w:val="2"/>
+          <w:numId w:val="4"/>
+        </w:numPr>
+        <w:jc w:val="both"/>
+        <w:rPr>
+          <w:lang w:val="en-US"/>
+        </w:rPr>
+      </w:pPr>
+      <w:r>
+        <w:rPr>
+          <w:lang w:val="en-US"/>
+        </w:rPr>
+        <w:t>global learning</w:t>
+      </w:r>
+    </w:p>
+    <w:p>
+      <w:pPr>
+        <w:pStyle w:val="a3"/>
+        <w:numPr>
+          <w:ilvl w:val="2"/>
+          <w:numId w:val="4"/>
+        </w:numPr>
+        <w:jc w:val="both"/>
+        <w:rPr>
+          <w:lang w:val="en-US"/>
+        </w:rPr>
+      </w:pPr>
+      <w:r>
+        <w:rPr>
+          <w:lang w:val="en-US"/>
+        </w:rPr>
+        <w:t>model-based learning</w:t>
+      </w:r>
+    </w:p>
+    <w:p>
+      <w:pPr>
+        <w:pStyle w:val="a3"/>
+        <w:numPr>
+          <w:ilvl w:val="2"/>
+          <w:numId w:val="4"/>
+        </w:numPr>
+        <w:jc w:val="both"/>
+        <w:rPr>
+          <w:lang w:val="en-US"/>
+        </w:rPr>
+      </w:pPr>
+      <w:r>
+        <w:rPr>
+          <w:lang w:val="en-US"/>
+        </w:rPr>
+        <w:t>eager-based learning</w:t>
+      </w:r>
+    </w:p>
+    <w:p>
+      <w:pPr>
+        <w:pStyle w:val="a3"/>
+        <w:numPr>
+          <w:ilvl w:val="2"/>
+          <w:numId w:val="4"/>
+        </w:numPr>
+        <w:jc w:val="both"/>
+        <w:rPr>
+          <w:lang w:val="en-US"/>
+        </w:rPr>
+      </w:pPr>
+      <w:r>
+        <w:t>наивен защото приемаме, че атрибутите са</w:t>
+      </w:r>
+      <w:r>
+        <w:t xml:space="preserve"> условно</w:t>
+      </w:r>
+      <w:r>
+        <w:t xml:space="preserve"> независими случайни величини</w:t>
+      </w:r>
+      <w:r>
+        <w:t xml:space="preserve">, </w:t>
+      </w:r>
+      <w:r>
+        <w:t>зависещи от класа</w:t>
+      </w:r>
+      <w:r>
+        <w:t xml:space="preserve"> </w:t>
+      </w:r>
+      <w:proofErr w:type="spellStart"/>
+      <w:r>
+        <w:rPr>
+          <w:lang w:val="en-US"/>
+        </w:rPr>
+        <w:t>Ck</w:t>
+      </w:r>
+      <w:proofErr w:type="spellEnd"/>
+    </w:p>
+    <w:p>
+      <w:pPr>
+        <w:pStyle w:val="a3"/>
+        <w:numPr>
+          <w:ilvl w:val="2"/>
+          <w:numId w:val="4"/>
+        </w:numPr>
+        <w:jc w:val="both"/>
+        <w:rPr>
+          <w:lang w:val="en-US"/>
+        </w:rPr>
+      </w:pPr>
+      <w:r>
+        <w:t>заглаждане на Лаплас – за избягване на нулеви вероятности се добавят малки стойности към вероятностите</w:t>
+      </w:r>
+    </w:p>
+    <w:p>
+      <w:pPr>
+        <w:pStyle w:val="a3"/>
+        <w:numPr>
+          <w:ilvl w:val="2"/>
+          <w:numId w:val="4"/>
+        </w:numPr>
+        <w:jc w:val="both"/>
+        <w:rPr>
+          <w:lang w:val="en-US"/>
+        </w:rPr>
+      </w:pPr>
+      <w:r>
+        <w:t>използване на логаритъм за пресмятане на вероятностите – за да не се срещне отново нулева вероятност при умножението на вероятностите</w:t>
+      </w:r>
+      <w:r>
+        <w:t>, може да настъпи при</w:t>
+      </w:r>
+      <w:r>
+        <w:t xml:space="preserve"> голям брой атрибути</w:t>
+      </w:r>
+    </w:p>
+    <w:p>
+      <w:pPr>
+        <w:pStyle w:val="a3"/>
+        <w:numPr>
+          <w:ilvl w:val="0"/>
+          <w:numId w:val="4"/>
+        </w:numPr>
+        <w:jc w:val="both"/>
+        <w:rPr>
+          <w:b/>
+          <w:lang w:val="en-US"/>
+        </w:rPr>
+      </w:pPr>
+      <w:r>
+        <w:rPr>
+          <w:b/>
+          <w:lang w:val="en-US"/>
+        </w:rPr>
+        <w:t>Decision tree</w:t>
+      </w:r>
+    </w:p>
+    <w:p>
+      <w:pPr>
+        <w:pStyle w:val="a3"/>
+        <w:numPr>
+          <w:ilvl w:val="1"/>
+          <w:numId w:val="4"/>
+        </w:numPr>
+        <w:jc w:val="both"/>
+        <w:rPr>
+          <w:lang w:val="en-US"/>
+        </w:rPr>
+      </w:pPr>
+      <w:r>
+        <w:rPr>
+          <w:lang w:val="en-US"/>
+        </w:rPr>
+        <w:t>supervised learning, can be used for classification and regression</w:t>
+      </w:r>
+    </w:p>
+    <w:p>
+      <w:pPr>
+        <w:pStyle w:val="a3"/>
+        <w:numPr>
+          <w:ilvl w:val="1"/>
+          <w:numId w:val="4"/>
+        </w:numPr>
+        <w:jc w:val="both"/>
+        <w:rPr>
+          <w:lang w:val="en-US"/>
+        </w:rPr>
+      </w:pPr>
+      <w:r>
+        <w:rPr>
+          <w:lang w:val="en-US"/>
+        </w:rPr>
+        <w:t>global learning, but local searching</w:t>
+      </w:r>
+    </w:p>
+    <w:p>
+      <w:pPr>
+        <w:pStyle w:val="a3"/>
+        <w:numPr>
+          <w:ilvl w:val="1"/>
+          <w:numId w:val="4"/>
+        </w:numPr>
+        <w:jc w:val="both"/>
+        <w:rPr>
+          <w:lang w:val="en-US"/>
+        </w:rPr>
+      </w:pPr>
+      <w:r>
+        <w:rPr>
+          <w:lang w:val="en-US"/>
+        </w:rPr>
+        <w:t>model-based learning, eager learning</w:t>
+      </w:r>
+    </w:p>
+    <w:p>
+      <w:pPr>
+        <w:pStyle w:val="a3"/>
+        <w:numPr>
+          <w:ilvl w:val="1"/>
+          <w:numId w:val="4"/>
+        </w:numPr>
+        <w:jc w:val="both"/>
+        <w:rPr>
+          <w:lang w:val="en-US"/>
+        </w:rPr>
+      </w:pPr>
+      <w:r>
+        <w:t>моделът е дърво</w:t>
+      </w:r>
+    </w:p>
+    <w:p>
+      <w:pPr>
+        <w:pStyle w:val="a3"/>
+        <w:numPr>
+          <w:ilvl w:val="1"/>
+          <w:numId w:val="4"/>
+        </w:numPr>
+        <w:jc w:val="both"/>
+        <w:rPr>
+          <w:lang w:val="en-US"/>
+        </w:rPr>
+      </w:pPr>
+      <w:proofErr w:type="gramStart"/>
+      <w:r>
+        <w:rPr>
+          <w:lang w:val="en-US"/>
+        </w:rPr>
+        <w:t>entropy</w:t>
+      </w:r>
+      <w:proofErr w:type="gramEnd"/>
+      <w:r>
+        <w:rPr>
+          <w:lang w:val="en-US"/>
+        </w:rPr>
+        <w:t xml:space="preserve"> (</w:t>
+      </w:r>
+      <w:r>
+        <w:t>ентропия</w:t>
+      </w:r>
+      <w:r>
+        <w:rPr>
+          <w:lang w:val="en-US"/>
+        </w:rPr>
+        <w:t>)</w:t>
       </w:r>
       <w:r>
         <w:t xml:space="preserve"> –</w:t>
       </w:r>
       <w:r>
-        <w:t xml:space="preserve"> класът </w:t>
-      </w:r>
-      <w:r>
-        <w:t xml:space="preserve">е </w:t>
-      </w:r>
-      <w:r>
-        <w:t>номинална, диск</w:t>
-      </w:r>
-      <w:r>
-        <w:t>р</w:t>
-      </w:r>
-      <w:r>
-        <w:t>етна стойност</w:t>
-      </w:r>
-      <w:r>
-        <w:t xml:space="preserve">, към който принадлежи </w:t>
-      </w:r>
-      <w:r>
-        <w:t>примерът</w:t>
-      </w:r>
-      <w:r>
-        <w:t xml:space="preserve"> на наборът от данни</w:t>
-      </w:r>
-    </w:p>
-    <w:p>
-      <w:pPr>
-        <w:pStyle w:val="a3"/>
-        <w:numPr>
-          <w:ilvl w:val="2"/>
-          <w:numId w:val="4"/>
-        </w:numPr>
-        <w:jc w:val="both"/>
-        <w:rPr>
-          <w:lang w:val="en-US"/>
-        </w:rPr>
-      </w:pPr>
-      <w:r>
-        <w:rPr>
-          <w:lang w:val="en-US"/>
-        </w:rPr>
-        <w:t>regression</w:t>
-      </w:r>
-      <w:r>
-        <w:t xml:space="preserve"> – изходът е числова стойност</w:t>
-      </w:r>
-      <w:r>
-        <w:t>, напр</w:t>
-      </w:r>
-      <w:r>
-        <w:t>имер</w:t>
-      </w:r>
-      <w:r>
-        <w:t xml:space="preserve"> линейна регресия</w:t>
-      </w:r>
-      <w:r>
-        <w:t xml:space="preserve"> от статистика</w:t>
-      </w:r>
-      <w:r>
-        <w:t>(не  и логистична регресия, тя е класификационен алгоритъм)</w:t>
+        <w:t xml:space="preserve"> мярка/начин</w:t>
+      </w:r>
+      <w:r>
+        <w:t xml:space="preserve"> за измерване на несигурността на дадена информация</w:t>
+      </w:r>
+      <w:r>
+        <w:t>, измерва се в битове?</w:t>
       </w:r>
     </w:p>
     <w:p>
@@ -6572,56 +8990,44 @@
         <w:rPr>
           <w:lang w:val="en-US"/>
         </w:rPr>
-        <w:t>unsupervised learning</w:t>
-      </w:r>
-      <w:r>
-        <w:t xml:space="preserve"> </w:t>
-      </w:r>
-      <w:r>
-        <w:t>(учене без учител)</w:t>
-      </w:r>
-    </w:p>
-    <w:p>
-      <w:pPr>
-        <w:pStyle w:val="a3"/>
-        <w:numPr>
-          <w:ilvl w:val="2"/>
-          <w:numId w:val="4"/>
-        </w:numPr>
-        <w:jc w:val="both"/>
-        <w:rPr>
-          <w:lang w:val="en-US"/>
-        </w:rPr>
-      </w:pPr>
-      <w:r>
-        <w:rPr>
-          <w:lang w:val="en-US"/>
-        </w:rPr>
-        <w:t>clustering</w:t>
-      </w:r>
-      <w:r>
-        <w:t xml:space="preserve"> (</w:t>
-      </w:r>
-      <w:r>
-        <w:t>клъстеризация ,</w:t>
-      </w:r>
-      <w:r>
-        <w:t>сегментация</w:t>
-      </w:r>
-      <w:r>
-        <w:t xml:space="preserve">) </w:t>
-      </w:r>
-      <w:r>
-        <w:t xml:space="preserve">– групира </w:t>
-      </w:r>
-      <w:r>
-        <w:t>примерите</w:t>
-      </w:r>
-      <w:r>
-        <w:t xml:space="preserve"> в клъстери, т.е. множества, в които елементите имат нещо общо</w:t>
-      </w:r>
-      <w:r>
-        <w:t xml:space="preserve"> (може клъстерите да съответстват на някакви класове)</w:t>
+        <w:t>information gain (</w:t>
+      </w:r>
+      <w:r>
+        <w:t xml:space="preserve">още </w:t>
+      </w:r>
+      <w:r>
+        <w:rPr>
+          <w:lang w:val="en-US"/>
+        </w:rPr>
+        <w:t xml:space="preserve">mutual information, </w:t>
+      </w:r>
+      <w:r>
+        <w:t xml:space="preserve">информационна печалба) – </w:t>
+      </w:r>
+      <w:r>
+        <w:t>мярка/</w:t>
+      </w:r>
+      <w:r>
+        <w:t>начин за измерване на значимостта на дадена информация</w:t>
+      </w:r>
+    </w:p>
+    <w:p>
+      <w:pPr>
+        <w:pStyle w:val="a3"/>
+        <w:numPr>
+          <w:ilvl w:val="0"/>
+          <w:numId w:val="4"/>
+        </w:numPr>
+        <w:jc w:val="both"/>
+        <w:rPr>
+          <w:lang w:val="en-US"/>
+        </w:rPr>
+      </w:pPr>
+      <w:r>
+        <w:rPr>
+          <w:lang w:val="en-US"/>
+        </w:rPr>
+        <w:t>k-means</w:t>
       </w:r>
     </w:p>
     <w:p>
@@ -6640,22 +9046,7 @@
         <w:rPr>
           <w:lang w:val="en-US"/>
         </w:rPr>
-        <w:t>dataset</w:t>
-      </w:r>
-      <w:r>
-        <w:t xml:space="preserve"> </w:t>
-      </w:r>
-      <w:r>
-        <w:rPr>
-          <w:lang w:val="en-US"/>
-        </w:rPr>
-        <w:t>-</w:t>
-      </w:r>
-      <w:r>
-        <w:t xml:space="preserve"> </w:t>
-      </w:r>
-      <w:r>
-        <w:t>набор от данни, който се състои от множество примери, наблюдения</w:t>
+        <w:t>unsupervised learning, used for clustering</w:t>
       </w:r>
     </w:p>
     <w:p>
@@ -6671,1660 +9062,13 @@
         </w:rPr>
       </w:pPr>
       <w:r>
-        <w:t xml:space="preserve">всяко наблюдение се състои от </w:t>
-      </w:r>
-      <w:r>
-        <w:rPr>
-          <w:lang w:val="en-US"/>
-        </w:rPr>
-        <w:t>n-</w:t>
-      </w:r>
-      <w:r>
-        <w:t xml:space="preserve">на броя </w:t>
-      </w:r>
-      <w:r>
-        <w:t xml:space="preserve">атрибути, </w:t>
-      </w:r>
-      <w:r>
-        <w:t>характеристики</w:t>
-      </w:r>
-    </w:p>
-    <w:p>
-      <w:pPr>
-        <w:pStyle w:val="a3"/>
-        <w:numPr>
-          <w:ilvl w:val="1"/>
-          <w:numId w:val="4"/>
-        </w:numPr>
-        <w:jc w:val="both"/>
-        <w:rPr>
-          <w:lang w:val="en-US"/>
-        </w:rPr>
-      </w:pPr>
-      <w:r>
-        <w:rPr>
-          <w:lang w:val="en-US"/>
-        </w:rPr>
-        <w:t>data preprocessing</w:t>
-      </w:r>
-    </w:p>
-    <w:p>
-      <w:pPr>
-        <w:pStyle w:val="a3"/>
-        <w:numPr>
-          <w:ilvl w:val="2"/>
-          <w:numId w:val="4"/>
-        </w:numPr>
-        <w:jc w:val="both"/>
-        <w:rPr>
-          <w:lang w:val="en-US"/>
-        </w:rPr>
-      </w:pPr>
-      <w:r>
-        <w:t>основни проблеми</w:t>
-      </w:r>
-    </w:p>
-    <w:p>
-      <w:pPr>
-        <w:pStyle w:val="a3"/>
-        <w:numPr>
-          <w:ilvl w:val="3"/>
-          <w:numId w:val="4"/>
-        </w:numPr>
-        <w:jc w:val="both"/>
-        <w:rPr>
-          <w:lang w:val="en-US"/>
-        </w:rPr>
-      </w:pPr>
-      <w:r>
-        <w:t>стойности извън диапазона</w:t>
-      </w:r>
-    </w:p>
-    <w:p>
-      <w:pPr>
-        <w:pStyle w:val="a3"/>
-        <w:numPr>
-          <w:ilvl w:val="3"/>
-          <w:numId w:val="4"/>
-        </w:numPr>
-        <w:jc w:val="both"/>
-        <w:rPr>
-          <w:lang w:val="en-US"/>
-        </w:rPr>
-      </w:pPr>
-      <w:r>
-        <w:t>пример с не съвпадащи атрибути</w:t>
-      </w:r>
-    </w:p>
-    <w:p>
-      <w:pPr>
-        <w:pStyle w:val="a3"/>
-        <w:numPr>
-          <w:ilvl w:val="3"/>
-          <w:numId w:val="4"/>
-        </w:numPr>
-        <w:jc w:val="both"/>
-        <w:rPr>
-          <w:lang w:val="en-US"/>
-        </w:rPr>
-      </w:pPr>
-      <w:r>
-        <w:t>липсващи стойности</w:t>
-      </w:r>
-      <w:r>
-        <w:t xml:space="preserve"> </w:t>
-      </w:r>
-    </w:p>
-    <w:p>
-      <w:pPr>
-        <w:pStyle w:val="a3"/>
-        <w:numPr>
-          <w:ilvl w:val="4"/>
-          <w:numId w:val="4"/>
-        </w:numPr>
-        <w:jc w:val="both"/>
-        <w:rPr>
-          <w:lang w:val="en-US"/>
-        </w:rPr>
-      </w:pPr>
-      <w:r>
-        <w:t>махаме примера</w:t>
-      </w:r>
-    </w:p>
-    <w:p>
-      <w:pPr>
-        <w:pStyle w:val="a3"/>
-        <w:numPr>
-          <w:ilvl w:val="4"/>
-          <w:numId w:val="4"/>
-        </w:numPr>
-        <w:jc w:val="both"/>
-        <w:rPr>
-          <w:lang w:val="en-US"/>
-        </w:rPr>
-      </w:pPr>
-      <w:r>
-        <w:t xml:space="preserve"> попълваме стойността със средното</w:t>
-      </w:r>
-      <w:r>
-        <w:t xml:space="preserve"> (при числови)</w:t>
-      </w:r>
-      <w:r>
-        <w:t xml:space="preserve"> или модата</w:t>
-      </w:r>
-      <w:r>
-        <w:t xml:space="preserve"> </w:t>
-      </w:r>
-      <w:r>
-        <w:t>(при дискретни) за всички примери, или за примери от същия клас,</w:t>
-      </w:r>
-    </w:p>
-    <w:p>
-      <w:pPr>
-        <w:pStyle w:val="a3"/>
-        <w:numPr>
-          <w:ilvl w:val="4"/>
-          <w:numId w:val="4"/>
-        </w:numPr>
-        <w:jc w:val="both"/>
-        <w:rPr>
-          <w:lang w:val="en-US"/>
-        </w:rPr>
-      </w:pPr>
-      <w:r>
-        <w:t>може целият клас да се махне</w:t>
-      </w:r>
-    </w:p>
-    <w:p>
-      <w:pPr>
-        <w:pStyle w:val="a3"/>
-        <w:numPr>
-          <w:ilvl w:val="3"/>
-          <w:numId w:val="4"/>
-        </w:numPr>
-        <w:jc w:val="both"/>
-        <w:rPr>
-          <w:lang w:val="en-US"/>
-        </w:rPr>
-      </w:pPr>
-      <w:r>
-        <w:rPr>
-          <w:lang w:val="en-US"/>
-        </w:rPr>
-        <w:t xml:space="preserve">outlier-s – </w:t>
-      </w:r>
-      <w:r>
-        <w:t>примери, които се различават от масата от примери</w:t>
-      </w:r>
-    </w:p>
-    <w:p>
-      <w:pPr>
-        <w:pStyle w:val="a3"/>
-        <w:numPr>
-          <w:ilvl w:val="2"/>
-          <w:numId w:val="4"/>
-        </w:numPr>
-        <w:jc w:val="both"/>
-        <w:rPr>
-          <w:lang w:val="en-US"/>
-        </w:rPr>
-      </w:pPr>
-      <w:r>
-        <w:rPr>
-          <w:lang w:val="en-US"/>
-        </w:rPr>
-        <w:t>data transformation</w:t>
-      </w:r>
-    </w:p>
-    <w:p>
-      <w:pPr>
-        <w:pStyle w:val="a3"/>
-        <w:numPr>
-          <w:ilvl w:val="3"/>
-          <w:numId w:val="4"/>
-        </w:numPr>
-        <w:jc w:val="both"/>
-        <w:rPr>
-          <w:lang w:val="en-US"/>
-        </w:rPr>
-      </w:pPr>
-      <w:r>
-        <w:t>изчистване на данните</w:t>
-      </w:r>
-    </w:p>
-    <w:p>
-      <w:pPr>
-        <w:pStyle w:val="a3"/>
-        <w:numPr>
-          <w:ilvl w:val="3"/>
-          <w:numId w:val="4"/>
-        </w:numPr>
-        <w:jc w:val="both"/>
-        <w:rPr>
-          <w:lang w:val="en-US"/>
-        </w:rPr>
-      </w:pPr>
-      <w:r>
-        <w:t>нормализация (</w:t>
-      </w:r>
-      <w:proofErr w:type="spellStart"/>
-      <w:r>
-        <w:t>напр</w:t>
-      </w:r>
-      <w:proofErr w:type="spellEnd"/>
-      <w:r>
-        <w:t xml:space="preserve"> мин-</w:t>
-      </w:r>
-      <w:proofErr w:type="spellStart"/>
-      <w:r>
-        <w:t>макс</w:t>
-      </w:r>
-      <w:proofErr w:type="spellEnd"/>
-      <w:r>
-        <w:t xml:space="preserve"> скалиране, или със средно и стандартно отклонение)</w:t>
-      </w:r>
-    </w:p>
-    <w:p>
-      <w:pPr>
-        <w:pStyle w:val="a3"/>
-        <w:numPr>
-          <w:ilvl w:val="3"/>
-          <w:numId w:val="4"/>
-        </w:numPr>
-        <w:jc w:val="both"/>
-        <w:rPr>
-          <w:lang w:val="en-US"/>
-        </w:rPr>
-      </w:pPr>
-      <w:r>
-        <w:t>обединяване на атрибути</w:t>
-      </w:r>
-      <w:r>
-        <w:t>, агрегация (при числови), генерализация (при дискретни)</w:t>
-      </w:r>
-    </w:p>
-    <w:p>
-      <w:pPr>
-        <w:pStyle w:val="a3"/>
-        <w:numPr>
-          <w:ilvl w:val="3"/>
-          <w:numId w:val="4"/>
-        </w:numPr>
-        <w:jc w:val="both"/>
-        <w:rPr>
-          <w:lang w:val="en-US"/>
-        </w:rPr>
-      </w:pPr>
-      <w:r>
-        <w:t>конструиране на</w:t>
-      </w:r>
-      <w:r>
-        <w:t xml:space="preserve"> нови</w:t>
-      </w:r>
-      <w:r>
-        <w:t xml:space="preserve"> атрибути – разбиване на даден атрибут на няколко по-малки, например </w:t>
-      </w:r>
-      <w:r>
-        <w:rPr>
-          <w:lang w:val="en-US"/>
-        </w:rPr>
-        <w:t xml:space="preserve">timestamp </w:t>
-      </w:r>
-      <w:r>
-        <w:t>на ден, час и т.н.</w:t>
-      </w:r>
-    </w:p>
-    <w:p>
-      <w:pPr>
-        <w:pStyle w:val="a3"/>
-        <w:numPr>
-          <w:ilvl w:val="2"/>
-          <w:numId w:val="4"/>
-        </w:numPr>
-        <w:jc w:val="both"/>
-        <w:rPr>
-          <w:lang w:val="en-US"/>
-        </w:rPr>
-      </w:pPr>
-      <w:r>
-        <w:rPr>
-          <w:lang w:val="en-US"/>
-        </w:rPr>
-        <w:t>data reduction</w:t>
-      </w:r>
-    </w:p>
-    <w:p>
-      <w:pPr>
-        <w:pStyle w:val="a3"/>
-        <w:numPr>
-          <w:ilvl w:val="2"/>
-          <w:numId w:val="4"/>
-        </w:numPr>
-        <w:jc w:val="both"/>
-        <w:rPr>
-          <w:lang w:val="en-US"/>
-        </w:rPr>
-      </w:pPr>
-      <w:r>
-        <w:rPr>
-          <w:lang w:val="en-US"/>
-        </w:rPr>
-        <w:t>data discretization</w:t>
-      </w:r>
-      <w:r>
-        <w:t xml:space="preserve"> – минаване от числови в номинални атрибути</w:t>
-      </w:r>
-    </w:p>
-    <w:p>
-      <w:pPr>
-        <w:pStyle w:val="a3"/>
-        <w:numPr>
-          <w:ilvl w:val="1"/>
-          <w:numId w:val="4"/>
-        </w:numPr>
-        <w:jc w:val="both"/>
-        <w:rPr>
-          <w:lang w:val="en-US"/>
-        </w:rPr>
-      </w:pPr>
-      <w:r>
-        <w:t>видове класифициращи алгоритми</w:t>
-      </w:r>
-    </w:p>
-    <w:p>
-      <w:pPr>
-        <w:pStyle w:val="a3"/>
-        <w:numPr>
-          <w:ilvl w:val="2"/>
-          <w:numId w:val="4"/>
-        </w:numPr>
-        <w:jc w:val="both"/>
-        <w:rPr>
-          <w:lang w:val="en-US"/>
-        </w:rPr>
-      </w:pPr>
-      <w:r>
-        <w:t>линейни – представяме примерите като точки в н-мерна координатна система, и можем да разделим точките на отделните класове с линейна функция</w:t>
-      </w:r>
-    </w:p>
-    <w:p>
-      <w:pPr>
-        <w:pStyle w:val="a3"/>
-        <w:numPr>
-          <w:ilvl w:val="3"/>
-          <w:numId w:val="4"/>
-        </w:numPr>
-        <w:jc w:val="both"/>
-        <w:rPr>
-          <w:lang w:val="en-US"/>
-        </w:rPr>
-      </w:pPr>
-      <w:r>
-        <w:t xml:space="preserve">примери – наивен </w:t>
-      </w:r>
-      <w:proofErr w:type="spellStart"/>
-      <w:r>
-        <w:t>бейсов</w:t>
-      </w:r>
-      <w:proofErr w:type="spellEnd"/>
-      <w:r>
-        <w:t xml:space="preserve"> класификатор, логистична регресия</w:t>
-      </w:r>
-    </w:p>
-    <w:p>
-      <w:pPr>
-        <w:pStyle w:val="a3"/>
-        <w:numPr>
-          <w:ilvl w:val="2"/>
-          <w:numId w:val="4"/>
-        </w:numPr>
-        <w:jc w:val="both"/>
-        <w:rPr>
-          <w:lang w:val="en-US"/>
-        </w:rPr>
-      </w:pPr>
-      <w:r>
-        <w:t>нелинейни</w:t>
-      </w:r>
-    </w:p>
-    <w:p>
-      <w:pPr>
-        <w:pStyle w:val="a3"/>
-        <w:numPr>
-          <w:ilvl w:val="3"/>
-          <w:numId w:val="4"/>
-        </w:numPr>
-        <w:jc w:val="both"/>
-        <w:rPr>
-          <w:lang w:val="en-US"/>
-        </w:rPr>
-      </w:pPr>
-      <w:r>
-        <w:rPr>
-          <w:lang w:val="en-US"/>
-        </w:rPr>
-        <w:t>support vector machines, quadratic classifiers</w:t>
-      </w:r>
-    </w:p>
-    <w:p>
-      <w:pPr>
-        <w:pStyle w:val="a3"/>
-        <w:numPr>
-          <w:ilvl w:val="3"/>
-          <w:numId w:val="4"/>
-        </w:numPr>
-        <w:jc w:val="both"/>
-        <w:rPr>
-          <w:lang w:val="en-US"/>
-        </w:rPr>
-      </w:pPr>
-      <w:r>
-        <w:rPr>
-          <w:lang w:val="en-US"/>
-        </w:rPr>
-        <w:t>kernel estimation</w:t>
-      </w:r>
-      <w:r>
-        <w:t xml:space="preserve"> </w:t>
-      </w:r>
-      <w:r>
-        <w:t>–</w:t>
-      </w:r>
-      <w:r>
-        <w:t xml:space="preserve"> </w:t>
-      </w:r>
-      <w:proofErr w:type="spellStart"/>
-      <w:r>
-        <w:rPr>
-          <w:lang w:val="en-US"/>
-        </w:rPr>
-        <w:t>kNN</w:t>
-      </w:r>
-      <w:proofErr w:type="spellEnd"/>
-    </w:p>
-    <w:p>
-      <w:pPr>
-        <w:pStyle w:val="a3"/>
-        <w:numPr>
-          <w:ilvl w:val="3"/>
-          <w:numId w:val="4"/>
-        </w:numPr>
-        <w:jc w:val="both"/>
-        <w:rPr>
-          <w:lang w:val="en-US"/>
-        </w:rPr>
-      </w:pPr>
-      <w:r>
-        <w:rPr>
-          <w:lang w:val="en-US"/>
-        </w:rPr>
-        <w:t>decision trees</w:t>
-      </w:r>
-    </w:p>
-    <w:p>
-      <w:pPr>
-        <w:pStyle w:val="a3"/>
-        <w:numPr>
-          <w:ilvl w:val="3"/>
-          <w:numId w:val="4"/>
-        </w:numPr>
-        <w:jc w:val="both"/>
-        <w:rPr>
-          <w:lang w:val="en-US"/>
-        </w:rPr>
-      </w:pPr>
-      <w:r>
-        <w:rPr>
-          <w:lang w:val="en-US"/>
-        </w:rPr>
-        <w:t>neural networks</w:t>
-      </w:r>
-    </w:p>
-    <w:p>
-      <w:pPr>
-        <w:pStyle w:val="a3"/>
-        <w:numPr>
-          <w:ilvl w:val="4"/>
-          <w:numId w:val="4"/>
-        </w:numPr>
-        <w:jc w:val="both"/>
-        <w:rPr>
-          <w:lang w:val="en-US"/>
-        </w:rPr>
-      </w:pPr>
-      <w:r>
-        <w:t>еднослойни – имат само вход и изход</w:t>
-      </w:r>
-    </w:p>
-    <w:p>
-      <w:pPr>
-        <w:pStyle w:val="a3"/>
-        <w:numPr>
-          <w:ilvl w:val="4"/>
-          <w:numId w:val="4"/>
-        </w:numPr>
-        <w:jc w:val="both"/>
-        <w:rPr>
-          <w:lang w:val="en-US"/>
-        </w:rPr>
-      </w:pPr>
-      <w:r>
-        <w:t>многослойни – имат вход, изход и слоеве по средата</w:t>
-      </w:r>
-    </w:p>
-    <w:p>
-      <w:pPr>
-        <w:pStyle w:val="a3"/>
-        <w:numPr>
-          <w:ilvl w:val="1"/>
-          <w:numId w:val="4"/>
-        </w:numPr>
-        <w:jc w:val="both"/>
-        <w:rPr>
-          <w:lang w:val="en-US"/>
-        </w:rPr>
-      </w:pPr>
-      <w:r>
-        <w:lastRenderedPageBreak/>
-        <w:t>как се обучават алгоритмите</w:t>
-      </w:r>
-    </w:p>
-    <w:p>
-      <w:pPr>
-        <w:pStyle w:val="a3"/>
-        <w:numPr>
-          <w:ilvl w:val="2"/>
-          <w:numId w:val="4"/>
-        </w:numPr>
-        <w:jc w:val="both"/>
-        <w:rPr>
-          <w:lang w:val="en-US"/>
-        </w:rPr>
-      </w:pPr>
-      <w:r>
-        <w:rPr>
-          <w:lang w:val="en-US"/>
-        </w:rPr>
-        <w:t>train dataset</w:t>
-      </w:r>
-    </w:p>
-    <w:p>
-      <w:pPr>
-        <w:pStyle w:val="a3"/>
-        <w:numPr>
-          <w:ilvl w:val="2"/>
-          <w:numId w:val="4"/>
-        </w:numPr>
-        <w:jc w:val="both"/>
-        <w:rPr>
-          <w:lang w:val="en-US"/>
-        </w:rPr>
-      </w:pPr>
-      <w:r>
-        <w:rPr>
-          <w:lang w:val="en-US"/>
-        </w:rPr>
-        <w:t>validation dataset</w:t>
-      </w:r>
-    </w:p>
-    <w:p>
-      <w:pPr>
-        <w:pStyle w:val="a3"/>
-        <w:numPr>
-          <w:ilvl w:val="2"/>
-          <w:numId w:val="4"/>
-        </w:numPr>
-        <w:jc w:val="both"/>
-        <w:rPr>
-          <w:lang w:val="en-US"/>
-        </w:rPr>
-      </w:pPr>
-      <w:r>
-        <w:rPr>
-          <w:lang w:val="en-US"/>
-        </w:rPr>
-        <w:t>test dataset</w:t>
-      </w:r>
-    </w:p>
-    <w:p>
-      <w:pPr>
-        <w:pStyle w:val="a3"/>
-        <w:numPr>
-          <w:ilvl w:val="1"/>
-          <w:numId w:val="4"/>
-        </w:numPr>
-        <w:jc w:val="both"/>
-        <w:rPr>
-          <w:lang w:val="en-US"/>
-        </w:rPr>
-      </w:pPr>
-      <w:r>
-        <w:rPr>
-          <w:lang w:val="en-US"/>
-        </w:rPr>
-        <w:t>overfitting –</w:t>
-      </w:r>
-      <w:r>
-        <w:t xml:space="preserve"> прекомерно нагаждане върху тренировъчните данни, алгоритъмът постига висока точност, но при нови данни (тестови, които не са участвали, в процеса на обучение) грешката е голяма, т.е. точността пада драстично</w:t>
-      </w:r>
-    </w:p>
-    <w:p>
-      <w:pPr>
-        <w:pStyle w:val="a3"/>
-        <w:numPr>
-          <w:ilvl w:val="1"/>
-          <w:numId w:val="4"/>
-        </w:numPr>
-        <w:jc w:val="both"/>
-        <w:rPr>
-          <w:lang w:val="en-US"/>
-        </w:rPr>
-      </w:pPr>
-      <w:r>
-        <w:rPr>
-          <w:lang w:val="en-US"/>
-        </w:rPr>
-        <w:t xml:space="preserve">underfitting – </w:t>
-      </w:r>
-      <w:r>
-        <w:t>точността и за тренировъчните данни е ниска</w:t>
-      </w:r>
-    </w:p>
-    <w:p>
-      <w:pPr>
-        <w:pStyle w:val="a3"/>
-        <w:numPr>
-          <w:ilvl w:val="0"/>
-          <w:numId w:val="4"/>
-        </w:numPr>
-        <w:jc w:val="both"/>
-        <w:rPr>
-          <w:b/>
-          <w:lang w:val="en-US"/>
-        </w:rPr>
-      </w:pPr>
-      <w:proofErr w:type="spellStart"/>
-      <w:r>
-        <w:rPr>
-          <w:b/>
-          <w:lang w:val="en-US"/>
-        </w:rPr>
-        <w:t>kNN</w:t>
-      </w:r>
-      <w:proofErr w:type="spellEnd"/>
-    </w:p>
-    <w:p>
-      <w:pPr>
-        <w:pStyle w:val="a3"/>
-        <w:numPr>
-          <w:ilvl w:val="1"/>
-          <w:numId w:val="4"/>
-        </w:numPr>
-        <w:jc w:val="both"/>
-        <w:rPr>
-          <w:lang w:val="en-US"/>
-        </w:rPr>
-      </w:pPr>
-      <w:r>
-        <w:rPr>
-          <w:lang w:val="en-US"/>
-        </w:rPr>
-        <w:t>global learning</w:t>
-      </w:r>
-      <w:r>
-        <w:t xml:space="preserve"> </w:t>
-      </w:r>
-      <w:r>
-        <w:rPr>
-          <w:lang w:val="en-US"/>
-        </w:rPr>
-        <w:t>vs local learning</w:t>
-      </w:r>
-    </w:p>
-    <w:p>
-      <w:pPr>
-        <w:pStyle w:val="a3"/>
-        <w:numPr>
-          <w:ilvl w:val="2"/>
-          <w:numId w:val="4"/>
-        </w:numPr>
-        <w:jc w:val="both"/>
-        <w:rPr>
-          <w:lang w:val="en-US"/>
-        </w:rPr>
-      </w:pPr>
-      <w:r>
-        <w:rPr>
-          <w:lang w:val="en-US"/>
-        </w:rPr>
-        <w:t xml:space="preserve">global learning </w:t>
-      </w:r>
-      <w:r>
-        <w:rPr>
-          <w:lang w:val="en-US"/>
-        </w:rPr>
-        <w:t>–</w:t>
-      </w:r>
-      <w:r>
-        <w:rPr>
-          <w:lang w:val="en-US"/>
-        </w:rPr>
-        <w:t xml:space="preserve"> </w:t>
-      </w:r>
-      <w:r>
-        <w:t xml:space="preserve">алгоритъмът се учи </w:t>
-      </w:r>
-      <w:r>
-        <w:t xml:space="preserve">и </w:t>
-      </w:r>
-      <w:r>
-        <w:t>изгражда</w:t>
-      </w:r>
-      <w:r>
-        <w:t xml:space="preserve"> хипотезата си </w:t>
-      </w:r>
-      <w:r>
-        <w:t>от всички примери в набора от данни</w:t>
-      </w:r>
-      <w:r>
-        <w:t xml:space="preserve"> (напр</w:t>
-      </w:r>
-      <w:r>
-        <w:t>имер</w:t>
-      </w:r>
-      <w:r>
-        <w:t xml:space="preserve"> </w:t>
-      </w:r>
-      <w:r>
-        <w:rPr>
-          <w:lang w:val="en-US"/>
-        </w:rPr>
-        <w:t>naïve bayes)</w:t>
-      </w:r>
-    </w:p>
-    <w:p>
-      <w:pPr>
-        <w:pStyle w:val="a3"/>
-        <w:numPr>
-          <w:ilvl w:val="2"/>
-          <w:numId w:val="4"/>
-        </w:numPr>
-        <w:jc w:val="both"/>
-        <w:rPr>
-          <w:lang w:val="en-US"/>
-        </w:rPr>
-      </w:pPr>
-      <w:r>
-        <w:rPr>
-          <w:lang w:val="en-US"/>
-        </w:rPr>
-        <w:t>local learning</w:t>
-      </w:r>
-      <w:r>
-        <w:t xml:space="preserve"> - алгоритъмът се учи</w:t>
-      </w:r>
-      <w:r>
-        <w:t xml:space="preserve"> и </w:t>
-      </w:r>
-      <w:r>
-        <w:t xml:space="preserve">изгражда </w:t>
-      </w:r>
-      <w:r>
-        <w:t>хипотезата си</w:t>
-      </w:r>
-      <w:r>
-        <w:t xml:space="preserve"> от някои примери в набора от данни</w:t>
-      </w:r>
-      <w:r>
-        <w:rPr>
-          <w:lang w:val="en-US"/>
-        </w:rPr>
-        <w:t xml:space="preserve"> (</w:t>
-      </w:r>
-      <w:r>
-        <w:t xml:space="preserve">например </w:t>
-      </w:r>
-      <w:r>
-        <w:rPr>
-          <w:lang w:val="en-US"/>
-        </w:rPr>
-        <w:t>knn</w:t>
-      </w:r>
-      <w:r>
-        <w:t>)</w:t>
-      </w:r>
-    </w:p>
-    <w:p>
-      <w:pPr>
-        <w:pStyle w:val="a3"/>
-        <w:numPr>
-          <w:ilvl w:val="1"/>
-          <w:numId w:val="4"/>
-        </w:numPr>
-        <w:jc w:val="both"/>
-        <w:rPr>
-          <w:lang w:val="en-US"/>
-        </w:rPr>
-      </w:pPr>
-      <w:r>
-        <w:rPr>
-          <w:lang w:val="en-US"/>
-        </w:rPr>
-        <w:t>instance-based learning vs model-based learning</w:t>
-      </w:r>
-    </w:p>
-    <w:p>
-      <w:pPr>
-        <w:pStyle w:val="a3"/>
-        <w:numPr>
-          <w:ilvl w:val="2"/>
-          <w:numId w:val="4"/>
-        </w:numPr>
-        <w:jc w:val="both"/>
-        <w:rPr>
-          <w:lang w:val="en-US"/>
-        </w:rPr>
-      </w:pPr>
-      <w:r>
-        <w:rPr>
-          <w:lang w:val="en-US"/>
-        </w:rPr>
-        <w:t>instance</w:t>
-      </w:r>
-      <w:r>
-        <w:rPr>
-          <w:lang w:val="en-US"/>
-        </w:rPr>
-        <w:t>-</w:t>
-      </w:r>
-      <w:r>
-        <w:rPr>
-          <w:lang w:val="en-US"/>
-        </w:rPr>
-        <w:t xml:space="preserve">based learning </w:t>
-      </w:r>
-      <w:r>
-        <w:t>(учене основано на примери)</w:t>
-      </w:r>
-      <w:r>
-        <w:rPr>
-          <w:lang w:val="en-US"/>
-        </w:rPr>
-        <w:t xml:space="preserve"> </w:t>
-      </w:r>
-      <w:r>
-        <w:rPr>
-          <w:lang w:val="en-US"/>
-        </w:rPr>
-        <w:t>–</w:t>
-      </w:r>
-      <w:r>
-        <w:rPr>
-          <w:lang w:val="en-US"/>
-        </w:rPr>
-        <w:t xml:space="preserve"> </w:t>
-      </w:r>
-      <w:r>
-        <w:t xml:space="preserve">използва целия </w:t>
-      </w:r>
-      <w:r>
-        <w:rPr>
-          <w:lang w:val="en-US"/>
-        </w:rPr>
-        <w:t xml:space="preserve">dataset </w:t>
-      </w:r>
-      <w:r>
-        <w:t>за модел, изводът се формира изцяло от примерите</w:t>
-      </w:r>
-      <w:r>
-        <w:rPr>
-          <w:lang w:val="en-US"/>
-        </w:rPr>
-        <w:t xml:space="preserve"> (напр</w:t>
-      </w:r>
-      <w:r>
-        <w:t>имер</w:t>
-      </w:r>
-      <w:r>
-        <w:rPr>
-          <w:lang w:val="en-US"/>
-        </w:rPr>
-        <w:t xml:space="preserve"> knn)</w:t>
-      </w:r>
-    </w:p>
-    <w:p>
-      <w:pPr>
-        <w:pStyle w:val="a3"/>
-        <w:numPr>
-          <w:ilvl w:val="2"/>
-          <w:numId w:val="4"/>
-        </w:numPr>
-        <w:jc w:val="both"/>
-        <w:rPr>
-          <w:lang w:val="en-US"/>
-        </w:rPr>
-      </w:pPr>
-      <w:r>
-        <w:rPr>
-          <w:lang w:val="en-US"/>
-        </w:rPr>
-        <w:t>model-</w:t>
-      </w:r>
-      <w:r>
-        <w:rPr>
-          <w:lang w:val="en-US"/>
-        </w:rPr>
-        <w:t>based learning</w:t>
-      </w:r>
-      <w:r>
-        <w:t xml:space="preserve"> (учене основано на модел</w:t>
-      </w:r>
-      <w:r>
-        <w:t>) – изграждаме модел(</w:t>
-      </w:r>
-      <w:r>
-        <w:t>закономерности</w:t>
-      </w:r>
-      <w:r>
-        <w:t>) и използваме него за формиране на извод</w:t>
-      </w:r>
-      <w:r>
-        <w:t xml:space="preserve"> (например </w:t>
-      </w:r>
-      <w:r>
-        <w:rPr>
-          <w:lang w:val="en-US"/>
-        </w:rPr>
-        <w:t>naïve bayes</w:t>
-      </w:r>
-      <w:r>
-        <w:t xml:space="preserve">, </w:t>
-      </w:r>
-      <w:r>
-        <w:rPr>
-          <w:lang w:val="en-US"/>
-        </w:rPr>
-        <w:t>decision tree</w:t>
-      </w:r>
-      <w:r>
-        <w:rPr>
-          <w:lang w:val="en-US"/>
-        </w:rPr>
-        <w:t>)</w:t>
-      </w:r>
-    </w:p>
-    <w:p>
-      <w:pPr>
-        <w:pStyle w:val="a3"/>
-        <w:numPr>
-          <w:ilvl w:val="1"/>
-          <w:numId w:val="4"/>
-        </w:numPr>
-        <w:jc w:val="both"/>
-        <w:rPr>
-          <w:lang w:val="en-US"/>
-        </w:rPr>
-      </w:pPr>
-      <w:r>
-        <w:rPr>
-          <w:lang w:val="en-US"/>
-        </w:rPr>
-        <w:t>lazy learning vs eager learning</w:t>
-      </w:r>
-    </w:p>
-    <w:p>
-      <w:pPr>
-        <w:pStyle w:val="a3"/>
-        <w:numPr>
-          <w:ilvl w:val="2"/>
-          <w:numId w:val="4"/>
-        </w:numPr>
-        <w:jc w:val="both"/>
-        <w:rPr>
-          <w:lang w:val="en-US"/>
-        </w:rPr>
-      </w:pPr>
-      <w:r>
-        <w:rPr>
-          <w:lang w:val="en-US"/>
-        </w:rPr>
-        <w:t xml:space="preserve">lazy learning – </w:t>
-      </w:r>
-      <w:r>
-        <w:t xml:space="preserve">свързва се с </w:t>
-      </w:r>
-      <w:r>
-        <w:rPr>
-          <w:lang w:val="en-US"/>
-        </w:rPr>
-        <w:t>instance based learning</w:t>
-      </w:r>
-      <w:r>
-        <w:t>, алгоритъмът не се обучава предварително, а когато постъпи заявка</w:t>
-      </w:r>
-      <w:r>
-        <w:t xml:space="preserve"> се изгражда хипотезата</w:t>
-      </w:r>
-      <w:r>
-        <w:t xml:space="preserve"> (отнема повече време за даване на отговор на заявка)</w:t>
-      </w:r>
-    </w:p>
-    <w:p>
-      <w:pPr>
-        <w:pStyle w:val="a3"/>
-        <w:numPr>
-          <w:ilvl w:val="2"/>
-          <w:numId w:val="4"/>
-        </w:numPr>
-        <w:jc w:val="both"/>
-        <w:rPr>
-          <w:lang w:val="en-US"/>
-        </w:rPr>
-      </w:pPr>
-      <w:r>
-        <w:rPr>
-          <w:lang w:val="en-US"/>
-        </w:rPr>
-        <w:t>eager learning</w:t>
-      </w:r>
-      <w:r>
-        <w:t xml:space="preserve"> - свързва се с </w:t>
-      </w:r>
-      <w:r>
-        <w:rPr>
-          <w:lang w:val="en-US"/>
-        </w:rPr>
-        <w:t>mode-based learning</w:t>
-      </w:r>
-      <w:r>
-        <w:t>, изгражда хипотезата си, създава модел върху данните, когато постъпи заявка се обръщаме към модела</w:t>
-      </w:r>
-      <w:r>
-        <w:t xml:space="preserve"> (може да му е нужно доста време за обучение, но работи бързо при заявка)</w:t>
-      </w:r>
-    </w:p>
-    <w:p>
-      <w:pPr>
-        <w:pStyle w:val="a3"/>
-        <w:numPr>
-          <w:ilvl w:val="1"/>
-          <w:numId w:val="4"/>
-        </w:numPr>
-        <w:jc w:val="both"/>
-        <w:rPr>
-          <w:lang w:val="en-US"/>
-        </w:rPr>
-      </w:pPr>
-      <w:r>
-        <w:t>най-близките съседи се пресмятат например с Евклидово разстояние</w:t>
-      </w:r>
-    </w:p>
-    <w:p>
-      <w:pPr>
-        <w:pStyle w:val="a3"/>
-        <w:numPr>
-          <w:ilvl w:val="1"/>
-          <w:numId w:val="4"/>
-        </w:numPr>
-        <w:jc w:val="both"/>
-        <w:rPr>
-          <w:lang w:val="en-US"/>
-        </w:rPr>
-      </w:pPr>
-      <w:r>
-        <w:t xml:space="preserve">може да се използва за тегло на по-близките в пространството примери, в комбинация </w:t>
-      </w:r>
-      <w:r>
-        <w:t>с броя на най-близките съседи</w:t>
-      </w:r>
-      <w:r>
-        <w:rPr>
-          <w:lang w:val="en-US"/>
-        </w:rPr>
-        <w:t xml:space="preserve"> </w:t>
-      </w:r>
-      <w:r>
-        <w:t>(т.е. доминиращият)</w:t>
-      </w:r>
-    </w:p>
-    <w:p>
-      <w:pPr>
-        <w:pStyle w:val="a3"/>
-        <w:numPr>
-          <w:ilvl w:val="1"/>
-          <w:numId w:val="4"/>
-        </w:numPr>
-        <w:jc w:val="both"/>
-        <w:rPr>
-          <w:lang w:val="en-US"/>
-        </w:rPr>
-      </w:pPr>
-      <w:r>
-        <w:t xml:space="preserve">за справяне с проблема на бързодействието при много атрибути </w:t>
-      </w:r>
-      <w:r>
-        <w:rPr>
-          <w:lang w:val="en-US"/>
-        </w:rPr>
-        <w:t xml:space="preserve">(т.е. </w:t>
-      </w:r>
-      <w:r>
-        <w:t xml:space="preserve">висока размерност) може да се ползват </w:t>
-      </w:r>
-      <w:r>
-        <w:rPr>
-          <w:lang w:val="en-US"/>
-        </w:rPr>
-        <w:t xml:space="preserve">k-d </w:t>
-      </w:r>
-      <w:r>
-        <w:t>дървета</w:t>
-      </w:r>
-    </w:p>
-    <w:p>
-      <w:pPr>
-        <w:pStyle w:val="a3"/>
-        <w:numPr>
-          <w:ilvl w:val="1"/>
-          <w:numId w:val="4"/>
-        </w:numPr>
-        <w:jc w:val="both"/>
-        <w:rPr>
-          <w:lang w:val="en-US"/>
-        </w:rPr>
-      </w:pPr>
-      <w:r>
-        <w:t xml:space="preserve">по-стабилен при </w:t>
-      </w:r>
-      <w:proofErr w:type="spellStart"/>
-      <w:r>
-        <w:rPr>
-          <w:lang w:val="en-US"/>
-        </w:rPr>
-        <w:t>outliеr</w:t>
-      </w:r>
-      <w:proofErr w:type="spellEnd"/>
-      <w:r>
-        <w:rPr>
-          <w:lang w:val="en-US"/>
-        </w:rPr>
-        <w:t>-</w:t>
-      </w:r>
-      <w:r>
-        <w:t>и</w:t>
-      </w:r>
-    </w:p>
-    <w:p>
-      <w:pPr>
-        <w:pStyle w:val="a3"/>
-        <w:numPr>
-          <w:ilvl w:val="1"/>
-          <w:numId w:val="4"/>
-        </w:numPr>
-        <w:jc w:val="both"/>
-        <w:rPr>
-          <w:lang w:val="en-US"/>
-        </w:rPr>
-      </w:pPr>
-      <w:proofErr w:type="spellStart"/>
-      <w:r>
-        <w:rPr>
-          <w:lang w:val="en-US"/>
-        </w:rPr>
-        <w:t>kNN</w:t>
-      </w:r>
-      <w:proofErr w:type="spellEnd"/>
-      <w:r>
-        <w:rPr>
-          <w:lang w:val="en-US"/>
-        </w:rPr>
-        <w:t xml:space="preserve"> </w:t>
-      </w:r>
-      <w:proofErr w:type="spellStart"/>
-      <w:r>
-        <w:rPr>
-          <w:lang w:val="en-US"/>
-        </w:rPr>
-        <w:t>overfi</w:t>
-      </w:r>
-      <w:r>
-        <w:rPr>
-          <w:lang w:val="en-US"/>
-        </w:rPr>
-        <w:t>t</w:t>
-      </w:r>
-      <w:proofErr w:type="spellEnd"/>
-      <w:r>
-        <w:rPr>
-          <w:lang w:val="en-US"/>
-        </w:rPr>
-        <w:t>-</w:t>
-      </w:r>
-      <w:r>
-        <w:t>ва при малки к</w:t>
-      </w:r>
-    </w:p>
-    <w:p>
-      <w:pPr>
-        <w:pStyle w:val="a3"/>
-        <w:numPr>
-          <w:ilvl w:val="1"/>
-          <w:numId w:val="4"/>
-        </w:numPr>
-        <w:jc w:val="both"/>
-        <w:rPr>
-          <w:lang w:val="en-US"/>
-        </w:rPr>
-      </w:pPr>
-      <w:r>
-        <w:rPr>
-          <w:lang w:val="en-US"/>
-        </w:rPr>
-        <w:t xml:space="preserve">kNN </w:t>
-      </w:r>
-      <w:r>
-        <w:rPr>
-          <w:lang w:val="en-US"/>
-        </w:rPr>
-        <w:t>underfit-</w:t>
-      </w:r>
-      <w:r>
-        <w:t>ва при големи к</w:t>
-      </w:r>
-    </w:p>
-    <w:p>
-      <w:pPr>
-        <w:pStyle w:val="a3"/>
-        <w:numPr>
-          <w:ilvl w:val="0"/>
-          <w:numId w:val="4"/>
-        </w:numPr>
-        <w:jc w:val="both"/>
-        <w:rPr>
-          <w:b/>
-          <w:lang w:val="en-US"/>
-        </w:rPr>
-      </w:pPr>
-      <w:r>
-        <w:rPr>
-          <w:b/>
-          <w:lang w:val="en-US"/>
-        </w:rPr>
-        <w:t>Naïve Bayes classifier</w:t>
-      </w:r>
-    </w:p>
-    <w:p>
-      <w:pPr>
-        <w:pStyle w:val="a3"/>
-        <w:numPr>
-          <w:ilvl w:val="2"/>
-          <w:numId w:val="4"/>
-        </w:numPr>
-        <w:jc w:val="both"/>
-        <w:rPr>
-          <w:lang w:val="en-US"/>
-        </w:rPr>
-      </w:pPr>
-      <w:r>
-        <w:t>алгоритъм от тип учене с учител</w:t>
-      </w:r>
-      <w:r>
-        <w:t>,</w:t>
-      </w:r>
-      <w:r>
-        <w:t xml:space="preserve"> класифициращ</w:t>
-      </w:r>
-      <w:r>
-        <w:t xml:space="preserve"> (</w:t>
-      </w:r>
-      <w:r>
-        <w:rPr>
-          <w:lang w:val="en-US"/>
-        </w:rPr>
-        <w:t>supervised learning</w:t>
-      </w:r>
-      <w:r>
-        <w:t xml:space="preserve">, </w:t>
-      </w:r>
-      <w:r>
-        <w:rPr>
-          <w:lang w:val="en-US"/>
-        </w:rPr>
-        <w:t>classification</w:t>
-      </w:r>
-      <w:r>
-        <w:t>)</w:t>
-      </w:r>
-    </w:p>
-    <w:p>
-      <w:pPr>
-        <w:pStyle w:val="a3"/>
-        <w:numPr>
-          <w:ilvl w:val="2"/>
-          <w:numId w:val="4"/>
-        </w:numPr>
-        <w:jc w:val="both"/>
-        <w:rPr>
-          <w:lang w:val="en-US"/>
-        </w:rPr>
-      </w:pPr>
-      <w:r>
-        <w:t>вероятностен алгоритъм</w:t>
-      </w:r>
-      <w:r>
-        <w:t>, защото използва вероятности</w:t>
-      </w:r>
-    </w:p>
-    <w:p>
-      <w:pPr>
-        <w:pStyle w:val="a3"/>
-        <w:numPr>
-          <w:ilvl w:val="2"/>
-          <w:numId w:val="4"/>
-        </w:numPr>
-        <w:jc w:val="both"/>
-        <w:rPr>
-          <w:lang w:val="en-US"/>
-        </w:rPr>
-      </w:pPr>
-      <w:r>
-        <w:rPr>
-          <w:lang w:val="en-US"/>
-        </w:rPr>
-        <w:t>global learning</w:t>
-      </w:r>
-    </w:p>
-    <w:p>
-      <w:pPr>
-        <w:pStyle w:val="a3"/>
-        <w:numPr>
-          <w:ilvl w:val="2"/>
-          <w:numId w:val="4"/>
-        </w:numPr>
-        <w:jc w:val="both"/>
-        <w:rPr>
-          <w:lang w:val="en-US"/>
-        </w:rPr>
-      </w:pPr>
-      <w:r>
-        <w:rPr>
-          <w:lang w:val="en-US"/>
-        </w:rPr>
-        <w:t>model-based learning</w:t>
-      </w:r>
-    </w:p>
-    <w:p>
-      <w:pPr>
-        <w:pStyle w:val="a3"/>
-        <w:numPr>
-          <w:ilvl w:val="2"/>
-          <w:numId w:val="4"/>
-        </w:numPr>
-        <w:jc w:val="both"/>
-        <w:rPr>
-          <w:lang w:val="en-US"/>
-        </w:rPr>
-      </w:pPr>
-      <w:r>
-        <w:rPr>
-          <w:lang w:val="en-US"/>
-        </w:rPr>
-        <w:t>eager-based learning</w:t>
-      </w:r>
-    </w:p>
-    <w:p>
-      <w:pPr>
-        <w:pStyle w:val="a3"/>
-        <w:numPr>
-          <w:ilvl w:val="2"/>
-          <w:numId w:val="4"/>
-        </w:numPr>
-        <w:jc w:val="both"/>
-        <w:rPr>
-          <w:lang w:val="en-US"/>
-        </w:rPr>
-      </w:pPr>
-      <w:r>
-        <w:t>наивен защото приемаме, че атрибутите са</w:t>
-      </w:r>
-      <w:r>
-        <w:t xml:space="preserve"> условно</w:t>
-      </w:r>
-      <w:r>
-        <w:t xml:space="preserve"> независими случайни величини</w:t>
-      </w:r>
-      <w:r>
-        <w:t xml:space="preserve">, </w:t>
-      </w:r>
-      <w:r>
-        <w:t>зависещи от класа</w:t>
-      </w:r>
-      <w:r>
-        <w:t xml:space="preserve"> </w:t>
-      </w:r>
-      <w:proofErr w:type="spellStart"/>
-      <w:r>
-        <w:rPr>
-          <w:lang w:val="en-US"/>
-        </w:rPr>
-        <w:t>Ck</w:t>
-      </w:r>
-      <w:proofErr w:type="spellEnd"/>
-    </w:p>
-    <w:p>
-      <w:pPr>
-        <w:pStyle w:val="a3"/>
-        <w:numPr>
-          <w:ilvl w:val="2"/>
-          <w:numId w:val="4"/>
-        </w:numPr>
-        <w:jc w:val="both"/>
-        <w:rPr>
-          <w:lang w:val="en-US"/>
-        </w:rPr>
-      </w:pPr>
-      <w:r>
-        <w:t>заглаждане на Лаплас – за избягване на нулеви вероятности се добавят малки стойности към вероятностите</w:t>
-      </w:r>
-    </w:p>
-    <w:p>
-      <w:pPr>
-        <w:pStyle w:val="a3"/>
-        <w:numPr>
-          <w:ilvl w:val="2"/>
-          <w:numId w:val="4"/>
-        </w:numPr>
-        <w:jc w:val="both"/>
-        <w:rPr>
-          <w:lang w:val="en-US"/>
-        </w:rPr>
-      </w:pPr>
-      <w:r>
-        <w:t>използване на логаритъм за пресмятане на вероятностите – за да не се срещне отново нулева вероятност при умножението на вероятностите</w:t>
-      </w:r>
-      <w:r>
-        <w:t>, може да настъпи при</w:t>
-      </w:r>
-      <w:r>
-        <w:t xml:space="preserve"> голям брой атрибути</w:t>
-      </w:r>
-    </w:p>
-    <w:p>
-      <w:pPr>
-        <w:pStyle w:val="a3"/>
-        <w:numPr>
-          <w:ilvl w:val="0"/>
-          <w:numId w:val="4"/>
-        </w:numPr>
-        <w:jc w:val="both"/>
-        <w:rPr>
-          <w:lang w:val="en-US"/>
-        </w:rPr>
-      </w:pPr>
-      <w:r>
-        <w:rPr>
-          <w:lang w:val="en-US"/>
-        </w:rPr>
-        <w:lastRenderedPageBreak/>
-        <w:t>Decision tree</w:t>
-      </w:r>
-    </w:p>
-    <w:p>
-      <w:pPr>
-        <w:pStyle w:val="a3"/>
-        <w:numPr>
-          <w:ilvl w:val="1"/>
-          <w:numId w:val="4"/>
-        </w:numPr>
-        <w:jc w:val="both"/>
-        <w:rPr>
-          <w:lang w:val="en-US"/>
-        </w:rPr>
-      </w:pPr>
-      <w:r>
-        <w:rPr>
-          <w:lang w:val="en-US"/>
-        </w:rPr>
-        <w:t>supervised learning, can be used for classification and regression</w:t>
-      </w:r>
-    </w:p>
-    <w:p>
-      <w:pPr>
-        <w:pStyle w:val="a3"/>
-        <w:numPr>
-          <w:ilvl w:val="1"/>
-          <w:numId w:val="4"/>
-        </w:numPr>
-        <w:jc w:val="both"/>
-        <w:rPr>
-          <w:lang w:val="en-US"/>
-        </w:rPr>
-      </w:pPr>
-      <w:r>
-        <w:rPr>
-          <w:lang w:val="en-US"/>
-        </w:rPr>
-        <w:t>global learning, but local searching</w:t>
-      </w:r>
-    </w:p>
-    <w:p>
-      <w:pPr>
-        <w:pStyle w:val="a3"/>
-        <w:numPr>
-          <w:ilvl w:val="1"/>
-          <w:numId w:val="4"/>
-        </w:numPr>
-        <w:jc w:val="both"/>
-        <w:rPr>
-          <w:lang w:val="en-US"/>
-        </w:rPr>
-      </w:pPr>
-      <w:r>
-        <w:rPr>
-          <w:lang w:val="en-US"/>
-        </w:rPr>
-        <w:t>model-based learning, eager learning</w:t>
-      </w:r>
-    </w:p>
-    <w:p>
-      <w:pPr>
-        <w:pStyle w:val="a3"/>
-        <w:numPr>
-          <w:ilvl w:val="1"/>
-          <w:numId w:val="4"/>
-        </w:numPr>
-        <w:jc w:val="both"/>
-        <w:rPr>
-          <w:lang w:val="en-US"/>
-        </w:rPr>
-      </w:pPr>
-      <w:r>
-        <w:t>моделът е дърво</w:t>
-      </w:r>
-    </w:p>
-    <w:p>
-      <w:pPr>
-        <w:pStyle w:val="a3"/>
-        <w:numPr>
-          <w:ilvl w:val="1"/>
-          <w:numId w:val="4"/>
-        </w:numPr>
-        <w:jc w:val="both"/>
-        <w:rPr>
-          <w:lang w:val="en-US"/>
-        </w:rPr>
-      </w:pPr>
-      <w:proofErr w:type="gramStart"/>
-      <w:r>
-        <w:rPr>
-          <w:lang w:val="en-US"/>
-        </w:rPr>
-        <w:t>entropy</w:t>
-      </w:r>
-      <w:proofErr w:type="gramEnd"/>
-      <w:r>
-        <w:rPr>
-          <w:lang w:val="en-US"/>
-        </w:rPr>
-        <w:t xml:space="preserve"> (</w:t>
-      </w:r>
-      <w:r>
-        <w:t>ентропия</w:t>
-      </w:r>
-      <w:r>
-        <w:rPr>
-          <w:lang w:val="en-US"/>
-        </w:rPr>
-        <w:t>)</w:t>
-      </w:r>
-      <w:r>
-        <w:t xml:space="preserve"> –</w:t>
-      </w:r>
-      <w:r>
-        <w:t xml:space="preserve"> мярка/начин</w:t>
-      </w:r>
-      <w:r>
-        <w:t xml:space="preserve"> за измерване на несигурността на дадена информация</w:t>
-      </w:r>
-      <w:r>
-        <w:t>, измерва се в битове?</w:t>
-      </w:r>
-    </w:p>
-    <w:p>
-      <w:pPr>
-        <w:pStyle w:val="a3"/>
-        <w:numPr>
-          <w:ilvl w:val="1"/>
-          <w:numId w:val="4"/>
-        </w:numPr>
-        <w:jc w:val="both"/>
-        <w:rPr>
-          <w:lang w:val="en-US"/>
-        </w:rPr>
-      </w:pPr>
-      <w:r>
-        <w:rPr>
-          <w:lang w:val="en-US"/>
-        </w:rPr>
-        <w:t>information gain (</w:t>
-      </w:r>
-      <w:r>
-        <w:t xml:space="preserve">още </w:t>
-      </w:r>
-      <w:r>
-        <w:rPr>
-          <w:lang w:val="en-US"/>
-        </w:rPr>
-        <w:t xml:space="preserve">mutual information, </w:t>
-      </w:r>
-      <w:r>
-        <w:t xml:space="preserve">информационна печалба) – </w:t>
-      </w:r>
-      <w:r>
-        <w:t>мярка/</w:t>
-      </w:r>
-      <w:r>
-        <w:t>начин за измерване на значимостта на дадена информация</w:t>
+        <w:t xml:space="preserve">нужен му е </w:t>
+      </w:r>
+      <w:r>
+        <w:rPr>
+          <w:lang w:val="en-US"/>
+        </w:rPr>
+        <w:t>random-restart</w:t>
       </w:r>
     </w:p>
     <w:sectPr>

</xml_diff>